<commit_message>
Created new docx and fixed images
</commit_message>
<xml_diff>
--- a/MTC_Part_1_Overview.docx
+++ b/MTC_Part_1_Overview.docx
@@ -8,7 +8,10 @@
         <w:sectPr>
           <w:headerReference w:type="even" r:id="rId7"/>
           <w:headerReference w:type="default" r:id="rId8"/>
-          <w:footerReference w:type="default" r:id="rId9"/>
+          <w:footerReference w:type="even" r:id="rId9"/>
+          <w:footerReference w:type="default" r:id="rId10"/>
+          <w:headerReference w:type="first" r:id="rId11"/>
+          <w:footerReference w:type="first" r:id="rId12"/>
           <w:pgSz w:w="12240" w:h="15840"/>
           <w:pgMar w:top="1440" w:right="1440" w:bottom="1440" w:left="1440" w:header="720" w:footer="864" w:gutter="0"/>
           <w:cols w:space="720"/>
@@ -36,7 +39,7 @@
                     </pic:cNvPicPr>
                   </pic:nvPicPr>
                   <pic:blipFill>
-                    <a:blip r:embed="rId10" cstate="print"/>
+                    <a:blip r:embed="rId13" cstate="print"/>
                     <a:srcRect/>
                     <a:stretch>
                       <a:fillRect/>
@@ -150,7 +153,7 @@
                       <w:rFonts w:ascii="Times New Roman" w:hAnsi="Times New Roman"/>
                       <w:noProof/>
                     </w:rPr>
-                    <w:t>August 4, 2009</w:t>
+                    <w:t>October 2, 2009</w:t>
                   </w:r>
                   <w:r>
                     <w:fldChar w:fldCharType="end"/>
@@ -224,7 +227,7 @@
                     <w:rPr>
                       <w:sz w:val="36"/>
                     </w:rPr>
-                    <w:t>Version 1.0.2</w:t>
+                    <w:t>Version 1.0.1</w:t>
                   </w:r>
                 </w:p>
               </w:txbxContent>
@@ -487,10 +490,10 @@
       <w:pPr>
         <w:pStyle w:val="ContentsHeading"/>
         <w:sectPr>
-          <w:headerReference w:type="even" r:id="rId11"/>
-          <w:headerReference w:type="default" r:id="rId12"/>
-          <w:footerReference w:type="even" r:id="rId13"/>
-          <w:footerReference w:type="default" r:id="rId14"/>
+          <w:headerReference w:type="even" r:id="rId14"/>
+          <w:headerReference w:type="default" r:id="rId15"/>
+          <w:footerReference w:type="even" r:id="rId16"/>
+          <w:footerReference w:type="default" r:id="rId17"/>
           <w:pgSz w:w="12240" w:h="15840"/>
           <w:pgMar w:top="1440" w:right="1440" w:bottom="1440" w:left="1440" w:header="720" w:footer="864" w:gutter="0"/>
           <w:pgNumType w:start="1"/>
@@ -3460,7 +3463,7 @@
         <w:rPr>
           <w:noProof/>
         </w:rPr>
-        <w:t>29</w:t>
+        <w:t>30</w:t>
       </w:r>
       <w:r>
         <w:rPr>
@@ -4125,1062 +4128,6 @@
         <w:tabs>
           <w:tab w:val="right" w:leader="dot" w:pos="9340"/>
         </w:tabs>
-        <w:sectPr>
-          <w:headerReference w:type="even" r:id="rId15"/>
-          <w:footerReference w:type="even" r:id="rId16"/>
-          <w:footerReference w:type="default" r:id="rId17"/>
-          <w:type w:val="continuous"/>
-          <w:pgSz w:w="12240" w:h="15840"/>
-          <w:pgMar w:top="1440" w:right="1440" w:bottom="1440" w:left="1440" w:header="720" w:footer="864" w:gutter="0"/>
-          <w:pgNumType w:start="1"/>
-          <w:cols w:space="720"/>
-        </w:sectPr>
-      </w:pPr>
-      <w:r>
-        <w:fldChar w:fldCharType="end"/>
-      </w:r>
-    </w:p>
-    <w:p>
-      <w:pPr>
-        <w:pStyle w:val="ContentsHeading"/>
-      </w:pPr>
-      <w:r>
-        <w:br w:type="page"/>
-        <w:t>Table of Figures</w:t>
-      </w:r>
-    </w:p>
-    <w:p>
-      <w:pPr>
-        <w:pStyle w:val="TableofFigures"/>
-        <w:tabs>
-          <w:tab w:val="right" w:leader="dot" w:pos="9350"/>
-        </w:tabs>
-        <w:rPr>
-          <w:rFonts w:ascii="Times New Roman" w:eastAsia="Times New Roman" w:hAnsi="Times New Roman"/>
-          <w:smallCaps w:val="0"/>
-          <w:noProof/>
-          <w:color w:val="auto"/>
-          <w:szCs w:val="24"/>
-        </w:rPr>
-      </w:pPr>
-      <w:r>
-        <w:rPr>
-          <w:color w:val="0079A5"/>
-          <w:sz w:val="48"/>
-        </w:rPr>
-        <w:fldChar w:fldCharType="begin"/>
-      </w:r>
-      <w:r>
-        <w:rPr>
-          <w:color w:val="0079A5"/>
-          <w:sz w:val="48"/>
-        </w:rPr>
-        <w:instrText xml:space="preserve"> TOC \c "Figure" </w:instrText>
-      </w:r>
-      <w:r>
-        <w:rPr>
-          <w:color w:val="0079A5"/>
-          <w:sz w:val="48"/>
-        </w:rPr>
-        <w:fldChar w:fldCharType="separate"/>
-      </w:r>
-      <w:r>
-        <w:rPr>
-          <w:noProof/>
-        </w:rPr>
-        <w:t>Figure 1: Shop Illustration</w:t>
-      </w:r>
-      <w:r>
-        <w:rPr>
-          <w:noProof/>
-        </w:rPr>
-        <w:tab/>
-      </w:r>
-      <w:r>
-        <w:rPr>
-          <w:noProof/>
-        </w:rPr>
-        <w:fldChar w:fldCharType="begin"/>
-      </w:r>
-      <w:r>
-        <w:rPr>
-          <w:noProof/>
-        </w:rPr>
-        <w:instrText xml:space="preserve"> PAGEREF _Toc95037787 \h </w:instrText>
-      </w:r>
-      <w:r>
-        <w:rPr>
-          <w:noProof/>
-        </w:rPr>
-      </w:r>
-      <w:r>
-        <w:rPr>
-          <w:noProof/>
-        </w:rPr>
-        <w:fldChar w:fldCharType="separate"/>
-      </w:r>
-      <w:r>
-        <w:rPr>
-          <w:noProof/>
-        </w:rPr>
-        <w:t>9</w:t>
-      </w:r>
-      <w:r>
-        <w:rPr>
-          <w:noProof/>
-        </w:rPr>
-        <w:fldChar w:fldCharType="end"/>
-      </w:r>
-    </w:p>
-    <w:p>
-      <w:pPr>
-        <w:pStyle w:val="TableofFigures"/>
-        <w:tabs>
-          <w:tab w:val="right" w:leader="dot" w:pos="9350"/>
-        </w:tabs>
-        <w:rPr>
-          <w:rFonts w:ascii="Times New Roman" w:eastAsia="Times New Roman" w:hAnsi="Times New Roman"/>
-          <w:smallCaps w:val="0"/>
-          <w:noProof/>
-          <w:color w:val="auto"/>
-          <w:szCs w:val="24"/>
-        </w:rPr>
-      </w:pPr>
-      <w:r>
-        <w:rPr>
-          <w:noProof/>
-        </w:rPr>
-        <w:t>Figure 2: Device Detail</w:t>
-      </w:r>
-      <w:r>
-        <w:rPr>
-          <w:noProof/>
-        </w:rPr>
-        <w:tab/>
-      </w:r>
-      <w:r>
-        <w:rPr>
-          <w:noProof/>
-        </w:rPr>
-        <w:fldChar w:fldCharType="begin"/>
-      </w:r>
-      <w:r>
-        <w:rPr>
-          <w:noProof/>
-        </w:rPr>
-        <w:instrText xml:space="preserve"> PAGEREF _Toc95037788 \h </w:instrText>
-      </w:r>
-      <w:r>
-        <w:rPr>
-          <w:noProof/>
-        </w:rPr>
-      </w:r>
-      <w:r>
-        <w:rPr>
-          <w:noProof/>
-        </w:rPr>
-        <w:fldChar w:fldCharType="separate"/>
-      </w:r>
-      <w:r>
-        <w:rPr>
-          <w:noProof/>
-        </w:rPr>
-        <w:t>10</w:t>
-      </w:r>
-      <w:r>
-        <w:rPr>
-          <w:noProof/>
-        </w:rPr>
-        <w:fldChar w:fldCharType="end"/>
-      </w:r>
-    </w:p>
-    <w:p>
-      <w:pPr>
-        <w:pStyle w:val="TableofFigures"/>
-        <w:tabs>
-          <w:tab w:val="right" w:leader="dot" w:pos="9350"/>
-        </w:tabs>
-        <w:rPr>
-          <w:rFonts w:ascii="Times New Roman" w:eastAsia="Times New Roman" w:hAnsi="Times New Roman"/>
-          <w:smallCaps w:val="0"/>
-          <w:noProof/>
-          <w:color w:val="auto"/>
-          <w:szCs w:val="24"/>
-        </w:rPr>
-      </w:pPr>
-      <w:r>
-        <w:rPr>
-          <w:noProof/>
-        </w:rPr>
-        <w:t>Figure 3: Agent Initialization</w:t>
-      </w:r>
-      <w:r>
-        <w:rPr>
-          <w:noProof/>
-        </w:rPr>
-        <w:tab/>
-      </w:r>
-      <w:r>
-        <w:rPr>
-          <w:noProof/>
-        </w:rPr>
-        <w:fldChar w:fldCharType="begin"/>
-      </w:r>
-      <w:r>
-        <w:rPr>
-          <w:noProof/>
-        </w:rPr>
-        <w:instrText xml:space="preserve"> PAGEREF _Toc95037789 \h </w:instrText>
-      </w:r>
-      <w:r>
-        <w:rPr>
-          <w:noProof/>
-        </w:rPr>
-      </w:r>
-      <w:r>
-        <w:rPr>
-          <w:noProof/>
-        </w:rPr>
-        <w:fldChar w:fldCharType="separate"/>
-      </w:r>
-      <w:r>
-        <w:rPr>
-          <w:noProof/>
-        </w:rPr>
-        <w:t>11</w:t>
-      </w:r>
-      <w:r>
-        <w:rPr>
-          <w:noProof/>
-        </w:rPr>
-        <w:fldChar w:fldCharType="end"/>
-      </w:r>
-    </w:p>
-    <w:p>
-      <w:pPr>
-        <w:pStyle w:val="TableofFigures"/>
-        <w:tabs>
-          <w:tab w:val="right" w:leader="dot" w:pos="9350"/>
-        </w:tabs>
-        <w:rPr>
-          <w:rFonts w:ascii="Times New Roman" w:eastAsia="Times New Roman" w:hAnsi="Times New Roman"/>
-          <w:smallCaps w:val="0"/>
-          <w:noProof/>
-          <w:color w:val="auto"/>
-          <w:szCs w:val="24"/>
-        </w:rPr>
-      </w:pPr>
-      <w:r>
-        <w:rPr>
-          <w:noProof/>
-        </w:rPr>
-        <w:t>Figure 4: Application Communication</w:t>
-      </w:r>
-      <w:r>
-        <w:rPr>
-          <w:noProof/>
-        </w:rPr>
-        <w:tab/>
-      </w:r>
-      <w:r>
-        <w:rPr>
-          <w:noProof/>
-        </w:rPr>
-        <w:fldChar w:fldCharType="begin"/>
-      </w:r>
-      <w:r>
-        <w:rPr>
-          <w:noProof/>
-        </w:rPr>
-        <w:instrText xml:space="preserve"> PAGEREF _Toc95037790 \h </w:instrText>
-      </w:r>
-      <w:r>
-        <w:rPr>
-          <w:noProof/>
-        </w:rPr>
-      </w:r>
-      <w:r>
-        <w:rPr>
-          <w:noProof/>
-        </w:rPr>
-        <w:fldChar w:fldCharType="separate"/>
-      </w:r>
-      <w:r>
-        <w:rPr>
-          <w:noProof/>
-        </w:rPr>
-        <w:t>12</w:t>
-      </w:r>
-      <w:r>
-        <w:rPr>
-          <w:noProof/>
-        </w:rPr>
-        <w:fldChar w:fldCharType="end"/>
-      </w:r>
-    </w:p>
-    <w:p>
-      <w:pPr>
-        <w:pStyle w:val="TableofFigures"/>
-        <w:tabs>
-          <w:tab w:val="right" w:leader="dot" w:pos="9350"/>
-        </w:tabs>
-        <w:rPr>
-          <w:rFonts w:ascii="Times New Roman" w:eastAsia="Times New Roman" w:hAnsi="Times New Roman"/>
-          <w:smallCaps w:val="0"/>
-          <w:noProof/>
-          <w:color w:val="auto"/>
-          <w:szCs w:val="24"/>
-        </w:rPr>
-      </w:pPr>
-      <w:r>
-        <w:rPr>
-          <w:noProof/>
-        </w:rPr>
-        <w:t>Figure 5: Header Schema Diagram</w:t>
-      </w:r>
-      <w:r>
-        <w:rPr>
-          <w:noProof/>
-        </w:rPr>
-        <w:tab/>
-      </w:r>
-      <w:r>
-        <w:rPr>
-          <w:noProof/>
-        </w:rPr>
-        <w:fldChar w:fldCharType="begin"/>
-      </w:r>
-      <w:r>
-        <w:rPr>
-          <w:noProof/>
-        </w:rPr>
-        <w:instrText xml:space="preserve"> PAGEREF _Toc95037791 \h </w:instrText>
-      </w:r>
-      <w:r>
-        <w:rPr>
-          <w:noProof/>
-        </w:rPr>
-      </w:r>
-      <w:r>
-        <w:rPr>
-          <w:noProof/>
-        </w:rPr>
-        <w:fldChar w:fldCharType="separate"/>
-      </w:r>
-      <w:r>
-        <w:rPr>
-          <w:noProof/>
-        </w:rPr>
-        <w:t>16</w:t>
-      </w:r>
-      <w:r>
-        <w:rPr>
-          <w:noProof/>
-        </w:rPr>
-        <w:fldChar w:fldCharType="end"/>
-      </w:r>
-    </w:p>
-    <w:p>
-      <w:pPr>
-        <w:pStyle w:val="TableofFigures"/>
-        <w:tabs>
-          <w:tab w:val="right" w:leader="dot" w:pos="9350"/>
-        </w:tabs>
-        <w:rPr>
-          <w:rFonts w:ascii="Times New Roman" w:eastAsia="Times New Roman" w:hAnsi="Times New Roman"/>
-          <w:smallCaps w:val="0"/>
-          <w:noProof/>
-          <w:color w:val="auto"/>
-          <w:szCs w:val="24"/>
-        </w:rPr>
-      </w:pPr>
-      <w:r>
-        <w:rPr>
-          <w:noProof/>
-        </w:rPr>
-        <w:t>Figure 6: Application and Agent Conversation</w:t>
-      </w:r>
-      <w:r>
-        <w:rPr>
-          <w:noProof/>
-        </w:rPr>
-        <w:tab/>
-      </w:r>
-      <w:r>
-        <w:rPr>
-          <w:noProof/>
-        </w:rPr>
-        <w:fldChar w:fldCharType="begin"/>
-      </w:r>
-      <w:r>
-        <w:rPr>
-          <w:noProof/>
-        </w:rPr>
-        <w:instrText xml:space="preserve"> PAGEREF _Toc95037792 \h </w:instrText>
-      </w:r>
-      <w:r>
-        <w:rPr>
-          <w:noProof/>
-        </w:rPr>
-      </w:r>
-      <w:r>
-        <w:rPr>
-          <w:noProof/>
-        </w:rPr>
-        <w:fldChar w:fldCharType="separate"/>
-      </w:r>
-      <w:r>
-        <w:rPr>
-          <w:noProof/>
-        </w:rPr>
-        <w:t>20</w:t>
-      </w:r>
-      <w:r>
-        <w:rPr>
-          <w:noProof/>
-        </w:rPr>
-        <w:fldChar w:fldCharType="end"/>
-      </w:r>
-    </w:p>
-    <w:p>
-      <w:pPr>
-        <w:pStyle w:val="TableofFigures"/>
-        <w:tabs>
-          <w:tab w:val="right" w:leader="dot" w:pos="9350"/>
-        </w:tabs>
-        <w:rPr>
-          <w:rFonts w:ascii="Times New Roman" w:eastAsia="Times New Roman" w:hAnsi="Times New Roman"/>
-          <w:smallCaps w:val="0"/>
-          <w:noProof/>
-          <w:color w:val="auto"/>
-          <w:szCs w:val="24"/>
-        </w:rPr>
-      </w:pPr>
-      <w:r>
-        <w:rPr>
-          <w:noProof/>
-        </w:rPr>
-        <w:t>Figure 7: Sample Device Organization</w:t>
-      </w:r>
-      <w:r>
-        <w:rPr>
-          <w:noProof/>
-        </w:rPr>
-        <w:tab/>
-      </w:r>
-      <w:r>
-        <w:rPr>
-          <w:noProof/>
-        </w:rPr>
-        <w:fldChar w:fldCharType="begin"/>
-      </w:r>
-      <w:r>
-        <w:rPr>
-          <w:noProof/>
-        </w:rPr>
-        <w:instrText xml:space="preserve"> PAGEREF _Toc95037793 \h </w:instrText>
-      </w:r>
-      <w:r>
-        <w:rPr>
-          <w:noProof/>
-        </w:rPr>
-      </w:r>
-      <w:r>
-        <w:rPr>
-          <w:noProof/>
-        </w:rPr>
-        <w:fldChar w:fldCharType="separate"/>
-      </w:r>
-      <w:r>
-        <w:rPr>
-          <w:noProof/>
-        </w:rPr>
-        <w:t>23</w:t>
-      </w:r>
-      <w:r>
-        <w:rPr>
-          <w:noProof/>
-        </w:rPr>
-        <w:fldChar w:fldCharType="end"/>
-      </w:r>
-    </w:p>
-    <w:p>
-      <w:pPr>
-        <w:pStyle w:val="TableofFigures"/>
-        <w:tabs>
-          <w:tab w:val="right" w:leader="dot" w:pos="9350"/>
-        </w:tabs>
-        <w:rPr>
-          <w:rFonts w:ascii="Times New Roman" w:eastAsia="Times New Roman" w:hAnsi="Times New Roman"/>
-          <w:smallCaps w:val="0"/>
-          <w:noProof/>
-          <w:color w:val="auto"/>
-          <w:szCs w:val="24"/>
-        </w:rPr>
-      </w:pPr>
-      <w:r>
-        <w:rPr>
-          <w:noProof/>
-        </w:rPr>
-        <w:t>Figure 8: Sample Data in an Agent</w:t>
-      </w:r>
-      <w:r>
-        <w:rPr>
-          <w:noProof/>
-        </w:rPr>
-        <w:tab/>
-      </w:r>
-      <w:r>
-        <w:rPr>
-          <w:noProof/>
-        </w:rPr>
-        <w:fldChar w:fldCharType="begin"/>
-      </w:r>
-      <w:r>
-        <w:rPr>
-          <w:noProof/>
-        </w:rPr>
-        <w:instrText xml:space="preserve"> PAGEREF _Toc95037794 \h </w:instrText>
-      </w:r>
-      <w:r>
-        <w:rPr>
-          <w:noProof/>
-        </w:rPr>
-      </w:r>
-      <w:r>
-        <w:rPr>
-          <w:noProof/>
-        </w:rPr>
-        <w:fldChar w:fldCharType="separate"/>
-      </w:r>
-      <w:r>
-        <w:rPr>
-          <w:noProof/>
-        </w:rPr>
-        <w:t>32</w:t>
-      </w:r>
-      <w:r>
-        <w:rPr>
-          <w:noProof/>
-        </w:rPr>
-        <w:fldChar w:fldCharType="end"/>
-      </w:r>
-    </w:p>
-    <w:p>
-      <w:pPr>
-        <w:pStyle w:val="TableofFigures"/>
-        <w:tabs>
-          <w:tab w:val="right" w:leader="dot" w:pos="9350"/>
-        </w:tabs>
-        <w:rPr>
-          <w:rFonts w:ascii="Times New Roman" w:eastAsia="Times New Roman" w:hAnsi="Times New Roman"/>
-          <w:smallCaps w:val="0"/>
-          <w:noProof/>
-          <w:color w:val="auto"/>
-          <w:szCs w:val="24"/>
-        </w:rPr>
-      </w:pPr>
-      <w:r>
-        <w:rPr>
-          <w:noProof/>
-        </w:rPr>
-        <w:t>Figure 9: Example #1 for Sample from Sequence #103</w:t>
-      </w:r>
-      <w:r>
-        <w:rPr>
-          <w:noProof/>
-        </w:rPr>
-        <w:tab/>
-      </w:r>
-      <w:r>
-        <w:rPr>
-          <w:noProof/>
-        </w:rPr>
-        <w:fldChar w:fldCharType="begin"/>
-      </w:r>
-      <w:r>
-        <w:rPr>
-          <w:noProof/>
-        </w:rPr>
-        <w:instrText xml:space="preserve"> PAGEREF _Toc95037795 \h </w:instrText>
-      </w:r>
-      <w:r>
-        <w:rPr>
-          <w:noProof/>
-        </w:rPr>
-      </w:r>
-      <w:r>
-        <w:rPr>
-          <w:noProof/>
-        </w:rPr>
-        <w:fldChar w:fldCharType="separate"/>
-      </w:r>
-      <w:r>
-        <w:rPr>
-          <w:noProof/>
-        </w:rPr>
-        <w:t>33</w:t>
-      </w:r>
-      <w:r>
-        <w:rPr>
-          <w:noProof/>
-        </w:rPr>
-        <w:fldChar w:fldCharType="end"/>
-      </w:r>
-    </w:p>
-    <w:p>
-      <w:pPr>
-        <w:pStyle w:val="TableofFigures"/>
-        <w:tabs>
-          <w:tab w:val="right" w:leader="dot" w:pos="9350"/>
-        </w:tabs>
-        <w:rPr>
-          <w:rFonts w:ascii="Times New Roman" w:eastAsia="Times New Roman" w:hAnsi="Times New Roman"/>
-          <w:smallCaps w:val="0"/>
-          <w:noProof/>
-          <w:color w:val="auto"/>
-          <w:szCs w:val="24"/>
-        </w:rPr>
-      </w:pPr>
-      <w:r>
-        <w:rPr>
-          <w:noProof/>
-        </w:rPr>
-        <w:t>Figure 10: Example #1 for Sample from Sequence #114</w:t>
-      </w:r>
-      <w:r>
-        <w:rPr>
-          <w:noProof/>
-        </w:rPr>
-        <w:tab/>
-      </w:r>
-      <w:r>
-        <w:rPr>
-          <w:noProof/>
-        </w:rPr>
-        <w:fldChar w:fldCharType="begin"/>
-      </w:r>
-      <w:r>
-        <w:rPr>
-          <w:noProof/>
-        </w:rPr>
-        <w:instrText xml:space="preserve"> PAGEREF _Toc95037796 \h </w:instrText>
-      </w:r>
-      <w:r>
-        <w:rPr>
-          <w:noProof/>
-        </w:rPr>
-      </w:r>
-      <w:r>
-        <w:rPr>
-          <w:noProof/>
-        </w:rPr>
-        <w:fldChar w:fldCharType="separate"/>
-      </w:r>
-      <w:r>
-        <w:rPr>
-          <w:noProof/>
-        </w:rPr>
-        <w:t>34</w:t>
-      </w:r>
-      <w:r>
-        <w:rPr>
-          <w:noProof/>
-        </w:rPr>
-        <w:fldChar w:fldCharType="end"/>
-      </w:r>
-    </w:p>
-    <w:p>
-      <w:pPr>
-        <w:pStyle w:val="TableofFigures"/>
-        <w:tabs>
-          <w:tab w:val="right" w:leader="dot" w:pos="9350"/>
-        </w:tabs>
-        <w:rPr>
-          <w:rFonts w:ascii="Times New Roman" w:eastAsia="Times New Roman" w:hAnsi="Times New Roman"/>
-          <w:smallCaps w:val="0"/>
-          <w:noProof/>
-          <w:color w:val="auto"/>
-          <w:szCs w:val="24"/>
-        </w:rPr>
-      </w:pPr>
-      <w:r>
-        <w:rPr>
-          <w:noProof/>
-        </w:rPr>
-        <w:t>Figure 11: Example #1 for Sample from Sequence #124</w:t>
-      </w:r>
-      <w:r>
-        <w:rPr>
-          <w:noProof/>
-        </w:rPr>
-        <w:tab/>
-      </w:r>
-      <w:r>
-        <w:rPr>
-          <w:noProof/>
-        </w:rPr>
-        <w:fldChar w:fldCharType="begin"/>
-      </w:r>
-      <w:r>
-        <w:rPr>
-          <w:noProof/>
-        </w:rPr>
-        <w:instrText xml:space="preserve"> PAGEREF _Toc95037797 \h </w:instrText>
-      </w:r>
-      <w:r>
-        <w:rPr>
-          <w:noProof/>
-        </w:rPr>
-      </w:r>
-      <w:r>
-        <w:rPr>
-          <w:noProof/>
-        </w:rPr>
-        <w:fldChar w:fldCharType="separate"/>
-      </w:r>
-      <w:r>
-        <w:rPr>
-          <w:noProof/>
-        </w:rPr>
-        <w:t>35</w:t>
-      </w:r>
-      <w:r>
-        <w:rPr>
-          <w:noProof/>
-        </w:rPr>
-        <w:fldChar w:fldCharType="end"/>
-      </w:r>
-    </w:p>
-    <w:p>
-      <w:pPr>
-        <w:pStyle w:val="TableofFigures"/>
-        <w:tabs>
-          <w:tab w:val="right" w:leader="dot" w:pos="9350"/>
-        </w:tabs>
-        <w:rPr>
-          <w:rFonts w:ascii="Times New Roman" w:eastAsia="Times New Roman" w:hAnsi="Times New Roman"/>
-          <w:smallCaps w:val="0"/>
-          <w:noProof/>
-          <w:color w:val="auto"/>
-          <w:szCs w:val="24"/>
-        </w:rPr>
-      </w:pPr>
-      <w:r>
-        <w:rPr>
-          <w:noProof/>
-        </w:rPr>
-        <w:t>Figure 12: Example #2 for Sample from Sequence #103 with Path</w:t>
-      </w:r>
-      <w:r>
-        <w:rPr>
-          <w:noProof/>
-        </w:rPr>
-        <w:tab/>
-      </w:r>
-      <w:r>
-        <w:rPr>
-          <w:noProof/>
-        </w:rPr>
-        <w:fldChar w:fldCharType="begin"/>
-      </w:r>
-      <w:r>
-        <w:rPr>
-          <w:noProof/>
-        </w:rPr>
-        <w:instrText xml:space="preserve"> PAGEREF _Toc95037798 \h </w:instrText>
-      </w:r>
-      <w:r>
-        <w:rPr>
-          <w:noProof/>
-        </w:rPr>
-      </w:r>
-      <w:r>
-        <w:rPr>
-          <w:noProof/>
-        </w:rPr>
-        <w:fldChar w:fldCharType="separate"/>
-      </w:r>
-      <w:r>
-        <w:rPr>
-          <w:noProof/>
-        </w:rPr>
-        <w:t>36</w:t>
-      </w:r>
-      <w:r>
-        <w:rPr>
-          <w:noProof/>
-        </w:rPr>
-        <w:fldChar w:fldCharType="end"/>
-      </w:r>
-    </w:p>
-    <w:p>
-      <w:pPr>
-        <w:pStyle w:val="TableofFigures"/>
-        <w:tabs>
-          <w:tab w:val="right" w:leader="dot" w:pos="9350"/>
-        </w:tabs>
-        <w:rPr>
-          <w:rFonts w:ascii="Times New Roman" w:eastAsia="Times New Roman" w:hAnsi="Times New Roman"/>
-          <w:smallCaps w:val="0"/>
-          <w:noProof/>
-          <w:color w:val="auto"/>
-          <w:szCs w:val="24"/>
-        </w:rPr>
-      </w:pPr>
-      <w:r>
-        <w:rPr>
-          <w:noProof/>
-        </w:rPr>
-        <w:t>Figure 13: Example #2 for Sample from Sequence #114 with Path</w:t>
-      </w:r>
-      <w:r>
-        <w:rPr>
-          <w:noProof/>
-        </w:rPr>
-        <w:tab/>
-      </w:r>
-      <w:r>
-        <w:rPr>
-          <w:noProof/>
-        </w:rPr>
-        <w:fldChar w:fldCharType="begin"/>
-      </w:r>
-      <w:r>
-        <w:rPr>
-          <w:noProof/>
-        </w:rPr>
-        <w:instrText xml:space="preserve"> PAGEREF _Toc95037799 \h </w:instrText>
-      </w:r>
-      <w:r>
-        <w:rPr>
-          <w:noProof/>
-        </w:rPr>
-      </w:r>
-      <w:r>
-        <w:rPr>
-          <w:noProof/>
-        </w:rPr>
-        <w:fldChar w:fldCharType="separate"/>
-      </w:r>
-      <w:r>
-        <w:rPr>
-          <w:noProof/>
-        </w:rPr>
-        <w:t>37</w:t>
-      </w:r>
-      <w:r>
-        <w:rPr>
-          <w:noProof/>
-        </w:rPr>
-        <w:fldChar w:fldCharType="end"/>
-      </w:r>
-    </w:p>
-    <w:p>
-      <w:pPr>
-        <w:pStyle w:val="TableofFigures"/>
-        <w:tabs>
-          <w:tab w:val="right" w:leader="dot" w:pos="9350"/>
-        </w:tabs>
-        <w:rPr>
-          <w:rFonts w:ascii="Times New Roman" w:eastAsia="Times New Roman" w:hAnsi="Times New Roman"/>
-          <w:smallCaps w:val="0"/>
-          <w:noProof/>
-          <w:color w:val="auto"/>
-          <w:szCs w:val="24"/>
-        </w:rPr>
-      </w:pPr>
-      <w:r>
-        <w:rPr>
-          <w:noProof/>
-        </w:rPr>
-        <w:t>Figure 14: Example #2 for Sample from Sequence #124 with Path</w:t>
-      </w:r>
-      <w:r>
-        <w:rPr>
-          <w:noProof/>
-        </w:rPr>
-        <w:tab/>
-      </w:r>
-      <w:r>
-        <w:rPr>
-          <w:noProof/>
-        </w:rPr>
-        <w:fldChar w:fldCharType="begin"/>
-      </w:r>
-      <w:r>
-        <w:rPr>
-          <w:noProof/>
-        </w:rPr>
-        <w:instrText xml:space="preserve"> PAGEREF _Toc95037800 \h </w:instrText>
-      </w:r>
-      <w:r>
-        <w:rPr>
-          <w:noProof/>
-        </w:rPr>
-      </w:r>
-      <w:r>
-        <w:rPr>
-          <w:noProof/>
-        </w:rPr>
-        <w:fldChar w:fldCharType="separate"/>
-      </w:r>
-      <w:r>
-        <w:rPr>
-          <w:noProof/>
-        </w:rPr>
-        <w:t>38</w:t>
-      </w:r>
-      <w:r>
-        <w:rPr>
-          <w:noProof/>
-        </w:rPr>
-        <w:fldChar w:fldCharType="end"/>
-      </w:r>
-    </w:p>
-    <w:p>
-      <w:pPr>
-        <w:pStyle w:val="TableofFigures"/>
-        <w:tabs>
-          <w:tab w:val="right" w:leader="dot" w:pos="9350"/>
-        </w:tabs>
-        <w:rPr>
-          <w:rFonts w:ascii="Times New Roman" w:eastAsia="Times New Roman" w:hAnsi="Times New Roman"/>
-          <w:smallCaps w:val="0"/>
-          <w:noProof/>
-          <w:color w:val="auto"/>
-          <w:szCs w:val="24"/>
-        </w:rPr>
-      </w:pPr>
-      <w:r>
-        <w:rPr>
-          <w:noProof/>
-        </w:rPr>
-        <w:t>Figure 15: Application Failure and Recovery</w:t>
-      </w:r>
-      <w:r>
-        <w:rPr>
-          <w:noProof/>
-        </w:rPr>
-        <w:tab/>
-      </w:r>
-      <w:r>
-        <w:rPr>
-          <w:noProof/>
-        </w:rPr>
-        <w:fldChar w:fldCharType="begin"/>
-      </w:r>
-      <w:r>
-        <w:rPr>
-          <w:noProof/>
-        </w:rPr>
-        <w:instrText xml:space="preserve"> PAGEREF _Toc95037801 \h </w:instrText>
-      </w:r>
-      <w:r>
-        <w:rPr>
-          <w:noProof/>
-        </w:rPr>
-      </w:r>
-      <w:r>
-        <w:rPr>
-          <w:noProof/>
-        </w:rPr>
-        <w:fldChar w:fldCharType="separate"/>
-      </w:r>
-      <w:r>
-        <w:rPr>
-          <w:noProof/>
-        </w:rPr>
-        <w:t>39</w:t>
-      </w:r>
-      <w:r>
-        <w:rPr>
-          <w:noProof/>
-        </w:rPr>
-        <w:fldChar w:fldCharType="end"/>
-      </w:r>
-    </w:p>
-    <w:p>
-      <w:pPr>
-        <w:pStyle w:val="TableofFigures"/>
-        <w:tabs>
-          <w:tab w:val="right" w:leader="dot" w:pos="9350"/>
-        </w:tabs>
-        <w:rPr>
-          <w:rFonts w:ascii="Times New Roman" w:eastAsia="Times New Roman" w:hAnsi="Times New Roman"/>
-          <w:smallCaps w:val="0"/>
-          <w:noProof/>
-          <w:color w:val="auto"/>
-          <w:szCs w:val="24"/>
-        </w:rPr>
-      </w:pPr>
-      <w:r>
-        <w:rPr>
-          <w:noProof/>
-        </w:rPr>
-        <w:t>Figure 16: Agent Failure and Recovery</w:t>
-      </w:r>
-      <w:r>
-        <w:rPr>
-          <w:noProof/>
-        </w:rPr>
-        <w:tab/>
-      </w:r>
-      <w:r>
-        <w:rPr>
-          <w:noProof/>
-        </w:rPr>
-        <w:fldChar w:fldCharType="begin"/>
-      </w:r>
-      <w:r>
-        <w:rPr>
-          <w:noProof/>
-        </w:rPr>
-        <w:instrText xml:space="preserve"> PAGEREF _Toc95037802 \h </w:instrText>
-      </w:r>
-      <w:r>
-        <w:rPr>
-          <w:noProof/>
-        </w:rPr>
-      </w:r>
-      <w:r>
-        <w:rPr>
-          <w:noProof/>
-        </w:rPr>
-        <w:fldChar w:fldCharType="separate"/>
-      </w:r>
-      <w:r>
-        <w:rPr>
-          <w:noProof/>
-        </w:rPr>
-        <w:t>40</w:t>
-      </w:r>
-      <w:r>
-        <w:rPr>
-          <w:noProof/>
-        </w:rPr>
-        <w:fldChar w:fldCharType="end"/>
-      </w:r>
-    </w:p>
-    <w:p>
-      <w:pPr>
-        <w:pStyle w:val="BodyA"/>
-        <w:rPr>
-          <w:color w:val="0079A5"/>
-          <w:sz w:val="48"/>
-        </w:rPr>
-      </w:pPr>
-      <w:r>
-        <w:rPr>
-          <w:color w:val="0079A5"/>
-          <w:sz w:val="48"/>
-        </w:rPr>
-        <w:fldChar w:fldCharType="end"/>
-      </w:r>
-    </w:p>
-    <w:p>
-      <w:pPr>
-        <w:ind w:left="108"/>
         <w:sectPr>
           <w:headerReference w:type="even" r:id="rId18"/>
           <w:footerReference w:type="even" r:id="rId19"/>
@@ -5188,6 +4135,1062 @@
           <w:type w:val="continuous"/>
           <w:pgSz w:w="12240" w:h="15840"/>
           <w:pgMar w:top="1440" w:right="1440" w:bottom="1440" w:left="1440" w:header="720" w:footer="864" w:gutter="0"/>
+          <w:pgNumType w:start="1"/>
+          <w:cols w:space="720"/>
+        </w:sectPr>
+      </w:pPr>
+      <w:r>
+        <w:fldChar w:fldCharType="end"/>
+      </w:r>
+    </w:p>
+    <w:p>
+      <w:pPr>
+        <w:pStyle w:val="ContentsHeading"/>
+      </w:pPr>
+      <w:r>
+        <w:br w:type="page"/>
+        <w:t>Table of Figures</w:t>
+      </w:r>
+    </w:p>
+    <w:p>
+      <w:pPr>
+        <w:pStyle w:val="TableofFigures"/>
+        <w:tabs>
+          <w:tab w:val="right" w:leader="dot" w:pos="9350"/>
+        </w:tabs>
+        <w:rPr>
+          <w:rFonts w:ascii="Times New Roman" w:eastAsia="Times New Roman" w:hAnsi="Times New Roman"/>
+          <w:smallCaps w:val="0"/>
+          <w:noProof/>
+          <w:color w:val="auto"/>
+          <w:szCs w:val="24"/>
+        </w:rPr>
+      </w:pPr>
+      <w:r>
+        <w:rPr>
+          <w:color w:val="0079A5"/>
+          <w:sz w:val="48"/>
+        </w:rPr>
+        <w:fldChar w:fldCharType="begin"/>
+      </w:r>
+      <w:r>
+        <w:rPr>
+          <w:color w:val="0079A5"/>
+          <w:sz w:val="48"/>
+        </w:rPr>
+        <w:instrText xml:space="preserve"> TOC \c "Figure" </w:instrText>
+      </w:r>
+      <w:r>
+        <w:rPr>
+          <w:color w:val="0079A5"/>
+          <w:sz w:val="48"/>
+        </w:rPr>
+        <w:fldChar w:fldCharType="separate"/>
+      </w:r>
+      <w:r>
+        <w:rPr>
+          <w:noProof/>
+        </w:rPr>
+        <w:t>Figure 1: Shop Illustration</w:t>
+      </w:r>
+      <w:r>
+        <w:rPr>
+          <w:noProof/>
+        </w:rPr>
+        <w:tab/>
+      </w:r>
+      <w:r>
+        <w:rPr>
+          <w:noProof/>
+        </w:rPr>
+        <w:fldChar w:fldCharType="begin"/>
+      </w:r>
+      <w:r>
+        <w:rPr>
+          <w:noProof/>
+        </w:rPr>
+        <w:instrText xml:space="preserve"> PAGEREF _Toc95037787 \h </w:instrText>
+      </w:r>
+      <w:r>
+        <w:rPr>
+          <w:noProof/>
+        </w:rPr>
+      </w:r>
+      <w:r>
+        <w:rPr>
+          <w:noProof/>
+        </w:rPr>
+        <w:fldChar w:fldCharType="separate"/>
+      </w:r>
+      <w:r>
+        <w:rPr>
+          <w:noProof/>
+        </w:rPr>
+        <w:t>9</w:t>
+      </w:r>
+      <w:r>
+        <w:rPr>
+          <w:noProof/>
+        </w:rPr>
+        <w:fldChar w:fldCharType="end"/>
+      </w:r>
+    </w:p>
+    <w:p>
+      <w:pPr>
+        <w:pStyle w:val="TableofFigures"/>
+        <w:tabs>
+          <w:tab w:val="right" w:leader="dot" w:pos="9350"/>
+        </w:tabs>
+        <w:rPr>
+          <w:rFonts w:ascii="Times New Roman" w:eastAsia="Times New Roman" w:hAnsi="Times New Roman"/>
+          <w:smallCaps w:val="0"/>
+          <w:noProof/>
+          <w:color w:val="auto"/>
+          <w:szCs w:val="24"/>
+        </w:rPr>
+      </w:pPr>
+      <w:r>
+        <w:rPr>
+          <w:noProof/>
+        </w:rPr>
+        <w:t>Figure 2: Device Detail</w:t>
+      </w:r>
+      <w:r>
+        <w:rPr>
+          <w:noProof/>
+        </w:rPr>
+        <w:tab/>
+      </w:r>
+      <w:r>
+        <w:rPr>
+          <w:noProof/>
+        </w:rPr>
+        <w:fldChar w:fldCharType="begin"/>
+      </w:r>
+      <w:r>
+        <w:rPr>
+          <w:noProof/>
+        </w:rPr>
+        <w:instrText xml:space="preserve"> PAGEREF _Toc95037788 \h </w:instrText>
+      </w:r>
+      <w:r>
+        <w:rPr>
+          <w:noProof/>
+        </w:rPr>
+      </w:r>
+      <w:r>
+        <w:rPr>
+          <w:noProof/>
+        </w:rPr>
+        <w:fldChar w:fldCharType="separate"/>
+      </w:r>
+      <w:r>
+        <w:rPr>
+          <w:noProof/>
+        </w:rPr>
+        <w:t>10</w:t>
+      </w:r>
+      <w:r>
+        <w:rPr>
+          <w:noProof/>
+        </w:rPr>
+        <w:fldChar w:fldCharType="end"/>
+      </w:r>
+    </w:p>
+    <w:p>
+      <w:pPr>
+        <w:pStyle w:val="TableofFigures"/>
+        <w:tabs>
+          <w:tab w:val="right" w:leader="dot" w:pos="9350"/>
+        </w:tabs>
+        <w:rPr>
+          <w:rFonts w:ascii="Times New Roman" w:eastAsia="Times New Roman" w:hAnsi="Times New Roman"/>
+          <w:smallCaps w:val="0"/>
+          <w:noProof/>
+          <w:color w:val="auto"/>
+          <w:szCs w:val="24"/>
+        </w:rPr>
+      </w:pPr>
+      <w:r>
+        <w:rPr>
+          <w:noProof/>
+        </w:rPr>
+        <w:t>Figure 3: Agent Initialization</w:t>
+      </w:r>
+      <w:r>
+        <w:rPr>
+          <w:noProof/>
+        </w:rPr>
+        <w:tab/>
+      </w:r>
+      <w:r>
+        <w:rPr>
+          <w:noProof/>
+        </w:rPr>
+        <w:fldChar w:fldCharType="begin"/>
+      </w:r>
+      <w:r>
+        <w:rPr>
+          <w:noProof/>
+        </w:rPr>
+        <w:instrText xml:space="preserve"> PAGEREF _Toc95037789 \h </w:instrText>
+      </w:r>
+      <w:r>
+        <w:rPr>
+          <w:noProof/>
+        </w:rPr>
+      </w:r>
+      <w:r>
+        <w:rPr>
+          <w:noProof/>
+        </w:rPr>
+        <w:fldChar w:fldCharType="separate"/>
+      </w:r>
+      <w:r>
+        <w:rPr>
+          <w:noProof/>
+        </w:rPr>
+        <w:t>11</w:t>
+      </w:r>
+      <w:r>
+        <w:rPr>
+          <w:noProof/>
+        </w:rPr>
+        <w:fldChar w:fldCharType="end"/>
+      </w:r>
+    </w:p>
+    <w:p>
+      <w:pPr>
+        <w:pStyle w:val="TableofFigures"/>
+        <w:tabs>
+          <w:tab w:val="right" w:leader="dot" w:pos="9350"/>
+        </w:tabs>
+        <w:rPr>
+          <w:rFonts w:ascii="Times New Roman" w:eastAsia="Times New Roman" w:hAnsi="Times New Roman"/>
+          <w:smallCaps w:val="0"/>
+          <w:noProof/>
+          <w:color w:val="auto"/>
+          <w:szCs w:val="24"/>
+        </w:rPr>
+      </w:pPr>
+      <w:r>
+        <w:rPr>
+          <w:noProof/>
+        </w:rPr>
+        <w:t>Figure 4: Application Communication</w:t>
+      </w:r>
+      <w:r>
+        <w:rPr>
+          <w:noProof/>
+        </w:rPr>
+        <w:tab/>
+      </w:r>
+      <w:r>
+        <w:rPr>
+          <w:noProof/>
+        </w:rPr>
+        <w:fldChar w:fldCharType="begin"/>
+      </w:r>
+      <w:r>
+        <w:rPr>
+          <w:noProof/>
+        </w:rPr>
+        <w:instrText xml:space="preserve"> PAGEREF _Toc95037790 \h </w:instrText>
+      </w:r>
+      <w:r>
+        <w:rPr>
+          <w:noProof/>
+        </w:rPr>
+      </w:r>
+      <w:r>
+        <w:rPr>
+          <w:noProof/>
+        </w:rPr>
+        <w:fldChar w:fldCharType="separate"/>
+      </w:r>
+      <w:r>
+        <w:rPr>
+          <w:noProof/>
+        </w:rPr>
+        <w:t>12</w:t>
+      </w:r>
+      <w:r>
+        <w:rPr>
+          <w:noProof/>
+        </w:rPr>
+        <w:fldChar w:fldCharType="end"/>
+      </w:r>
+    </w:p>
+    <w:p>
+      <w:pPr>
+        <w:pStyle w:val="TableofFigures"/>
+        <w:tabs>
+          <w:tab w:val="right" w:leader="dot" w:pos="9350"/>
+        </w:tabs>
+        <w:rPr>
+          <w:rFonts w:ascii="Times New Roman" w:eastAsia="Times New Roman" w:hAnsi="Times New Roman"/>
+          <w:smallCaps w:val="0"/>
+          <w:noProof/>
+          <w:color w:val="auto"/>
+          <w:szCs w:val="24"/>
+        </w:rPr>
+      </w:pPr>
+      <w:r>
+        <w:rPr>
+          <w:noProof/>
+        </w:rPr>
+        <w:t>Figure 5: Header Schema Diagram</w:t>
+      </w:r>
+      <w:r>
+        <w:rPr>
+          <w:noProof/>
+        </w:rPr>
+        <w:tab/>
+      </w:r>
+      <w:r>
+        <w:rPr>
+          <w:noProof/>
+        </w:rPr>
+        <w:fldChar w:fldCharType="begin"/>
+      </w:r>
+      <w:r>
+        <w:rPr>
+          <w:noProof/>
+        </w:rPr>
+        <w:instrText xml:space="preserve"> PAGEREF _Toc95037791 \h </w:instrText>
+      </w:r>
+      <w:r>
+        <w:rPr>
+          <w:noProof/>
+        </w:rPr>
+      </w:r>
+      <w:r>
+        <w:rPr>
+          <w:noProof/>
+        </w:rPr>
+        <w:fldChar w:fldCharType="separate"/>
+      </w:r>
+      <w:r>
+        <w:rPr>
+          <w:noProof/>
+        </w:rPr>
+        <w:t>16</w:t>
+      </w:r>
+      <w:r>
+        <w:rPr>
+          <w:noProof/>
+        </w:rPr>
+        <w:fldChar w:fldCharType="end"/>
+      </w:r>
+    </w:p>
+    <w:p>
+      <w:pPr>
+        <w:pStyle w:val="TableofFigures"/>
+        <w:tabs>
+          <w:tab w:val="right" w:leader="dot" w:pos="9350"/>
+        </w:tabs>
+        <w:rPr>
+          <w:rFonts w:ascii="Times New Roman" w:eastAsia="Times New Roman" w:hAnsi="Times New Roman"/>
+          <w:smallCaps w:val="0"/>
+          <w:noProof/>
+          <w:color w:val="auto"/>
+          <w:szCs w:val="24"/>
+        </w:rPr>
+      </w:pPr>
+      <w:r>
+        <w:rPr>
+          <w:noProof/>
+        </w:rPr>
+        <w:t>Figure 6: Application and Agent Conversation</w:t>
+      </w:r>
+      <w:r>
+        <w:rPr>
+          <w:noProof/>
+        </w:rPr>
+        <w:tab/>
+      </w:r>
+      <w:r>
+        <w:rPr>
+          <w:noProof/>
+        </w:rPr>
+        <w:fldChar w:fldCharType="begin"/>
+      </w:r>
+      <w:r>
+        <w:rPr>
+          <w:noProof/>
+        </w:rPr>
+        <w:instrText xml:space="preserve"> PAGEREF _Toc95037792 \h </w:instrText>
+      </w:r>
+      <w:r>
+        <w:rPr>
+          <w:noProof/>
+        </w:rPr>
+      </w:r>
+      <w:r>
+        <w:rPr>
+          <w:noProof/>
+        </w:rPr>
+        <w:fldChar w:fldCharType="separate"/>
+      </w:r>
+      <w:r>
+        <w:rPr>
+          <w:noProof/>
+        </w:rPr>
+        <w:t>20</w:t>
+      </w:r>
+      <w:r>
+        <w:rPr>
+          <w:noProof/>
+        </w:rPr>
+        <w:fldChar w:fldCharType="end"/>
+      </w:r>
+    </w:p>
+    <w:p>
+      <w:pPr>
+        <w:pStyle w:val="TableofFigures"/>
+        <w:tabs>
+          <w:tab w:val="right" w:leader="dot" w:pos="9350"/>
+        </w:tabs>
+        <w:rPr>
+          <w:rFonts w:ascii="Times New Roman" w:eastAsia="Times New Roman" w:hAnsi="Times New Roman"/>
+          <w:smallCaps w:val="0"/>
+          <w:noProof/>
+          <w:color w:val="auto"/>
+          <w:szCs w:val="24"/>
+        </w:rPr>
+      </w:pPr>
+      <w:r>
+        <w:rPr>
+          <w:noProof/>
+        </w:rPr>
+        <w:t>Figure 7: Sample Device Organization</w:t>
+      </w:r>
+      <w:r>
+        <w:rPr>
+          <w:noProof/>
+        </w:rPr>
+        <w:tab/>
+      </w:r>
+      <w:r>
+        <w:rPr>
+          <w:noProof/>
+        </w:rPr>
+        <w:fldChar w:fldCharType="begin"/>
+      </w:r>
+      <w:r>
+        <w:rPr>
+          <w:noProof/>
+        </w:rPr>
+        <w:instrText xml:space="preserve"> PAGEREF _Toc95037793 \h </w:instrText>
+      </w:r>
+      <w:r>
+        <w:rPr>
+          <w:noProof/>
+        </w:rPr>
+      </w:r>
+      <w:r>
+        <w:rPr>
+          <w:noProof/>
+        </w:rPr>
+        <w:fldChar w:fldCharType="separate"/>
+      </w:r>
+      <w:r>
+        <w:rPr>
+          <w:noProof/>
+        </w:rPr>
+        <w:t>23</w:t>
+      </w:r>
+      <w:r>
+        <w:rPr>
+          <w:noProof/>
+        </w:rPr>
+        <w:fldChar w:fldCharType="end"/>
+      </w:r>
+    </w:p>
+    <w:p>
+      <w:pPr>
+        <w:pStyle w:val="TableofFigures"/>
+        <w:tabs>
+          <w:tab w:val="right" w:leader="dot" w:pos="9350"/>
+        </w:tabs>
+        <w:rPr>
+          <w:rFonts w:ascii="Times New Roman" w:eastAsia="Times New Roman" w:hAnsi="Times New Roman"/>
+          <w:smallCaps w:val="0"/>
+          <w:noProof/>
+          <w:color w:val="auto"/>
+          <w:szCs w:val="24"/>
+        </w:rPr>
+      </w:pPr>
+      <w:r>
+        <w:rPr>
+          <w:noProof/>
+        </w:rPr>
+        <w:t>Figure 8: Sample Data in an Agent</w:t>
+      </w:r>
+      <w:r>
+        <w:rPr>
+          <w:noProof/>
+        </w:rPr>
+        <w:tab/>
+      </w:r>
+      <w:r>
+        <w:rPr>
+          <w:noProof/>
+        </w:rPr>
+        <w:fldChar w:fldCharType="begin"/>
+      </w:r>
+      <w:r>
+        <w:rPr>
+          <w:noProof/>
+        </w:rPr>
+        <w:instrText xml:space="preserve"> PAGEREF _Toc95037794 \h </w:instrText>
+      </w:r>
+      <w:r>
+        <w:rPr>
+          <w:noProof/>
+        </w:rPr>
+      </w:r>
+      <w:r>
+        <w:rPr>
+          <w:noProof/>
+        </w:rPr>
+        <w:fldChar w:fldCharType="separate"/>
+      </w:r>
+      <w:r>
+        <w:rPr>
+          <w:noProof/>
+        </w:rPr>
+        <w:t>32</w:t>
+      </w:r>
+      <w:r>
+        <w:rPr>
+          <w:noProof/>
+        </w:rPr>
+        <w:fldChar w:fldCharType="end"/>
+      </w:r>
+    </w:p>
+    <w:p>
+      <w:pPr>
+        <w:pStyle w:val="TableofFigures"/>
+        <w:tabs>
+          <w:tab w:val="right" w:leader="dot" w:pos="9350"/>
+        </w:tabs>
+        <w:rPr>
+          <w:rFonts w:ascii="Times New Roman" w:eastAsia="Times New Roman" w:hAnsi="Times New Roman"/>
+          <w:smallCaps w:val="0"/>
+          <w:noProof/>
+          <w:color w:val="auto"/>
+          <w:szCs w:val="24"/>
+        </w:rPr>
+      </w:pPr>
+      <w:r>
+        <w:rPr>
+          <w:noProof/>
+        </w:rPr>
+        <w:t>Figure 9: Example #1 for Sample from Sequence #103</w:t>
+      </w:r>
+      <w:r>
+        <w:rPr>
+          <w:noProof/>
+        </w:rPr>
+        <w:tab/>
+      </w:r>
+      <w:r>
+        <w:rPr>
+          <w:noProof/>
+        </w:rPr>
+        <w:fldChar w:fldCharType="begin"/>
+      </w:r>
+      <w:r>
+        <w:rPr>
+          <w:noProof/>
+        </w:rPr>
+        <w:instrText xml:space="preserve"> PAGEREF _Toc95037795 \h </w:instrText>
+      </w:r>
+      <w:r>
+        <w:rPr>
+          <w:noProof/>
+        </w:rPr>
+      </w:r>
+      <w:r>
+        <w:rPr>
+          <w:noProof/>
+        </w:rPr>
+        <w:fldChar w:fldCharType="separate"/>
+      </w:r>
+      <w:r>
+        <w:rPr>
+          <w:noProof/>
+        </w:rPr>
+        <w:t>33</w:t>
+      </w:r>
+      <w:r>
+        <w:rPr>
+          <w:noProof/>
+        </w:rPr>
+        <w:fldChar w:fldCharType="end"/>
+      </w:r>
+    </w:p>
+    <w:p>
+      <w:pPr>
+        <w:pStyle w:val="TableofFigures"/>
+        <w:tabs>
+          <w:tab w:val="right" w:leader="dot" w:pos="9350"/>
+        </w:tabs>
+        <w:rPr>
+          <w:rFonts w:ascii="Times New Roman" w:eastAsia="Times New Roman" w:hAnsi="Times New Roman"/>
+          <w:smallCaps w:val="0"/>
+          <w:noProof/>
+          <w:color w:val="auto"/>
+          <w:szCs w:val="24"/>
+        </w:rPr>
+      </w:pPr>
+      <w:r>
+        <w:rPr>
+          <w:noProof/>
+        </w:rPr>
+        <w:t>Figure 10: Example #1 for Sample from Sequence #114</w:t>
+      </w:r>
+      <w:r>
+        <w:rPr>
+          <w:noProof/>
+        </w:rPr>
+        <w:tab/>
+      </w:r>
+      <w:r>
+        <w:rPr>
+          <w:noProof/>
+        </w:rPr>
+        <w:fldChar w:fldCharType="begin"/>
+      </w:r>
+      <w:r>
+        <w:rPr>
+          <w:noProof/>
+        </w:rPr>
+        <w:instrText xml:space="preserve"> PAGEREF _Toc95037796 \h </w:instrText>
+      </w:r>
+      <w:r>
+        <w:rPr>
+          <w:noProof/>
+        </w:rPr>
+      </w:r>
+      <w:r>
+        <w:rPr>
+          <w:noProof/>
+        </w:rPr>
+        <w:fldChar w:fldCharType="separate"/>
+      </w:r>
+      <w:r>
+        <w:rPr>
+          <w:noProof/>
+        </w:rPr>
+        <w:t>34</w:t>
+      </w:r>
+      <w:r>
+        <w:rPr>
+          <w:noProof/>
+        </w:rPr>
+        <w:fldChar w:fldCharType="end"/>
+      </w:r>
+    </w:p>
+    <w:p>
+      <w:pPr>
+        <w:pStyle w:val="TableofFigures"/>
+        <w:tabs>
+          <w:tab w:val="right" w:leader="dot" w:pos="9350"/>
+        </w:tabs>
+        <w:rPr>
+          <w:rFonts w:ascii="Times New Roman" w:eastAsia="Times New Roman" w:hAnsi="Times New Roman"/>
+          <w:smallCaps w:val="0"/>
+          <w:noProof/>
+          <w:color w:val="auto"/>
+          <w:szCs w:val="24"/>
+        </w:rPr>
+      </w:pPr>
+      <w:r>
+        <w:rPr>
+          <w:noProof/>
+        </w:rPr>
+        <w:t>Figure 11: Example #1 for Sample from Sequence #124</w:t>
+      </w:r>
+      <w:r>
+        <w:rPr>
+          <w:noProof/>
+        </w:rPr>
+        <w:tab/>
+      </w:r>
+      <w:r>
+        <w:rPr>
+          <w:noProof/>
+        </w:rPr>
+        <w:fldChar w:fldCharType="begin"/>
+      </w:r>
+      <w:r>
+        <w:rPr>
+          <w:noProof/>
+        </w:rPr>
+        <w:instrText xml:space="preserve"> PAGEREF _Toc95037797 \h </w:instrText>
+      </w:r>
+      <w:r>
+        <w:rPr>
+          <w:noProof/>
+        </w:rPr>
+      </w:r>
+      <w:r>
+        <w:rPr>
+          <w:noProof/>
+        </w:rPr>
+        <w:fldChar w:fldCharType="separate"/>
+      </w:r>
+      <w:r>
+        <w:rPr>
+          <w:noProof/>
+        </w:rPr>
+        <w:t>35</w:t>
+      </w:r>
+      <w:r>
+        <w:rPr>
+          <w:noProof/>
+        </w:rPr>
+        <w:fldChar w:fldCharType="end"/>
+      </w:r>
+    </w:p>
+    <w:p>
+      <w:pPr>
+        <w:pStyle w:val="TableofFigures"/>
+        <w:tabs>
+          <w:tab w:val="right" w:leader="dot" w:pos="9350"/>
+        </w:tabs>
+        <w:rPr>
+          <w:rFonts w:ascii="Times New Roman" w:eastAsia="Times New Roman" w:hAnsi="Times New Roman"/>
+          <w:smallCaps w:val="0"/>
+          <w:noProof/>
+          <w:color w:val="auto"/>
+          <w:szCs w:val="24"/>
+        </w:rPr>
+      </w:pPr>
+      <w:r>
+        <w:rPr>
+          <w:noProof/>
+        </w:rPr>
+        <w:t>Figure 12: Example #2 for Sample from Sequence #103 with Path</w:t>
+      </w:r>
+      <w:r>
+        <w:rPr>
+          <w:noProof/>
+        </w:rPr>
+        <w:tab/>
+      </w:r>
+      <w:r>
+        <w:rPr>
+          <w:noProof/>
+        </w:rPr>
+        <w:fldChar w:fldCharType="begin"/>
+      </w:r>
+      <w:r>
+        <w:rPr>
+          <w:noProof/>
+        </w:rPr>
+        <w:instrText xml:space="preserve"> PAGEREF _Toc95037798 \h </w:instrText>
+      </w:r>
+      <w:r>
+        <w:rPr>
+          <w:noProof/>
+        </w:rPr>
+      </w:r>
+      <w:r>
+        <w:rPr>
+          <w:noProof/>
+        </w:rPr>
+        <w:fldChar w:fldCharType="separate"/>
+      </w:r>
+      <w:r>
+        <w:rPr>
+          <w:noProof/>
+        </w:rPr>
+        <w:t>36</w:t>
+      </w:r>
+      <w:r>
+        <w:rPr>
+          <w:noProof/>
+        </w:rPr>
+        <w:fldChar w:fldCharType="end"/>
+      </w:r>
+    </w:p>
+    <w:p>
+      <w:pPr>
+        <w:pStyle w:val="TableofFigures"/>
+        <w:tabs>
+          <w:tab w:val="right" w:leader="dot" w:pos="9350"/>
+        </w:tabs>
+        <w:rPr>
+          <w:rFonts w:ascii="Times New Roman" w:eastAsia="Times New Roman" w:hAnsi="Times New Roman"/>
+          <w:smallCaps w:val="0"/>
+          <w:noProof/>
+          <w:color w:val="auto"/>
+          <w:szCs w:val="24"/>
+        </w:rPr>
+      </w:pPr>
+      <w:r>
+        <w:rPr>
+          <w:noProof/>
+        </w:rPr>
+        <w:t>Figure 13: Example #2 for Sample from Sequence #114 with Path</w:t>
+      </w:r>
+      <w:r>
+        <w:rPr>
+          <w:noProof/>
+        </w:rPr>
+        <w:tab/>
+      </w:r>
+      <w:r>
+        <w:rPr>
+          <w:noProof/>
+        </w:rPr>
+        <w:fldChar w:fldCharType="begin"/>
+      </w:r>
+      <w:r>
+        <w:rPr>
+          <w:noProof/>
+        </w:rPr>
+        <w:instrText xml:space="preserve"> PAGEREF _Toc95037799 \h </w:instrText>
+      </w:r>
+      <w:r>
+        <w:rPr>
+          <w:noProof/>
+        </w:rPr>
+      </w:r>
+      <w:r>
+        <w:rPr>
+          <w:noProof/>
+        </w:rPr>
+        <w:fldChar w:fldCharType="separate"/>
+      </w:r>
+      <w:r>
+        <w:rPr>
+          <w:noProof/>
+        </w:rPr>
+        <w:t>37</w:t>
+      </w:r>
+      <w:r>
+        <w:rPr>
+          <w:noProof/>
+        </w:rPr>
+        <w:fldChar w:fldCharType="end"/>
+      </w:r>
+    </w:p>
+    <w:p>
+      <w:pPr>
+        <w:pStyle w:val="TableofFigures"/>
+        <w:tabs>
+          <w:tab w:val="right" w:leader="dot" w:pos="9350"/>
+        </w:tabs>
+        <w:rPr>
+          <w:rFonts w:ascii="Times New Roman" w:eastAsia="Times New Roman" w:hAnsi="Times New Roman"/>
+          <w:smallCaps w:val="0"/>
+          <w:noProof/>
+          <w:color w:val="auto"/>
+          <w:szCs w:val="24"/>
+        </w:rPr>
+      </w:pPr>
+      <w:r>
+        <w:rPr>
+          <w:noProof/>
+        </w:rPr>
+        <w:t>Figure 14: Example #2 for Sample from Sequence #124 with Path</w:t>
+      </w:r>
+      <w:r>
+        <w:rPr>
+          <w:noProof/>
+        </w:rPr>
+        <w:tab/>
+      </w:r>
+      <w:r>
+        <w:rPr>
+          <w:noProof/>
+        </w:rPr>
+        <w:fldChar w:fldCharType="begin"/>
+      </w:r>
+      <w:r>
+        <w:rPr>
+          <w:noProof/>
+        </w:rPr>
+        <w:instrText xml:space="preserve"> PAGEREF _Toc95037800 \h </w:instrText>
+      </w:r>
+      <w:r>
+        <w:rPr>
+          <w:noProof/>
+        </w:rPr>
+      </w:r>
+      <w:r>
+        <w:rPr>
+          <w:noProof/>
+        </w:rPr>
+        <w:fldChar w:fldCharType="separate"/>
+      </w:r>
+      <w:r>
+        <w:rPr>
+          <w:noProof/>
+        </w:rPr>
+        <w:t>38</w:t>
+      </w:r>
+      <w:r>
+        <w:rPr>
+          <w:noProof/>
+        </w:rPr>
+        <w:fldChar w:fldCharType="end"/>
+      </w:r>
+    </w:p>
+    <w:p>
+      <w:pPr>
+        <w:pStyle w:val="TableofFigures"/>
+        <w:tabs>
+          <w:tab w:val="right" w:leader="dot" w:pos="9350"/>
+        </w:tabs>
+        <w:rPr>
+          <w:rFonts w:ascii="Times New Roman" w:eastAsia="Times New Roman" w:hAnsi="Times New Roman"/>
+          <w:smallCaps w:val="0"/>
+          <w:noProof/>
+          <w:color w:val="auto"/>
+          <w:szCs w:val="24"/>
+        </w:rPr>
+      </w:pPr>
+      <w:r>
+        <w:rPr>
+          <w:noProof/>
+        </w:rPr>
+        <w:t>Figure 15: Application Failure and Recovery</w:t>
+      </w:r>
+      <w:r>
+        <w:rPr>
+          <w:noProof/>
+        </w:rPr>
+        <w:tab/>
+      </w:r>
+      <w:r>
+        <w:rPr>
+          <w:noProof/>
+        </w:rPr>
+        <w:fldChar w:fldCharType="begin"/>
+      </w:r>
+      <w:r>
+        <w:rPr>
+          <w:noProof/>
+        </w:rPr>
+        <w:instrText xml:space="preserve"> PAGEREF _Toc95037801 \h </w:instrText>
+      </w:r>
+      <w:r>
+        <w:rPr>
+          <w:noProof/>
+        </w:rPr>
+      </w:r>
+      <w:r>
+        <w:rPr>
+          <w:noProof/>
+        </w:rPr>
+        <w:fldChar w:fldCharType="separate"/>
+      </w:r>
+      <w:r>
+        <w:rPr>
+          <w:noProof/>
+        </w:rPr>
+        <w:t>39</w:t>
+      </w:r>
+      <w:r>
+        <w:rPr>
+          <w:noProof/>
+        </w:rPr>
+        <w:fldChar w:fldCharType="end"/>
+      </w:r>
+    </w:p>
+    <w:p>
+      <w:pPr>
+        <w:pStyle w:val="TableofFigures"/>
+        <w:tabs>
+          <w:tab w:val="right" w:leader="dot" w:pos="9350"/>
+        </w:tabs>
+        <w:rPr>
+          <w:rFonts w:ascii="Times New Roman" w:eastAsia="Times New Roman" w:hAnsi="Times New Roman"/>
+          <w:smallCaps w:val="0"/>
+          <w:noProof/>
+          <w:color w:val="auto"/>
+          <w:szCs w:val="24"/>
+        </w:rPr>
+      </w:pPr>
+      <w:r>
+        <w:rPr>
+          <w:noProof/>
+        </w:rPr>
+        <w:t>Figure 16: Agent Failure and Recovery</w:t>
+      </w:r>
+      <w:r>
+        <w:rPr>
+          <w:noProof/>
+        </w:rPr>
+        <w:tab/>
+      </w:r>
+      <w:r>
+        <w:rPr>
+          <w:noProof/>
+        </w:rPr>
+        <w:fldChar w:fldCharType="begin"/>
+      </w:r>
+      <w:r>
+        <w:rPr>
+          <w:noProof/>
+        </w:rPr>
+        <w:instrText xml:space="preserve"> PAGEREF _Toc95037802 \h </w:instrText>
+      </w:r>
+      <w:r>
+        <w:rPr>
+          <w:noProof/>
+        </w:rPr>
+      </w:r>
+      <w:r>
+        <w:rPr>
+          <w:noProof/>
+        </w:rPr>
+        <w:fldChar w:fldCharType="separate"/>
+      </w:r>
+      <w:r>
+        <w:rPr>
+          <w:noProof/>
+        </w:rPr>
+        <w:t>40</w:t>
+      </w:r>
+      <w:r>
+        <w:rPr>
+          <w:noProof/>
+        </w:rPr>
+        <w:fldChar w:fldCharType="end"/>
+      </w:r>
+    </w:p>
+    <w:p>
+      <w:pPr>
+        <w:pStyle w:val="BodyA"/>
+        <w:rPr>
+          <w:color w:val="0079A5"/>
+          <w:sz w:val="48"/>
+        </w:rPr>
+      </w:pPr>
+      <w:r>
+        <w:rPr>
+          <w:color w:val="0079A5"/>
+          <w:sz w:val="48"/>
+        </w:rPr>
+        <w:fldChar w:fldCharType="end"/>
+      </w:r>
+    </w:p>
+    <w:p>
+      <w:pPr>
+        <w:ind w:left="108"/>
+        <w:sectPr>
+          <w:headerReference w:type="even" r:id="rId21"/>
+          <w:footerReference w:type="even" r:id="rId22"/>
+          <w:footerReference w:type="default" r:id="rId23"/>
+          <w:type w:val="continuous"/>
+          <w:pgSz w:w="12240" w:h="15840"/>
+          <w:pgMar w:top="1440" w:right="1440" w:bottom="1440" w:left="1440" w:header="720" w:footer="864" w:gutter="0"/>
           <w:cols w:space="720"/>
         </w:sectPr>
       </w:pPr>
@@ -6595,7 +6598,7 @@
       <w:r>
         <w:t xml:space="preserve"> specification for more information. </w:t>
       </w:r>
-      <w:hyperlink r:id="rId21" w:history="1">
+      <w:hyperlink r:id="rId24" w:history="1">
         <w:r>
           <w:rPr>
             <w:color w:val="000099"/>
@@ -6624,7 +6627,7 @@
       <w:r>
         <w:t xml:space="preserve"> </w:t>
       </w:r>
-      <w:hyperlink r:id="rId22" w:history="1">
+      <w:hyperlink r:id="rId25" w:history="1">
         <w:r>
           <w:rPr>
             <w:color w:val="000099"/>
@@ -7529,7 +7532,7 @@
       <w:r>
         <w:t xml:space="preserve">For more information, visit the w3c website for the XML Standards documentation: </w:t>
       </w:r>
-      <w:hyperlink r:id="rId23" w:history="1">
+      <w:hyperlink r:id="rId26" w:history="1">
         <w:r>
           <w:rPr>
             <w:color w:val="000099"/>
@@ -7687,7 +7690,7 @@
       <w:r>
         <w:t xml:space="preserve">Dates and times will follow the W3C ISO 8601 format with arbitrary fractions of a second allowed. Refer to the following specification for details: </w:t>
       </w:r>
-      <w:hyperlink r:id="rId24" w:history="1">
+      <w:hyperlink r:id="rId27" w:history="1">
         <w:r>
           <w:rPr>
             <w:rStyle w:val="InternetLink"/>
@@ -10508,7 +10511,7 @@
                     </pic:cNvPicPr>
                   </pic:nvPicPr>
                   <pic:blipFill>
-                    <a:blip r:embed="rId25" cstate="print"/>
+                    <a:blip r:embed="rId28" cstate="print"/>
                     <a:srcRect/>
                     <a:stretch>
                       <a:fillRect/>
@@ -10809,7 +10812,7 @@
                     </pic:cNvPicPr>
                   </pic:nvPicPr>
                   <pic:blipFill>
-                    <a:blip r:embed="rId26" cstate="print"/>
+                    <a:blip r:embed="rId29" cstate="print"/>
                     <a:srcRect/>
                     <a:stretch>
                       <a:fillRect/>
@@ -11141,7 +11144,7 @@
                     </pic:cNvPicPr>
                   </pic:nvPicPr>
                   <pic:blipFill>
-                    <a:blip r:embed="rId27" cstate="print"/>
+                    <a:blip r:embed="rId30" cstate="print"/>
                     <a:srcRect/>
                     <a:stretch>
                       <a:fillRect/>
@@ -11382,7 +11385,7 @@
                     </pic:cNvPicPr>
                   </pic:nvPicPr>
                   <pic:blipFill>
-                    <a:blip r:embed="rId28" cstate="print"/>
+                    <a:blip r:embed="rId31" cstate="print"/>
                     <a:srcRect/>
                     <a:stretch>
                       <a:fillRect/>
@@ -13784,7 +13787,7 @@
                     <pic:cNvPicPr/>
                   </pic:nvPicPr>
                   <pic:blipFill>
-                    <a:blip r:embed="rId29" cstate="print"/>
+                    <a:blip r:embed="rId32" cstate="print"/>
                     <a:stretch>
                       <a:fillRect/>
                     </a:stretch>
@@ -16368,7 +16371,7 @@
                     <pic:cNvPicPr/>
                   </pic:nvPicPr>
                   <pic:blipFill>
-                    <a:blip r:embed="rId30" cstate="print"/>
+                    <a:blip r:embed="rId33" cstate="print"/>
                     <a:stretch>
                       <a:fillRect/>
                     </a:stretch>
@@ -18106,7 +18109,7 @@
                     </pic:cNvPicPr>
                   </pic:nvPicPr>
                   <pic:blipFill>
-                    <a:blip r:embed="rId31" cstate="print"/>
+                    <a:blip r:embed="rId34" cstate="print"/>
                     <a:srcRect/>
                     <a:stretch>
                       <a:fillRect/>
@@ -18316,7 +18319,7 @@
         </w:numPr>
         <w:ind w:left="1080" w:hanging="1080"/>
       </w:pPr>
-      <w:hyperlink r:id="rId32" w:history="1">
+      <w:hyperlink r:id="rId35" w:history="1">
         <w:r>
           <w:t>http://10.0.1.23:3000/mill-1/sample?path=</w:t>
         </w:r>
@@ -22714,7 +22717,7 @@
         <w:rPr>
           <w:vertAlign w:val="superscript"/>
         </w:rPr>
-        <w:footnoteReference w:id="1"/>
+        <w:footnoteReference w:id="2"/>
       </w:r>
       <w:r>
         <w:t xml:space="preserve">; only the following mapping </w:t>
@@ -24587,7 +24590,7 @@
       <w:r>
         <w:t>="</w:t>
       </w:r>
-      <w:hyperlink r:id="rId33" w:history="1">
+      <w:hyperlink r:id="rId36" w:history="1">
         <w:r>
           <w:rPr>
             <w:color w:val="000099"/>
@@ -24971,7 +24974,7 @@
                     </pic:cNvPicPr>
                   </pic:nvPicPr>
                   <pic:blipFill>
-                    <a:blip r:embed="rId34" cstate="print"/>
+                    <a:blip r:embed="rId37" cstate="print"/>
                     <a:srcRect/>
                     <a:stretch>
                       <a:fillRect/>
@@ -25139,7 +25142,7 @@
                     <pic:cNvPicPr/>
                   </pic:nvPicPr>
                   <pic:blipFill>
-                    <a:blip r:embed="rId35" cstate="print"/>
+                    <a:blip r:embed="rId38" cstate="print"/>
                     <a:stretch>
                       <a:fillRect/>
                     </a:stretch>
@@ -25232,7 +25235,7 @@
                     <pic:cNvPicPr/>
                   </pic:nvPicPr>
                   <pic:blipFill>
-                    <a:blip r:embed="rId36" cstate="print"/>
+                    <a:blip r:embed="rId39" cstate="print"/>
                     <a:stretch>
                       <a:fillRect/>
                     </a:stretch>
@@ -25320,7 +25323,7 @@
                     <pic:cNvPicPr/>
                   </pic:nvPicPr>
                   <pic:blipFill>
-                    <a:blip r:embed="rId37" cstate="print"/>
+                    <a:blip r:embed="rId40" cstate="print"/>
                     <a:stretch>
                       <a:fillRect/>
                     </a:stretch>
@@ -25640,7 +25643,7 @@
                     <pic:cNvPicPr/>
                   </pic:nvPicPr>
                   <pic:blipFill>
-                    <a:blip r:embed="rId38" cstate="print"/>
+                    <a:blip r:embed="rId41" cstate="print"/>
                     <a:stretch>
                       <a:fillRect/>
                     </a:stretch>
@@ -25813,7 +25816,7 @@
                     <pic:cNvPicPr/>
                   </pic:nvPicPr>
                   <pic:blipFill>
-                    <a:blip r:embed="rId39" cstate="print"/>
+                    <a:blip r:embed="rId42" cstate="print"/>
                     <a:stretch>
                       <a:fillRect/>
                     </a:stretch>
@@ -25957,7 +25960,7 @@
                     <pic:cNvPicPr/>
                   </pic:nvPicPr>
                   <pic:blipFill>
-                    <a:blip r:embed="rId40" cstate="print"/>
+                    <a:blip r:embed="rId43" cstate="print"/>
                     <a:stretch>
                       <a:fillRect/>
                     </a:stretch>
@@ -26147,7 +26150,7 @@
                     <pic:cNvPicPr/>
                   </pic:nvPicPr>
                   <pic:blipFill>
-                    <a:blip r:embed="rId41" cstate="print"/>
+                    <a:blip r:embed="rId44" cstate="print"/>
                     <a:stretch>
                       <a:fillRect/>
                     </a:stretch>
@@ -26296,7 +26299,7 @@
                     <pic:cNvPicPr/>
                   </pic:nvPicPr>
                   <pic:blipFill>
-                    <a:blip r:embed="rId42" cstate="print"/>
+                    <a:blip r:embed="rId45" cstate="print"/>
                     <a:stretch>
                       <a:fillRect/>
                     </a:stretch>
@@ -27026,9 +27029,9 @@
       </w:r>
     </w:p>
     <w:sectPr>
-      <w:headerReference w:type="even" r:id="rId43"/>
-      <w:footerReference w:type="even" r:id="rId44"/>
-      <w:footerReference w:type="default" r:id="rId45"/>
+      <w:headerReference w:type="even" r:id="rId46"/>
+      <w:footerReference w:type="even" r:id="rId47"/>
+      <w:footerReference w:type="default" r:id="rId48"/>
       <w:pgSz w:w="12240" w:h="15840"/>
       <w:pgMar w:top="1440" w:right="1440" w:bottom="1440" w:left="1440" w:header="720" w:footer="864" w:gutter="0"/>
       <w:lnNumType w:countBy="1" w:restart="newSection"/>
@@ -27042,14 +27045,14 @@
 
 <file path=word/endnotes.xml><?xml version="1.0" encoding="utf-8"?>
 <w:endnotes xmlns:ve="http://schemas.openxmlformats.org/markup-compatibility/2006" xmlns:o="urn:schemas-microsoft-com:office:office" xmlns:r="http://schemas.openxmlformats.org/officeDocument/2006/relationships" xmlns:m="http://schemas.openxmlformats.org/officeDocument/2006/math" xmlns:v="urn:schemas-microsoft-com:vml" xmlns:wp="http://schemas.openxmlformats.org/drawingml/2006/wordprocessingDrawing" xmlns:w10="urn:schemas-microsoft-com:office:word" xmlns:w="http://schemas.openxmlformats.org/wordprocessingml/2006/main" xmlns:wne="http://schemas.microsoft.com/office/word/2006/wordml">
-  <w:endnote w:type="separator" w:id="-1">
+  <w:endnote w:type="separator" w:id="0">
     <w:p>
       <w:r>
         <w:separator/>
       </w:r>
     </w:p>
   </w:endnote>
-  <w:endnote w:type="continuationSeparator" w:id="0">
+  <w:endnote w:type="continuationSeparator" w:id="1">
     <w:p>
       <w:r>
         <w:continuationSeparator/>
@@ -27060,6 +27063,118 @@
 </file>
 
 <file path=word/footer1.xml><?xml version="1.0" encoding="utf-8"?>
+<w:ftr xmlns:ve="http://schemas.openxmlformats.org/markup-compatibility/2006" xmlns:o="urn:schemas-microsoft-com:office:office" xmlns:r="http://schemas.openxmlformats.org/officeDocument/2006/relationships" xmlns:m="http://schemas.openxmlformats.org/officeDocument/2006/math" xmlns:v="urn:schemas-microsoft-com:vml" xmlns:wp="http://schemas.openxmlformats.org/drawingml/2006/wordprocessingDrawing" xmlns:w10="urn:schemas-microsoft-com:office:word" xmlns:w="http://schemas.openxmlformats.org/wordprocessingml/2006/main" xmlns:wne="http://schemas.microsoft.com/office/word/2006/wordml">
+  <w:p>
+    <w:pPr>
+      <w:pStyle w:val="Footer"/>
+    </w:pPr>
+  </w:p>
+</w:ftr>
+</file>
+
+<file path=word/footer10.xml><?xml version="1.0" encoding="utf-8"?>
+<w:ftr xmlns:ve="http://schemas.openxmlformats.org/markup-compatibility/2006" xmlns:o="urn:schemas-microsoft-com:office:office" xmlns:r="http://schemas.openxmlformats.org/officeDocument/2006/relationships" xmlns:m="http://schemas.openxmlformats.org/officeDocument/2006/math" xmlns:v="urn:schemas-microsoft-com:vml" xmlns:wp="http://schemas.openxmlformats.org/drawingml/2006/wordprocessingDrawing" xmlns:w10="urn:schemas-microsoft-com:office:word" xmlns:w="http://schemas.openxmlformats.org/wordprocessingml/2006/main" xmlns:wne="http://schemas.microsoft.com/office/word/2006/wordml">
+  <w:p>
+    <w:pPr>
+      <w:pStyle w:val="HeaderFooterA"/>
+      <w:tabs>
+        <w:tab w:val="left" w:pos="8640"/>
+      </w:tabs>
+      <w:rPr>
+        <w:rFonts w:ascii="Times New Roman" w:eastAsia="Times New Roman" w:hAnsi="Times New Roman"/>
+        <w:color w:val="auto"/>
+        <w:kern w:val="0"/>
+        <w:sz w:val="20"/>
+      </w:rPr>
+    </w:pPr>
+    <w:proofErr w:type="spellStart"/>
+    <w:r>
+      <w:t>MTConnect</w:t>
+    </w:r>
+    <w:proofErr w:type="spellEnd"/>
+    <w:r>
+      <w:t xml:space="preserve"> version 0.9</w:t>
+    </w:r>
+    <w:r>
+      <w:tab/>
+    </w:r>
+    <w:r>
+      <w:fldChar w:fldCharType="begin"/>
+    </w:r>
+    <w:r>
+      <w:instrText xml:space="preserve"> PAGE </w:instrText>
+    </w:r>
+    <w:r>
+      <w:fldChar w:fldCharType="separate"/>
+    </w:r>
+    <w:r>
+      <w:rPr>
+        <w:noProof/>
+      </w:rPr>
+      <w:t>76</w:t>
+    </w:r>
+    <w:r>
+      <w:fldChar w:fldCharType="end"/>
+    </w:r>
+  </w:p>
+</w:ftr>
+</file>
+
+<file path=word/footer11.xml><?xml version="1.0" encoding="utf-8"?>
+<w:ftr xmlns:ve="http://schemas.openxmlformats.org/markup-compatibility/2006" xmlns:o="urn:schemas-microsoft-com:office:office" xmlns:r="http://schemas.openxmlformats.org/officeDocument/2006/relationships" xmlns:m="http://schemas.openxmlformats.org/officeDocument/2006/math" xmlns:v="urn:schemas-microsoft-com:vml" xmlns:wp="http://schemas.openxmlformats.org/drawingml/2006/wordprocessingDrawing" xmlns:w10="urn:schemas-microsoft-com:office:word" xmlns:w="http://schemas.openxmlformats.org/wordprocessingml/2006/main" xmlns:wne="http://schemas.microsoft.com/office/word/2006/wordml">
+  <w:p>
+    <w:pPr>
+      <w:pStyle w:val="HeaderFooterA"/>
+      <w:tabs>
+        <w:tab w:val="left" w:pos="8640"/>
+      </w:tabs>
+      <w:rPr>
+        <w:rFonts w:ascii="Times New Roman" w:eastAsia="Times New Roman" w:hAnsi="Times New Roman"/>
+        <w:color w:val="auto"/>
+        <w:kern w:val="0"/>
+        <w:sz w:val="20"/>
+      </w:rPr>
+    </w:pPr>
+    <w:proofErr w:type="spellStart"/>
+    <w:r>
+      <w:t>MTConnect</w:t>
+    </w:r>
+    <w:proofErr w:type="spellEnd"/>
+    <w:r>
+      <w:t xml:space="preserve"> </w:t>
+    </w:r>
+    <w:r>
+      <w:t>Part 1 Overview -</w:t>
+    </w:r>
+    <w:r>
+      <w:t xml:space="preserve"> Version 1.0.1</w:t>
+    </w:r>
+    <w:r>
+      <w:tab/>
+    </w:r>
+    <w:r>
+      <w:fldChar w:fldCharType="begin"/>
+    </w:r>
+    <w:r>
+      <w:instrText xml:space="preserve"> PAGE </w:instrText>
+    </w:r>
+    <w:r>
+      <w:fldChar w:fldCharType="separate"/>
+    </w:r>
+    <w:r>
+      <w:rPr>
+        <w:noProof/>
+      </w:rPr>
+      <w:t>1</w:t>
+    </w:r>
+    <w:r>
+      <w:fldChar w:fldCharType="end"/>
+    </w:r>
+  </w:p>
+</w:ftr>
+</file>
+
+<file path=word/footer2.xml><?xml version="1.0" encoding="utf-8"?>
 <w:ftr xmlns:ve="http://schemas.openxmlformats.org/markup-compatibility/2006" xmlns:o="urn:schemas-microsoft-com:office:office" xmlns:r="http://schemas.openxmlformats.org/officeDocument/2006/relationships" xmlns:m="http://schemas.openxmlformats.org/officeDocument/2006/math" xmlns:v="urn:schemas-microsoft-com:vml" xmlns:wp="http://schemas.openxmlformats.org/drawingml/2006/wordprocessingDrawing" xmlns:w10="urn:schemas-microsoft-com:office:word" xmlns:w="http://schemas.openxmlformats.org/wordprocessingml/2006/main" xmlns:wne="http://schemas.microsoft.com/office/word/2006/wordml">
   <w:p>
     <w:pPr>
@@ -27107,97 +27222,12 @@
 </w:ftr>
 </file>
 
-<file path=word/footer2.xml><?xml version="1.0" encoding="utf-8"?>
-<w:ftr xmlns:ve="http://schemas.openxmlformats.org/markup-compatibility/2006" xmlns:o="urn:schemas-microsoft-com:office:office" xmlns:r="http://schemas.openxmlformats.org/officeDocument/2006/relationships" xmlns:m="http://schemas.openxmlformats.org/officeDocument/2006/math" xmlns:v="urn:schemas-microsoft-com:vml" xmlns:wp="http://schemas.openxmlformats.org/drawingml/2006/wordprocessingDrawing" xmlns:w10="urn:schemas-microsoft-com:office:word" xmlns:w="http://schemas.openxmlformats.org/wordprocessingml/2006/main" xmlns:wne="http://schemas.microsoft.com/office/word/2006/wordml">
-  <w:p>
-    <w:pPr>
-      <w:pStyle w:val="HeaderFooterA"/>
-      <w:tabs>
-        <w:tab w:val="left" w:pos="8640"/>
-      </w:tabs>
-      <w:rPr>
-        <w:rFonts w:ascii="Times New Roman" w:eastAsia="Times New Roman" w:hAnsi="Times New Roman"/>
-        <w:color w:val="auto"/>
-        <w:kern w:val="0"/>
-        <w:sz w:val="20"/>
-      </w:rPr>
-    </w:pPr>
-    <w:proofErr w:type="spellStart"/>
-    <w:r>
-      <w:t>MTConnect</w:t>
-    </w:r>
-    <w:proofErr w:type="spellEnd"/>
-    <w:r>
-      <w:t xml:space="preserve"> version 0.9</w:t>
-    </w:r>
-    <w:r>
-      <w:tab/>
-    </w:r>
-    <w:r>
-      <w:fldChar w:fldCharType="begin"/>
-    </w:r>
-    <w:r>
-      <w:instrText xml:space="preserve"> PAGE \* roman </w:instrText>
-    </w:r>
-    <w:r>
-      <w:fldChar w:fldCharType="separate"/>
-    </w:r>
-    <w:proofErr w:type="spellStart"/>
-    <w:r>
-      <w:t>i</w:t>
-    </w:r>
-    <w:proofErr w:type="spellEnd"/>
-    <w:r>
-      <w:fldChar w:fldCharType="end"/>
-    </w:r>
-  </w:p>
-</w:ftr>
-</file>
-
 <file path=word/footer3.xml><?xml version="1.0" encoding="utf-8"?>
 <w:ftr xmlns:ve="http://schemas.openxmlformats.org/markup-compatibility/2006" xmlns:o="urn:schemas-microsoft-com:office:office" xmlns:r="http://schemas.openxmlformats.org/officeDocument/2006/relationships" xmlns:m="http://schemas.openxmlformats.org/officeDocument/2006/math" xmlns:v="urn:schemas-microsoft-com:vml" xmlns:wp="http://schemas.openxmlformats.org/drawingml/2006/wordprocessingDrawing" xmlns:w10="urn:schemas-microsoft-com:office:word" xmlns:w="http://schemas.openxmlformats.org/wordprocessingml/2006/main" xmlns:wne="http://schemas.microsoft.com/office/word/2006/wordml">
   <w:p>
     <w:pPr>
-      <w:pStyle w:val="HeaderFooterA"/>
-      <w:tabs>
-        <w:tab w:val="left" w:pos="8640"/>
-      </w:tabs>
-      <w:rPr>
-        <w:rFonts w:ascii="Times New Roman" w:eastAsia="Times New Roman" w:hAnsi="Times New Roman"/>
-        <w:color w:val="auto"/>
-        <w:kern w:val="0"/>
-        <w:sz w:val="20"/>
-      </w:rPr>
+      <w:pStyle w:val="Footer"/>
     </w:pPr>
-    <w:proofErr w:type="spellStart"/>
-    <w:r>
-      <w:t>MTConnect</w:t>
-    </w:r>
-    <w:proofErr w:type="spellEnd"/>
-    <w:r>
-      <w:t xml:space="preserve"> Part 1 Overview – Version 1.0.1</w:t>
-    </w:r>
-    <w:r>
-      <w:tab/>
-    </w:r>
-    <w:r>
-      <w:fldChar w:fldCharType="begin"/>
-    </w:r>
-    <w:r>
-      <w:instrText xml:space="preserve"> PAGE \* roman </w:instrText>
-    </w:r>
-    <w:r>
-      <w:fldChar w:fldCharType="separate"/>
-    </w:r>
-    <w:r>
-      <w:rPr>
-        <w:noProof/>
-      </w:rPr>
-      <w:t>i</w:t>
-    </w:r>
-    <w:r>
-      <w:fldChar w:fldCharType="end"/>
-    </w:r>
   </w:p>
 </w:ftr>
 </file>
@@ -27238,10 +27268,7 @@
       <w:fldChar w:fldCharType="separate"/>
     </w:r>
     <w:r>
-      <w:rPr>
-        <w:noProof/>
-      </w:rPr>
-      <w:t>ii</w:t>
+      <w:t>i</w:t>
     </w:r>
     <w:r>
       <w:fldChar w:fldCharType="end"/>
@@ -27256,7 +27283,6 @@
     <w:pPr>
       <w:pStyle w:val="HeaderFooterA"/>
       <w:tabs>
-        <w:tab w:val="left" w:pos="2080"/>
         <w:tab w:val="left" w:pos="8640"/>
       </w:tabs>
       <w:rPr>
@@ -27272,10 +27298,10 @@
     </w:r>
     <w:proofErr w:type="spellEnd"/>
     <w:r>
-      <w:t xml:space="preserve"> version 1.0.1</w:t>
+      <w:t xml:space="preserve"> Part 1 Overview -</w:t>
     </w:r>
     <w:r>
-      <w:tab/>
+      <w:t xml:space="preserve"> Version 1.0.1</w:t>
     </w:r>
     <w:r>
       <w:tab/>
@@ -27293,7 +27319,7 @@
       <w:rPr>
         <w:noProof/>
       </w:rPr>
-      <w:t>iii</w:t>
+      <w:t>ii</w:t>
     </w:r>
     <w:r>
       <w:fldChar w:fldCharType="end"/>
@@ -27356,6 +27382,7 @@
     <w:pPr>
       <w:pStyle w:val="HeaderFooterA"/>
       <w:tabs>
+        <w:tab w:val="left" w:pos="2080"/>
         <w:tab w:val="left" w:pos="8640"/>
       </w:tabs>
       <w:rPr>
@@ -27371,7 +27398,10 @@
     </w:r>
     <w:proofErr w:type="spellEnd"/>
     <w:r>
-      <w:t xml:space="preserve"> Part 1 Overview – Version 1.0.1</w:t>
+      <w:t xml:space="preserve"> version 1.0.1</w:t>
+    </w:r>
+    <w:r>
+      <w:tab/>
     </w:r>
     <w:r>
       <w:tab/>
@@ -27389,7 +27419,7 @@
       <w:rPr>
         <w:noProof/>
       </w:rPr>
-      <w:t>ii</w:t>
+      <w:t>iii</w:t>
     </w:r>
     <w:r>
       <w:fldChar w:fldCharType="end"/>
@@ -27428,7 +27458,7 @@
       <w:fldChar w:fldCharType="begin"/>
     </w:r>
     <w:r>
-      <w:instrText xml:space="preserve"> PAGE </w:instrText>
+      <w:instrText xml:space="preserve"> PAGE \* roman </w:instrText>
     </w:r>
     <w:r>
       <w:fldChar w:fldCharType="separate"/>
@@ -27437,7 +27467,7 @@
       <w:rPr>
         <w:noProof/>
       </w:rPr>
-      <w:t>76</w:t>
+      <w:t>ii</w:t>
     </w:r>
     <w:r>
       <w:fldChar w:fldCharType="end"/>
@@ -27467,7 +27497,10 @@
     </w:r>
     <w:proofErr w:type="spellEnd"/>
     <w:r>
-      <w:t xml:space="preserve"> Part 1 Overview – Version 1.0.1</w:t>
+      <w:t xml:space="preserve"> Part 1 Overview -</w:t>
+    </w:r>
+    <w:r>
+      <w:t xml:space="preserve"> Version 1.0.1</w:t>
     </w:r>
     <w:r>
       <w:tab/>
@@ -27476,7 +27509,7 @@
       <w:fldChar w:fldCharType="begin"/>
     </w:r>
     <w:r>
-      <w:instrText xml:space="preserve"> PAGE </w:instrText>
+      <w:instrText xml:space="preserve"> PAGE \* roman </w:instrText>
     </w:r>
     <w:r>
       <w:fldChar w:fldCharType="separate"/>
@@ -27485,7 +27518,7 @@
       <w:rPr>
         <w:noProof/>
       </w:rPr>
-      <w:t>2</w:t>
+      <w:t>ii</w:t>
     </w:r>
     <w:r>
       <w:fldChar w:fldCharType="end"/>
@@ -27496,21 +27529,21 @@
 
 <file path=word/footnotes.xml><?xml version="1.0" encoding="utf-8"?>
 <w:footnotes xmlns:ve="http://schemas.openxmlformats.org/markup-compatibility/2006" xmlns:o="urn:schemas-microsoft-com:office:office" xmlns:r="http://schemas.openxmlformats.org/officeDocument/2006/relationships" xmlns:m="http://schemas.openxmlformats.org/officeDocument/2006/math" xmlns:v="urn:schemas-microsoft-com:vml" xmlns:wp="http://schemas.openxmlformats.org/drawingml/2006/wordprocessingDrawing" xmlns:w10="urn:schemas-microsoft-com:office:word" xmlns:w="http://schemas.openxmlformats.org/wordprocessingml/2006/main" xmlns:wne="http://schemas.microsoft.com/office/word/2006/wordml">
-  <w:footnote w:type="separator" w:id="-1">
+  <w:footnote w:type="separator" w:id="0">
     <w:p>
       <w:r>
         <w:separator/>
       </w:r>
     </w:p>
   </w:footnote>
-  <w:footnote w:type="continuationSeparator" w:id="0">
+  <w:footnote w:type="continuationSeparator" w:id="1">
     <w:p>
       <w:r>
         <w:continuationSeparator/>
       </w:r>
     </w:p>
   </w:footnote>
-  <w:footnote w:id="1">
+  <w:footnote w:id="2">
     <w:p>
       <w:pPr>
         <w:pStyle w:val="FootnoteText"/>
@@ -27584,6 +27617,16 @@
 <w:hdr xmlns:ve="http://schemas.openxmlformats.org/markup-compatibility/2006" xmlns:o="urn:schemas-microsoft-com:office:office" xmlns:r="http://schemas.openxmlformats.org/officeDocument/2006/relationships" xmlns:m="http://schemas.openxmlformats.org/officeDocument/2006/math" xmlns:v="urn:schemas-microsoft-com:vml" xmlns:wp="http://schemas.openxmlformats.org/drawingml/2006/wordprocessingDrawing" xmlns:w10="urn:schemas-microsoft-com:office:word" xmlns:w="http://schemas.openxmlformats.org/wordprocessingml/2006/main" xmlns:wne="http://schemas.microsoft.com/office/word/2006/wordml">
   <w:p>
     <w:pPr>
+      <w:pStyle w:val="Header"/>
+    </w:pPr>
+  </w:p>
+</w:hdr>
+</file>
+
+<file path=word/header4.xml><?xml version="1.0" encoding="utf-8"?>
+<w:hdr xmlns:ve="http://schemas.openxmlformats.org/markup-compatibility/2006" xmlns:o="urn:schemas-microsoft-com:office:office" xmlns:r="http://schemas.openxmlformats.org/officeDocument/2006/relationships" xmlns:m="http://schemas.openxmlformats.org/officeDocument/2006/math" xmlns:v="urn:schemas-microsoft-com:vml" xmlns:wp="http://schemas.openxmlformats.org/drawingml/2006/wordprocessingDrawing" xmlns:w10="urn:schemas-microsoft-com:office:word" xmlns:w="http://schemas.openxmlformats.org/wordprocessingml/2006/main" xmlns:wne="http://schemas.microsoft.com/office/word/2006/wordml">
+  <w:p>
+    <w:pPr>
       <w:pStyle w:val="HeaderFooterA"/>
       <w:jc w:val="right"/>
       <w:rPr>
@@ -27615,7 +27658,7 @@
 </w:hdr>
 </file>
 
-<file path=word/header4.xml><?xml version="1.0" encoding="utf-8"?>
+<file path=word/header5.xml><?xml version="1.0" encoding="utf-8"?>
 <w:hdr xmlns:ve="http://schemas.openxmlformats.org/markup-compatibility/2006" xmlns:o="urn:schemas-microsoft-com:office:office" xmlns:r="http://schemas.openxmlformats.org/officeDocument/2006/relationships" xmlns:m="http://schemas.openxmlformats.org/officeDocument/2006/math" xmlns:v="urn:schemas-microsoft-com:vml" xmlns:wp="http://schemas.openxmlformats.org/drawingml/2006/wordprocessingDrawing" xmlns:w10="urn:schemas-microsoft-com:office:word" xmlns:w="http://schemas.openxmlformats.org/wordprocessingml/2006/main" xmlns:wne="http://schemas.microsoft.com/office/word/2006/wordml">
   <w:p>
     <w:pPr>
@@ -27657,7 +27700,7 @@
         <w:sz w:val="18"/>
         <w:szCs w:val="20"/>
       </w:rPr>
-      <w:t>August 4, 2009</w:t>
+      <w:t>October 2, 2009</w:t>
     </w:r>
     <w:r>
       <w:rPr>
@@ -27667,41 +27710,6 @@
         <w:szCs w:val="20"/>
       </w:rPr>
       <w:fldChar w:fldCharType="end"/>
-    </w:r>
-  </w:p>
-</w:hdr>
-</file>
-
-<file path=word/header5.xml><?xml version="1.0" encoding="utf-8"?>
-<w:hdr xmlns:ve="http://schemas.openxmlformats.org/markup-compatibility/2006" xmlns:o="urn:schemas-microsoft-com:office:office" xmlns:r="http://schemas.openxmlformats.org/officeDocument/2006/relationships" xmlns:m="http://schemas.openxmlformats.org/officeDocument/2006/math" xmlns:v="urn:schemas-microsoft-com:vml" xmlns:wp="http://schemas.openxmlformats.org/drawingml/2006/wordprocessingDrawing" xmlns:w10="urn:schemas-microsoft-com:office:word" xmlns:w="http://schemas.openxmlformats.org/wordprocessingml/2006/main" xmlns:wne="http://schemas.microsoft.com/office/word/2006/wordml">
-  <w:p>
-    <w:pPr>
-      <w:pStyle w:val="HeaderFooterA"/>
-      <w:jc w:val="right"/>
-      <w:rPr>
-        <w:rFonts w:ascii="Times New Roman" w:eastAsia="Times New Roman" w:hAnsi="Times New Roman"/>
-        <w:color w:val="auto"/>
-        <w:kern w:val="0"/>
-        <w:sz w:val="20"/>
-      </w:rPr>
-    </w:pPr>
-    <w:r>
-      <w:fldChar w:fldCharType="begin" w:fldLock="1"/>
-    </w:r>
-    <w:r>
-      <w:instrText xml:space="preserve"> DATE \@ "MMMM d, yyyy" </w:instrText>
-    </w:r>
-    <w:r>
-      <w:fldChar w:fldCharType="separate"/>
-    </w:r>
-    <w:r>
-      <w:t>May 15, 2008</w:t>
-    </w:r>
-    <w:r>
-      <w:fldChar w:fldCharType="end"/>
-    </w:r>
-    <w:r>
-      <w:cr/>
     </w:r>
   </w:p>
 </w:hdr>
@@ -27743,6 +27751,41 @@
 </file>
 
 <file path=word/header7.xml><?xml version="1.0" encoding="utf-8"?>
+<w:hdr xmlns:ve="http://schemas.openxmlformats.org/markup-compatibility/2006" xmlns:o="urn:schemas-microsoft-com:office:office" xmlns:r="http://schemas.openxmlformats.org/officeDocument/2006/relationships" xmlns:m="http://schemas.openxmlformats.org/officeDocument/2006/math" xmlns:v="urn:schemas-microsoft-com:vml" xmlns:wp="http://schemas.openxmlformats.org/drawingml/2006/wordprocessingDrawing" xmlns:w10="urn:schemas-microsoft-com:office:word" xmlns:w="http://schemas.openxmlformats.org/wordprocessingml/2006/main" xmlns:wne="http://schemas.microsoft.com/office/word/2006/wordml">
+  <w:p>
+    <w:pPr>
+      <w:pStyle w:val="HeaderFooterA"/>
+      <w:jc w:val="right"/>
+      <w:rPr>
+        <w:rFonts w:ascii="Times New Roman" w:eastAsia="Times New Roman" w:hAnsi="Times New Roman"/>
+        <w:color w:val="auto"/>
+        <w:kern w:val="0"/>
+        <w:sz w:val="20"/>
+      </w:rPr>
+    </w:pPr>
+    <w:r>
+      <w:fldChar w:fldCharType="begin" w:fldLock="1"/>
+    </w:r>
+    <w:r>
+      <w:instrText xml:space="preserve"> DATE \@ "MMMM d, yyyy" </w:instrText>
+    </w:r>
+    <w:r>
+      <w:fldChar w:fldCharType="separate"/>
+    </w:r>
+    <w:r>
+      <w:t>May 15, 2008</w:t>
+    </w:r>
+    <w:r>
+      <w:fldChar w:fldCharType="end"/>
+    </w:r>
+    <w:r>
+      <w:cr/>
+    </w:r>
+  </w:p>
+</w:hdr>
+</file>
+
+<file path=word/header8.xml><?xml version="1.0" encoding="utf-8"?>
 <w:hdr xmlns:ve="http://schemas.openxmlformats.org/markup-compatibility/2006" xmlns:o="urn:schemas-microsoft-com:office:office" xmlns:r="http://schemas.openxmlformats.org/officeDocument/2006/relationships" xmlns:m="http://schemas.openxmlformats.org/officeDocument/2006/math" xmlns:v="urn:schemas-microsoft-com:vml" xmlns:wp="http://schemas.openxmlformats.org/drawingml/2006/wordprocessingDrawing" xmlns:w10="urn:schemas-microsoft-com:office:word" xmlns:w="http://schemas.openxmlformats.org/wordprocessingml/2006/main" xmlns:wne="http://schemas.microsoft.com/office/word/2006/wordml">
   <w:p>
     <w:pPr>
@@ -31123,9 +31166,9 @@
   </w:style>
   <w:style w:type="character" w:customStyle="1" w:styleId="ImbeddedCode">
     <w:name w:val="Imbedded Code"/>
-    <w:rsid w:val="00020180"/>
+    <w:rsid w:val="001A5F83"/>
     <w:rPr>
-      <w:rFonts w:ascii="Courier" w:eastAsia="ヒラギノ角ゴ Pro W3" w:hAnsi="Courier"/>
+      <w:rFonts w:ascii="Courier New" w:eastAsia="ヒラギノ角ゴ Pro W3" w:hAnsi="Courier New"/>
       <w:b w:val="0"/>
       <w:i w:val="0"/>
       <w:caps w:val="0"/>
@@ -31159,14 +31202,14 @@
   </w:style>
   <w:style w:type="paragraph" w:customStyle="1" w:styleId="Code">
     <w:name w:val="Code"/>
-    <w:rsid w:val="00020180"/>
+    <w:rsid w:val="001A5F83"/>
     <w:pPr>
       <w:suppressAutoHyphens/>
       <w:spacing w:line="312" w:lineRule="auto"/>
       <w:ind w:left="360" w:hanging="360"/>
     </w:pPr>
     <w:rPr>
-      <w:rFonts w:ascii="Courier" w:eastAsia="ヒラギノ角ゴ Pro W3" w:hAnsi="Courier"/>
+      <w:rFonts w:ascii="Courier New" w:eastAsia="ヒラギノ角ゴ Pro W3" w:hAnsi="Courier New"/>
       <w:color w:val="000000"/>
       <w:kern w:val="1"/>
     </w:rPr>
@@ -31290,12 +31333,12 @@
   </w:style>
   <w:style w:type="paragraph" w:customStyle="1" w:styleId="CodeItemList">
     <w:name w:val="Code Item List"/>
-    <w:rsid w:val="00020180"/>
+    <w:rsid w:val="001A5F83"/>
     <w:pPr>
       <w:suppressAutoHyphens/>
     </w:pPr>
     <w:rPr>
-      <w:rFonts w:ascii="Courier" w:eastAsia="ヒラギノ角ゴ Pro W3" w:hAnsi="Courier"/>
+      <w:rFonts w:ascii="Courier New" w:eastAsia="ヒラギノ角ゴ Pro W3" w:hAnsi="Courier New"/>
       <w:color w:val="000000"/>
       <w:kern w:val="1"/>
       <w:sz w:val="24"/>

</xml_diff>

<commit_message>
Resolved issues: #209, #248, #352, #353, #354, #355, #356, #360, #384, #388
</commit_message>
<xml_diff>
--- a/MTC_Part_1_Overview.docx
+++ b/MTC_Part_1_Overview.docx
@@ -8,10 +8,7 @@
         <w:sectPr>
           <w:headerReference w:type="even" r:id="rId8"/>
           <w:headerReference w:type="default" r:id="rId9"/>
-          <w:footerReference w:type="even" r:id="rId10"/>
-          <w:footerReference w:type="default" r:id="rId11"/>
-          <w:headerReference w:type="first" r:id="rId12"/>
-          <w:footerReference w:type="first" r:id="rId13"/>
+          <w:footerReference w:type="default" r:id="rId10"/>
           <w:pgSz w:w="12240" w:h="15840"/>
           <w:pgMar w:top="1440" w:right="1440" w:bottom="1440" w:left="1440" w:header="720" w:footer="864" w:gutter="0"/>
           <w:cols w:space="720"/>
@@ -39,7 +36,7 @@
                     </pic:cNvPicPr>
                   </pic:nvPicPr>
                   <pic:blipFill>
-                    <a:blip r:embed="rId14" cstate="print"/>
+                    <a:blip r:embed="rId11" cstate="print"/>
                     <a:srcRect/>
                     <a:stretch>
                       <a:fillRect/>
@@ -131,7 +128,7 @@
                       <w:rFonts w:ascii="Times New Roman" w:hAnsi="Times New Roman"/>
                       <w:noProof/>
                     </w:rPr>
-                    <w:t>October 28, 2009</w:t>
+                    <w:t>February 13, 2010</w:t>
                   </w:r>
                   <w:r>
                     <w:fldChar w:fldCharType="end"/>
@@ -258,10 +255,10 @@
       <w:pPr>
         <w:pStyle w:val="ContentsHeading"/>
         <w:sectPr>
-          <w:headerReference w:type="even" r:id="rId15"/>
-          <w:headerReference w:type="default" r:id="rId16"/>
-          <w:footerReference w:type="even" r:id="rId17"/>
-          <w:footerReference w:type="default" r:id="rId18"/>
+          <w:headerReference w:type="even" r:id="rId12"/>
+          <w:headerReference w:type="default" r:id="rId13"/>
+          <w:footerReference w:type="even" r:id="rId14"/>
+          <w:footerReference w:type="default" r:id="rId15"/>
           <w:pgSz w:w="12240" w:h="15840"/>
           <w:pgMar w:top="1440" w:right="1440" w:bottom="1440" w:left="1440" w:header="720" w:footer="864" w:gutter="0"/>
           <w:pgNumType w:start="1"/>
@@ -3897,9 +3894,9 @@
           <w:tab w:val="right" w:leader="dot" w:pos="9340"/>
         </w:tabs>
         <w:sectPr>
-          <w:headerReference w:type="even" r:id="rId19"/>
-          <w:footerReference w:type="even" r:id="rId20"/>
-          <w:footerReference w:type="default" r:id="rId21"/>
+          <w:headerReference w:type="even" r:id="rId16"/>
+          <w:footerReference w:type="even" r:id="rId17"/>
+          <w:footerReference w:type="default" r:id="rId18"/>
           <w:type w:val="continuous"/>
           <w:pgSz w:w="12240" w:h="15840"/>
           <w:pgMar w:top="1440" w:right="1440" w:bottom="1440" w:left="1440" w:header="720" w:footer="864" w:gutter="0"/>
@@ -4953,9 +4950,9 @@
       <w:pPr>
         <w:ind w:left="108"/>
         <w:sectPr>
-          <w:headerReference w:type="even" r:id="rId22"/>
-          <w:footerReference w:type="even" r:id="rId23"/>
-          <w:footerReference w:type="default" r:id="rId24"/>
+          <w:headerReference w:type="even" r:id="rId19"/>
+          <w:footerReference w:type="even" r:id="rId20"/>
+          <w:footerReference w:type="default" r:id="rId21"/>
           <w:type w:val="continuous"/>
           <w:pgSz w:w="12240" w:h="15840"/>
           <w:pgMar w:top="1440" w:right="1440" w:bottom="1440" w:left="1440" w:header="720" w:footer="864" w:gutter="0"/>
@@ -6132,7 +6129,7 @@
       <w:r>
         <w:t xml:space="preserve">XPath is a language for addressing parts of an XML Document. See the XPath specification for more information. </w:t>
       </w:r>
-      <w:hyperlink r:id="rId25" w:history="1">
+      <w:hyperlink r:id="rId22" w:history="1">
         <w:r>
           <w:rPr>
             <w:color w:val="000099"/>
@@ -6156,7 +6153,7 @@
         <w:tab/>
         <w:t xml:space="preserve">Extensible Markup Language. </w:t>
       </w:r>
-      <w:hyperlink r:id="rId26" w:history="1">
+      <w:hyperlink r:id="rId23" w:history="1">
         <w:r>
           <w:rPr>
             <w:color w:val="000099"/>
@@ -6686,7 +6683,7 @@
       <w:r>
         <w:t xml:space="preserve">For more information, visit the w3c website for the XML Standards documentation: </w:t>
       </w:r>
-      <w:hyperlink r:id="rId27" w:history="1">
+      <w:hyperlink r:id="rId24" w:history="1">
         <w:r>
           <w:rPr>
             <w:color w:val="000099"/>
@@ -6822,7 +6819,7 @@
       <w:r>
         <w:t xml:space="preserve">Dates and times will follow the W3C ISO 8601 format with arbitrary fractions of a second allowed. Refer to the following specification for details: </w:t>
       </w:r>
-      <w:hyperlink r:id="rId28" w:history="1">
+      <w:hyperlink r:id="rId25" w:history="1">
         <w:r>
           <w:rPr>
             <w:rStyle w:val="InternetLink"/>
@@ -9711,7 +9708,7 @@
                     </pic:cNvPicPr>
                   </pic:nvPicPr>
                   <pic:blipFill>
-                    <a:blip r:embed="rId29" cstate="print"/>
+                    <a:blip r:embed="rId26" cstate="print"/>
                     <a:srcRect/>
                     <a:stretch>
                       <a:fillRect/>
@@ -9946,7 +9943,7 @@
                     </pic:cNvPicPr>
                   </pic:nvPicPr>
                   <pic:blipFill>
-                    <a:blip r:embed="rId30" cstate="print"/>
+                    <a:blip r:embed="rId27" cstate="print"/>
                     <a:srcRect/>
                     <a:stretch>
                       <a:fillRect/>
@@ -10246,7 +10243,7 @@
                     </pic:cNvPicPr>
                   </pic:nvPicPr>
                   <pic:blipFill>
-                    <a:blip r:embed="rId31" cstate="print"/>
+                    <a:blip r:embed="rId28" cstate="print"/>
                     <a:srcRect/>
                     <a:stretch>
                       <a:fillRect/>
@@ -10463,7 +10460,7 @@
                     </pic:cNvPicPr>
                   </pic:nvPicPr>
                   <pic:blipFill>
-                    <a:blip r:embed="rId32" cstate="print"/>
+                    <a:blip r:embed="rId29" cstate="print"/>
                     <a:srcRect/>
                     <a:stretch>
                       <a:fillRect/>
@@ -10783,7 +10780,13 @@
         </w:rPr>
       </w:pPr>
       <w:r>
-        <w:t xml:space="preserve">All MTConnect XML Documents are broken down into two sections. The first section is the </w:t>
+        <w:t xml:space="preserve">All MTConnect XML Documents are broken down into two sections. The first </w:t>
+      </w:r>
+      <w:r>
+        <w:t>element</w:t>
+      </w:r>
+      <w:r>
+        <w:t xml:space="preserve"> is the </w:t>
       </w:r>
       <w:r>
         <w:rPr>
@@ -10820,6 +10823,12 @@
           <w:rStyle w:val="ImbeddedCode"/>
         </w:rPr>
         <w:t>Error</w:t>
+      </w:r>
+      <w:r>
+        <w:rPr>
+          <w:rStyle w:val="ImbeddedCode"/>
+        </w:rPr>
+        <w:t>s</w:t>
       </w:r>
       <w:r>
         <w:rPr>
@@ -11046,7 +11055,13 @@
         <w:t>MUST</w:t>
       </w:r>
       <w:r>
-        <w:t xml:space="preserve"> include a </w:t>
+        <w:t xml:space="preserve"> </w:t>
+      </w:r>
+      <w:r>
+        <w:t>be followed by</w:t>
+      </w:r>
+      <w:r>
+        <w:t xml:space="preserve"> </w:t>
       </w:r>
       <w:r>
         <w:rPr>
@@ -11797,7 +11812,13 @@
         <w:t>MUST</w:t>
       </w:r>
       <w:r>
-        <w:t xml:space="preserve"> include a </w:t>
+        <w:t xml:space="preserve"> </w:t>
+      </w:r>
+      <w:r>
+        <w:t>be followed by</w:t>
+      </w:r>
+      <w:r>
+        <w:t xml:space="preserve"> a </w:t>
       </w:r>
       <w:r>
         <w:rPr>
@@ -12480,7 +12501,10 @@
         <w:t>Header</w:t>
       </w:r>
       <w:r>
-        <w:t xml:space="preserve"> and an</w:t>
+        <w:t xml:space="preserve"> </w:t>
+      </w:r>
+      <w:r>
+        <w:t>and it must be followed by an</w:t>
       </w:r>
       <w:r>
         <w:rPr>
@@ -13397,7 +13421,13 @@
         <w:t>MUST</w:t>
       </w:r>
       <w:r>
-        <w:t xml:space="preserve"> contain a header as the first element of any MTConnect XML Document sent back to an application. The following information </w:t>
+        <w:t xml:space="preserve"> contain a header as the first element </w:t>
+      </w:r>
+      <w:r>
+        <w:t xml:space="preserve">below the root element </w:t>
+      </w:r>
+      <w:r>
+        <w:t xml:space="preserve">of any MTConnect XML Document sent back to an application. The following information </w:t>
       </w:r>
       <w:r>
         <w:rPr>
@@ -13408,11 +13438,6 @@
       <w:r>
         <w:t xml:space="preserve"> be provided in the header:</w:t>
       </w:r>
-    </w:p>
-    <w:p>
-      <w:pPr>
-        <w:pStyle w:val="BodyA"/>
-      </w:pPr>
     </w:p>
     <w:p>
       <w:pPr>
@@ -13439,7 +13464,7 @@
                     <pic:cNvPicPr/>
                   </pic:nvPicPr>
                   <pic:blipFill>
-                    <a:blip r:embed="rId33" cstate="print"/>
+                    <a:blip r:embed="rId30" cstate="print"/>
                     <a:stretch>
                       <a:fillRect/>
                     </a:stretch>
@@ -14633,155 +14658,52 @@
         <w:pStyle w:val="BodyA"/>
       </w:pPr>
       <w:r>
-        <w:t xml:space="preserve">The </w:t>
-      </w:r>
-      <w:r>
-        <w:rPr>
-          <w:rStyle w:val="ImbeddedCode"/>
-        </w:rPr>
-        <w:t xml:space="preserve">nextSequence, </w:t>
-      </w:r>
-      <w:r>
-        <w:rPr>
-          <w:rStyle w:val="ImbeddedCode"/>
-        </w:rPr>
-        <w:t>firstSequence,</w:t>
-      </w:r>
-      <w:r>
-        <w:t xml:space="preserve"> and </w:t>
-      </w:r>
-      <w:r>
-        <w:rPr>
-          <w:rStyle w:val="ImbeddedCode"/>
-        </w:rPr>
-        <w:t>lastSequence</w:t>
-      </w:r>
-      <w:r>
-        <w:rPr>
-          <w:rStyle w:val="DefaultParagraphFont1"/>
-        </w:rPr>
-        <w:t xml:space="preserve"> number </w:t>
-      </w:r>
-      <w:r>
-        <w:rPr>
-          <w:rStyle w:val="DefaultParagraphFont1"/>
+        <w:t xml:space="preserve">The nextSequence, firstSequence, </w:t>
+      </w:r>
+      <w:r>
+        <w:t xml:space="preserve">and lastSequence number </w:t>
+      </w:r>
+      <w:r>
+        <w:rPr>
           <w:b/>
         </w:rPr>
         <w:t>MUST</w:t>
       </w:r>
       <w:r>
-        <w:rPr>
-          <w:rStyle w:val="DefaultParagraphFont1"/>
-        </w:rPr>
-        <w:t xml:space="preserve"> be provided for </w:t>
-      </w:r>
-      <w:r>
-        <w:rPr>
-          <w:rStyle w:val="ImbeddedCode"/>
-        </w:rPr>
-        <w:t>sample</w:t>
-      </w:r>
-      <w:r>
-        <w:t xml:space="preserve"> and </w:t>
-      </w:r>
-      <w:r>
-        <w:rPr>
-          <w:rStyle w:val="ImbeddedCode"/>
-        </w:rPr>
-        <w:t>current</w:t>
-      </w:r>
-      <w:r>
-        <w:t xml:space="preserve"> requests, but it </w:t>
+        <w:t xml:space="preserve"> be </w:t>
+      </w:r>
+      <w:r>
+        <w:t xml:space="preserve">included in sample and current responses. </w:t>
+      </w:r>
+      <w:r>
+        <w:t xml:space="preserve">These values </w:t>
       </w:r>
       <w:r>
         <w:rPr>
           <w:b/>
         </w:rPr>
-        <w:t>MUST</w:t>
-      </w:r>
-      <w:r>
-        <w:t xml:space="preserve"> </w:t>
+        <w:t>MAY</w:t>
+      </w:r>
+      <w:r>
+        <w:t xml:space="preserve"> be used by the </w:t>
+      </w:r>
+      <w:r>
+        <w:t>client application to determine if the se</w:t>
+      </w:r>
+      <w:r>
+        <w:t>quence values are within range.</w:t>
+      </w:r>
+      <w:r>
+        <w:t xml:space="preserve">The testIndicator </w:t>
       </w:r>
       <w:r>
         <w:rPr>
           <w:b/>
         </w:rPr>
-        <w:t>NOT</w:t>
-      </w:r>
-      <w:r>
-        <w:t xml:space="preserve"> be provided for the </w:t>
-      </w:r>
-      <w:r>
-        <w:rPr>
-          <w:rStyle w:val="ImbeddedCode"/>
-        </w:rPr>
-        <w:t>probe</w:t>
-      </w:r>
-      <w:r>
-        <w:t xml:space="preserve"> request. The </w:t>
-      </w:r>
-      <w:r>
-        <w:rPr>
-          <w:rStyle w:val="ImbeddedCode"/>
-        </w:rPr>
-        <w:t>testIndicator</w:t>
-      </w:r>
-      <w:r>
-        <w:t xml:space="preserve"> </w:t>
-      </w:r>
-      <w:r>
-        <w:rPr>
-          <w:b/>
-        </w:rPr>
         <w:t>MAY</w:t>
       </w:r>
       <w:r>
-        <w:t xml:space="preserve"> be provided as needed. The </w:t>
-      </w:r>
-      <w:r>
-        <w:rPr>
-          <w:rStyle w:val="ImbeddedCode"/>
-        </w:rPr>
-        <w:t>firstSequence</w:t>
-      </w:r>
-      <w:r>
-        <w:t xml:space="preserve"> and </w:t>
-      </w:r>
-      <w:r>
-        <w:rPr>
-          <w:rStyle w:val="ImbeddedCode"/>
-        </w:rPr>
-        <w:t xml:space="preserve">lastSequence </w:t>
-      </w:r>
-      <w:r>
-        <w:rPr>
-          <w:b/>
-        </w:rPr>
-        <w:t xml:space="preserve">MUST </w:t>
-      </w:r>
-      <w:r>
-        <w:t xml:space="preserve">be provided for </w:t>
-      </w:r>
-      <w:r>
-        <w:rPr>
-          <w:rStyle w:val="ImbeddedCode"/>
-        </w:rPr>
-        <w:t>sample</w:t>
-      </w:r>
-      <w:r>
-        <w:t xml:space="preserve"> and </w:t>
-      </w:r>
-      <w:r>
-        <w:rPr>
-          <w:rStyle w:val="ImbeddedCode"/>
-        </w:rPr>
-        <w:t>current</w:t>
-      </w:r>
-      <w:r>
-        <w:t xml:space="preserve"> requests</w:t>
-      </w:r>
-      <w:r>
-        <w:t xml:space="preserve"> to allow determination by the client application that the required sequence numbers are within range.</w:t>
+        <w:t xml:space="preserve"> be provided as needed.</w:t>
       </w:r>
     </w:p>
     <w:p>
@@ -15773,7 +15695,7 @@
                     <pic:cNvPicPr/>
                   </pic:nvPicPr>
                   <pic:blipFill>
-                    <a:blip r:embed="rId34" cstate="print"/>
+                    <a:blip r:embed="rId31" cstate="print"/>
                     <a:stretch>
                       <a:fillRect/>
                     </a:stretch>
@@ -16325,7 +16247,13 @@
         <w:pStyle w:val="Code"/>
       </w:pPr>
       <w:r>
-        <w:t xml:space="preserve">            &lt;Spindle name="S" id="7"&gt;</w:t>
+        <w:t xml:space="preserve">            &lt;</w:t>
+      </w:r>
+      <w:r>
+        <w:t>Rotary name="C</w:t>
+      </w:r>
+      <w:r>
+        <w:t>" id="7"&gt;</w:t>
       </w:r>
     </w:p>
     <w:p>
@@ -16365,7 +16293,7 @@
         <w:pStyle w:val="Code"/>
       </w:pPr>
       <w:r>
-        <w:t xml:space="preserve">                &lt;DataItem type="PRESSURE" name="Jet" id="31"/&gt;</w:t>
+        <w:t xml:space="preserve">              &lt;/DataItems&gt;</w:t>
       </w:r>
     </w:p>
     <w:p>
@@ -16373,15 +16301,13 @@
         <w:pStyle w:val="Code"/>
       </w:pPr>
       <w:r>
-        <w:t xml:space="preserve">              &lt;/DataItems&gt;</w:t>
-      </w:r>
-    </w:p>
-    <w:p>
-      <w:pPr>
-        <w:pStyle w:val="Code"/>
-      </w:pPr>
-      <w:r>
-        <w:t xml:space="preserve">            &lt;/Spindle&gt;</w:t>
+        <w:t xml:space="preserve">            &lt;/</w:t>
+      </w:r>
+      <w:r>
+        <w:t>Rotary</w:t>
+      </w:r>
+      <w:r>
+        <w:t>&gt;</w:t>
       </w:r>
     </w:p>
     <w:p>
@@ -16747,7 +16673,16 @@
         <w:pStyle w:val="BodyA"/>
       </w:pPr>
       <w:r>
-        <w:t>The diagram below is an example of all the components and data items in relation to one another. The device has one Controller, three linear and one spindle axes and two data items for each axis. The Controller is capable of providing the execution status and the current block of code. The device has a single power component that will indicate if the device is turned on or off.</w:t>
+        <w:t xml:space="preserve">The diagram below is an example of all the components and data items in relation to one another. The device has one Controller, three linear and one </w:t>
+      </w:r>
+      <w:r>
+        <w:t>rotary</w:t>
+      </w:r>
+      <w:r>
+        <w:t xml:space="preserve"> axi</w:t>
+      </w:r>
+      <w:r>
+        <w:t>s and two data items for each axis. The Controller is capable of providing the execution status and the current block of code. The device has a single power component that will indicate if the device is turned on or off.</w:t>
       </w:r>
     </w:p>
     <w:p>
@@ -16756,13 +16691,14 @@
       </w:pPr>
       <w:r>
         <w:rPr>
+          <w:b w:val="0"/>
           <w:noProof/>
         </w:rPr>
         <w:drawing>
           <wp:inline distT="0" distB="0" distL="0" distR="0">
-            <wp:extent cx="5050155" cy="4433570"/>
+            <wp:extent cx="5543550" cy="4604387"/>
             <wp:effectExtent l="19050" t="0" r="0" b="0"/>
-            <wp:docPr id="7" name="Picture 7"/>
+            <wp:docPr id="6" name="Picture 1"/>
             <wp:cNvGraphicFramePr>
               <a:graphicFrameLocks xmlns:a="http://schemas.openxmlformats.org/drawingml/2006/main" noChangeAspect="1"/>
             </wp:cNvGraphicFramePr>
@@ -16770,13 +16706,13 @@
               <a:graphicData uri="http://schemas.openxmlformats.org/drawingml/2006/picture">
                 <pic:pic xmlns:pic="http://schemas.openxmlformats.org/drawingml/2006/picture">
                   <pic:nvPicPr>
-                    <pic:cNvPr id="0" name="Picture 7"/>
+                    <pic:cNvPr id="0" name="Picture 1"/>
                     <pic:cNvPicPr>
                       <a:picLocks noChangeAspect="1" noChangeArrowheads="1"/>
                     </pic:cNvPicPr>
                   </pic:nvPicPr>
                   <pic:blipFill>
-                    <a:blip r:embed="rId35" cstate="print"/>
+                    <a:blip r:embed="rId32" cstate="print"/>
                     <a:srcRect/>
                     <a:stretch>
                       <a:fillRect/>
@@ -16785,7 +16721,7 @@
                   <pic:spPr bwMode="auto">
                     <a:xfrm>
                       <a:off x="0" y="0"/>
-                      <a:ext cx="5050155" cy="4433570"/>
+                      <a:ext cx="5546598" cy="4606919"/>
                     </a:xfrm>
                     <a:prstGeom prst="rect">
                       <a:avLst/>
@@ -16797,7 +16733,6 @@
                       <a:headEnd/>
                       <a:tailEnd/>
                     </a:ln>
-                    <a:effectLst/>
                   </pic:spPr>
                 </pic:pic>
               </a:graphicData>
@@ -16943,7 +16878,7 @@
       <w:pPr>
         <w:pStyle w:val="Code"/>
       </w:pPr>
-      <w:hyperlink r:id="rId36" w:history="1">
+      <w:hyperlink r:id="rId33" w:history="1">
         <w:r>
           <w:t>http://10.0.1.23:3000/mill-1/sample?path=</w:t>
         </w:r>
@@ -17085,7 +17020,7 @@
         <w:rPr>
           <w:rStyle w:val="ImbeddedCode"/>
         </w:rPr>
-        <w:t>Spindle</w:t>
+        <w:t>Rotary</w:t>
       </w:r>
       <w:r>
         <w:t xml:space="preserve"> sub-components </w:t>
@@ -17782,16 +17717,24 @@
         <w:pStyle w:val="BodyA"/>
       </w:pPr>
       <w:r>
-        <w:t xml:space="preserve">If no parameters are provided for the </w:t>
-      </w:r>
-      <w:r>
-        <w:rPr>
-          <w:rStyle w:val="ImbeddedCode"/>
-        </w:rPr>
-        <w:t>current</w:t>
-      </w:r>
-      <w:r>
-        <w:t xml:space="preserve"> request, all data items will be retrieved with their latest values.</w:t>
+        <w:t xml:space="preserve">If no parameters are provided for the current request, all data items </w:t>
+      </w:r>
+      <w:r>
+        <w:rPr>
+          <w:b/>
+        </w:rPr>
+        <w:t>MUST</w:t>
+      </w:r>
+      <w:r>
+        <w:t xml:space="preserve"> be retrieved with </w:t>
+      </w:r>
+    </w:p>
+    <w:p>
+      <w:pPr>
+        <w:pStyle w:val="BodyA"/>
+      </w:pPr>
+      <w:r>
+        <w:t>their latest values.</w:t>
       </w:r>
     </w:p>
     <w:p>
@@ -19959,7 +19902,7 @@
         <w:rPr>
           <w:vertAlign w:val="superscript"/>
         </w:rPr>
-        <w:footnoteReference w:id="2"/>
+        <w:footnoteReference w:id="1"/>
       </w:r>
       <w:r>
         <w:t xml:space="preserve">; only the following mapping </w:t>
@@ -20543,16 +20486,7 @@
         <w:t>Agent</w:t>
       </w:r>
       <w:r>
-        <w:t xml:space="preserve"> cannot handle the request or the </w:t>
-      </w:r>
-      <w:r>
-        <w:rPr>
-          <w:rStyle w:val="Italics"/>
-        </w:rPr>
-        <w:t>Agent</w:t>
-      </w:r>
-      <w:r>
-        <w:t xml:space="preserve"> is not functioning properly. The Error contains an </w:t>
+        <w:t xml:space="preserve"> cannot handle the request. The Error contains an </w:t>
       </w:r>
       <w:r>
         <w:rPr>
@@ -22066,16 +22000,16 @@
         <w:t xml:space="preserve">by the applications </w:t>
       </w:r>
       <w:r>
-        <w:t xml:space="preserve">to determine the ordering of the messages and </w:t>
-      </w:r>
-      <w:r>
-        <w:rPr>
-          <w:b/>
-        </w:rPr>
-        <w:t xml:space="preserve">MUST </w:t>
-      </w:r>
-      <w:r>
-        <w:t>be the best available estimate of when the data was recorded.</w:t>
+        <w:t>to determine the ordering</w:t>
+      </w:r>
+      <w:r>
+        <w:t xml:space="preserve"> of the messages</w:t>
+      </w:r>
+      <w:r>
+        <w:t>. It is assumed the time-stamp is</w:t>
+      </w:r>
+      <w:r>
+        <w:t xml:space="preserve"> the best available estimate of when the data was recorded.</w:t>
       </w:r>
     </w:p>
     <w:p>
@@ -22185,7 +22119,7 @@
                     </pic:cNvPicPr>
                   </pic:nvPicPr>
                   <pic:blipFill>
-                    <a:blip r:embed="rId37" cstate="print"/>
+                    <a:blip r:embed="rId34" cstate="print"/>
                     <a:srcRect/>
                     <a:stretch>
                       <a:fillRect/>
@@ -22251,7 +22185,13 @@
         <w:pStyle w:val="BodyA"/>
       </w:pPr>
       <w:r>
-        <w:t xml:space="preserve">This is a table of 25 data values and a duration of around 12 seconds. The data captures the power status of the device and the position of its axes: the linear axes X, Y, and Z, and the spindle axis S. The only data items collected in this example are the Position (for the sake of this data, we have the actual position) and the Spindle Speed. We are also collecting the device’s power status that can be either </w:t>
+        <w:t xml:space="preserve">This is a table of 25 data values and a duration of around 12 seconds. The data captures the power status of the device and the position of its axes: the linear axes X, Y, and Z, and the </w:t>
+      </w:r>
+      <w:r>
+        <w:t>rotary axis C</w:t>
+      </w:r>
+      <w:r>
+        <w:t xml:space="preserve">. The only data items collected in this example are the Position (for the sake of this data, we have the actual position) and the Spindle Speed. We are also collecting the device’s power status that can be either </w:t>
       </w:r>
       <w:r>
         <w:rPr>
@@ -22328,13 +22268,14 @@
       </w:pPr>
       <w:r>
         <w:rPr>
+          <w:b w:val="0"/>
           <w:noProof/>
         </w:rPr>
         <w:drawing>
           <wp:inline distT="0" distB="0" distL="0" distR="0">
-            <wp:extent cx="5943600" cy="5205095"/>
+            <wp:extent cx="5353050" cy="4686300"/>
             <wp:effectExtent l="19050" t="0" r="0" b="0"/>
-            <wp:docPr id="22" name="Picture 21" descr="fig9.jpg"/>
+            <wp:docPr id="9" name="Picture 4"/>
             <wp:cNvGraphicFramePr>
               <a:graphicFrameLocks xmlns:a="http://schemas.openxmlformats.org/drawingml/2006/main" noChangeAspect="1"/>
             </wp:cNvGraphicFramePr>
@@ -22342,23 +22283,33 @@
               <a:graphicData uri="http://schemas.openxmlformats.org/drawingml/2006/picture">
                 <pic:pic xmlns:pic="http://schemas.openxmlformats.org/drawingml/2006/picture">
                   <pic:nvPicPr>
-                    <pic:cNvPr id="0" name="fig9.jpg"/>
-                    <pic:cNvPicPr/>
+                    <pic:cNvPr id="0" name="Picture 4"/>
+                    <pic:cNvPicPr>
+                      <a:picLocks noChangeAspect="1" noChangeArrowheads="1"/>
+                    </pic:cNvPicPr>
                   </pic:nvPicPr>
                   <pic:blipFill>
-                    <a:blip r:embed="rId38" cstate="print"/>
+                    <a:blip r:embed="rId35" cstate="print"/>
+                    <a:srcRect/>
                     <a:stretch>
                       <a:fillRect/>
                     </a:stretch>
                   </pic:blipFill>
-                  <pic:spPr>
+                  <pic:spPr bwMode="auto">
                     <a:xfrm>
                       <a:off x="0" y="0"/>
-                      <a:ext cx="5943600" cy="5205095"/>
+                      <a:ext cx="5353050" cy="4686300"/>
                     </a:xfrm>
                     <a:prstGeom prst="rect">
                       <a:avLst/>
                     </a:prstGeom>
+                    <a:noFill/>
+                    <a:ln w="9525">
+                      <a:noFill/>
+                      <a:miter lim="800000"/>
+                      <a:headEnd/>
+                      <a:tailEnd/>
+                    </a:ln>
                   </pic:spPr>
                 </pic:pic>
               </a:graphicData>
@@ -22403,7 +22354,13 @@
         <w:pStyle w:val="BodyA"/>
       </w:pPr>
       <w:r>
-        <w:t xml:space="preserve">In the following illustration, the next request starts at 114 and gets the next ten samples. The response will include the X, Y, Z, and spindle samples and since there are no </w:t>
+        <w:t xml:space="preserve">In the following illustration, the next request starts at 114 and gets the next ten samples. The response will include the X, Y, Z, and </w:t>
+      </w:r>
+      <w:r>
+        <w:t>C</w:t>
+      </w:r>
+      <w:r>
+        <w:t xml:space="preserve"> samples and since there are no </w:t>
       </w:r>
       <w:r>
         <w:rPr>
@@ -22425,9 +22382,9 @@
         </w:rPr>
         <w:drawing>
           <wp:inline distT="0" distB="0" distL="0" distR="0">
-            <wp:extent cx="5943600" cy="5155565"/>
-            <wp:effectExtent l="19050" t="0" r="0" b="0"/>
-            <wp:docPr id="23" name="Picture 22" descr="fig10.jpg"/>
+            <wp:extent cx="5362575" cy="4648200"/>
+            <wp:effectExtent l="19050" t="0" r="9525" b="0"/>
+            <wp:docPr id="10" name="Picture 7"/>
             <wp:cNvGraphicFramePr>
               <a:graphicFrameLocks xmlns:a="http://schemas.openxmlformats.org/drawingml/2006/main" noChangeAspect="1"/>
             </wp:cNvGraphicFramePr>
@@ -22435,23 +22392,33 @@
               <a:graphicData uri="http://schemas.openxmlformats.org/drawingml/2006/picture">
                 <pic:pic xmlns:pic="http://schemas.openxmlformats.org/drawingml/2006/picture">
                   <pic:nvPicPr>
-                    <pic:cNvPr id="0" name="fig10.jpg"/>
-                    <pic:cNvPicPr/>
+                    <pic:cNvPr id="0" name="Picture 7"/>
+                    <pic:cNvPicPr>
+                      <a:picLocks noChangeAspect="1" noChangeArrowheads="1"/>
+                    </pic:cNvPicPr>
                   </pic:nvPicPr>
                   <pic:blipFill>
-                    <a:blip r:embed="rId39" cstate="print"/>
+                    <a:blip r:embed="rId36" cstate="print"/>
+                    <a:srcRect/>
                     <a:stretch>
                       <a:fillRect/>
                     </a:stretch>
                   </pic:blipFill>
-                  <pic:spPr>
+                  <pic:spPr bwMode="auto">
                     <a:xfrm>
                       <a:off x="0" y="0"/>
-                      <a:ext cx="5943600" cy="5155565"/>
+                      <a:ext cx="5362575" cy="4648200"/>
                     </a:xfrm>
                     <a:prstGeom prst="rect">
                       <a:avLst/>
                     </a:prstGeom>
+                    <a:noFill/>
+                    <a:ln w="9525">
+                      <a:noFill/>
+                      <a:miter lim="800000"/>
+                      <a:headEnd/>
+                      <a:tailEnd/>
+                    </a:ln>
                   </pic:spPr>
                 </pic:pic>
               </a:graphicData>
@@ -22509,13 +22476,14 @@
       </w:r>
       <w:r>
         <w:rPr>
+          <w:b w:val="0"/>
           <w:noProof/>
         </w:rPr>
         <w:drawing>
           <wp:inline distT="0" distB="0" distL="0" distR="0">
-            <wp:extent cx="5943600" cy="5228590"/>
+            <wp:extent cx="5238750" cy="4610100"/>
             <wp:effectExtent l="19050" t="0" r="0" b="0"/>
-            <wp:docPr id="24" name="Picture 23" descr="fig11.jpg"/>
+            <wp:docPr id="11" name="Picture 10"/>
             <wp:cNvGraphicFramePr>
               <a:graphicFrameLocks xmlns:a="http://schemas.openxmlformats.org/drawingml/2006/main" noChangeAspect="1"/>
             </wp:cNvGraphicFramePr>
@@ -22523,23 +22491,33 @@
               <a:graphicData uri="http://schemas.openxmlformats.org/drawingml/2006/picture">
                 <pic:pic xmlns:pic="http://schemas.openxmlformats.org/drawingml/2006/picture">
                   <pic:nvPicPr>
-                    <pic:cNvPr id="0" name="fig11.jpg"/>
-                    <pic:cNvPicPr/>
+                    <pic:cNvPr id="0" name="Picture 10"/>
+                    <pic:cNvPicPr>
+                      <a:picLocks noChangeAspect="1" noChangeArrowheads="1"/>
+                    </pic:cNvPicPr>
                   </pic:nvPicPr>
                   <pic:blipFill>
-                    <a:blip r:embed="rId40" cstate="print"/>
+                    <a:blip r:embed="rId37" cstate="print"/>
+                    <a:srcRect/>
                     <a:stretch>
                       <a:fillRect/>
                     </a:stretch>
                   </pic:blipFill>
-                  <pic:spPr>
+                  <pic:spPr bwMode="auto">
                     <a:xfrm>
                       <a:off x="0" y="0"/>
-                      <a:ext cx="5943600" cy="5228590"/>
+                      <a:ext cx="5238750" cy="4610100"/>
                     </a:xfrm>
                     <a:prstGeom prst="rect">
                       <a:avLst/>
                     </a:prstGeom>
+                    <a:noFill/>
+                    <a:ln w="9525">
+                      <a:noFill/>
+                      <a:miter lim="800000"/>
+                      <a:headEnd/>
+                      <a:tailEnd/>
+                    </a:ln>
                   </pic:spPr>
                 </pic:pic>
               </a:graphicData>
@@ -22839,7 +22817,7 @@
                     <pic:cNvPicPr/>
                   </pic:nvPicPr>
                   <pic:blipFill>
-                    <a:blip r:embed="rId41" cstate="print"/>
+                    <a:blip r:embed="rId38" cstate="print"/>
                     <a:stretch>
                       <a:fillRect/>
                     </a:stretch>
@@ -23004,7 +22982,7 @@
                     <pic:cNvPicPr/>
                   </pic:nvPicPr>
                   <pic:blipFill>
-                    <a:blip r:embed="rId42" cstate="print"/>
+                    <a:blip r:embed="rId39" cstate="print"/>
                     <a:stretch>
                       <a:fillRect/>
                     </a:stretch>
@@ -23130,7 +23108,7 @@
                     <pic:cNvPicPr/>
                   </pic:nvPicPr>
                   <pic:blipFill>
-                    <a:blip r:embed="rId43" cstate="print"/>
+                    <a:blip r:embed="rId40" cstate="print"/>
                     <a:stretch>
                       <a:fillRect/>
                     </a:stretch>
@@ -23295,7 +23273,7 @@
                     <pic:cNvPicPr/>
                   </pic:nvPicPr>
                   <pic:blipFill>
-                    <a:blip r:embed="rId44" cstate="print"/>
+                    <a:blip r:embed="rId41" cstate="print"/>
                     <a:stretch>
                       <a:fillRect/>
                     </a:stretch>
@@ -23440,7 +23418,7 @@
                     <pic:cNvPicPr/>
                   </pic:nvPicPr>
                   <pic:blipFill>
-                    <a:blip r:embed="rId45" cstate="print"/>
+                    <a:blip r:embed="rId42" cstate="print"/>
                     <a:stretch>
                       <a:fillRect/>
                     </a:stretch>
@@ -23741,6 +23719,223 @@
     </w:p>
     <w:p>
       <w:pPr>
+        <w:pStyle w:val="Heading2"/>
+      </w:pPr>
+      <w:r>
+        <w:t>Unavailability of Data</w:t>
+      </w:r>
+    </w:p>
+    <w:p>
+      <w:pPr>
+        <w:pStyle w:val="BodyA"/>
+      </w:pPr>
+      <w:r>
+        <w:t xml:space="preserve">In the event </w:t>
+      </w:r>
+      <w:r>
+        <w:t xml:space="preserve">no data is </w:t>
+      </w:r>
+      <w:r>
+        <w:t xml:space="preserve">available, the value for the data item </w:t>
+      </w:r>
+      <w:r>
+        <w:t xml:space="preserve">in the stream </w:t>
+      </w:r>
+      <w:r>
+        <w:rPr>
+          <w:b/>
+        </w:rPr>
+        <w:t xml:space="preserve">MUST </w:t>
+      </w:r>
+      <w:r>
+        <w:t xml:space="preserve">be </w:t>
+      </w:r>
+      <w:r>
+        <w:rPr>
+          <w:rStyle w:val="ImbeddedCode"/>
+        </w:rPr>
+        <w:t>UNAVAILABLE</w:t>
+      </w:r>
+      <w:r>
+        <w:t xml:space="preserve">. </w:t>
+      </w:r>
+      <w:r>
+        <w:t xml:space="preserve">This value indicates that the value is currently indeterminate and no assumptions are possible. MTConnect supports multiple data sources per devices. For that reason, every data item </w:t>
+      </w:r>
+      <w:r>
+        <w:rPr>
+          <w:b/>
+        </w:rPr>
+        <w:t xml:space="preserve">MUST </w:t>
+      </w:r>
+      <w:r>
+        <w:t xml:space="preserve">be considered independent and </w:t>
+      </w:r>
+      <w:r>
+        <w:rPr>
+          <w:b/>
+        </w:rPr>
+        <w:t>MUST</w:t>
+      </w:r>
+      <w:r>
+        <w:t xml:space="preserve"> maintain its own connection status. </w:t>
+      </w:r>
+    </w:p>
+    <w:p>
+      <w:pPr>
+        <w:pStyle w:val="BodyA"/>
+      </w:pPr>
+      <w:r>
+        <w:t xml:space="preserve">In the following example, the data source for a temperature sensor becomes temporarily disconnected form the </w:t>
+      </w:r>
+      <w:r>
+        <w:rPr>
+          <w:i/>
+        </w:rPr>
+        <w:t>Agent</w:t>
+      </w:r>
+      <w:r>
+        <w:t xml:space="preserve">. At this point the value changes from the current temperature to </w:t>
+      </w:r>
+      <w:r>
+        <w:rPr>
+          <w:rStyle w:val="ImbeddedCode"/>
+        </w:rPr>
+        <w:t xml:space="preserve">UNAVAILABLE </w:t>
+      </w:r>
+      <w:r>
+        <w:t>since the temperature can no longer be determined.</w:t>
+      </w:r>
+    </w:p>
+    <w:p>
+      <w:pPr>
+        <w:pStyle w:val="BodyA"/>
+      </w:pPr>
+      <w:r>
+        <w:t>In figure 17, the temperatures range around 100 until it becomes disconnected and then in the future it reconnects and the temperature is 30. Between these two points no assumptions should be made as to the temperature since no information was available.</w:t>
+      </w:r>
+    </w:p>
+    <w:p>
+      <w:pPr>
+        <w:pStyle w:val="BodyA"/>
+        <w:jc w:val="center"/>
+      </w:pPr>
+      <w:r>
+        <w:rPr>
+          <w:noProof/>
+        </w:rPr>
+        <w:drawing>
+          <wp:inline distT="0" distB="0" distL="0" distR="0">
+            <wp:extent cx="3952875" cy="4948695"/>
+            <wp:effectExtent l="19050" t="0" r="9525" b="0"/>
+            <wp:docPr id="5" name="Picture 1"/>
+            <wp:cNvGraphicFramePr>
+              <a:graphicFrameLocks xmlns:a="http://schemas.openxmlformats.org/drawingml/2006/main" noChangeAspect="1"/>
+            </wp:cNvGraphicFramePr>
+            <a:graphic xmlns:a="http://schemas.openxmlformats.org/drawingml/2006/main">
+              <a:graphicData uri="http://schemas.openxmlformats.org/drawingml/2006/picture">
+                <pic:pic xmlns:pic="http://schemas.openxmlformats.org/drawingml/2006/picture">
+                  <pic:nvPicPr>
+                    <pic:cNvPr id="0" name="Picture 1"/>
+                    <pic:cNvPicPr>
+                      <a:picLocks noChangeAspect="1" noChangeArrowheads="1"/>
+                    </pic:cNvPicPr>
+                  </pic:nvPicPr>
+                  <pic:blipFill>
+                    <a:blip r:embed="rId43" cstate="print"/>
+                    <a:srcRect/>
+                    <a:stretch>
+                      <a:fillRect/>
+                    </a:stretch>
+                  </pic:blipFill>
+                  <pic:spPr bwMode="auto">
+                    <a:xfrm>
+                      <a:off x="0" y="0"/>
+                      <a:ext cx="3952875" cy="4948695"/>
+                    </a:xfrm>
+                    <a:prstGeom prst="rect">
+                      <a:avLst/>
+                    </a:prstGeom>
+                    <a:noFill/>
+                    <a:ln w="9525">
+                      <a:noFill/>
+                      <a:miter lim="800000"/>
+                      <a:headEnd/>
+                      <a:tailEnd/>
+                    </a:ln>
+                  </pic:spPr>
+                </pic:pic>
+              </a:graphicData>
+            </a:graphic>
+          </wp:inline>
+        </w:drawing>
+      </w:r>
+    </w:p>
+    <w:p>
+      <w:pPr>
+        <w:pStyle w:val="Caption"/>
+        <w:rPr>
+          <w:noProof/>
+        </w:rPr>
+      </w:pPr>
+      <w:r>
+        <w:t xml:space="preserve">Figure </w:t>
+      </w:r>
+      <w:fldSimple w:instr=" SEQ Figure \* ARABIC ">
+        <w:r>
+          <w:rPr>
+            <w:noProof/>
+          </w:rPr>
+          <w:t>17</w:t>
+        </w:r>
+      </w:fldSimple>
+      <w:r>
+        <w:rPr>
+          <w:noProof/>
+        </w:rPr>
+        <w:t>: Unavailable Data from Machine</w:t>
+      </w:r>
+    </w:p>
+    <w:p>
+      <w:pPr>
+        <w:pStyle w:val="BodyA"/>
+      </w:pPr>
+      <w:r>
+        <w:t xml:space="preserve">If data for multiple data items is being delivered from one source and that source becomes unavailable, all data items associated with that source </w:t>
+      </w:r>
+      <w:r>
+        <w:rPr>
+          <w:b/>
+        </w:rPr>
+        <w:t>MUST</w:t>
+      </w:r>
+      <w:r>
+        <w:t xml:space="preserve"> become </w:t>
+      </w:r>
+      <w:r>
+        <w:rPr>
+          <w:rStyle w:val="ImbeddedCode"/>
+        </w:rPr>
+        <w:t>UNAVAILABLE</w:t>
+      </w:r>
+      <w:r>
+        <w:t xml:space="preserve">. </w:t>
+      </w:r>
+      <w:r>
+        <w:t xml:space="preserve">This </w:t>
+      </w:r>
+      <w:r>
+        <w:rPr>
+          <w:b/>
+        </w:rPr>
+        <w:t>MUST</w:t>
+      </w:r>
+      <w:r>
+        <w:t xml:space="preserve"> be a synchronous operation where all related data items will get that value with the same time stamp.</w:t>
+      </w:r>
+    </w:p>
+    <w:p>
+      <w:pPr>
         <w:pStyle w:val="Heading1"/>
       </w:pPr>
       <w:bookmarkStart w:id="92" w:name="_TOC48399"/>
@@ -24118,9 +24313,9 @@
       </w:r>
     </w:p>
     <w:sectPr>
-      <w:headerReference w:type="even" r:id="rId46"/>
-      <w:footerReference w:type="even" r:id="rId47"/>
-      <w:footerReference w:type="default" r:id="rId48"/>
+      <w:headerReference w:type="even" r:id="rId44"/>
+      <w:footerReference w:type="even" r:id="rId45"/>
+      <w:footerReference w:type="default" r:id="rId46"/>
       <w:pgSz w:w="12240" w:h="15840"/>
       <w:pgMar w:top="1440" w:right="1440" w:bottom="1440" w:left="1440" w:header="720" w:footer="864" w:gutter="0"/>
       <w:lnNumType w:countBy="1" w:restart="newSection"/>
@@ -24134,14 +24329,14 @@
 
 <file path=word/endnotes.xml><?xml version="1.0" encoding="utf-8"?>
 <w:endnotes xmlns:ve="http://schemas.openxmlformats.org/markup-compatibility/2006" xmlns:o="urn:schemas-microsoft-com:office:office" xmlns:r="http://schemas.openxmlformats.org/officeDocument/2006/relationships" xmlns:m="http://schemas.openxmlformats.org/officeDocument/2006/math" xmlns:v="urn:schemas-microsoft-com:vml" xmlns:wp="http://schemas.openxmlformats.org/drawingml/2006/wordprocessingDrawing" xmlns:w10="urn:schemas-microsoft-com:office:word" xmlns:w="http://schemas.openxmlformats.org/wordprocessingml/2006/main" xmlns:wne="http://schemas.microsoft.com/office/word/2006/wordml">
-  <w:endnote w:type="separator" w:id="0">
+  <w:endnote w:type="separator" w:id="-1">
     <w:p>
       <w:r>
         <w:separator/>
       </w:r>
     </w:p>
   </w:endnote>
-  <w:endnote w:type="continuationSeparator" w:id="1">
+  <w:endnote w:type="continuationSeparator" w:id="0">
     <w:p>
       <w:r>
         <w:continuationSeparator/>
@@ -24158,10 +24353,35 @@
       <w:pStyle w:val="Footer"/>
     </w:pPr>
   </w:p>
+  <w:p>
+    <w:pPr>
+      <w:pStyle w:val="Footer"/>
+      <w:rPr>
+        <w:rFonts w:ascii="Times New Roman" w:eastAsia="Times New Roman" w:hAnsi="Times New Roman"/>
+        <w:color w:val="auto"/>
+        <w:sz w:val="20"/>
+      </w:rPr>
+    </w:pPr>
+    <w:r>
+      <w:t xml:space="preserve">MTConnect is a service mark of AMT - The Association For Manufacturing Technology. Use of MTConnect is limited to use as specified on </w:t>
+    </w:r>
+    <w:hyperlink r:id="rId1" w:history="1">
+      <w:r>
+        <w:rPr>
+          <w:color w:val="000099"/>
+          <w:u w:val="single"/>
+        </w:rPr>
+        <w:t>http://www.mtconnect.org</w:t>
+      </w:r>
+    </w:hyperlink>
+    <w:r>
+      <w:t>/.</w:t>
+    </w:r>
+  </w:p>
 </w:ftr>
 </file>
 
-<file path=word/footer10.xml><?xml version="1.0" encoding="utf-8"?>
+<file path=word/footer2.xml><?xml version="1.0" encoding="utf-8"?>
 <w:ftr xmlns:ve="http://schemas.openxmlformats.org/markup-compatibility/2006" xmlns:o="urn:schemas-microsoft-com:office:office" xmlns:r="http://schemas.openxmlformats.org/officeDocument/2006/relationships" xmlns:m="http://schemas.openxmlformats.org/officeDocument/2006/math" xmlns:v="urn:schemas-microsoft-com:vml" xmlns:wp="http://schemas.openxmlformats.org/drawingml/2006/wordprocessingDrawing" xmlns:w10="urn:schemas-microsoft-com:office:word" xmlns:w="http://schemas.openxmlformats.org/wordprocessingml/2006/main" xmlns:wne="http://schemas.microsoft.com/office/word/2006/wordml">
   <w:p>
     <w:pPr>
@@ -24182,19 +24402,16 @@
     <w:r>
       <w:tab/>
     </w:r>
-    <w:fldSimple w:instr=" PAGE ">
-      <w:r>
-        <w:rPr>
-          <w:noProof/>
-        </w:rPr>
-        <w:t>76</w:t>
+    <w:fldSimple w:instr=" PAGE \* roman ">
+      <w:r>
+        <w:t>i</w:t>
       </w:r>
     </w:fldSimple>
   </w:p>
 </w:ftr>
 </file>
 
-<file path=word/footer11.xml><?xml version="1.0" encoding="utf-8"?>
+<file path=word/footer3.xml><?xml version="1.0" encoding="utf-8"?>
 <w:ftr xmlns:ve="http://schemas.openxmlformats.org/markup-compatibility/2006" xmlns:o="urn:schemas-microsoft-com:office:office" xmlns:r="http://schemas.openxmlformats.org/officeDocument/2006/relationships" xmlns:m="http://schemas.openxmlformats.org/officeDocument/2006/math" xmlns:v="urn:schemas-microsoft-com:vml" xmlns:wp="http://schemas.openxmlformats.org/drawingml/2006/wordprocessingDrawing" xmlns:w10="urn:schemas-microsoft-com:office:word" xmlns:w="http://schemas.openxmlformats.org/wordprocessingml/2006/main" xmlns:wne="http://schemas.microsoft.com/office/word/2006/wordml">
   <w:p>
     <w:pPr>
@@ -24210,64 +24427,22 @@
       </w:rPr>
     </w:pPr>
     <w:r>
-      <w:t>MTConnect Part 1 Overview - Version 1.0.1</w:t>
+      <w:t>MTConne</w:t>
+    </w:r>
+    <w:r>
+      <w:t>ct Part 1 Overview - Version 1.1.0</w:t>
     </w:r>
     <w:r>
       <w:tab/>
     </w:r>
-    <w:fldSimple w:instr=" PAGE ">
-      <w:r>
-        <w:rPr>
-          <w:noProof/>
-        </w:rPr>
-        <w:t>7</w:t>
+    <w:fldSimple w:instr=" PAGE \* roman ">
+      <w:r>
+        <w:rPr>
+          <w:noProof/>
+        </w:rPr>
+        <w:t>ii</w:t>
       </w:r>
     </w:fldSimple>
-  </w:p>
-</w:ftr>
-</file>
-
-<file path=word/footer2.xml><?xml version="1.0" encoding="utf-8"?>
-<w:ftr xmlns:ve="http://schemas.openxmlformats.org/markup-compatibility/2006" xmlns:o="urn:schemas-microsoft-com:office:office" xmlns:r="http://schemas.openxmlformats.org/officeDocument/2006/relationships" xmlns:m="http://schemas.openxmlformats.org/officeDocument/2006/math" xmlns:v="urn:schemas-microsoft-com:vml" xmlns:wp="http://schemas.openxmlformats.org/drawingml/2006/wordprocessingDrawing" xmlns:w10="urn:schemas-microsoft-com:office:word" xmlns:w="http://schemas.openxmlformats.org/wordprocessingml/2006/main" xmlns:wne="http://schemas.microsoft.com/office/word/2006/wordml">
-  <w:p>
-    <w:pPr>
-      <w:pStyle w:val="Footer"/>
-    </w:pPr>
-  </w:p>
-  <w:p>
-    <w:pPr>
-      <w:pStyle w:val="Footer"/>
-      <w:rPr>
-        <w:rFonts w:ascii="Times New Roman" w:eastAsia="Times New Roman" w:hAnsi="Times New Roman"/>
-        <w:color w:val="auto"/>
-        <w:sz w:val="20"/>
-      </w:rPr>
-    </w:pPr>
-    <w:r>
-      <w:t xml:space="preserve">MTConnect is a service mark of AMT - The Association For Manufacturing Technology. Use of MTConnect is limited to use as specified on </w:t>
-    </w:r>
-    <w:hyperlink r:id="rId1" w:history="1">
-      <w:r>
-        <w:rPr>
-          <w:color w:val="000099"/>
-          <w:u w:val="single"/>
-        </w:rPr>
-        <w:t>http://www.mtconnect.org</w:t>
-      </w:r>
-    </w:hyperlink>
-    <w:r>
-      <w:t>/.</w:t>
-    </w:r>
-  </w:p>
-</w:ftr>
-</file>
-
-<file path=word/footer3.xml><?xml version="1.0" encoding="utf-8"?>
-<w:ftr xmlns:ve="http://schemas.openxmlformats.org/markup-compatibility/2006" xmlns:o="urn:schemas-microsoft-com:office:office" xmlns:r="http://schemas.openxmlformats.org/officeDocument/2006/relationships" xmlns:m="http://schemas.openxmlformats.org/officeDocument/2006/math" xmlns:v="urn:schemas-microsoft-com:vml" xmlns:wp="http://schemas.openxmlformats.org/drawingml/2006/wordprocessingDrawing" xmlns:w10="urn:schemas-microsoft-com:office:word" xmlns:w="http://schemas.openxmlformats.org/wordprocessingml/2006/main" xmlns:wne="http://schemas.microsoft.com/office/word/2006/wordml">
-  <w:p>
-    <w:pPr>
-      <w:pStyle w:val="Footer"/>
-    </w:pPr>
   </w:p>
 </w:ftr>
 </file>
@@ -24295,7 +24470,10 @@
     </w:r>
     <w:fldSimple w:instr=" PAGE \* roman ">
       <w:r>
-        <w:t>i</w:t>
+        <w:rPr>
+          <w:noProof/>
+        </w:rPr>
+        <w:t>ii</w:t>
       </w:r>
     </w:fldSimple>
   </w:p>
@@ -24308,6 +24486,7 @@
     <w:pPr>
       <w:pStyle w:val="HeaderFooterA"/>
       <w:tabs>
+        <w:tab w:val="left" w:pos="2080"/>
         <w:tab w:val="left" w:pos="8640"/>
       </w:tabs>
       <w:rPr>
@@ -24318,7 +24497,10 @@
       </w:rPr>
     </w:pPr>
     <w:r>
-      <w:t>MTConnect Part 1 Overview - Version 1.0.1</w:t>
+      <w:t>MTConnect version 1.0.1</w:t>
+    </w:r>
+    <w:r>
+      <w:tab/>
     </w:r>
     <w:r>
       <w:tab/>
@@ -24328,7 +24510,7 @@
         <w:rPr>
           <w:noProof/>
         </w:rPr>
-        <w:t>ii</w:t>
+        <w:t>iii</w:t>
       </w:r>
     </w:fldSimple>
   </w:p>
@@ -24374,7 +24556,6 @@
     <w:pPr>
       <w:pStyle w:val="HeaderFooterA"/>
       <w:tabs>
-        <w:tab w:val="left" w:pos="2080"/>
         <w:tab w:val="left" w:pos="8640"/>
       </w:tabs>
       <w:rPr>
@@ -24385,10 +24566,7 @@
       </w:rPr>
     </w:pPr>
     <w:r>
-      <w:t>MTConnect version 1.0.1</w:t>
-    </w:r>
-    <w:r>
-      <w:tab/>
+      <w:t>MTConnect Part 1 Overview - Version 1.0.1</w:t>
     </w:r>
     <w:r>
       <w:tab/>
@@ -24398,7 +24576,7 @@
         <w:rPr>
           <w:noProof/>
         </w:rPr>
-        <w:t>iii</w:t>
+        <w:t>ii</w:t>
       </w:r>
     </w:fldSimple>
   </w:p>
@@ -24426,12 +24604,12 @@
     <w:r>
       <w:tab/>
     </w:r>
-    <w:fldSimple w:instr=" PAGE \* roman ">
-      <w:r>
-        <w:rPr>
-          <w:noProof/>
-        </w:rPr>
-        <w:t>ii</w:t>
+    <w:fldSimple w:instr=" PAGE ">
+      <w:r>
+        <w:rPr>
+          <w:noProof/>
+        </w:rPr>
+        <w:t>76</w:t>
       </w:r>
     </w:fldSimple>
   </w:p>
@@ -24454,17 +24632,26 @@
       </w:rPr>
     </w:pPr>
     <w:r>
-      <w:t>MTConnect Part 1 Overview - Version 1.0.1</w:t>
+      <w:t>MTConne</w:t>
+    </w:r>
+    <w:r>
+      <w:t>ct Part 1 Overview - Version 1.</w:t>
+    </w:r>
+    <w:r>
+      <w:t>1</w:t>
+    </w:r>
+    <w:r>
+      <w:t>.0</w:t>
     </w:r>
     <w:r>
       <w:tab/>
     </w:r>
-    <w:fldSimple w:instr=" PAGE \* roman ">
-      <w:r>
-        <w:rPr>
-          <w:noProof/>
-        </w:rPr>
-        <w:t>ii</w:t>
+    <w:fldSimple w:instr=" PAGE ">
+      <w:r>
+        <w:rPr>
+          <w:noProof/>
+        </w:rPr>
+        <w:t>15</w:t>
       </w:r>
     </w:fldSimple>
   </w:p>
@@ -24473,21 +24660,21 @@
 
 <file path=word/footnotes.xml><?xml version="1.0" encoding="utf-8"?>
 <w:footnotes xmlns:ve="http://schemas.openxmlformats.org/markup-compatibility/2006" xmlns:o="urn:schemas-microsoft-com:office:office" xmlns:r="http://schemas.openxmlformats.org/officeDocument/2006/relationships" xmlns:m="http://schemas.openxmlformats.org/officeDocument/2006/math" xmlns:v="urn:schemas-microsoft-com:vml" xmlns:wp="http://schemas.openxmlformats.org/drawingml/2006/wordprocessingDrawing" xmlns:w10="urn:schemas-microsoft-com:office:word" xmlns:w="http://schemas.openxmlformats.org/wordprocessingml/2006/main" xmlns:wne="http://schemas.microsoft.com/office/word/2006/wordml">
-  <w:footnote w:type="separator" w:id="0">
+  <w:footnote w:type="separator" w:id="-1">
     <w:p>
       <w:r>
         <w:separator/>
       </w:r>
     </w:p>
   </w:footnote>
-  <w:footnote w:type="continuationSeparator" w:id="1">
+  <w:footnote w:type="continuationSeparator" w:id="0">
     <w:p>
       <w:r>
         <w:continuationSeparator/>
       </w:r>
     </w:p>
   </w:footnote>
-  <w:footnote w:id="2">
+  <w:footnote w:id="1">
     <w:p>
       <w:pPr>
         <w:pStyle w:val="FootnoteText"/>
@@ -24561,16 +24748,6 @@
 <w:hdr xmlns:ve="http://schemas.openxmlformats.org/markup-compatibility/2006" xmlns:o="urn:schemas-microsoft-com:office:office" xmlns:r="http://schemas.openxmlformats.org/officeDocument/2006/relationships" xmlns:m="http://schemas.openxmlformats.org/officeDocument/2006/math" xmlns:v="urn:schemas-microsoft-com:vml" xmlns:wp="http://schemas.openxmlformats.org/drawingml/2006/wordprocessingDrawing" xmlns:w10="urn:schemas-microsoft-com:office:word" xmlns:w="http://schemas.openxmlformats.org/wordprocessingml/2006/main" xmlns:wne="http://schemas.microsoft.com/office/word/2006/wordml">
   <w:p>
     <w:pPr>
-      <w:pStyle w:val="Header"/>
-    </w:pPr>
-  </w:p>
-</w:hdr>
-</file>
-
-<file path=word/header4.xml><?xml version="1.0" encoding="utf-8"?>
-<w:hdr xmlns:ve="http://schemas.openxmlformats.org/markup-compatibility/2006" xmlns:o="urn:schemas-microsoft-com:office:office" xmlns:r="http://schemas.openxmlformats.org/officeDocument/2006/relationships" xmlns:m="http://schemas.openxmlformats.org/officeDocument/2006/math" xmlns:v="urn:schemas-microsoft-com:vml" xmlns:wp="http://schemas.openxmlformats.org/drawingml/2006/wordprocessingDrawing" xmlns:w10="urn:schemas-microsoft-com:office:word" xmlns:w="http://schemas.openxmlformats.org/wordprocessingml/2006/main" xmlns:wne="http://schemas.microsoft.com/office/word/2006/wordml">
-  <w:p>
-    <w:pPr>
       <w:pStyle w:val="HeaderFooterA"/>
       <w:jc w:val="right"/>
       <w:rPr>
@@ -24592,7 +24769,7 @@
 </w:hdr>
 </file>
 
-<file path=word/header5.xml><?xml version="1.0" encoding="utf-8"?>
+<file path=word/header4.xml><?xml version="1.0" encoding="utf-8"?>
 <w:hdr xmlns:ve="http://schemas.openxmlformats.org/markup-compatibility/2006" xmlns:o="urn:schemas-microsoft-com:office:office" xmlns:r="http://schemas.openxmlformats.org/officeDocument/2006/relationships" xmlns:m="http://schemas.openxmlformats.org/officeDocument/2006/math" xmlns:v="urn:schemas-microsoft-com:vml" xmlns:wp="http://schemas.openxmlformats.org/drawingml/2006/wordprocessingDrawing" xmlns:w10="urn:schemas-microsoft-com:office:word" xmlns:w="http://schemas.openxmlformats.org/wordprocessingml/2006/main" xmlns:wne="http://schemas.microsoft.com/office/word/2006/wordml">
   <w:p>
     <w:pPr>
@@ -24634,7 +24811,7 @@
         <w:sz w:val="18"/>
         <w:szCs w:val="20"/>
       </w:rPr>
-      <w:t>October 28, 2009</w:t>
+      <w:t>February 13, 2010</w:t>
     </w:r>
     <w:r>
       <w:rPr>
@@ -24644,6 +24821,31 @@
         <w:szCs w:val="20"/>
       </w:rPr>
       <w:fldChar w:fldCharType="end"/>
+    </w:r>
+  </w:p>
+</w:hdr>
+</file>
+
+<file path=word/header5.xml><?xml version="1.0" encoding="utf-8"?>
+<w:hdr xmlns:ve="http://schemas.openxmlformats.org/markup-compatibility/2006" xmlns:o="urn:schemas-microsoft-com:office:office" xmlns:r="http://schemas.openxmlformats.org/officeDocument/2006/relationships" xmlns:m="http://schemas.openxmlformats.org/officeDocument/2006/math" xmlns:v="urn:schemas-microsoft-com:vml" xmlns:wp="http://schemas.openxmlformats.org/drawingml/2006/wordprocessingDrawing" xmlns:w10="urn:schemas-microsoft-com:office:word" xmlns:w="http://schemas.openxmlformats.org/wordprocessingml/2006/main" xmlns:wne="http://schemas.microsoft.com/office/word/2006/wordml">
+  <w:p>
+    <w:pPr>
+      <w:pStyle w:val="HeaderFooterA"/>
+      <w:jc w:val="right"/>
+      <w:rPr>
+        <w:rFonts w:ascii="Times New Roman" w:eastAsia="Times New Roman" w:hAnsi="Times New Roman"/>
+        <w:color w:val="auto"/>
+        <w:kern w:val="0"/>
+        <w:sz w:val="20"/>
+      </w:rPr>
+    </w:pPr>
+    <w:fldSimple w:instr=" DATE \@ &quot;MMMM d, yyyy&quot; " w:fldLock="1">
+      <w:r>
+        <w:t>May 15, 2008</w:t>
+      </w:r>
+    </w:fldSimple>
+    <w:r>
+      <w:cr/>
     </w:r>
   </w:p>
 </w:hdr>
@@ -24675,31 +24877,6 @@
 </file>
 
 <file path=word/header7.xml><?xml version="1.0" encoding="utf-8"?>
-<w:hdr xmlns:ve="http://schemas.openxmlformats.org/markup-compatibility/2006" xmlns:o="urn:schemas-microsoft-com:office:office" xmlns:r="http://schemas.openxmlformats.org/officeDocument/2006/relationships" xmlns:m="http://schemas.openxmlformats.org/officeDocument/2006/math" xmlns:v="urn:schemas-microsoft-com:vml" xmlns:wp="http://schemas.openxmlformats.org/drawingml/2006/wordprocessingDrawing" xmlns:w10="urn:schemas-microsoft-com:office:word" xmlns:w="http://schemas.openxmlformats.org/wordprocessingml/2006/main" xmlns:wne="http://schemas.microsoft.com/office/word/2006/wordml">
-  <w:p>
-    <w:pPr>
-      <w:pStyle w:val="HeaderFooterA"/>
-      <w:jc w:val="right"/>
-      <w:rPr>
-        <w:rFonts w:ascii="Times New Roman" w:eastAsia="Times New Roman" w:hAnsi="Times New Roman"/>
-        <w:color w:val="auto"/>
-        <w:kern w:val="0"/>
-        <w:sz w:val="20"/>
-      </w:rPr>
-    </w:pPr>
-    <w:fldSimple w:instr=" DATE \@ &quot;MMMM d, yyyy&quot; " w:fldLock="1">
-      <w:r>
-        <w:t>May 15, 2008</w:t>
-      </w:r>
-    </w:fldSimple>
-    <w:r>
-      <w:cr/>
-    </w:r>
-  </w:p>
-</w:hdr>
-</file>
-
-<file path=word/header8.xml><?xml version="1.0" encoding="utf-8"?>
 <w:hdr xmlns:ve="http://schemas.openxmlformats.org/markup-compatibility/2006" xmlns:o="urn:schemas-microsoft-com:office:office" xmlns:r="http://schemas.openxmlformats.org/officeDocument/2006/relationships" xmlns:m="http://schemas.openxmlformats.org/officeDocument/2006/math" xmlns:v="urn:schemas-microsoft-com:vml" xmlns:wp="http://schemas.openxmlformats.org/drawingml/2006/wordprocessingDrawing" xmlns:w10="urn:schemas-microsoft-com:office:word" xmlns:w="http://schemas.openxmlformats.org/wordprocessingml/2006/main" xmlns:wne="http://schemas.microsoft.com/office/word/2006/wordml">
   <w:p>
     <w:pPr>
@@ -29006,7 +29183,7 @@
 </file>
 
 <file path=customXml/itemProps1.xml><?xml version="1.0" encoding="utf-8"?>
-<ds:datastoreItem xmlns:ds="http://schemas.openxmlformats.org/officeDocument/2006/customXml" ds:itemID="{3EC50ECA-22C3-45D1-AC16-F48DE2A2FE31}">
+<ds:datastoreItem xmlns:ds="http://schemas.openxmlformats.org/officeDocument/2006/customXml" ds:itemID="{80D3B9DE-9E0C-4A8C-A2C8-E418F39C18DD}">
   <ds:schemaRefs>
     <ds:schemaRef ds:uri="http://schemas.openxmlformats.org/officeDocument/2006/bibliography"/>
   </ds:schemaRefs>

</xml_diff>

<commit_message>
Resolved: #463, #466, #453, #468.
</commit_message>
<xml_diff>
--- a/MTC_Part_1_Overview.docx
+++ b/MTC_Part_1_Overview.docx
@@ -387,7 +387,7 @@
           <w:rPr>
             <w:rStyle w:val="Hyperlink"/>
           </w:rPr>
-          <w:t>mailto:pwarndorf@mtconnec.hyperoffice.com</w:t>
+          <w:t>mailto:pwarndorf@mtconnect.hyperoffice.com</w:t>
         </w:r>
       </w:hyperlink>
       <w:r>
@@ -15017,8 +15017,8 @@
         </w:rPr>
         <w:drawing>
           <wp:inline distT="0" distB="0" distL="0" distR="0">
-            <wp:extent cx="3502298" cy="4295553"/>
-            <wp:effectExtent l="19050" t="0" r="2902" b="0"/>
+            <wp:extent cx="2775909" cy="3404640"/>
+            <wp:effectExtent l="19050" t="0" r="5391" b="0"/>
             <wp:docPr id="19" name="Picture 18" descr="fig5.jpg"/>
             <wp:cNvGraphicFramePr>
               <a:graphicFrameLocks xmlns:a="http://schemas.openxmlformats.org/drawingml/2006/main" noChangeAspect="1"/>
@@ -15039,7 +15039,7 @@
                   <pic:spPr>
                     <a:xfrm>
                       <a:off x="0" y="0"/>
-                      <a:ext cx="3500994" cy="4293953"/>
+                      <a:ext cx="2774615" cy="3403053"/>
                     </a:xfrm>
                     <a:prstGeom prst="rect">
                       <a:avLst/>
@@ -27255,7 +27255,7 @@
         <w:rPr>
           <w:noProof/>
         </w:rPr>
-        <w:t>ii</w:t>
+        <w:t>i</w:t>
       </w:r>
     </w:fldSimple>
   </w:p>
@@ -27457,7 +27457,7 @@
         <w:rPr>
           <w:noProof/>
         </w:rPr>
-        <w:t>39</w:t>
+        <w:t>1</w:t>
       </w:r>
     </w:fldSimple>
   </w:p>
@@ -32269,7 +32269,7 @@
 </file>
 
 <file path=customXml/itemProps1.xml><?xml version="1.0" encoding="utf-8"?>
-<ds:datastoreItem xmlns:ds="http://schemas.openxmlformats.org/officeDocument/2006/customXml" ds:itemID="{1949C725-FB99-4181-A3C3-C7DA355F89B2}">
+<ds:datastoreItem xmlns:ds="http://schemas.openxmlformats.org/officeDocument/2006/customXml" ds:itemID="{02A90E1D-D159-4F5E-B5A7-A51B7AD58F81}">
   <ds:schemaRefs>
     <ds:schemaRef ds:uri="http://schemas.openxmlformats.org/officeDocument/2006/bibliography"/>
   </ds:schemaRefs>

</xml_diff>

<commit_message>
First draft of changes for conditions and current at changes
</commit_message>
<xml_diff>
--- a/MTC_Part_1_Overview.docx
+++ b/MTC_Part_1_Overview.docx
@@ -216,13 +216,7 @@
                     <w:rPr>
                       <w:sz w:val="36"/>
                     </w:rPr>
-                    <w:t>Version 1.1.0 –</w:t>
-                  </w:r>
-                  <w:r>
-                    <w:rPr>
-                      <w:sz w:val="36"/>
-                    </w:rPr>
-                    <w:t xml:space="preserve"> Draft B</w:t>
+                    <w:t>Version 1.1.0 – Draft B</w:t>
                   </w:r>
                 </w:p>
               </w:txbxContent>
@@ -591,9 +585,6 @@
       </w:pPr>
       <w:r>
         <w:br w:type="page"/>
-      </w:r>
-      <w:r>
-        <w:lastRenderedPageBreak/>
         <w:t>Table of Contents</w:t>
       </w:r>
     </w:p>
@@ -615,7 +606,6 @@
         </w:rPr>
       </w:pPr>
       <w:r>
-        <w:lastRenderedPageBreak/>
         <w:fldChar w:fldCharType="begin"/>
       </w:r>
       <w:r>
@@ -4402,7 +4392,6 @@
         <w:rPr>
           <w:noProof/>
         </w:rPr>
-        <w:lastRenderedPageBreak/>
         <w:t>B.</w:t>
       </w:r>
       <w:r>
@@ -4574,11 +4563,7 @@
         <w:pStyle w:val="ContentsHeading"/>
       </w:pPr>
       <w:r>
-        <w:lastRenderedPageBreak/>
         <w:br w:type="page"/>
-      </w:r>
-      <w:r>
-        <w:lastRenderedPageBreak/>
         <w:t>Table of Figures</w:t>
       </w:r>
     </w:p>
@@ -5901,7 +5886,6 @@
       <w:bookmarkStart w:id="1" w:name="_Toc254469804"/>
       <w:bookmarkEnd w:id="0"/>
       <w:r>
-        <w:lastRenderedPageBreak/>
         <w:t>Overview</w:t>
       </w:r>
       <w:bookmarkEnd w:id="1"/>
@@ -6322,7 +6306,6 @@
       <w:bookmarkStart w:id="4" w:name="_Toc254469806"/>
       <w:bookmarkEnd w:id="3"/>
       <w:r>
-        <w:lastRenderedPageBreak/>
         <w:t>Purpose of This Document</w:t>
       </w:r>
       <w:bookmarkEnd w:id="4"/>
@@ -6947,7 +6930,6 @@
         <w:rPr>
           <w:b/>
         </w:rPr>
-        <w:lastRenderedPageBreak/>
         <w:t>Device</w:t>
       </w:r>
       <w:r>
@@ -7365,7 +7347,6 @@
         <w:rPr>
           <w:b/>
         </w:rPr>
-        <w:lastRenderedPageBreak/>
         <w:t>TCP/IP</w:t>
       </w:r>
       <w:r>
@@ -7841,7 +7822,6 @@
         <w:pStyle w:val="BodyA"/>
       </w:pPr>
       <w:r>
-        <w:lastRenderedPageBreak/>
         <w:t xml:space="preserve">Every XML Document contains one and only one root element. In the case of MTConnect, it is the </w:t>
       </w:r>
       <w:proofErr w:type="spellStart"/>
@@ -8478,7 +8458,6 @@
         </w:numPr>
       </w:pPr>
       <w:r>
-        <w:lastRenderedPageBreak/>
         <w:t xml:space="preserve">  &lt;/Components&gt;</w:t>
       </w:r>
     </w:p>
@@ -8980,7 +8959,6 @@
         </w:rPr>
       </w:pPr>
       <w:r>
-        <w:lastRenderedPageBreak/>
         <w:t xml:space="preserve">The word </w:t>
       </w:r>
       <w:r>
@@ -10329,7 +10307,6 @@
                 <w:kern w:val="1"/>
                 <w:sz w:val="20"/>
               </w:rPr>
-              <w:lastRenderedPageBreak/>
               <w:t>Linear Acceleration</w:t>
             </w:r>
           </w:p>
@@ -11246,7 +11223,6 @@
       </w:pPr>
       <w:bookmarkStart w:id="18" w:name="_Toc254469813"/>
       <w:r>
-        <w:lastRenderedPageBreak/>
         <w:t>Architectural Overview</w:t>
       </w:r>
       <w:bookmarkEnd w:id="18"/>
@@ -11927,7 +11903,6 @@
         <w:rPr>
           <w:noProof/>
         </w:rPr>
-        <w:lastRenderedPageBreak/>
         <w:drawing>
           <wp:inline distT="0" distB="0" distL="0" distR="0">
             <wp:extent cx="5943600" cy="4401820"/>
@@ -12163,7 +12138,6 @@
       </w:pPr>
       <w:bookmarkStart w:id="27" w:name="_Toc254469818"/>
       <w:r>
-        <w:lastRenderedPageBreak/>
         <w:t>Application Communication</w:t>
       </w:r>
       <w:bookmarkEnd w:id="27"/>
@@ -12442,7 +12416,6 @@
         <w:rPr>
           <w:b/>
         </w:rPr>
-        <w:lastRenderedPageBreak/>
         <w:t>Step 5</w:t>
       </w:r>
       <w:r>
@@ -12507,7 +12480,6 @@
       <w:bookmarkStart w:id="30" w:name="_Toc254469819"/>
       <w:bookmarkEnd w:id="29"/>
       <w:r>
-        <w:lastRenderedPageBreak/>
         <w:t>Reply XML Document Structure</w:t>
       </w:r>
       <w:bookmarkEnd w:id="30"/>
@@ -13302,7 +13274,6 @@
         <w:pStyle w:val="Code"/>
       </w:pPr>
       <w:r>
-        <w:lastRenderedPageBreak/>
         <w:t xml:space="preserve">  &lt;Devices&gt; … &lt;/Devices&gt;</w:t>
       </w:r>
     </w:p>
@@ -14214,7 +14185,6 @@
         <w:pStyle w:val="Code"/>
       </w:pPr>
       <w:r>
-        <w:lastRenderedPageBreak/>
         <w:t>&lt;/</w:t>
       </w:r>
       <w:proofErr w:type="spellStart"/>
@@ -15043,7 +15013,6 @@
         <w:pStyle w:val="Code"/>
       </w:pPr>
       <w:r>
-        <w:lastRenderedPageBreak/>
         <w:t xml:space="preserve">  &lt;</w:t>
       </w:r>
       <w:r>
@@ -15903,7 +15872,6 @@
         <w:rPr>
           <w:noProof/>
         </w:rPr>
-        <w:lastRenderedPageBreak/>
         <w:drawing>
           <wp:inline distT="0" distB="0" distL="0" distR="0">
             <wp:extent cx="2775909" cy="3404640"/>
@@ -16786,7 +16754,6 @@
                 <w:rFonts w:ascii="Courier" w:hAnsi="Courier"/>
                 <w:sz w:val="22"/>
               </w:rPr>
-              <w:lastRenderedPageBreak/>
               <w:t>bufferSize</w:t>
             </w:r>
             <w:proofErr w:type="spellEnd"/>
@@ -17708,7 +17675,6 @@
       <w:bookmarkStart w:id="49" w:name="_Toc254469828"/>
       <w:bookmarkEnd w:id="48"/>
       <w:r>
-        <w:lastRenderedPageBreak/>
         <w:t>Protocol</w:t>
       </w:r>
       <w:bookmarkEnd w:id="49"/>
@@ -18471,7 +18437,6 @@
         <w:rPr>
           <w:noProof/>
         </w:rPr>
-        <w:lastRenderedPageBreak/>
         <w:drawing>
           <wp:inline distT="0" distB="0" distL="0" distR="0">
             <wp:extent cx="5304488" cy="6868633"/>
@@ -18577,7 +18542,6 @@
       <w:bookmarkStart w:id="54" w:name="_Toc254469830"/>
       <w:bookmarkEnd w:id="53"/>
       <w:r>
-        <w:lastRenderedPageBreak/>
         <w:t>Probe Requests</w:t>
       </w:r>
       <w:bookmarkEnd w:id="54"/>
@@ -19314,7 +19278,6 @@
         <w:pStyle w:val="Code"/>
       </w:pPr>
       <w:r>
-        <w:lastRenderedPageBreak/>
         <w:t xml:space="preserve">                &lt;</w:t>
       </w:r>
       <w:proofErr w:type="spellStart"/>
@@ -19929,7 +19892,6 @@
         <w:pStyle w:val="Code"/>
       </w:pPr>
       <w:r>
-        <w:lastRenderedPageBreak/>
         <w:t xml:space="preserve">        &lt;/Controller&gt;</w:t>
       </w:r>
     </w:p>
@@ -20141,7 +20103,6 @@
           <w:b w:val="0"/>
           <w:noProof/>
         </w:rPr>
-        <w:lastRenderedPageBreak/>
         <w:drawing>
           <wp:inline distT="0" distB="0" distL="0" distR="0">
             <wp:extent cx="5543550" cy="4604387"/>
@@ -20328,7 +20289,6 @@
       </w:pPr>
       <w:proofErr w:type="gramStart"/>
       <w:r>
-        <w:lastRenderedPageBreak/>
         <w:t>or</w:t>
       </w:r>
       <w:proofErr w:type="gramEnd"/>
@@ -20926,7 +20886,6 @@
       <w:bookmarkStart w:id="60" w:name="_Toc254469833"/>
       <w:bookmarkEnd w:id="59"/>
       <w:r>
-        <w:lastRenderedPageBreak/>
         <w:t>Current Request</w:t>
       </w:r>
       <w:bookmarkEnd w:id="60"/>
@@ -21475,6 +21434,66 @@
     </w:p>
     <w:p>
       <w:pPr>
+        <w:pStyle w:val="Heading3"/>
+      </w:pPr>
+      <w:r>
+        <w:t>Getting the S</w:t>
+      </w:r>
+      <w:r>
+        <w:t xml:space="preserve">tate </w:t>
+      </w:r>
+      <w:r>
+        <w:rPr>
+          <w:rStyle w:val="ImbeddedCode"/>
+        </w:rPr>
+        <w:t>at</w:t>
+      </w:r>
+      <w:r>
+        <w:t xml:space="preserve"> </w:t>
+      </w:r>
+      <w:r>
+        <w:t>a Sequence N</w:t>
+      </w:r>
+      <w:r>
+        <w:t>umber</w:t>
+      </w:r>
+    </w:p>
+    <w:p>
+      <w:pPr>
+        <w:pStyle w:val="BodyA"/>
+      </w:pPr>
+      <w:proofErr w:type="gramStart"/>
+      <w:r>
+        <w:t xml:space="preserve">The </w:t>
+      </w:r>
+      <w:r>
+        <w:rPr>
+          <w:rStyle w:val="ImbeddedCode"/>
+        </w:rPr>
+        <w:t>at</w:t>
+      </w:r>
+      <w:proofErr w:type="gramEnd"/>
+      <w:r>
+        <w:t xml:space="preserve"> parameter has been added to support retrieving the entire state at any sequence number currently within range in the </w:t>
+      </w:r>
+      <w:r>
+        <w:rPr>
+          <w:i/>
+        </w:rPr>
+        <w:t>Agent.</w:t>
+      </w:r>
+      <w:r>
+        <w:t xml:space="preserve"> </w:t>
+      </w:r>
+      <w:r>
+        <w:t xml:space="preserve">This functionality is an enhancement to support better </w:t>
+      </w:r>
+      <w:r>
+        <w:t xml:space="preserve">support </w:t>
+      </w:r>
+    </w:p>
+    <w:p>
+      <w:pPr>
         <w:pStyle w:val="Heading2"/>
         <w:ind w:hanging="648"/>
       </w:pPr>
@@ -21621,7 +21640,6 @@
         <w:rPr>
           <w:rStyle w:val="DefaultParagraphFont1"/>
         </w:rPr>
-        <w:lastRenderedPageBreak/>
         <w:t xml:space="preserve">The frequency </w:t>
       </w:r>
       <w:r>
@@ -22428,7 +22446,6 @@
         <w:rPr>
           <w:rStyle w:val="DefaultParagraphFont1"/>
         </w:rPr>
-        <w:lastRenderedPageBreak/>
         <w:t>&lt;Streams&gt;</w:t>
       </w:r>
     </w:p>
@@ -24550,7 +24567,6 @@
         <w:rPr>
           <w:rStyle w:val="DefaultParagraphFont1"/>
         </w:rPr>
-        <w:lastRenderedPageBreak/>
         <w:t>&lt;/</w:t>
       </w:r>
       <w:proofErr w:type="spellStart"/>
@@ -25504,7 +25520,6 @@
         <w:rPr>
           <w:rStyle w:val="ImbeddedCode"/>
         </w:rPr>
-        <w:lastRenderedPageBreak/>
         <w:t>Error</w:t>
       </w:r>
       <w:bookmarkEnd w:id="67"/>
@@ -26807,7 +26822,6 @@
         <w:pStyle w:val="Code"/>
       </w:pPr>
       <w:r>
-        <w:lastRenderedPageBreak/>
         <w:t xml:space="preserve">  &lt;Header </w:t>
       </w:r>
       <w:proofErr w:type="spellStart"/>
@@ -27158,7 +27172,6 @@
         <w:keepNext/>
       </w:pPr>
       <w:r>
-        <w:lastRenderedPageBreak/>
         <w:t>The following table is an example of a small window of data collected from a device:</w:t>
       </w:r>
     </w:p>
@@ -27343,11 +27356,7 @@
         <w:pStyle w:val="BodyA"/>
       </w:pPr>
       <w:r>
-        <w:t xml:space="preserve">In the example above, the application made a request for a sample starting at sequence #103 and retrieves the next eleven items. The response will include all the samples and events in the mill </w:t>
-      </w:r>
-      <w:r>
-        <w:lastRenderedPageBreak/>
-        <w:t xml:space="preserve">device from 103 to 113. The </w:t>
+        <w:t xml:space="preserve">In the example above, the application made a request for a sample starting at sequence #103 and retrieves the next eleven items. The response will include all the samples and events in the mill device from 103 to 113. The </w:t>
       </w:r>
       <w:proofErr w:type="spellStart"/>
       <w:r>
@@ -27482,7 +27491,6 @@
         <w:rPr>
           <w:noProof/>
         </w:rPr>
-        <w:lastRenderedPageBreak/>
         <w:drawing>
           <wp:inline distT="0" distB="0" distL="0" distR="0">
             <wp:extent cx="5362575" cy="4648200"/>
@@ -27582,7 +27590,6 @@
           <w:b w:val="0"/>
           <w:noProof/>
         </w:rPr>
-        <w:lastRenderedPageBreak/>
         <w:drawing>
           <wp:inline distT="0" distB="0" distL="0" distR="0">
             <wp:extent cx="5238750" cy="4610100"/>
@@ -27902,7 +27909,6 @@
       <w:bookmarkStart w:id="79" w:name="_Toc254469842"/>
       <w:bookmarkEnd w:id="78"/>
       <w:r>
-        <w:lastRenderedPageBreak/>
         <w:t>Request with Path Parameter</w:t>
       </w:r>
       <w:bookmarkEnd w:id="79"/>
@@ -28105,9 +28111,6 @@
       </w:r>
       <w:r>
         <w:br w:type="page"/>
-      </w:r>
-      <w:r>
-        <w:lastRenderedPageBreak/>
         <w:t>In the next illustration the request is sent as before but now only including Power components:</w:t>
       </w:r>
     </w:p>
@@ -28308,9 +28311,6 @@
       </w:pPr>
       <w:r>
         <w:br w:type="page"/>
-      </w:r>
-      <w:r>
-        <w:lastRenderedPageBreak/>
         <w:t>To continue this example, the last request will start at 124 as before and will now request only Power components:</w:t>
       </w:r>
     </w:p>
@@ -28497,11 +28497,7 @@
         <w:t xml:space="preserve"> </w:t>
       </w:r>
       <w:r>
-        <w:t xml:space="preserve">protocol provides a simple recovery </w:t>
-      </w:r>
-      <w:r>
-        <w:lastRenderedPageBreak/>
-        <w:t>strategy that only involves reissuing the previous request with the recovered next sequence number.</w:t>
+        <w:t>protocol provides a simple recovery strategy that only involves reissuing the previous request with the recovered next sequence number.</w:t>
       </w:r>
     </w:p>
     <w:p>
@@ -28603,7 +28599,6 @@
         <w:pStyle w:val="BodyA"/>
       </w:pPr>
       <w:r>
-        <w:lastRenderedPageBreak/>
         <w:t>If this cannot be done, the current state of the device can be retrieved and the application can continue from that point onward.</w:t>
       </w:r>
     </w:p>
@@ -28761,7 +28756,6 @@
         <w:pStyle w:val="BodyA"/>
       </w:pPr>
       <w:r>
-        <w:lastRenderedPageBreak/>
         <w:t xml:space="preserve">In the above example, the </w:t>
       </w:r>
       <w:proofErr w:type="spellStart"/>
@@ -29187,7 +29181,6 @@
         <w:rPr>
           <w:noProof/>
         </w:rPr>
-        <w:lastRenderedPageBreak/>
         <w:drawing>
           <wp:inline distT="0" distB="0" distL="0" distR="0">
             <wp:extent cx="3952875" cy="4948695"/>
@@ -29486,7 +29479,6 @@
         </w:numPr>
       </w:pPr>
       <w:r>
-        <w:lastRenderedPageBreak/>
         <w:t>&lt;Rotary name=”C” id=”C”&gt;</w:t>
       </w:r>
     </w:p>
@@ -29650,7 +29642,6 @@
       </w:pPr>
       <w:bookmarkStart w:id="93" w:name="_Toc254469848"/>
       <w:r>
-        <w:lastRenderedPageBreak/>
         <w:t>Appendices</w:t>
       </w:r>
       <w:bookmarkEnd w:id="93"/>
@@ -30004,7 +29995,6 @@
         <w:rPr>
           <w:i/>
         </w:rPr>
-        <w:lastRenderedPageBreak/>
         <w:t>ASME B5.59-2 Version 9c: Data Specification for Properties of Machine Tools for Milling and Turning. 2005.</w:t>
       </w:r>
     </w:p>
@@ -30057,7 +30047,6 @@
       </w:pPr>
       <w:bookmarkStart w:id="100" w:name="_Toc254469850"/>
       <w:r>
-        <w:lastRenderedPageBreak/>
         <w:t>Discovery</w:t>
       </w:r>
       <w:bookmarkEnd w:id="100"/>
@@ -30418,7 +30407,6 @@
         <w:pStyle w:val="BodyA"/>
       </w:pPr>
       <w:r>
-        <w:lastRenderedPageBreak/>
         <w:t xml:space="preserve">One can look up the three devices using the </w:t>
       </w:r>
       <w:r>
@@ -30944,7 +30932,7 @@
         <w:rPr>
           <w:noProof/>
         </w:rPr>
-        <w:t>44</w:t>
+        <w:t>27</w:t>
       </w:r>
     </w:fldSimple>
   </w:p>
@@ -35816,7 +35804,7 @@
 </file>
 
 <file path=customXml/itemProps1.xml><?xml version="1.0" encoding="utf-8"?>
-<ds:datastoreItem xmlns:ds="http://schemas.openxmlformats.org/officeDocument/2006/customXml" ds:itemID="{6BF4EE1B-9E3D-4A27-931F-47A8DDE6B973}">
+<ds:datastoreItem xmlns:ds="http://schemas.openxmlformats.org/officeDocument/2006/customXml" ds:itemID="{04DD75E5-C966-4B44-9811-72AD3C5AD2E6}">
   <ds:schemaRefs>
     <ds:schemaRef ds:uri="http://schemas.openxmlformats.org/officeDocument/2006/bibliography"/>
   </ds:schemaRefs>

</xml_diff>

<commit_message>
Fixed issues: #515, #511, #509, #524, #522
</commit_message>
<xml_diff>
--- a/MTC_Part_1_Overview.docx
+++ b/MTC_Part_1_Overview.docx
@@ -6675,25 +6675,7 @@
         <w:t>.</w:t>
       </w:r>
       <w:r>
-        <w:t xml:space="preserve"> The agent </w:t>
-      </w:r>
-      <w:r>
-        <w:rPr>
-          <w:b/>
-        </w:rPr>
-        <w:t>MAY</w:t>
-      </w:r>
-      <w:r>
-        <w:t xml:space="preserve"> use an </w:t>
-      </w:r>
-      <w:r>
-        <w:rPr>
-          <w:i/>
-        </w:rPr>
-        <w:t>Adapter</w:t>
-      </w:r>
-      <w:r>
-        <w:t xml:space="preserve"> to connect directly to the device.</w:t>
+        <w:t xml:space="preserve"> </w:t>
       </w:r>
     </w:p>
     <w:p>
@@ -11117,7 +11099,7 @@
         <w:rPr>
           <w:b/>
         </w:rPr>
-        <w:t>Conditions</w:t>
+        <w:t>Condition</w:t>
       </w:r>
       <w:r>
         <w:rPr>
@@ -11126,7 +11108,19 @@
         <w:tab/>
       </w:r>
       <w:r>
-        <w:t xml:space="preserve">A piece of information the machine communicates as an indicator of its health and ability to function. A condition can be one of </w:t>
+        <w:t xml:space="preserve">A piece of information the </w:t>
+      </w:r>
+      <w:r>
+        <w:t>device</w:t>
+      </w:r>
+      <w:r>
+        <w:t xml:space="preserve"> </w:t>
+      </w:r>
+      <w:r>
+        <w:t>provides</w:t>
+      </w:r>
+      <w:r>
+        <w:t xml:space="preserve"> as an indicator of its health and ability to function. A condition can be one of </w:t>
       </w:r>
       <w:r>
         <w:rPr>
@@ -11153,13 +11147,25 @@
         <w:t>Fault</w:t>
       </w:r>
       <w:r>
-        <w:t xml:space="preserve">. There can be multiple active conditions at one time whereas a sample or condition can only have a single value at a point in time. </w:t>
+        <w:t xml:space="preserve">. There can be multiple active conditions at one time whereas a sample or </w:t>
+      </w:r>
+      <w:r>
+        <w:t>event</w:t>
+      </w:r>
+      <w:r>
+        <w:t xml:space="preserve"> can only have a single value at a point in time. </w:t>
       </w:r>
       <w:r>
         <w:rPr>
           <w:i/>
         </w:rPr>
-        <w:t>(See Conditions in Part 3).</w:t>
+        <w:t>(See Condition</w:t>
+      </w:r>
+      <w:r>
+        <w:rPr>
+          <w:i/>
+        </w:rPr>
+        <w:t xml:space="preserve"> in Part 3).</w:t>
       </w:r>
     </w:p>
     <w:p>
@@ -33716,7 +33722,7 @@
         <w:rFonts w:ascii="Times New Roman" w:hAnsi="Times New Roman"/>
         <w:noProof/>
       </w:rPr>
-      <w:t>48</w:t>
+      <w:t>9</w:t>
     </w:r>
     <w:r>
       <w:rPr>
@@ -38593,7 +38599,7 @@
 </file>
 
 <file path=customXml/itemProps1.xml><?xml version="1.0" encoding="utf-8"?>
-<ds:datastoreItem xmlns:ds="http://schemas.openxmlformats.org/officeDocument/2006/customXml" ds:itemID="{4D971A17-C848-4D0F-B3CD-B66E6078E425}">
+<ds:datastoreItem xmlns:ds="http://schemas.openxmlformats.org/officeDocument/2006/customXml" ds:itemID="{286A6DF9-9DE0-4270-93A0-757B034A62CD}">
   <ds:schemaRefs>
     <ds:schemaRef ds:uri="http://schemas.openxmlformats.org/officeDocument/2006/bibliography"/>
   </ds:schemaRefs>

</xml_diff>

<commit_message>
Integrated feed back from WG 2,4 meeting on 3/3. Also closed many issues.
</commit_message>
<xml_diff>
--- a/MTC_Part_1_Overview.docx
+++ b/MTC_Part_1_Overview.docx
@@ -208,7 +208,7 @@
                     <w:rPr>
                       <w:sz w:val="36"/>
                     </w:rPr>
-                    <w:t>Version 1.1.0 – Draft B</w:t>
+                    <w:t>Version 1.1.0 – Draft C</w:t>
                   </w:r>
                 </w:p>
               </w:txbxContent>
@@ -6315,6 +6315,9 @@
       <w:r>
         <w:t>Part 1: Overview and Protocol</w:t>
       </w:r>
+      <w:r>
+        <w:t xml:space="preserve"> – Version 1.1.0 Draft B</w:t>
+      </w:r>
     </w:p>
     <w:p>
       <w:pPr>
@@ -6325,6 +6328,9 @@
       <w:r>
         <w:t>Part 2: Components and Data Items</w:t>
       </w:r>
+      <w:r>
+        <w:t xml:space="preserve"> – Version 1.1.0 Draft B</w:t>
+      </w:r>
     </w:p>
     <w:p>
       <w:pPr>
@@ -6335,6 +6341,9 @@
       <w:r>
         <w:t>Part 3: Streams, Events and Samples</w:t>
       </w:r>
+      <w:r>
+        <w:t xml:space="preserve"> – Version 1.1.0 Draft B</w:t>
+      </w:r>
     </w:p>
     <w:p>
       <w:pPr>
@@ -6389,28 +6398,10 @@
         <w:spacing w:after="0"/>
       </w:pPr>
       <w:r>
-        <w:t>The three</w:t>
-      </w:r>
-      <w:r>
-        <w:t xml:space="preserve"> </w:t>
-      </w:r>
-      <w:r>
-        <w:t xml:space="preserve">parts of the </w:t>
-      </w:r>
-      <w:r>
-        <w:t>MTConnect</w:t>
-      </w:r>
-      <w:r>
-        <w:rPr>
-          <w:vertAlign w:val="superscript"/>
-        </w:rPr>
-        <w:t>®</w:t>
-      </w:r>
-      <w:r>
-        <w:t xml:space="preserve"> documents are</w:t>
-      </w:r>
-      <w:r>
-        <w:t xml:space="preserve"> intended to:</w:t>
+        <w:t>This document is intended to:</w:t>
+      </w:r>
+      <w:r>
+        <w:t>:</w:t>
       </w:r>
     </w:p>
     <w:p>
@@ -6523,6 +6514,72 @@
     </w:p>
     <w:p>
       <w:pPr>
+        <w:pStyle w:val="BodyBullet"/>
+        <w:spacing w:after="180"/>
+        <w:rPr>
+          <w:kern w:val="1"/>
+          <w:position w:val="-2"/>
+        </w:rPr>
+      </w:pPr>
+      <w:r>
+        <w:rPr>
+          <w:kern w:val="1"/>
+          <w:position w:val="-2"/>
+        </w:rPr>
+        <w:t>Part 1 of the MTConnect Standard provides an overview of the MTConnect Structure and Ove</w:t>
+      </w:r>
+      <w:r>
+        <w:rPr>
+          <w:kern w:val="1"/>
+          <w:position w:val="-2"/>
+        </w:rPr>
+        <w:t>r</w:t>
+      </w:r>
+      <w:r>
+        <w:rPr>
+          <w:kern w:val="1"/>
+          <w:position w:val="-2"/>
+        </w:rPr>
+        <w:t>view of the Protocol; including the communication between devices</w:t>
+      </w:r>
+      <w:r>
+        <w:rPr>
+          <w:kern w:val="1"/>
+          <w:position w:val="-2"/>
+        </w:rPr>
+        <w:t>, fault tolerance, connectivity handling,</w:t>
+      </w:r>
+      <w:r>
+        <w:rPr>
+          <w:kern w:val="1"/>
+          <w:position w:val="-2"/>
+        </w:rPr>
+        <w:t xml:space="preserve"> and e</w:t>
+      </w:r>
+      <w:r>
+        <w:rPr>
+          <w:kern w:val="1"/>
+          <w:position w:val="-2"/>
+        </w:rPr>
+        <w:t>r</w:t>
+      </w:r>
+      <w:r>
+        <w:rPr>
+          <w:kern w:val="1"/>
+          <w:position w:val="-2"/>
+        </w:rPr>
+        <w:t>ror han</w:t>
+      </w:r>
+      <w:r>
+        <w:rPr>
+          <w:kern w:val="1"/>
+          <w:position w:val="-2"/>
+        </w:rPr>
+        <w:t xml:space="preserve">dling. </w:t>
+      </w:r>
+    </w:p>
+    <w:p>
+      <w:pPr>
         <w:pStyle w:val="BodyA"/>
         <w:spacing w:after="0"/>
       </w:pPr>
@@ -6902,6 +6959,7 @@
         <w:rPr>
           <w:b/>
         </w:rPr>
+        <w:lastRenderedPageBreak/>
         <w:t>Data Item</w:t>
       </w:r>
       <w:r>
@@ -6926,7 +6984,6 @@
         <w:rPr>
           <w:b/>
         </w:rPr>
-        <w:lastRenderedPageBreak/>
         <w:t>Device</w:t>
       </w:r>
       <w:r>
@@ -7283,6 +7340,7 @@
         <w:rPr>
           <w:b/>
         </w:rPr>
+        <w:lastRenderedPageBreak/>
         <w:t>Service</w:t>
       </w:r>
       <w:r>
@@ -7318,7 +7376,6 @@
         <w:rPr>
           <w:b/>
         </w:rPr>
-        <w:lastRenderedPageBreak/>
         <w:t>TCP/IP</w:t>
       </w:r>
       <w:r>
@@ -7648,6 +7705,7 @@
         <w:spacing w:before="180"/>
       </w:pPr>
       <w:r>
+        <w:lastRenderedPageBreak/>
         <w:t>This line indicates the XML version being used and the character encoding. Though it is possible to leave this line off, it is usually considered good form to include this line in the beginning of the document. The second part contains the XML document and consists of the rest of the document.</w:t>
       </w:r>
     </w:p>
@@ -7656,7 +7714,6 @@
         <w:pStyle w:val="BodyA"/>
       </w:pPr>
       <w:r>
-        <w:lastRenderedPageBreak/>
         <w:t xml:space="preserve">Every XML Document contains one and only one root element. In the case of MTConnect, it is the </w:t>
       </w:r>
       <w:r>
@@ -8068,6 +8125,7 @@
         </w:numPr>
       </w:pPr>
       <w:r>
+        <w:lastRenderedPageBreak/>
         <w:t xml:space="preserve">    …</w:t>
       </w:r>
     </w:p>
@@ -8116,7 +8174,6 @@
         </w:numPr>
       </w:pPr>
       <w:r>
-        <w:lastRenderedPageBreak/>
         <w:t xml:space="preserve">  &lt;/Components&gt;</w:t>
       </w:r>
     </w:p>
@@ -8489,6 +8546,7 @@
       <w:bookmarkStart w:id="12" w:name="_Toc255334521"/>
       <w:bookmarkEnd w:id="11"/>
       <w:r>
+        <w:lastRenderedPageBreak/>
         <w:t>Document Conventions</w:t>
       </w:r>
       <w:bookmarkEnd w:id="12"/>
@@ -8515,7 +8573,6 @@
         </w:rPr>
       </w:pPr>
       <w:r>
-        <w:lastRenderedPageBreak/>
         <w:t xml:space="preserve">The word </w:t>
       </w:r>
       <w:r>
@@ -9588,6 +9645,7 @@
                 <w:kern w:val="1"/>
                 <w:sz w:val="20"/>
               </w:rPr>
+              <w:lastRenderedPageBreak/>
               <w:t>Force</w:t>
             </w:r>
           </w:p>
@@ -9822,7 +9880,6 @@
                 <w:kern w:val="1"/>
                 <w:sz w:val="20"/>
               </w:rPr>
-              <w:lastRenderedPageBreak/>
               <w:t>Linear Acceleration</w:t>
             </w:r>
           </w:p>
@@ -11353,6 +11410,20 @@
       </w:r>
       <w:r>
         <w:t>(the physical piece of equipment).</w:t>
+      </w:r>
+    </w:p>
+    <w:p>
+      <w:pPr>
+        <w:pStyle w:val="BodyA"/>
+        <w:rPr>
+          <w:i/>
+        </w:rPr>
+      </w:pPr>
+      <w:r>
+        <w:rPr>
+          <w:i/>
+        </w:rPr>
+        <w:t>Note: Refer to Appendix B for more information on LDAP and the requirements for its use.</w:t>
       </w:r>
     </w:p>
     <w:p>
@@ -16287,7 +16358,61 @@
               <w:pStyle w:val="TableNormalParagraph"/>
             </w:pPr>
             <w:r>
-              <w:t>The protocol version number. This will be 1.0 for this specification.</w:t>
+              <w:t xml:space="preserve">The protocol version number. </w:t>
+            </w:r>
+            <w:r>
+              <w:t xml:space="preserve">This is the </w:t>
+            </w:r>
+            <w:r>
+              <w:t>m</w:t>
+            </w:r>
+            <w:r>
+              <w:t>ajor and minor</w:t>
+            </w:r>
+            <w:r>
+              <w:t xml:space="preserve"> </w:t>
+            </w:r>
+            <w:r>
+              <w:t>version number of the MTConnect standard being used</w:t>
+            </w:r>
+            <w:r>
+              <w:t>.</w:t>
+            </w:r>
+            <w:r>
+              <w:t xml:space="preserve"> For example if the </w:t>
+            </w:r>
+            <w:r>
+              <w:rPr>
+                <w:rStyle w:val="ImbeddedCode"/>
+              </w:rPr>
+              <w:t>version</w:t>
+            </w:r>
+            <w:r>
+              <w:t xml:space="preserve"> number is current </w:t>
+            </w:r>
+            <w:r>
+              <w:rPr>
+                <w:rStyle w:val="ImbeddedCode"/>
+              </w:rPr>
+              <w:t>10.21.33</w:t>
+            </w:r>
+            <w:r>
+              <w:t>,</w:t>
+            </w:r>
+            <w:r>
+              <w:t xml:space="preserve"> </w:t>
+            </w:r>
+            <w:r>
+              <w:t xml:space="preserve"> the version will be </w:t>
+            </w:r>
+            <w:r>
+              <w:rPr>
+                <w:rStyle w:val="ImbeddedCode"/>
+              </w:rPr>
+              <w:t>10.21</w:t>
+            </w:r>
+            <w:r>
+              <w:t>.</w:t>
             </w:r>
           </w:p>
         </w:tc>
@@ -16741,6 +16866,7 @@
         <w:rPr>
           <w:b/>
         </w:rPr>
+        <w:lastRenderedPageBreak/>
         <w:t>NOT</w:t>
       </w:r>
       <w:r>
@@ -19684,7 +19810,19 @@
         <w:t>at</w:t>
       </w:r>
       <w:r>
-        <w:t xml:space="preserve"> - an optional argument specifying the sequence number at which point the state is taken. If supplied, </w:t>
+        <w:t xml:space="preserve"> - an optional argument specifying the </w:t>
+      </w:r>
+      <w:r>
+        <w:t>MTConnect</w:t>
+      </w:r>
+      <w:r>
+        <w:t xml:space="preserve"> protocol</w:t>
+      </w:r>
+      <w:r>
+        <w:t xml:space="preserve"> </w:t>
+      </w:r>
+      <w:r>
+        <w:t xml:space="preserve">sequence number. If supplied, </w:t>
       </w:r>
       <w:r>
         <w:t xml:space="preserve">the most current values </w:t>
@@ -19753,7 +19891,22 @@
         <w:t>MUST NOT</w:t>
       </w:r>
       <w:r>
-        <w:t xml:space="preserve"> be used with the frequency as this will just return the same set of data repeatedly. </w:t>
+        <w:t xml:space="preserve"> be used with the </w:t>
+      </w:r>
+      <w:r>
+        <w:rPr>
+          <w:rStyle w:val="ImbeddedCode"/>
+        </w:rPr>
+        <w:t>frequency</w:t>
+      </w:r>
+      <w:r>
+        <w:t xml:space="preserve"> as this will just return the same data </w:t>
+      </w:r>
+      <w:r>
+        <w:t xml:space="preserve">set </w:t>
+      </w:r>
+      <w:r>
+        <w:t xml:space="preserve">repeatedly. </w:t>
       </w:r>
     </w:p>
     <w:p>
@@ -26222,7 +26375,13 @@
         <w:t xml:space="preserve"> </w:t>
       </w:r>
       <w:r>
-        <w:t xml:space="preserve">supports multiple data sources per devices. For that reason, every data item </w:t>
+        <w:t>supports mu</w:t>
+      </w:r>
+      <w:r>
+        <w:t>ltiple data sources per devices and f</w:t>
+      </w:r>
+      <w:r>
+        <w:t xml:space="preserve">or that reason, every data item </w:t>
       </w:r>
       <w:r>
         <w:rPr>
@@ -26251,7 +26410,7 @@
         <w:t xml:space="preserve">In the following example, the data source for a temperature sensor becomes temporarily disconnected </w:t>
       </w:r>
       <w:r>
-        <w:t>form</w:t>
+        <w:t>from</w:t>
       </w:r>
       <w:r>
         <w:t xml:space="preserve"> the </w:t>
@@ -26436,6 +26595,18 @@
       </w:r>
       <w:r>
         <w:t xml:space="preserve"> be a synchronous operation where all related data items will get that value with the same time stamp.</w:t>
+      </w:r>
+      <w:r>
+        <w:t xml:space="preserve"> The value will remain </w:t>
+      </w:r>
+      <w:r>
+        <w:rPr>
+          <w:rStyle w:val="ImbeddedCode"/>
+        </w:rPr>
+        <w:t>UNAVAILABLE</w:t>
+      </w:r>
+      <w:r>
+        <w:t xml:space="preserve"> until the data source has reconnected.</w:t>
       </w:r>
     </w:p>
     <w:p>
@@ -33405,7 +33576,7 @@
       <w:rPr>
         <w:rFonts w:ascii="Times New Roman" w:hAnsi="Times New Roman"/>
       </w:rPr>
-      <w:t xml:space="preserve"> – Draft B</w:t>
+      <w:t xml:space="preserve"> – Draft C</w:t>
     </w:r>
     <w:r>
       <w:rPr>
@@ -33501,7 +33672,13 @@
       <w:rPr>
         <w:rFonts w:ascii="Times New Roman" w:hAnsi="Times New Roman"/>
       </w:rPr>
-      <w:t>MTConnect Part 1 Overview - Version 1.1.0 – Draft B</w:t>
+      <w:t>MTConnect Part 1 Ov</w:t>
+    </w:r>
+    <w:r>
+      <w:rPr>
+        <w:rFonts w:ascii="Times New Roman" w:hAnsi="Times New Roman"/>
+      </w:rPr>
+      <w:t>erview - Version 1.1.0 – Draft C</w:t>
     </w:r>
     <w:r>
       <w:rPr>
@@ -33596,7 +33773,13 @@
       <w:rPr>
         <w:rFonts w:ascii="Times New Roman" w:hAnsi="Times New Roman"/>
       </w:rPr>
-      <w:t>MTConnect Part 1 Overview - Version 1.1.0 – Draft B</w:t>
+      <w:t>MTConnect Part 1 Ov</w:t>
+    </w:r>
+    <w:r>
+      <w:rPr>
+        <w:rFonts w:ascii="Times New Roman" w:hAnsi="Times New Roman"/>
+      </w:rPr>
+      <w:t>erview - Version 1.1.0 – Draft C</w:t>
     </w:r>
     <w:r>
       <w:rPr>
@@ -33691,7 +33874,13 @@
       <w:rPr>
         <w:rFonts w:ascii="Times New Roman" w:hAnsi="Times New Roman"/>
       </w:rPr>
-      <w:t>MTConnect Part 1 Overview - Version 1.1.0 – Draft B</w:t>
+      <w:t>MTConnect Part 1 Ov</w:t>
+    </w:r>
+    <w:r>
+      <w:rPr>
+        <w:rFonts w:ascii="Times New Roman" w:hAnsi="Times New Roman"/>
+      </w:rPr>
+      <w:t>erview - Version 1.1.0 – Draft C</w:t>
     </w:r>
     <w:r>
       <w:rPr>
@@ -33722,7 +33911,7 @@
         <w:rFonts w:ascii="Times New Roman" w:hAnsi="Times New Roman"/>
         <w:noProof/>
       </w:rPr>
-      <w:t>9</w:t>
+      <w:t>44</w:t>
     </w:r>
     <w:r>
       <w:rPr>
@@ -38599,7 +38788,7 @@
 </file>
 
 <file path=customXml/itemProps1.xml><?xml version="1.0" encoding="utf-8"?>
-<ds:datastoreItem xmlns:ds="http://schemas.openxmlformats.org/officeDocument/2006/customXml" ds:itemID="{286A6DF9-9DE0-4270-93A0-757B034A62CD}">
+<ds:datastoreItem xmlns:ds="http://schemas.openxmlformats.org/officeDocument/2006/customXml" ds:itemID="{D7A2D19A-B355-4306-AD6F-15DFEE8B8290}">
   <ds:schemaRefs>
     <ds:schemaRef ds:uri="http://schemas.openxmlformats.org/officeDocument/2006/bibliography"/>
   </ds:schemaRefs>

</xml_diff>

<commit_message>
Added native severity and updated diagrams
</commit_message>
<xml_diff>
--- a/MTC_Part_1_Overview.docx
+++ b/MTC_Part_1_Overview.docx
@@ -136,7 +136,7 @@
                       <w:rFonts w:ascii="Times New Roman" w:hAnsi="Times New Roman"/>
                       <w:noProof/>
                     </w:rPr>
-                    <w:t>March 2, 2010</w:t>
+                    <w:t>March 3, 2010</w:t>
                   </w:r>
                   <w:r>
                     <w:fldChar w:fldCharType="end"/>
@@ -6617,21 +6617,7 @@
           <w:kern w:val="1"/>
           <w:position w:val="-2"/>
         </w:rPr>
-        <w:t xml:space="preserve"> and e</w:t>
-      </w:r>
-      <w:r>
-        <w:rPr>
-          <w:kern w:val="1"/>
-          <w:position w:val="-2"/>
-        </w:rPr>
-        <w:t>r</w:t>
-      </w:r>
-      <w:r>
-        <w:rPr>
-          <w:kern w:val="1"/>
-          <w:position w:val="-2"/>
-        </w:rPr>
-        <w:t>ror han</w:t>
+        <w:t xml:space="preserve"> and error han</w:t>
       </w:r>
       <w:r>
         <w:rPr>
@@ -11936,15 +11922,7 @@
         <w:t>Agent</w:t>
       </w:r>
       <w:r>
-        <w:t xml:space="preserve"> </w:t>
-      </w:r>
-      <w:proofErr w:type="gramStart"/>
-      <w:r>
-        <w:t>receives</w:t>
-      </w:r>
-      <w:proofErr w:type="gramEnd"/>
-      <w:r>
-        <w:t xml:space="preserve"> any additional data, the </w:t>
+        <w:t xml:space="preserve"> receives any additional data, the </w:t>
       </w:r>
       <w:r>
         <w:rPr>
@@ -21953,14 +21931,14 @@
         <w:ind w:hanging="648"/>
       </w:pPr>
       <w:bookmarkStart w:id="63" w:name="_TOC38502"/>
-      <w:bookmarkStart w:id="64" w:name="_Ref77083976"/>
-      <w:bookmarkStart w:id="65" w:name="_Toc255400771"/>
+      <w:bookmarkStart w:id="64" w:name="_Toc255400771"/>
+      <w:bookmarkStart w:id="65" w:name="_Ref77083976"/>
       <w:bookmarkEnd w:id="63"/>
       <w:r>
         <w:lastRenderedPageBreak/>
         <w:t>Streaming</w:t>
       </w:r>
-      <w:bookmarkEnd w:id="65"/>
+      <w:bookmarkEnd w:id="64"/>
     </w:p>
     <w:p>
       <w:pPr>
@@ -25134,7 +25112,7 @@
         </w:rPr>
         <w:t>Error</w:t>
       </w:r>
-      <w:bookmarkEnd w:id="64"/>
+      <w:bookmarkEnd w:id="65"/>
       <w:bookmarkEnd w:id="66"/>
     </w:p>
     <w:p>
@@ -25736,8 +25714,8 @@
           <w:rStyle w:val="ImbeddedCode"/>
         </w:rPr>
       </w:pPr>
-      <w:bookmarkStart w:id="67" w:name="_Ref77083934"/>
-      <w:bookmarkStart w:id="68" w:name="_Toc255400773"/>
+      <w:bookmarkStart w:id="67" w:name="_Toc255400773"/>
+      <w:bookmarkStart w:id="68" w:name="_Ref77083934"/>
       <w:proofErr w:type="spellStart"/>
       <w:r>
         <w:rPr>
@@ -25745,7 +25723,7 @@
         </w:rPr>
         <w:t>MTConnectError</w:t>
       </w:r>
-      <w:bookmarkEnd w:id="68"/>
+      <w:bookmarkEnd w:id="67"/>
       <w:proofErr w:type="spellEnd"/>
     </w:p>
     <w:p>
@@ -25982,7 +25960,7 @@
         </w:rPr>
         <w:t>Error</w:t>
       </w:r>
-      <w:bookmarkEnd w:id="67"/>
+      <w:bookmarkEnd w:id="68"/>
       <w:bookmarkEnd w:id="70"/>
     </w:p>
     <w:p>
@@ -27064,9 +27042,6 @@
         <w:t xml:space="preserve">Server: </w:t>
       </w:r>
       <w:r>
-        <w:rPr>
-          <w:rStyle w:val="Italics"/>
-        </w:rPr>
         <w:t>Agent</w:t>
       </w:r>
     </w:p>
@@ -30461,27 +30436,7 @@
           <w:szCs w:val="20"/>
           <w:highlight w:val="white"/>
         </w:rPr>
-        <w:t>U</w:t>
-      </w:r>
-      <w:r>
-        <w:rPr>
-          <w:rFonts w:ascii="Courier New" w:eastAsia="Times New Roman" w:hAnsi="Courier New" w:cs="Courier New"/>
-          <w:b/>
-          <w:sz w:val="20"/>
-          <w:szCs w:val="20"/>
-          <w:highlight w:val="white"/>
-        </w:rPr>
-        <w:t>N</w:t>
-      </w:r>
-      <w:r>
-        <w:rPr>
-          <w:rFonts w:ascii="Courier New" w:eastAsia="Times New Roman" w:hAnsi="Courier New" w:cs="Courier New"/>
-          <w:b/>
-          <w:sz w:val="20"/>
-          <w:szCs w:val="20"/>
-          <w:highlight w:val="white"/>
-        </w:rPr>
-        <w:t>AVAILABLE</w:t>
+        <w:t>UNAVAILABLE</w:t>
       </w:r>
       <w:r>
         <w:rPr>
@@ -37581,7 +37536,7 @@
         <w:rFonts w:ascii="Times New Roman" w:hAnsi="Times New Roman"/>
         <w:noProof/>
       </w:rPr>
-      <w:t>49</w:t>
+      <w:t>32</w:t>
     </w:r>
     <w:r>
       <w:rPr>
@@ -37746,7 +37701,7 @@
         <w:sz w:val="18"/>
         <w:szCs w:val="20"/>
       </w:rPr>
-      <w:t>March 2, 2010</w:t>
+      <w:t>March 3, 2010</w:t>
     </w:r>
     <w:r>
       <w:rPr>
@@ -42458,7 +42413,7 @@
 </file>
 
 <file path=customXml/itemProps1.xml><?xml version="1.0" encoding="utf-8"?>
-<ds:datastoreItem xmlns:ds="http://schemas.openxmlformats.org/officeDocument/2006/customXml" ds:itemID="{8FFC91B1-11A9-490E-972B-229B18C7C9E9}">
+<ds:datastoreItem xmlns:ds="http://schemas.openxmlformats.org/officeDocument/2006/customXml" ds:itemID="{9E5D2260-FD3E-4FAF-80F3-E2D91B2FD6A9}">
   <ds:schemaRefs>
     <ds:schemaRef ds:uri="http://schemas.openxmlformats.org/officeDocument/2006/bibliography"/>
   </ds:schemaRefs>

</xml_diff>

<commit_message>
Draft D. Updated index and tables of figures. Resolved various issues.
</commit_message>
<xml_diff>
--- a/MTC_Part_1_Overview.docx
+++ b/MTC_Part_1_Overview.docx
@@ -136,7 +136,7 @@
                       <w:rFonts w:ascii="Times New Roman" w:hAnsi="Times New Roman"/>
                       <w:noProof/>
                     </w:rPr>
-                    <w:t>March 3, 2010</w:t>
+                    <w:t>March 4, 2010</w:t>
                   </w:r>
                   <w:r>
                     <w:fldChar w:fldCharType="end"/>
@@ -216,7 +216,7 @@
                     <w:rPr>
                       <w:sz w:val="36"/>
                     </w:rPr>
-                    <w:t>Version 1.1.0 – Draft C</w:t>
+                    <w:t>Version 1.1.0 – Draft D</w:t>
                   </w:r>
                 </w:p>
               </w:txbxContent>
@@ -658,7 +658,7 @@
         <w:rPr>
           <w:noProof/>
         </w:rPr>
-        <w:instrText xml:space="preserve"> PAGEREF _Toc255400740 \h </w:instrText>
+        <w:instrText xml:space="preserve"> PAGEREF _Toc255489513 \h </w:instrText>
       </w:r>
       <w:r>
         <w:rPr>
@@ -752,7 +752,7 @@
         <w:rPr>
           <w:noProof/>
         </w:rPr>
-        <w:instrText xml:space="preserve"> PAGEREF _Toc255400741 \h </w:instrText>
+        <w:instrText xml:space="preserve"> PAGEREF _Toc255489514 \h </w:instrText>
       </w:r>
       <w:r>
         <w:rPr>
@@ -835,7 +835,7 @@
         <w:rPr>
           <w:noProof/>
         </w:rPr>
-        <w:instrText xml:space="preserve"> PAGEREF _Toc255400742 \h </w:instrText>
+        <w:instrText xml:space="preserve"> PAGEREF _Toc255489515 \h </w:instrText>
       </w:r>
       <w:r>
         <w:rPr>
@@ -916,7 +916,7 @@
         <w:rPr>
           <w:noProof/>
         </w:rPr>
-        <w:instrText xml:space="preserve"> PAGEREF _Toc255400743 \h </w:instrText>
+        <w:instrText xml:space="preserve"> PAGEREF _Toc255489516 \h </w:instrText>
       </w:r>
       <w:r>
         <w:rPr>
@@ -997,7 +997,7 @@
         <w:rPr>
           <w:noProof/>
         </w:rPr>
-        <w:instrText xml:space="preserve"> PAGEREF _Toc255400744 \h </w:instrText>
+        <w:instrText xml:space="preserve"> PAGEREF _Toc255489517 \h </w:instrText>
       </w:r>
       <w:r>
         <w:rPr>
@@ -1078,7 +1078,7 @@
         <w:rPr>
           <w:noProof/>
         </w:rPr>
-        <w:instrText xml:space="preserve"> PAGEREF _Toc255400745 \h </w:instrText>
+        <w:instrText xml:space="preserve"> PAGEREF _Toc255489518 \h </w:instrText>
       </w:r>
       <w:r>
         <w:rPr>
@@ -1159,7 +1159,7 @@
         <w:rPr>
           <w:noProof/>
         </w:rPr>
-        <w:instrText xml:space="preserve"> PAGEREF _Toc255400746 \h </w:instrText>
+        <w:instrText xml:space="preserve"> PAGEREF _Toc255489519 \h </w:instrText>
       </w:r>
       <w:r>
         <w:rPr>
@@ -1240,7 +1240,7 @@
         <w:rPr>
           <w:noProof/>
         </w:rPr>
-        <w:instrText xml:space="preserve"> PAGEREF _Toc255400747 \h </w:instrText>
+        <w:instrText xml:space="preserve"> PAGEREF _Toc255489520 \h </w:instrText>
       </w:r>
       <w:r>
         <w:rPr>
@@ -1321,7 +1321,7 @@
         <w:rPr>
           <w:noProof/>
         </w:rPr>
-        <w:instrText xml:space="preserve"> PAGEREF _Toc255400748 \h </w:instrText>
+        <w:instrText xml:space="preserve"> PAGEREF _Toc255489521 \h </w:instrText>
       </w:r>
       <w:r>
         <w:rPr>
@@ -1404,7 +1404,7 @@
         <w:rPr>
           <w:noProof/>
         </w:rPr>
-        <w:instrText xml:space="preserve"> PAGEREF _Toc255400749 \h </w:instrText>
+        <w:instrText xml:space="preserve"> PAGEREF _Toc255489522 \h </w:instrText>
       </w:r>
       <w:r>
         <w:rPr>
@@ -1485,7 +1485,7 @@
         <w:rPr>
           <w:noProof/>
         </w:rPr>
-        <w:instrText xml:space="preserve"> PAGEREF _Toc255400750 \h </w:instrText>
+        <w:instrText xml:space="preserve"> PAGEREF _Toc255489523 \h </w:instrText>
       </w:r>
       <w:r>
         <w:rPr>
@@ -1566,7 +1566,7 @@
         <w:rPr>
           <w:noProof/>
         </w:rPr>
-        <w:instrText xml:space="preserve"> PAGEREF _Toc255400751 \h </w:instrText>
+        <w:instrText xml:space="preserve"> PAGEREF _Toc255489524 \h </w:instrText>
       </w:r>
       <w:r>
         <w:rPr>
@@ -1647,7 +1647,7 @@
         <w:rPr>
           <w:noProof/>
         </w:rPr>
-        <w:instrText xml:space="preserve"> PAGEREF _Toc255400752 \h </w:instrText>
+        <w:instrText xml:space="preserve"> PAGEREF _Toc255489525 \h </w:instrText>
       </w:r>
       <w:r>
         <w:rPr>
@@ -1728,7 +1728,7 @@
         <w:rPr>
           <w:noProof/>
         </w:rPr>
-        <w:instrText xml:space="preserve"> PAGEREF _Toc255400753 \h </w:instrText>
+        <w:instrText xml:space="preserve"> PAGEREF _Toc255489526 \h </w:instrText>
       </w:r>
       <w:r>
         <w:rPr>
@@ -1811,7 +1811,7 @@
         <w:rPr>
           <w:noProof/>
         </w:rPr>
-        <w:instrText xml:space="preserve"> PAGEREF _Toc255400754 \h </w:instrText>
+        <w:instrText xml:space="preserve"> PAGEREF _Toc255489527 \h </w:instrText>
       </w:r>
       <w:r>
         <w:rPr>
@@ -1894,7 +1894,7 @@
         <w:rPr>
           <w:noProof/>
         </w:rPr>
-        <w:instrText xml:space="preserve"> PAGEREF _Toc255400755 \h </w:instrText>
+        <w:instrText xml:space="preserve"> PAGEREF _Toc255489528 \h </w:instrText>
       </w:r>
       <w:r>
         <w:rPr>
@@ -1982,7 +1982,7 @@
         <w:rPr>
           <w:noProof/>
         </w:rPr>
-        <w:instrText xml:space="preserve"> PAGEREF _Toc255400756 \h </w:instrText>
+        <w:instrText xml:space="preserve"> PAGEREF _Toc255489529 \h </w:instrText>
       </w:r>
       <w:r>
         <w:rPr>
@@ -2065,7 +2065,7 @@
         <w:rPr>
           <w:noProof/>
         </w:rPr>
-        <w:instrText xml:space="preserve"> PAGEREF _Toc255400757 \h </w:instrText>
+        <w:instrText xml:space="preserve"> PAGEREF _Toc255489530 \h </w:instrText>
       </w:r>
       <w:r>
         <w:rPr>
@@ -2153,7 +2153,7 @@
         <w:rPr>
           <w:noProof/>
         </w:rPr>
-        <w:instrText xml:space="preserve"> PAGEREF _Toc255400758 \h </w:instrText>
+        <w:instrText xml:space="preserve"> PAGEREF _Toc255489531 \h </w:instrText>
       </w:r>
       <w:r>
         <w:rPr>
@@ -2236,7 +2236,7 @@
         <w:rPr>
           <w:noProof/>
         </w:rPr>
-        <w:instrText xml:space="preserve"> PAGEREF _Toc255400759 \h </w:instrText>
+        <w:instrText xml:space="preserve"> PAGEREF _Toc255489532 \h </w:instrText>
       </w:r>
       <w:r>
         <w:rPr>
@@ -2324,7 +2324,7 @@
         <w:rPr>
           <w:noProof/>
         </w:rPr>
-        <w:instrText xml:space="preserve"> PAGEREF _Toc255400760 \h </w:instrText>
+        <w:instrText xml:space="preserve"> PAGEREF _Toc255489533 \h </w:instrText>
       </w:r>
       <w:r>
         <w:rPr>
@@ -2405,7 +2405,7 @@
         <w:rPr>
           <w:noProof/>
         </w:rPr>
-        <w:instrText xml:space="preserve"> PAGEREF _Toc255400761 \h </w:instrText>
+        <w:instrText xml:space="preserve"> PAGEREF _Toc255489534 \h </w:instrText>
       </w:r>
       <w:r>
         <w:rPr>
@@ -2486,7 +2486,7 @@
         <w:rPr>
           <w:noProof/>
         </w:rPr>
-        <w:instrText xml:space="preserve"> PAGEREF _Toc255400762 \h </w:instrText>
+        <w:instrText xml:space="preserve"> PAGEREF _Toc255489535 \h </w:instrText>
       </w:r>
       <w:r>
         <w:rPr>
@@ -2569,7 +2569,7 @@
         <w:rPr>
           <w:noProof/>
         </w:rPr>
-        <w:instrText xml:space="preserve"> PAGEREF _Toc255400763 \h </w:instrText>
+        <w:instrText xml:space="preserve"> PAGEREF _Toc255489536 \h </w:instrText>
       </w:r>
       <w:r>
         <w:rPr>
@@ -2650,7 +2650,7 @@
         <w:rPr>
           <w:noProof/>
         </w:rPr>
-        <w:instrText xml:space="preserve"> PAGEREF _Toc255400764 \h </w:instrText>
+        <w:instrText xml:space="preserve"> PAGEREF _Toc255489537 \h </w:instrText>
       </w:r>
       <w:r>
         <w:rPr>
@@ -2731,7 +2731,7 @@
         <w:rPr>
           <w:noProof/>
         </w:rPr>
-        <w:instrText xml:space="preserve"> PAGEREF _Toc255400765 \h </w:instrText>
+        <w:instrText xml:space="preserve"> PAGEREF _Toc255489538 \h </w:instrText>
       </w:r>
       <w:r>
         <w:rPr>
@@ -2812,7 +2812,7 @@
         <w:rPr>
           <w:noProof/>
         </w:rPr>
-        <w:instrText xml:space="preserve"> PAGEREF _Toc255400766 \h </w:instrText>
+        <w:instrText xml:space="preserve"> PAGEREF _Toc255489539 \h </w:instrText>
       </w:r>
       <w:r>
         <w:rPr>
@@ -2893,7 +2893,7 @@
         <w:rPr>
           <w:noProof/>
         </w:rPr>
-        <w:instrText xml:space="preserve"> PAGEREF _Toc255400767 \h </w:instrText>
+        <w:instrText xml:space="preserve"> PAGEREF _Toc255489540 \h </w:instrText>
       </w:r>
       <w:r>
         <w:rPr>
@@ -2974,7 +2974,7 @@
         <w:rPr>
           <w:noProof/>
         </w:rPr>
-        <w:instrText xml:space="preserve"> PAGEREF _Toc255400768 \h </w:instrText>
+        <w:instrText xml:space="preserve"> PAGEREF _Toc255489541 \h </w:instrText>
       </w:r>
       <w:r>
         <w:rPr>
@@ -3055,7 +3055,7 @@
         <w:rPr>
           <w:noProof/>
         </w:rPr>
-        <w:instrText xml:space="preserve"> PAGEREF _Toc255400769 \h </w:instrText>
+        <w:instrText xml:space="preserve"> PAGEREF _Toc255489542 \h </w:instrText>
       </w:r>
       <w:r>
         <w:rPr>
@@ -3149,7 +3149,7 @@
         <w:rPr>
           <w:noProof/>
         </w:rPr>
-        <w:instrText xml:space="preserve"> PAGEREF _Toc255400770 \h </w:instrText>
+        <w:instrText xml:space="preserve"> PAGEREF _Toc255489543 \h </w:instrText>
       </w:r>
       <w:r>
         <w:rPr>
@@ -3230,7 +3230,7 @@
         <w:rPr>
           <w:noProof/>
         </w:rPr>
-        <w:instrText xml:space="preserve"> PAGEREF _Toc255400771 \h </w:instrText>
+        <w:instrText xml:space="preserve"> PAGEREF _Toc255489544 \h </w:instrText>
       </w:r>
       <w:r>
         <w:rPr>
@@ -3318,7 +3318,7 @@
         <w:rPr>
           <w:noProof/>
         </w:rPr>
-        <w:instrText xml:space="preserve"> PAGEREF _Toc255400772 \h </w:instrText>
+        <w:instrText xml:space="preserve"> PAGEREF _Toc255489545 \h </w:instrText>
       </w:r>
       <w:r>
         <w:rPr>
@@ -3401,7 +3401,7 @@
         <w:rPr>
           <w:noProof/>
         </w:rPr>
-        <w:instrText xml:space="preserve"> PAGEREF _Toc255400773 \h </w:instrText>
+        <w:instrText xml:space="preserve"> PAGEREF _Toc255489546 \h </w:instrText>
       </w:r>
       <w:r>
         <w:rPr>
@@ -3484,7 +3484,7 @@
         <w:rPr>
           <w:noProof/>
         </w:rPr>
-        <w:instrText xml:space="preserve"> PAGEREF _Toc255400774 \h </w:instrText>
+        <w:instrText xml:space="preserve"> PAGEREF _Toc255489547 \h </w:instrText>
       </w:r>
       <w:r>
         <w:rPr>
@@ -3567,7 +3567,7 @@
         <w:rPr>
           <w:noProof/>
         </w:rPr>
-        <w:instrText xml:space="preserve"> PAGEREF _Toc255400775 \h </w:instrText>
+        <w:instrText xml:space="preserve"> PAGEREF _Toc255489548 \h </w:instrText>
       </w:r>
       <w:r>
         <w:rPr>
@@ -3648,7 +3648,7 @@
         <w:rPr>
           <w:noProof/>
         </w:rPr>
-        <w:instrText xml:space="preserve"> PAGEREF _Toc255400776 \h </w:instrText>
+        <w:instrText xml:space="preserve"> PAGEREF _Toc255489549 \h </w:instrText>
       </w:r>
       <w:r>
         <w:rPr>
@@ -3729,7 +3729,7 @@
         <w:rPr>
           <w:noProof/>
         </w:rPr>
-        <w:instrText xml:space="preserve"> PAGEREF _Toc255400777 \h </w:instrText>
+        <w:instrText xml:space="preserve"> PAGEREF _Toc255489550 \h </w:instrText>
       </w:r>
       <w:r>
         <w:rPr>
@@ -3810,7 +3810,7 @@
         <w:rPr>
           <w:noProof/>
         </w:rPr>
-        <w:instrText xml:space="preserve"> PAGEREF _Toc255400778 \h </w:instrText>
+        <w:instrText xml:space="preserve"> PAGEREF _Toc255489551 \h </w:instrText>
       </w:r>
       <w:r>
         <w:rPr>
@@ -3891,7 +3891,7 @@
         <w:rPr>
           <w:noProof/>
         </w:rPr>
-        <w:instrText xml:space="preserve"> PAGEREF _Toc255400779 \h </w:instrText>
+        <w:instrText xml:space="preserve"> PAGEREF _Toc255489552 \h </w:instrText>
       </w:r>
       <w:r>
         <w:rPr>
@@ -3972,7 +3972,7 @@
         <w:rPr>
           <w:noProof/>
         </w:rPr>
-        <w:instrText xml:space="preserve"> PAGEREF _Toc255400780 \h </w:instrText>
+        <w:instrText xml:space="preserve"> PAGEREF _Toc255489553 \h </w:instrText>
       </w:r>
       <w:r>
         <w:rPr>
@@ -4053,7 +4053,7 @@
         <w:rPr>
           <w:noProof/>
         </w:rPr>
-        <w:instrText xml:space="preserve"> PAGEREF _Toc255400781 \h </w:instrText>
+        <w:instrText xml:space="preserve"> PAGEREF _Toc255489554 \h </w:instrText>
       </w:r>
       <w:r>
         <w:rPr>
@@ -4134,7 +4134,7 @@
         <w:rPr>
           <w:noProof/>
         </w:rPr>
-        <w:instrText xml:space="preserve"> PAGEREF _Toc255400782 \h </w:instrText>
+        <w:instrText xml:space="preserve"> PAGEREF _Toc255489555 \h </w:instrText>
       </w:r>
       <w:r>
         <w:rPr>
@@ -4215,7 +4215,7 @@
         <w:rPr>
           <w:noProof/>
         </w:rPr>
-        <w:instrText xml:space="preserve"> PAGEREF _Toc255400783 \h </w:instrText>
+        <w:instrText xml:space="preserve"> PAGEREF _Toc255489556 \h </w:instrText>
       </w:r>
       <w:r>
         <w:rPr>
@@ -4296,7 +4296,7 @@
         <w:rPr>
           <w:noProof/>
         </w:rPr>
-        <w:instrText xml:space="preserve"> PAGEREF _Toc255400784 \h </w:instrText>
+        <w:instrText xml:space="preserve"> PAGEREF _Toc255489557 \h </w:instrText>
       </w:r>
       <w:r>
         <w:rPr>
@@ -4377,7 +4377,7 @@
         <w:rPr>
           <w:noProof/>
         </w:rPr>
-        <w:instrText xml:space="preserve"> PAGEREF _Toc255400785 \h </w:instrText>
+        <w:instrText xml:space="preserve"> PAGEREF _Toc255489558 \h </w:instrText>
       </w:r>
       <w:r>
         <w:rPr>
@@ -4442,7 +4442,7 @@
         <w:rPr>
           <w:noProof/>
         </w:rPr>
-        <w:instrText xml:space="preserve"> PAGEREF _Toc255400786 \h </w:instrText>
+        <w:instrText xml:space="preserve"> PAGEREF _Toc255489559 \h </w:instrText>
       </w:r>
       <w:r>
         <w:rPr>
@@ -4525,7 +4525,7 @@
         <w:rPr>
           <w:noProof/>
         </w:rPr>
-        <w:instrText xml:space="preserve"> PAGEREF _Toc255400787 \h </w:instrText>
+        <w:instrText xml:space="preserve"> PAGEREF _Toc255489560 \h </w:instrText>
       </w:r>
       <w:r>
         <w:rPr>
@@ -4608,7 +4608,7 @@
         <w:rPr>
           <w:noProof/>
         </w:rPr>
-        <w:instrText xml:space="preserve"> PAGEREF _Toc255400788 \h </w:instrText>
+        <w:instrText xml:space="preserve"> PAGEREF _Toc255489561 \h </w:instrText>
       </w:r>
       <w:r>
         <w:rPr>
@@ -4691,7 +4691,7 @@
         <w:rPr>
           <w:noProof/>
         </w:rPr>
-        <w:instrText xml:space="preserve"> PAGEREF _Toc255400789 \h </w:instrText>
+        <w:instrText xml:space="preserve"> PAGEREF _Toc255489562 \h </w:instrText>
       </w:r>
       <w:r>
         <w:rPr>
@@ -4809,7 +4809,7 @@
         <w:rPr>
           <w:noProof/>
         </w:rPr>
-        <w:instrText xml:space="preserve"> PAGEREF _Toc255400790 \h </w:instrText>
+        <w:instrText xml:space="preserve"> PAGEREF _Toc255489563 \h </w:instrText>
       </w:r>
       <w:r>
         <w:rPr>
@@ -4872,7 +4872,7 @@
         <w:rPr>
           <w:noProof/>
         </w:rPr>
-        <w:instrText xml:space="preserve"> PAGEREF _Toc255400791 \h </w:instrText>
+        <w:instrText xml:space="preserve"> PAGEREF _Toc255489564 \h </w:instrText>
       </w:r>
       <w:r>
         <w:rPr>
@@ -4935,7 +4935,7 @@
         <w:rPr>
           <w:noProof/>
         </w:rPr>
-        <w:instrText xml:space="preserve"> PAGEREF _Toc255400792 \h </w:instrText>
+        <w:instrText xml:space="preserve"> PAGEREF _Toc255489565 \h </w:instrText>
       </w:r>
       <w:r>
         <w:rPr>
@@ -4998,7 +4998,7 @@
         <w:rPr>
           <w:noProof/>
         </w:rPr>
-        <w:instrText xml:space="preserve"> PAGEREF _Toc255400793 \h </w:instrText>
+        <w:instrText xml:space="preserve"> PAGEREF _Toc255489566 \h </w:instrText>
       </w:r>
       <w:r>
         <w:rPr>
@@ -5061,7 +5061,7 @@
         <w:rPr>
           <w:noProof/>
         </w:rPr>
-        <w:instrText xml:space="preserve"> PAGEREF _Toc255400794 \h </w:instrText>
+        <w:instrText xml:space="preserve"> PAGEREF _Toc255489567 \h </w:instrText>
       </w:r>
       <w:r>
         <w:rPr>
@@ -5124,7 +5124,7 @@
         <w:rPr>
           <w:noProof/>
         </w:rPr>
-        <w:instrText xml:space="preserve"> PAGEREF _Toc255400795 \h </w:instrText>
+        <w:instrText xml:space="preserve"> PAGEREF _Toc255489568 \h </w:instrText>
       </w:r>
       <w:r>
         <w:rPr>
@@ -5187,7 +5187,7 @@
         <w:rPr>
           <w:noProof/>
         </w:rPr>
-        <w:instrText xml:space="preserve"> PAGEREF _Toc255400796 \h </w:instrText>
+        <w:instrText xml:space="preserve"> PAGEREF _Toc255489569 \h </w:instrText>
       </w:r>
       <w:r>
         <w:rPr>
@@ -5250,7 +5250,7 @@
         <w:rPr>
           <w:noProof/>
         </w:rPr>
-        <w:instrText xml:space="preserve"> PAGEREF _Toc255400797 \h </w:instrText>
+        <w:instrText xml:space="preserve"> PAGEREF _Toc255489570 \h </w:instrText>
       </w:r>
       <w:r>
         <w:rPr>
@@ -5313,7 +5313,7 @@
         <w:rPr>
           <w:noProof/>
         </w:rPr>
-        <w:instrText xml:space="preserve"> PAGEREF _Toc255400798 \h </w:instrText>
+        <w:instrText xml:space="preserve"> PAGEREF _Toc255489571 \h </w:instrText>
       </w:r>
       <w:r>
         <w:rPr>
@@ -5376,7 +5376,7 @@
         <w:rPr>
           <w:noProof/>
         </w:rPr>
-        <w:instrText xml:space="preserve"> PAGEREF _Toc255400799 \h </w:instrText>
+        <w:instrText xml:space="preserve"> PAGEREF _Toc255489572 \h </w:instrText>
       </w:r>
       <w:r>
         <w:rPr>
@@ -5439,7 +5439,7 @@
         <w:rPr>
           <w:noProof/>
         </w:rPr>
-        <w:instrText xml:space="preserve"> PAGEREF _Toc255400800 \h </w:instrText>
+        <w:instrText xml:space="preserve"> PAGEREF _Toc255489573 \h </w:instrText>
       </w:r>
       <w:r>
         <w:rPr>
@@ -5502,7 +5502,7 @@
         <w:rPr>
           <w:noProof/>
         </w:rPr>
-        <w:instrText xml:space="preserve"> PAGEREF _Toc255400801 \h </w:instrText>
+        <w:instrText xml:space="preserve"> PAGEREF _Toc255489574 \h </w:instrText>
       </w:r>
       <w:r>
         <w:rPr>
@@ -5565,7 +5565,7 @@
         <w:rPr>
           <w:noProof/>
         </w:rPr>
-        <w:instrText xml:space="preserve"> PAGEREF _Toc255400802 \h </w:instrText>
+        <w:instrText xml:space="preserve"> PAGEREF _Toc255489575 \h </w:instrText>
       </w:r>
       <w:r>
         <w:rPr>
@@ -5628,7 +5628,7 @@
         <w:rPr>
           <w:noProof/>
         </w:rPr>
-        <w:instrText xml:space="preserve"> PAGEREF _Toc255400803 \h </w:instrText>
+        <w:instrText xml:space="preserve"> PAGEREF _Toc255489576 \h </w:instrText>
       </w:r>
       <w:r>
         <w:rPr>
@@ -5691,7 +5691,7 @@
         <w:rPr>
           <w:noProof/>
         </w:rPr>
-        <w:instrText xml:space="preserve"> PAGEREF _Toc255400804 \h </w:instrText>
+        <w:instrText xml:space="preserve"> PAGEREF _Toc255489577 \h </w:instrText>
       </w:r>
       <w:r>
         <w:rPr>
@@ -5754,7 +5754,7 @@
         <w:rPr>
           <w:noProof/>
         </w:rPr>
-        <w:instrText xml:space="preserve"> PAGEREF _Toc255400805 \h </w:instrText>
+        <w:instrText xml:space="preserve"> PAGEREF _Toc255489578 \h </w:instrText>
       </w:r>
       <w:r>
         <w:rPr>
@@ -5817,7 +5817,7 @@
         <w:rPr>
           <w:noProof/>
         </w:rPr>
-        <w:instrText xml:space="preserve"> PAGEREF _Toc255400806 \h </w:instrText>
+        <w:instrText xml:space="preserve"> PAGEREF _Toc255489579 \h </w:instrText>
       </w:r>
       <w:r>
         <w:rPr>
@@ -5880,7 +5880,7 @@
         <w:rPr>
           <w:noProof/>
         </w:rPr>
-        <w:instrText xml:space="preserve"> PAGEREF _Toc255400807 \h </w:instrText>
+        <w:instrText xml:space="preserve"> PAGEREF _Toc255489580 \h </w:instrText>
       </w:r>
       <w:r>
         <w:rPr>
@@ -5943,7 +5943,7 @@
         <w:rPr>
           <w:noProof/>
         </w:rPr>
-        <w:instrText xml:space="preserve"> PAGEREF _Toc255400808 \h </w:instrText>
+        <w:instrText xml:space="preserve"> PAGEREF _Toc255489581 \h </w:instrText>
       </w:r>
       <w:r>
         <w:rPr>
@@ -6004,7 +6004,7 @@
         <w:pStyle w:val="Heading1"/>
       </w:pPr>
       <w:bookmarkStart w:id="0" w:name="_TOC1312"/>
-      <w:bookmarkStart w:id="1" w:name="_Toc255400740"/>
+      <w:bookmarkStart w:id="1" w:name="_Toc255489513"/>
       <w:bookmarkEnd w:id="0"/>
       <w:r>
         <w:lastRenderedPageBreak/>
@@ -6307,7 +6307,7 @@
       <w:pPr>
         <w:pStyle w:val="Heading2"/>
       </w:pPr>
-      <w:bookmarkStart w:id="2" w:name="_Toc255400741"/>
+      <w:bookmarkStart w:id="2" w:name="_Toc255489514"/>
       <w:r>
         <w:t>MTConnect</w:t>
       </w:r>
@@ -6434,7 +6434,7 @@
         <w:pStyle w:val="Heading1"/>
       </w:pPr>
       <w:bookmarkStart w:id="3" w:name="_TOC3188"/>
-      <w:bookmarkStart w:id="4" w:name="_Toc255400742"/>
+      <w:bookmarkStart w:id="4" w:name="_Toc255489515"/>
       <w:bookmarkEnd w:id="3"/>
       <w:r>
         <w:lastRenderedPageBreak/>
@@ -6726,7 +6726,7 @@
         <w:pStyle w:val="Heading2"/>
       </w:pPr>
       <w:bookmarkStart w:id="5" w:name="_TOC4328"/>
-      <w:bookmarkStart w:id="6" w:name="_Toc255400743"/>
+      <w:bookmarkStart w:id="6" w:name="_Toc255489516"/>
       <w:bookmarkEnd w:id="5"/>
       <w:r>
         <w:t>Terminology</w:t>
@@ -7732,7 +7732,7 @@
         <w:ind w:hanging="648"/>
       </w:pPr>
       <w:bookmarkStart w:id="7" w:name="_TOC8603"/>
-      <w:bookmarkStart w:id="8" w:name="_Toc255400744"/>
+      <w:bookmarkStart w:id="8" w:name="_Toc255489517"/>
       <w:bookmarkEnd w:id="7"/>
       <w:r>
         <w:t>XML Terminology</w:t>
@@ -8827,7 +8827,7 @@
         <w:ind w:hanging="648"/>
       </w:pPr>
       <w:bookmarkStart w:id="9" w:name="_TOC12676"/>
-      <w:bookmarkStart w:id="10" w:name="_Toc255400745"/>
+      <w:bookmarkStart w:id="10" w:name="_Toc255489518"/>
       <w:bookmarkEnd w:id="9"/>
       <w:r>
         <w:t>Markup Conventions</w:t>
@@ -9087,7 +9087,7 @@
         <w:ind w:hanging="648"/>
       </w:pPr>
       <w:bookmarkStart w:id="11" w:name="_TOC13821"/>
-      <w:bookmarkStart w:id="12" w:name="_Toc255400746"/>
+      <w:bookmarkStart w:id="12" w:name="_Toc255489519"/>
       <w:bookmarkEnd w:id="11"/>
       <w:r>
         <w:lastRenderedPageBreak/>
@@ -9498,7 +9498,7 @@
         <w:ind w:hanging="648"/>
       </w:pPr>
       <w:bookmarkStart w:id="13" w:name="_TOC15174"/>
-      <w:bookmarkStart w:id="14" w:name="_Toc255400747"/>
+      <w:bookmarkStart w:id="14" w:name="_Toc255489520"/>
       <w:bookmarkEnd w:id="13"/>
       <w:r>
         <w:t>Units</w:t>
@@ -11329,7 +11329,7 @@
         <w:ind w:hanging="648"/>
       </w:pPr>
       <w:bookmarkStart w:id="15" w:name="_TOC15656"/>
-      <w:bookmarkStart w:id="16" w:name="_Toc255400748"/>
+      <w:bookmarkStart w:id="16" w:name="_Toc255489521"/>
       <w:bookmarkEnd w:id="15"/>
       <w:r>
         <w:t>Referenced Standards and Specifications</w:t>
@@ -11380,7 +11380,7 @@
       <w:pPr>
         <w:pStyle w:val="Heading1"/>
       </w:pPr>
-      <w:bookmarkStart w:id="18" w:name="_Toc255400749"/>
+      <w:bookmarkStart w:id="18" w:name="_Toc255489522"/>
       <w:r>
         <w:lastRenderedPageBreak/>
         <w:t>Architectural Overview</w:t>
@@ -11869,7 +11869,7 @@
       <w:bookmarkStart w:id="19" w:name="_TOC17264"/>
       <w:bookmarkStart w:id="20" w:name="_TOC19291"/>
       <w:bookmarkStart w:id="21" w:name="_TOC20229"/>
-      <w:bookmarkStart w:id="22" w:name="_Toc255400750"/>
+      <w:bookmarkStart w:id="22" w:name="_Toc255489523"/>
       <w:bookmarkEnd w:id="19"/>
       <w:bookmarkEnd w:id="20"/>
       <w:bookmarkEnd w:id="21"/>
@@ -11982,7 +11982,7 @@
         <w:ind w:hanging="648"/>
       </w:pPr>
       <w:bookmarkStart w:id="23" w:name="_TOC20757"/>
-      <w:bookmarkStart w:id="24" w:name="_Toc255400751"/>
+      <w:bookmarkStart w:id="24" w:name="_Toc255489524"/>
       <w:bookmarkEnd w:id="23"/>
       <w:r>
         <w:t>Process Workflow</w:t>
@@ -12070,7 +12070,7 @@
         </w:tabs>
         <w:ind w:left="648" w:hanging="648"/>
       </w:pPr>
-      <w:bookmarkStart w:id="25" w:name="_Toc255400752"/>
+      <w:bookmarkStart w:id="25" w:name="_Toc255489525"/>
       <w:r>
         <w:t>Agent Initialization</w:t>
       </w:r>
@@ -12154,7 +12154,7 @@
       <w:pPr>
         <w:pStyle w:val="Caption"/>
       </w:pPr>
-      <w:bookmarkStart w:id="26" w:name="_Toc255400790"/>
+      <w:bookmarkStart w:id="26" w:name="_Toc255489563"/>
       <w:r>
         <w:t xml:space="preserve">Figure </w:t>
       </w:r>
@@ -12335,7 +12335,7 @@
         </w:tabs>
         <w:ind w:left="648" w:hanging="648"/>
       </w:pPr>
-      <w:bookmarkStart w:id="27" w:name="_Toc255400753"/>
+      <w:bookmarkStart w:id="27" w:name="_Toc255489526"/>
       <w:r>
         <w:lastRenderedPageBreak/>
         <w:t>Application Communication</w:t>
@@ -12400,7 +12400,7 @@
       <w:r>
         <w:t xml:space="preserve"> </w:t>
       </w:r>
-      <w:bookmarkStart w:id="28" w:name="_Toc255400791"/>
+      <w:bookmarkStart w:id="28" w:name="_Toc255489564"/>
       <w:r>
         <w:t xml:space="preserve">Figure </w:t>
       </w:r>
@@ -12678,7 +12678,7 @@
         <w:pStyle w:val="Heading1"/>
       </w:pPr>
       <w:bookmarkStart w:id="29" w:name="_TOC23477"/>
-      <w:bookmarkStart w:id="30" w:name="_Toc255400754"/>
+      <w:bookmarkStart w:id="30" w:name="_Toc255489527"/>
       <w:bookmarkEnd w:id="29"/>
       <w:r>
         <w:lastRenderedPageBreak/>
@@ -13047,7 +13047,7 @@
         </w:rPr>
       </w:pPr>
       <w:bookmarkStart w:id="31" w:name="_TOC24010"/>
-      <w:bookmarkStart w:id="32" w:name="_Toc255400755"/>
+      <w:bookmarkStart w:id="32" w:name="_Toc255489528"/>
       <w:bookmarkEnd w:id="31"/>
       <w:proofErr w:type="spellStart"/>
       <w:r>
@@ -13119,7 +13119,7 @@
       <w:pPr>
         <w:pStyle w:val="Caption"/>
       </w:pPr>
-      <w:bookmarkStart w:id="33" w:name="_Toc255400792"/>
+      <w:bookmarkStart w:id="33" w:name="_Toc255489565"/>
       <w:r>
         <w:t xml:space="preserve">Figure </w:t>
       </w:r>
@@ -13509,7 +13509,7 @@
         </w:tabs>
         <w:ind w:left="648" w:hanging="648"/>
       </w:pPr>
-      <w:bookmarkStart w:id="34" w:name="_Toc255400756"/>
+      <w:bookmarkStart w:id="34" w:name="_Toc255489529"/>
       <w:proofErr w:type="spellStart"/>
       <w:r>
         <w:rPr>
@@ -13975,7 +13975,7 @@
         </w:rPr>
       </w:pPr>
       <w:bookmarkStart w:id="35" w:name="_TOC24739"/>
-      <w:bookmarkStart w:id="36" w:name="_Toc255400757"/>
+      <w:bookmarkStart w:id="36" w:name="_Toc255489530"/>
       <w:bookmarkEnd w:id="35"/>
       <w:proofErr w:type="spellStart"/>
       <w:r>
@@ -14047,7 +14047,7 @@
       <w:pPr>
         <w:pStyle w:val="Caption"/>
       </w:pPr>
-      <w:bookmarkStart w:id="37" w:name="_Toc255400793"/>
+      <w:bookmarkStart w:id="37" w:name="_Toc255489566"/>
       <w:r>
         <w:t xml:space="preserve">Figure </w:t>
       </w:r>
@@ -14413,7 +14413,7 @@
         </w:tabs>
         <w:ind w:left="648" w:hanging="648"/>
       </w:pPr>
-      <w:bookmarkStart w:id="38" w:name="_Toc255400758"/>
+      <w:bookmarkStart w:id="38" w:name="_Toc255489531"/>
       <w:proofErr w:type="spellStart"/>
       <w:r>
         <w:rPr>
@@ -14838,7 +14838,7 @@
         </w:rPr>
       </w:pPr>
       <w:bookmarkStart w:id="39" w:name="_TOC25401"/>
-      <w:bookmarkStart w:id="40" w:name="_Toc255400759"/>
+      <w:bookmarkStart w:id="40" w:name="_Toc255489532"/>
       <w:bookmarkEnd w:id="39"/>
       <w:proofErr w:type="spellStart"/>
       <w:r>
@@ -14910,7 +14910,7 @@
       <w:pPr>
         <w:pStyle w:val="Caption"/>
       </w:pPr>
-      <w:bookmarkStart w:id="41" w:name="_Toc255400794"/>
+      <w:bookmarkStart w:id="41" w:name="_Toc255489567"/>
       <w:r>
         <w:t xml:space="preserve">Figure </w:t>
       </w:r>
@@ -15519,7 +15519,7 @@
         </w:tabs>
         <w:ind w:left="648" w:hanging="648"/>
       </w:pPr>
-      <w:bookmarkStart w:id="42" w:name="_Toc255400760"/>
+      <w:bookmarkStart w:id="42" w:name="_Toc255489533"/>
       <w:proofErr w:type="spellStart"/>
       <w:r>
         <w:rPr>
@@ -15998,7 +15998,7 @@
       </w:pPr>
       <w:bookmarkStart w:id="43" w:name="_TOC25936"/>
       <w:bookmarkStart w:id="44" w:name="_Ref77083843"/>
-      <w:bookmarkStart w:id="45" w:name="_Toc255400761"/>
+      <w:bookmarkStart w:id="45" w:name="_Toc255489534"/>
       <w:bookmarkEnd w:id="43"/>
       <w:r>
         <w:t>Header</w:t>
@@ -16235,7 +16235,7 @@
       <w:pPr>
         <w:pStyle w:val="Caption"/>
       </w:pPr>
-      <w:bookmarkStart w:id="46" w:name="_Toc255400795"/>
+      <w:bookmarkStart w:id="46" w:name="_Toc255489568"/>
       <w:r>
         <w:t xml:space="preserve">Figure </w:t>
       </w:r>
@@ -16328,7 +16328,7 @@
         </w:tabs>
         <w:ind w:left="648" w:hanging="648"/>
       </w:pPr>
-      <w:bookmarkStart w:id="47" w:name="_Toc255400762"/>
+      <w:bookmarkStart w:id="47" w:name="_Toc255489535"/>
       <w:r>
         <w:t>Header Attributes</w:t>
       </w:r>
@@ -18061,7 +18061,7 @@
         <w:pStyle w:val="Heading1"/>
       </w:pPr>
       <w:bookmarkStart w:id="48" w:name="_TOC28320"/>
-      <w:bookmarkStart w:id="49" w:name="_Toc255400763"/>
+      <w:bookmarkStart w:id="49" w:name="_Toc255489536"/>
       <w:bookmarkEnd w:id="48"/>
       <w:r>
         <w:lastRenderedPageBreak/>
@@ -18455,7 +18455,7 @@
         <w:ind w:hanging="648"/>
       </w:pPr>
       <w:bookmarkStart w:id="50" w:name="_TOC29247"/>
-      <w:bookmarkStart w:id="51" w:name="_Toc255400764"/>
+      <w:bookmarkStart w:id="51" w:name="_Toc255489537"/>
       <w:bookmarkEnd w:id="50"/>
       <w:r>
         <w:t>Standard Request Sequence</w:t>
@@ -18869,7 +18869,7 @@
       <w:pPr>
         <w:pStyle w:val="Caption"/>
       </w:pPr>
-      <w:bookmarkStart w:id="52" w:name="_Toc255400796"/>
+      <w:bookmarkStart w:id="52" w:name="_Toc255489569"/>
       <w:r>
         <w:t xml:space="preserve">Figure </w:t>
       </w:r>
@@ -18930,7 +18930,7 @@
         <w:ind w:hanging="648"/>
       </w:pPr>
       <w:bookmarkStart w:id="53" w:name="_TOC31007"/>
-      <w:bookmarkStart w:id="54" w:name="_Toc255400765"/>
+      <w:bookmarkStart w:id="54" w:name="_Toc255489538"/>
       <w:bookmarkEnd w:id="53"/>
       <w:r>
         <w:lastRenderedPageBreak/>
@@ -20410,7 +20410,7 @@
         <w:ind w:hanging="648"/>
       </w:pPr>
       <w:bookmarkStart w:id="55" w:name="_TOC33579"/>
-      <w:bookmarkStart w:id="56" w:name="_Toc255400766"/>
+      <w:bookmarkStart w:id="56" w:name="_Toc255489539"/>
       <w:bookmarkEnd w:id="55"/>
       <w:r>
         <w:t>Sample Request</w:t>
@@ -20552,7 +20552,7 @@
       <w:r>
         <w:t xml:space="preserve"> </w:t>
       </w:r>
-      <w:bookmarkStart w:id="57" w:name="_Toc255400797"/>
+      <w:bookmarkStart w:id="57" w:name="_Toc255489570"/>
       <w:r>
         <w:t xml:space="preserve">Figure </w:t>
       </w:r>
@@ -20752,7 +20752,7 @@
         </w:tabs>
         <w:ind w:left="648" w:hanging="648"/>
       </w:pPr>
-      <w:bookmarkStart w:id="58" w:name="_Toc255400767"/>
+      <w:bookmarkStart w:id="58" w:name="_Toc255489540"/>
       <w:r>
         <w:t>Parameters</w:t>
       </w:r>
@@ -21279,7 +21279,7 @@
         <w:ind w:hanging="648"/>
       </w:pPr>
       <w:bookmarkStart w:id="59" w:name="_TOC36965"/>
-      <w:bookmarkStart w:id="60" w:name="_Toc255400768"/>
+      <w:bookmarkStart w:id="60" w:name="_Toc255489541"/>
       <w:bookmarkEnd w:id="59"/>
       <w:r>
         <w:lastRenderedPageBreak/>
@@ -21597,7 +21597,7 @@
         </w:tabs>
         <w:ind w:left="648" w:hanging="648"/>
       </w:pPr>
-      <w:bookmarkStart w:id="61" w:name="_Toc255400769"/>
+      <w:bookmarkStart w:id="61" w:name="_Toc255489542"/>
       <w:r>
         <w:t>Parameters</w:t>
       </w:r>
@@ -21869,7 +21869,7 @@
       <w:pPr>
         <w:pStyle w:val="Heading3"/>
       </w:pPr>
-      <w:bookmarkStart w:id="62" w:name="_Toc255400770"/>
+      <w:bookmarkStart w:id="62" w:name="_Toc255489543"/>
       <w:r>
         <w:t>Getting the S</w:t>
       </w:r>
@@ -21931,14 +21931,14 @@
         <w:ind w:hanging="648"/>
       </w:pPr>
       <w:bookmarkStart w:id="63" w:name="_TOC38502"/>
-      <w:bookmarkStart w:id="64" w:name="_Toc255400771"/>
-      <w:bookmarkStart w:id="65" w:name="_Ref77083976"/>
+      <w:bookmarkStart w:id="64" w:name="_Ref77083976"/>
+      <w:bookmarkStart w:id="65" w:name="_Toc255489544"/>
       <w:bookmarkEnd w:id="63"/>
       <w:r>
         <w:lastRenderedPageBreak/>
         <w:t>Streaming</w:t>
       </w:r>
-      <w:bookmarkEnd w:id="64"/>
+      <w:bookmarkEnd w:id="65"/>
     </w:p>
     <w:p>
       <w:pPr>
@@ -25102,7 +25102,7 @@
         <w:pStyle w:val="Heading2"/>
         <w:ind w:hanging="648"/>
       </w:pPr>
-      <w:bookmarkStart w:id="66" w:name="_Toc255400772"/>
+      <w:bookmarkStart w:id="66" w:name="_Toc255489545"/>
       <w:r>
         <w:t xml:space="preserve">HTTP Response Codes and </w:t>
       </w:r>
@@ -25112,7 +25112,7 @@
         </w:rPr>
         <w:t>Error</w:t>
       </w:r>
-      <w:bookmarkEnd w:id="65"/>
+      <w:bookmarkEnd w:id="64"/>
       <w:bookmarkEnd w:id="66"/>
     </w:p>
     <w:p>
@@ -25714,8 +25714,8 @@
           <w:rStyle w:val="ImbeddedCode"/>
         </w:rPr>
       </w:pPr>
-      <w:bookmarkStart w:id="67" w:name="_Toc255400773"/>
-      <w:bookmarkStart w:id="68" w:name="_Ref77083934"/>
+      <w:bookmarkStart w:id="67" w:name="_Ref77083934"/>
+      <w:bookmarkStart w:id="68" w:name="_Toc255489546"/>
       <w:proofErr w:type="spellStart"/>
       <w:r>
         <w:rPr>
@@ -25723,7 +25723,7 @@
         </w:rPr>
         <w:t>MTConnectError</w:t>
       </w:r>
-      <w:bookmarkEnd w:id="67"/>
+      <w:bookmarkEnd w:id="68"/>
       <w:proofErr w:type="spellEnd"/>
     </w:p>
     <w:p>
@@ -25839,7 +25839,7 @@
           <w:rStyle w:val="ImbeddedCode"/>
         </w:rPr>
       </w:pPr>
-      <w:bookmarkStart w:id="69" w:name="_Toc255400774"/>
+      <w:bookmarkStart w:id="69" w:name="_Toc255489547"/>
       <w:r>
         <w:rPr>
           <w:rStyle w:val="ImbeddedCode"/>
@@ -25953,14 +25953,14 @@
           <w:rStyle w:val="ImbeddedCode"/>
         </w:rPr>
       </w:pPr>
-      <w:bookmarkStart w:id="70" w:name="_Toc255400775"/>
+      <w:bookmarkStart w:id="70" w:name="_Toc255489548"/>
       <w:r>
         <w:rPr>
           <w:rStyle w:val="ImbeddedCode"/>
         </w:rPr>
         <w:t>Error</w:t>
       </w:r>
-      <w:bookmarkEnd w:id="68"/>
+      <w:bookmarkEnd w:id="67"/>
       <w:bookmarkEnd w:id="70"/>
     </w:p>
     <w:p>
@@ -27314,7 +27314,7 @@
         <w:ind w:hanging="648"/>
       </w:pPr>
       <w:bookmarkStart w:id="71" w:name="_TOC39901"/>
-      <w:bookmarkStart w:id="72" w:name="_Toc255400776"/>
+      <w:bookmarkStart w:id="72" w:name="_Toc255489549"/>
       <w:bookmarkEnd w:id="71"/>
       <w:r>
         <w:t>Protocol Details</w:t>
@@ -27672,7 +27672,7 @@
       <w:pPr>
         <w:pStyle w:val="Caption"/>
       </w:pPr>
-      <w:bookmarkStart w:id="73" w:name="_Toc255400798"/>
+      <w:bookmarkStart w:id="73" w:name="_Toc255489571"/>
       <w:r>
         <w:t xml:space="preserve">Figure </w:t>
       </w:r>
@@ -27780,7 +27780,7 @@
         <w:ind w:hanging="648"/>
       </w:pPr>
       <w:bookmarkStart w:id="74" w:name="_TOC42069"/>
-      <w:bookmarkStart w:id="75" w:name="_Toc255400777"/>
+      <w:bookmarkStart w:id="75" w:name="_Toc255489550"/>
       <w:bookmarkEnd w:id="74"/>
       <w:r>
         <w:t>Request without Filtering</w:t>
@@ -27873,7 +27873,7 @@
       <w:pPr>
         <w:pStyle w:val="Caption"/>
       </w:pPr>
-      <w:bookmarkStart w:id="76" w:name="_Toc255400799"/>
+      <w:bookmarkStart w:id="76" w:name="_Toc255489572"/>
       <w:r>
         <w:t xml:space="preserve">Figure </w:t>
       </w:r>
@@ -27983,7 +27983,7 @@
       <w:pPr>
         <w:pStyle w:val="Caption"/>
       </w:pPr>
-      <w:bookmarkStart w:id="77" w:name="_Toc255400800"/>
+      <w:bookmarkStart w:id="77" w:name="_Toc255489573"/>
       <w:r>
         <w:t xml:space="preserve">Figure </w:t>
       </w:r>
@@ -28083,7 +28083,7 @@
       <w:pPr>
         <w:pStyle w:val="Caption"/>
       </w:pPr>
-      <w:bookmarkStart w:id="78" w:name="_Toc255400801"/>
+      <w:bookmarkStart w:id="78" w:name="_Toc255489574"/>
       <w:r>
         <w:t xml:space="preserve">Figure </w:t>
       </w:r>
@@ -28348,7 +28348,7 @@
         <w:ind w:hanging="648"/>
       </w:pPr>
       <w:bookmarkStart w:id="79" w:name="_TOC44006"/>
-      <w:bookmarkStart w:id="80" w:name="_Toc255400778"/>
+      <w:bookmarkStart w:id="80" w:name="_Toc255489551"/>
       <w:bookmarkEnd w:id="79"/>
       <w:r>
         <w:lastRenderedPageBreak/>
@@ -28422,7 +28422,7 @@
       <w:pPr>
         <w:pStyle w:val="Caption"/>
       </w:pPr>
-      <w:bookmarkStart w:id="81" w:name="_Toc255400802"/>
+      <w:bookmarkStart w:id="81" w:name="_Toc255489575"/>
       <w:r>
         <w:t xml:space="preserve">Figure </w:t>
       </w:r>
@@ -28609,7 +28609,7 @@
       <w:pPr>
         <w:pStyle w:val="Caption"/>
       </w:pPr>
-      <w:bookmarkStart w:id="82" w:name="_Toc255400803"/>
+      <w:bookmarkStart w:id="82" w:name="_Toc255489576"/>
       <w:r>
         <w:t xml:space="preserve">Figure </w:t>
       </w:r>
@@ -28812,7 +28812,7 @@
       <w:pPr>
         <w:pStyle w:val="Caption"/>
       </w:pPr>
-      <w:bookmarkStart w:id="83" w:name="_Toc255400804"/>
+      <w:bookmarkStart w:id="83" w:name="_Toc255489577"/>
       <w:r>
         <w:t xml:space="preserve">Figure </w:t>
       </w:r>
@@ -28876,7 +28876,7 @@
       </w:pPr>
       <w:bookmarkStart w:id="84" w:name="_TOC45593"/>
       <w:bookmarkStart w:id="85" w:name="_Ref77085192"/>
-      <w:bookmarkStart w:id="86" w:name="_Toc255400779"/>
+      <w:bookmarkStart w:id="86" w:name="_Toc255489552"/>
       <w:bookmarkEnd w:id="84"/>
       <w:r>
         <w:t>Fault Tolerance and Recovery</w:t>
@@ -28912,7 +28912,7 @@
         </w:tabs>
         <w:ind w:left="648" w:hanging="648"/>
       </w:pPr>
-      <w:bookmarkStart w:id="87" w:name="_Toc255400780"/>
+      <w:bookmarkStart w:id="87" w:name="_Toc255489553"/>
       <w:r>
         <w:t>Application Failure</w:t>
       </w:r>
@@ -29020,7 +29020,7 @@
       <w:pPr>
         <w:pStyle w:val="Caption"/>
       </w:pPr>
-      <w:bookmarkStart w:id="88" w:name="_Toc255400805"/>
+      <w:bookmarkStart w:id="88" w:name="_Toc255489578"/>
       <w:r>
         <w:t xml:space="preserve">Figure </w:t>
       </w:r>
@@ -29064,7 +29064,7 @@
         </w:tabs>
         <w:ind w:left="648" w:hanging="648"/>
       </w:pPr>
-      <w:bookmarkStart w:id="89" w:name="_Toc255400781"/>
+      <w:bookmarkStart w:id="89" w:name="_Toc255489554"/>
       <w:r>
         <w:t>Agent Failure</w:t>
       </w:r>
@@ -29178,7 +29178,7 @@
       <w:pPr>
         <w:pStyle w:val="Caption"/>
       </w:pPr>
-      <w:bookmarkStart w:id="90" w:name="_Toc255400806"/>
+      <w:bookmarkStart w:id="90" w:name="_Toc255489579"/>
       <w:r>
         <w:t xml:space="preserve">Figure </w:t>
       </w:r>
@@ -29249,7 +29249,7 @@
       <w:pPr>
         <w:pStyle w:val="Heading3"/>
       </w:pPr>
-      <w:bookmarkStart w:id="91" w:name="_Toc255400782"/>
+      <w:bookmarkStart w:id="91" w:name="_Toc255489555"/>
       <w:r>
         <w:t>Data Persistence and Recovery</w:t>
       </w:r>
@@ -29489,7 +29489,7 @@
       <w:pPr>
         <w:pStyle w:val="Heading2"/>
       </w:pPr>
-      <w:bookmarkStart w:id="92" w:name="_Toc255400783"/>
+      <w:bookmarkStart w:id="92" w:name="_Toc255489556"/>
       <w:r>
         <w:t>Unavailability of Data</w:t>
       </w:r>
@@ -29697,7 +29697,7 @@
           <w:noProof/>
         </w:rPr>
       </w:pPr>
-      <w:bookmarkStart w:id="93" w:name="_Toc255400807"/>
+      <w:bookmarkStart w:id="93" w:name="_Toc255489580"/>
       <w:r>
         <w:t xml:space="preserve">Figure </w:t>
       </w:r>
@@ -29783,7 +29783,7 @@
       <w:pPr>
         <w:pStyle w:val="Heading3"/>
       </w:pPr>
-      <w:bookmarkStart w:id="94" w:name="_Toc255400784"/>
+      <w:bookmarkStart w:id="94" w:name="_Toc255489557"/>
       <w:r>
         <w:t>Examples</w:t>
       </w:r>
@@ -34763,7 +34763,7 @@
       <w:pPr>
         <w:pStyle w:val="Heading3"/>
       </w:pPr>
-      <w:bookmarkStart w:id="95" w:name="_Toc255400785"/>
+      <w:bookmarkStart w:id="95" w:name="_Toc255489558"/>
       <w:r>
         <w:lastRenderedPageBreak/>
         <w:t>Constant valued data items</w:t>
@@ -36106,9 +36106,35 @@
     </w:p>
     <w:p>
       <w:pPr>
+        <w:pStyle w:val="BodyA"/>
+        <w:rPr>
+          <w:i/>
+        </w:rPr>
+      </w:pPr>
+      <w:r>
+        <w:t xml:space="preserve">For more information on </w:t>
+      </w:r>
+      <w:r>
+        <w:rPr>
+          <w:rStyle w:val="ImbeddedCode"/>
+        </w:rPr>
+        <w:t>Constraints</w:t>
+      </w:r>
+      <w:r>
+        <w:t xml:space="preserve">, see </w:t>
+      </w:r>
+      <w:r>
+        <w:rPr>
+          <w:i/>
+        </w:rPr>
+        <w:t xml:space="preserve">MTConnect Part 2, Section 4.1 – Data Item Element. </w:t>
+      </w:r>
+    </w:p>
+    <w:p>
+      <w:pPr>
         <w:pStyle w:val="Appendices"/>
       </w:pPr>
-      <w:bookmarkStart w:id="96" w:name="_Toc255400786"/>
+      <w:bookmarkStart w:id="96" w:name="_Toc255489559"/>
       <w:r>
         <w:lastRenderedPageBreak/>
         <w:t>Appendices</w:t>
@@ -36125,7 +36151,7 @@
       <w:bookmarkStart w:id="99" w:name="_Ref89787999"/>
       <w:bookmarkStart w:id="100" w:name="_Ref89788104"/>
       <w:bookmarkStart w:id="101" w:name="_Ref89788265"/>
-      <w:bookmarkStart w:id="102" w:name="_Toc255400787"/>
+      <w:bookmarkStart w:id="102" w:name="_Toc255489560"/>
       <w:bookmarkEnd w:id="97"/>
       <w:bookmarkEnd w:id="98"/>
       <w:r>
@@ -36515,7 +36541,7 @@
       <w:pPr>
         <w:pStyle w:val="Appendix1"/>
       </w:pPr>
-      <w:bookmarkStart w:id="103" w:name="_Toc255400788"/>
+      <w:bookmarkStart w:id="103" w:name="_Toc255489561"/>
       <w:r>
         <w:lastRenderedPageBreak/>
         <w:t>Discovery</w:t>
@@ -36727,7 +36753,7 @@
         <w:pStyle w:val="Appendix2"/>
       </w:pPr>
       <w:bookmarkStart w:id="104" w:name="_TOC18385"/>
-      <w:bookmarkStart w:id="105" w:name="_Toc255400789"/>
+      <w:bookmarkStart w:id="105" w:name="_Toc255489562"/>
       <w:bookmarkEnd w:id="104"/>
       <w:r>
         <w:t>Physical Architecture</w:t>
@@ -36856,7 +36882,7 @@
       <w:pPr>
         <w:pStyle w:val="Caption"/>
       </w:pPr>
-      <w:bookmarkStart w:id="106" w:name="_Toc255400808"/>
+      <w:bookmarkStart w:id="106" w:name="_Toc255489581"/>
       <w:r>
         <w:t xml:space="preserve">Figure </w:t>
       </w:r>
@@ -37201,7 +37227,7 @@
       <w:rPr>
         <w:rFonts w:ascii="Times New Roman" w:hAnsi="Times New Roman"/>
       </w:rPr>
-      <w:t xml:space="preserve"> – Draft C</w:t>
+      <w:t xml:space="preserve"> – Draft D</w:t>
     </w:r>
     <w:r>
       <w:rPr>
@@ -37303,7 +37329,7 @@
       <w:rPr>
         <w:rFonts w:ascii="Times New Roman" w:hAnsi="Times New Roman"/>
       </w:rPr>
-      <w:t>erview - Version 1.1.0 – Draft C</w:t>
+      <w:t>erview - Version 1.1.0 – Draft D</w:t>
     </w:r>
     <w:r>
       <w:rPr>
@@ -37404,7 +37430,7 @@
       <w:rPr>
         <w:rFonts w:ascii="Times New Roman" w:hAnsi="Times New Roman"/>
       </w:rPr>
-      <w:t>erview - Version 1.1.0 – Draft C</w:t>
+      <w:t>erview - Version 1.1.0 – Draft D</w:t>
     </w:r>
     <w:r>
       <w:rPr>
@@ -37505,7 +37531,7 @@
       <w:rPr>
         <w:rFonts w:ascii="Times New Roman" w:hAnsi="Times New Roman"/>
       </w:rPr>
-      <w:t>erview - Version 1.1.0 – Draft C</w:t>
+      <w:t>erview - Version 1.1.0 – Draft D</w:t>
     </w:r>
     <w:r>
       <w:rPr>
@@ -37536,7 +37562,7 @@
         <w:rFonts w:ascii="Times New Roman" w:hAnsi="Times New Roman"/>
         <w:noProof/>
       </w:rPr>
-      <w:t>32</w:t>
+      <w:t>49</w:t>
     </w:r>
     <w:r>
       <w:rPr>
@@ -37701,7 +37727,7 @@
         <w:sz w:val="18"/>
         <w:szCs w:val="20"/>
       </w:rPr>
-      <w:t>March 3, 2010</w:t>
+      <w:t>March 4, 2010</w:t>
     </w:r>
     <w:r>
       <w:rPr>
@@ -41381,6 +41407,7 @@
   <w:style w:type="character" w:default="1" w:styleId="DefaultParagraphFont">
     <w:name w:val="Default Paragraph Font"/>
     <w:uiPriority w:val="1"/>
+    <w:semiHidden/>
     <w:unhideWhenUsed/>
   </w:style>
   <w:style w:type="table" w:default="1" w:styleId="TableNormal">
@@ -42413,7 +42440,7 @@
 </file>
 
 <file path=customXml/itemProps1.xml><?xml version="1.0" encoding="utf-8"?>
-<ds:datastoreItem xmlns:ds="http://schemas.openxmlformats.org/officeDocument/2006/customXml" ds:itemID="{9E5D2260-FD3E-4FAF-80F3-E2D91B2FD6A9}">
+<ds:datastoreItem xmlns:ds="http://schemas.openxmlformats.org/officeDocument/2006/customXml" ds:itemID="{6D37C659-6A78-41AB-951A-521D65D1E8F9}">
   <ds:schemaRefs>
     <ds:schemaRef ds:uri="http://schemas.openxmlformats.org/officeDocument/2006/bibliography"/>
   </ds:schemaRefs>

</xml_diff>

<commit_message>
Draft E (in progress): Issues #565, #567, #566, #557, #560, #561, #562, #563, #564, #565, and more...
</commit_message>
<xml_diff>
--- a/MTC_Part_1_Overview.docx
+++ b/MTC_Part_1_Overview.docx
@@ -136,7 +136,7 @@
                       <w:rFonts w:ascii="Times New Roman" w:hAnsi="Times New Roman"/>
                       <w:noProof/>
                     </w:rPr>
-                    <w:t>March 4, 2010</w:t>
+                    <w:t>March 10, 2010</w:t>
                   </w:r>
                   <w:r>
                     <w:fldChar w:fldCharType="end"/>
@@ -216,7 +216,13 @@
                     <w:rPr>
                       <w:sz w:val="36"/>
                     </w:rPr>
-                    <w:t>Version 1.1.0 – Draft D</w:t>
+                    <w:t xml:space="preserve">Version 1.1.0 – </w:t>
+                  </w:r>
+                  <w:r>
+                    <w:rPr>
+                      <w:sz w:val="36"/>
+                    </w:rPr>
+                    <w:t>Draft E</w:t>
                   </w:r>
                 </w:p>
               </w:txbxContent>
@@ -6358,7 +6364,10 @@
         <w:t>Part 1: Overview and Protocol</w:t>
       </w:r>
       <w:r>
-        <w:t xml:space="preserve"> – Version 1.1.0 Draft B</w:t>
+        <w:t xml:space="preserve"> – Version 1.1.0 </w:t>
+      </w:r>
+      <w:r>
+        <w:t>Draft E</w:t>
       </w:r>
     </w:p>
     <w:p>
@@ -6371,7 +6380,10 @@
         <w:t>Part 2: Components and Data Items</w:t>
       </w:r>
       <w:r>
-        <w:t xml:space="preserve"> – Version 1.1.0 Draft B</w:t>
+        <w:t xml:space="preserve"> – Version 1.1.0 </w:t>
+      </w:r>
+      <w:r>
+        <w:t>Draft E</w:t>
       </w:r>
     </w:p>
     <w:p>
@@ -6384,7 +6396,10 @@
         <w:t>Part 3: Streams, Events and Samples</w:t>
       </w:r>
       <w:r>
-        <w:t xml:space="preserve"> – Version 1.1.0 Draft B</w:t>
+        <w:t xml:space="preserve"> – Version 1.1.0 </w:t>
+      </w:r>
+      <w:r>
+        <w:t>Draft E</w:t>
       </w:r>
     </w:p>
     <w:p>
@@ -17576,6 +17591,9 @@
       </w:r>
       <w:proofErr w:type="spellStart"/>
       <w:r>
+        <w:rPr>
+          <w:rStyle w:val="ImbeddedCode"/>
+        </w:rPr>
         <w:t>nextSequence</w:t>
       </w:r>
       <w:proofErr w:type="spellEnd"/>
@@ -17584,6 +17602,9 @@
       </w:r>
       <w:proofErr w:type="spellStart"/>
       <w:r>
+        <w:rPr>
+          <w:rStyle w:val="ImbeddedCode"/>
+        </w:rPr>
         <w:t>firstSequence</w:t>
       </w:r>
       <w:proofErr w:type="spellEnd"/>
@@ -17592,6 +17613,9 @@
       </w:r>
       <w:proofErr w:type="spellStart"/>
       <w:r>
+        <w:rPr>
+          <w:rStyle w:val="ImbeddedCode"/>
+        </w:rPr>
         <w:t>lastSequence</w:t>
       </w:r>
       <w:proofErr w:type="spellEnd"/>
@@ -17626,6 +17650,9 @@
       </w:r>
       <w:proofErr w:type="spellStart"/>
       <w:r>
+        <w:rPr>
+          <w:rStyle w:val="ImbeddedCode"/>
+        </w:rPr>
         <w:t>testIndicator</w:t>
       </w:r>
       <w:proofErr w:type="spellEnd"/>
@@ -18017,7 +18044,11 @@
         <w:t>SHOULD</w:t>
       </w:r>
       <w:r>
-        <w:t xml:space="preserve"> be sufficiently large to contain at least five minutes’ worth of events and samples. Larger buffers are more desirable since they allow longer application recovery cycles. If the buffer is too small, data can be lost. The </w:t>
+        <w:t xml:space="preserve"> be sufficiently large to contain at least five minutes’ worth of events and samples. Larger buffers are more desirable since they allow longer </w:t>
+      </w:r>
+      <w:r>
+        <w:lastRenderedPageBreak/>
+        <w:t xml:space="preserve">application recovery cycles. If the buffer is too small, data can be lost. The </w:t>
       </w:r>
       <w:r>
         <w:rPr>
@@ -18041,7 +18072,6 @@
         <w:rPr>
           <w:b/>
         </w:rPr>
-        <w:lastRenderedPageBreak/>
         <w:t>NOT</w:t>
       </w:r>
       <w:r>
@@ -20497,12 +20527,11 @@
           <w:b w:val="0"/>
           <w:noProof/>
         </w:rPr>
-        <w:lastRenderedPageBreak/>
         <w:drawing>
           <wp:inline distT="0" distB="0" distL="0" distR="0">
-            <wp:extent cx="5543550" cy="4604387"/>
-            <wp:effectExtent l="19050" t="0" r="0" b="0"/>
-            <wp:docPr id="6" name="Picture 1"/>
+            <wp:extent cx="4854875" cy="4034204"/>
+            <wp:effectExtent l="19050" t="0" r="2875" b="0"/>
+            <wp:docPr id="1" name="Picture 1"/>
             <wp:cNvGraphicFramePr>
               <a:graphicFrameLocks xmlns:a="http://schemas.openxmlformats.org/drawingml/2006/main" noChangeAspect="1"/>
             </wp:cNvGraphicFramePr>
@@ -20525,7 +20554,7 @@
                   <pic:spPr bwMode="auto">
                     <a:xfrm>
                       <a:off x="0" y="0"/>
-                      <a:ext cx="5546598" cy="4606919"/>
+                      <a:ext cx="4860448" cy="4038835"/>
                     </a:xfrm>
                     <a:prstGeom prst="rect">
                       <a:avLst/>
@@ -20684,7 +20713,6 @@
       </w:pPr>
       <w:proofErr w:type="gramStart"/>
       <w:r>
-        <w:lastRenderedPageBreak/>
         <w:t>or</w:t>
       </w:r>
       <w:proofErr w:type="gramEnd"/>
@@ -21033,7 +21061,11 @@
         <w:t>MUST NOT</w:t>
       </w:r>
       <w:r>
-        <w:t xml:space="preserve"> send back more than this number of events and samples (in aggregate), but fewer events and samples </w:t>
+        <w:t xml:space="preserve"> send back more than this number of events and samples (in aggregate), but </w:t>
+      </w:r>
+      <w:r>
+        <w:lastRenderedPageBreak/>
+        <w:t xml:space="preserve">fewer events and samples </w:t>
       </w:r>
       <w:r>
         <w:rPr>
@@ -21282,7 +21314,6 @@
       <w:bookmarkStart w:id="60" w:name="_Toc255489541"/>
       <w:bookmarkEnd w:id="59"/>
       <w:r>
-        <w:lastRenderedPageBreak/>
         <w:t>Current Request</w:t>
       </w:r>
       <w:bookmarkEnd w:id="60"/>
@@ -21659,6 +21690,7 @@
         <w:rPr>
           <w:rStyle w:val="ImbeddedCode"/>
         </w:rPr>
+        <w:lastRenderedPageBreak/>
         <w:t>path</w:t>
       </w:r>
       <w:proofErr w:type="gramEnd"/>
@@ -21931,14 +21963,13 @@
         <w:ind w:hanging="648"/>
       </w:pPr>
       <w:bookmarkStart w:id="63" w:name="_TOC38502"/>
-      <w:bookmarkStart w:id="64" w:name="_Ref77083976"/>
-      <w:bookmarkStart w:id="65" w:name="_Toc255489544"/>
+      <w:bookmarkStart w:id="64" w:name="_Toc255489544"/>
+      <w:bookmarkStart w:id="65" w:name="_Ref77083976"/>
       <w:bookmarkEnd w:id="63"/>
       <w:r>
-        <w:lastRenderedPageBreak/>
         <w:t>Streaming</w:t>
       </w:r>
-      <w:bookmarkEnd w:id="65"/>
+      <w:bookmarkEnd w:id="64"/>
     </w:p>
     <w:p>
       <w:pPr>
@@ -22278,18 +22309,48 @@
     <w:p>
       <w:pPr>
         <w:pStyle w:val="BodyA"/>
-        <w:rPr>
-          <w:rStyle w:val="DefaultParagraphFont1"/>
-        </w:rPr>
       </w:pPr>
       <w:r>
         <w:t xml:space="preserve">Request: </w:t>
       </w:r>
+    </w:p>
+    <w:p>
+      <w:pPr>
+        <w:pStyle w:val="BodyA"/>
+        <w:rPr>
+          <w:rStyle w:val="DefaultParagraphFont1"/>
+          <w:sz w:val="20"/>
+        </w:rPr>
+      </w:pPr>
       <w:r>
         <w:rPr>
           <w:rStyle w:val="ImbeddedCode"/>
-        </w:rPr>
-        <w:t>http://localhost:3000/sample?frequency=1000&amp;path=//Power</w:t>
+          <w:sz w:val="20"/>
+        </w:rPr>
+        <w:t>http://localhost</w:t>
+      </w:r>
+      <w:r>
+        <w:rPr>
+          <w:rStyle w:val="ImbeddedCode"/>
+          <w:sz w:val="20"/>
+        </w:rPr>
+        <w:t>/sample?frequency=1000&amp;path=//</w:t>
+      </w:r>
+      <w:proofErr w:type="gramStart"/>
+      <w:r>
+        <w:rPr>
+          <w:rStyle w:val="ImbeddedCode"/>
+          <w:sz w:val="20"/>
+        </w:rPr>
+        <w:t>DataItem[</w:t>
+      </w:r>
+      <w:proofErr w:type="gramEnd"/>
+      <w:r>
+        <w:rPr>
+          <w:rStyle w:val="ImbeddedCode"/>
+          <w:sz w:val="20"/>
+        </w:rPr>
+        <w:t>@type=”AVAILABILITY”]</w:t>
       </w:r>
     </w:p>
     <w:p>
@@ -22405,6 +22466,7 @@
         <w:rPr>
           <w:rStyle w:val="DefaultParagraphFont1"/>
         </w:rPr>
+        <w:lastRenderedPageBreak/>
         <w:t>Cache-Control: private</w:t>
       </w:r>
     </w:p>
@@ -22655,7 +22717,6 @@
         <w:rPr>
           <w:rStyle w:val="DefaultParagraphFont1"/>
         </w:rPr>
-        <w:lastRenderedPageBreak/>
         <w:t xml:space="preserve">   </w:t>
       </w:r>
       <w:proofErr w:type="spellStart"/>
@@ -23220,6 +23281,7 @@
         <w:rPr>
           <w:rStyle w:val="DefaultParagraphFont1"/>
         </w:rPr>
+        <w:lastRenderedPageBreak/>
         <w:t xml:space="preserve">   </w:t>
       </w:r>
       <w:proofErr w:type="spellStart"/>
@@ -23521,7 +23583,13 @@
         <w:rPr>
           <w:rStyle w:val="DefaultParagraphFont1"/>
         </w:rPr>
-        <w:t xml:space="preserve">  &lt;</w:t>
+        <w:t xml:space="preserve">  </w:t>
+      </w:r>
+      <w:r>
+        <w:rPr>
+          <w:rStyle w:val="DefaultParagraphFont1"/>
+        </w:rPr>
+        <w:t>&lt;</w:t>
       </w:r>
       <w:proofErr w:type="spellStart"/>
       <w:r>
@@ -23579,11 +23647,63 @@
         </w:rPr>
         <w:t xml:space="preserve">      &lt;</w:t>
       </w:r>
+      <w:r>
+        <w:rPr>
+          <w:rStyle w:val="DefaultParagraphFont1"/>
+        </w:rPr>
+        <w:t>Available</w:t>
+      </w:r>
+      <w:r>
+        <w:rPr>
+          <w:rStyle w:val="DefaultParagraphFont1"/>
+        </w:rPr>
+        <w:t xml:space="preserve"> </w:t>
+      </w:r>
       <w:proofErr w:type="spellStart"/>
       <w:r>
         <w:rPr>
           <w:rStyle w:val="DefaultParagraphFont1"/>
         </w:rPr>
+        <w:t>dataItemId</w:t>
+      </w:r>
+      <w:proofErr w:type="spellEnd"/>
+      <w:r>
+        <w:rPr>
+          <w:rStyle w:val="DefaultParagraphFont1"/>
+        </w:rPr>
+        <w:t>="a</w:t>
+      </w:r>
+      <w:r>
+        <w:rPr>
+          <w:rStyle w:val="DefaultParagraphFont1"/>
+        </w:rPr>
+        <w:t>" sequence="22" name="</w:t>
+      </w:r>
+      <w:proofErr w:type="spellStart"/>
+      <w:r>
+        <w:rPr>
+          <w:rStyle w:val="DefaultParagraphFont1"/>
+        </w:rPr>
+        <w:t>LinuxCNC</w:t>
+      </w:r>
+      <w:proofErr w:type="spellEnd"/>
+      <w:r>
+        <w:rPr>
+          <w:rStyle w:val="DefaultParagraphFont1"/>
+        </w:rPr>
+        <w:t>" timestamp="2008-08-14T2</w:t>
+      </w:r>
+      <w:r>
+        <w:rPr>
+          <w:rStyle w:val="DefaultParagraphFont1"/>
+        </w:rPr>
+        <w:t>0:13:14.253192"&gt;OFF&lt;/</w:t>
+      </w:r>
+      <w:proofErr w:type="spellStart"/>
+      <w:r>
+        <w:rPr>
+          <w:rStyle w:val="DefaultParagraphFont1"/>
+        </w:rPr>
         <w:t>PowerState</w:t>
       </w:r>
       <w:proofErr w:type="spellEnd"/>
@@ -23591,34 +23711,70 @@
         <w:rPr>
           <w:rStyle w:val="DefaultParagraphFont1"/>
         </w:rPr>
-        <w:t xml:space="preserve"> </w:t>
+        <w:t>&gt;</w:t>
+      </w:r>
+    </w:p>
+    <w:p>
+      <w:pPr>
+        <w:pStyle w:val="Code"/>
+        <w:rPr>
+          <w:rStyle w:val="DefaultParagraphFont1"/>
+        </w:rPr>
+      </w:pPr>
+      <w:r>
+        <w:rPr>
+          <w:rStyle w:val="DefaultParagraphFont1"/>
+        </w:rPr>
+        <w:t xml:space="preserve">    &lt;/Events&gt;</w:t>
+      </w:r>
+    </w:p>
+    <w:p>
+      <w:pPr>
+        <w:pStyle w:val="Code"/>
+        <w:rPr>
+          <w:rStyle w:val="DefaultParagraphFont1"/>
+        </w:rPr>
+      </w:pPr>
+      <w:r>
+        <w:rPr>
+          <w:rStyle w:val="DefaultParagraphFont1"/>
+        </w:rPr>
+        <w:t xml:space="preserve">  &lt;/</w:t>
       </w:r>
       <w:proofErr w:type="spellStart"/>
       <w:r>
         <w:rPr>
           <w:rStyle w:val="DefaultParagraphFont1"/>
         </w:rPr>
-        <w:t>dataItemId</w:t>
+        <w:t>ComponentStream</w:t>
       </w:r>
       <w:proofErr w:type="spellEnd"/>
       <w:r>
         <w:rPr>
           <w:rStyle w:val="DefaultParagraphFont1"/>
         </w:rPr>
-        <w:t>="15" sequence="22" name="power" timestamp="2008-08-14T2</w:t>
-      </w:r>
-      <w:r>
-        <w:rPr>
-          <w:rStyle w:val="DefaultParagraphFont1"/>
-        </w:rPr>
-        <w:t>0:13:14.253192"&gt;OFF&lt;/</w:t>
+        <w:t>&gt;</w:t>
+      </w:r>
+    </w:p>
+    <w:p>
+      <w:pPr>
+        <w:pStyle w:val="Code"/>
+        <w:rPr>
+          <w:rStyle w:val="DefaultParagraphFont1"/>
+        </w:rPr>
+      </w:pPr>
+      <w:r>
+        <w:rPr>
+          <w:rStyle w:val="DefaultParagraphFont1"/>
+        </w:rPr>
+        <w:t>&lt;/</w:t>
       </w:r>
       <w:proofErr w:type="spellStart"/>
       <w:r>
         <w:rPr>
           <w:rStyle w:val="DefaultParagraphFont1"/>
         </w:rPr>
-        <w:t>PowerState</w:t>
+        <w:t>DeviceStream</w:t>
       </w:r>
       <w:proofErr w:type="spellEnd"/>
       <w:r>
@@ -23639,7 +23795,7 @@
         <w:rPr>
           <w:rStyle w:val="DefaultParagraphFont1"/>
         </w:rPr>
-        <w:t xml:space="preserve">    &lt;/Events&gt;</w:t>
+        <w:t>&lt;/Streams&gt;</w:t>
       </w:r>
     </w:p>
     <w:p>
@@ -23653,14 +23809,14 @@
         <w:rPr>
           <w:rStyle w:val="DefaultParagraphFont1"/>
         </w:rPr>
-        <w:t xml:space="preserve">  &lt;/</w:t>
+        <w:t>&lt;/</w:t>
       </w:r>
       <w:proofErr w:type="spellStart"/>
       <w:r>
         <w:rPr>
           <w:rStyle w:val="DefaultParagraphFont1"/>
         </w:rPr>
-        <w:t>ComponentStream</w:t>
+        <w:t>MTConnectStreams</w:t>
       </w:r>
       <w:proofErr w:type="spellEnd"/>
       <w:r>
@@ -23677,76 +23833,6 @@
           <w:rStyle w:val="DefaultParagraphFont1"/>
         </w:rPr>
       </w:pPr>
-      <w:r>
-        <w:rPr>
-          <w:rStyle w:val="DefaultParagraphFont1"/>
-        </w:rPr>
-        <w:t>&lt;/</w:t>
-      </w:r>
-      <w:proofErr w:type="spellStart"/>
-      <w:r>
-        <w:rPr>
-          <w:rStyle w:val="DefaultParagraphFont1"/>
-        </w:rPr>
-        <w:t>DeviceStream</w:t>
-      </w:r>
-      <w:proofErr w:type="spellEnd"/>
-      <w:r>
-        <w:rPr>
-          <w:rStyle w:val="DefaultParagraphFont1"/>
-        </w:rPr>
-        <w:t>&gt;</w:t>
-      </w:r>
-    </w:p>
-    <w:p>
-      <w:pPr>
-        <w:pStyle w:val="Code"/>
-        <w:rPr>
-          <w:rStyle w:val="DefaultParagraphFont1"/>
-        </w:rPr>
-      </w:pPr>
-      <w:r>
-        <w:rPr>
-          <w:rStyle w:val="DefaultParagraphFont1"/>
-        </w:rPr>
-        <w:t>&lt;/Streams&gt;</w:t>
-      </w:r>
-    </w:p>
-    <w:p>
-      <w:pPr>
-        <w:pStyle w:val="Code"/>
-        <w:rPr>
-          <w:rStyle w:val="DefaultParagraphFont1"/>
-        </w:rPr>
-      </w:pPr>
-      <w:r>
-        <w:rPr>
-          <w:rStyle w:val="DefaultParagraphFont1"/>
-        </w:rPr>
-        <w:t>&lt;/</w:t>
-      </w:r>
-      <w:proofErr w:type="spellStart"/>
-      <w:r>
-        <w:rPr>
-          <w:rStyle w:val="DefaultParagraphFont1"/>
-        </w:rPr>
-        <w:t>MTConnectStreams</w:t>
-      </w:r>
-      <w:proofErr w:type="spellEnd"/>
-      <w:r>
-        <w:rPr>
-          <w:rStyle w:val="DefaultParagraphFont1"/>
-        </w:rPr>
-        <w:t>&gt;</w:t>
-      </w:r>
-    </w:p>
-    <w:p>
-      <w:pPr>
-        <w:pStyle w:val="Code"/>
-        <w:rPr>
-          <w:rStyle w:val="DefaultParagraphFont1"/>
-        </w:rPr>
-      </w:pPr>
     </w:p>
     <w:p>
       <w:pPr>
@@ -23759,7 +23845,6 @@
         <w:rPr>
           <w:rStyle w:val="DefaultParagraphFont1"/>
         </w:rPr>
-        <w:lastRenderedPageBreak/>
         <w:t xml:space="preserve">Lines </w:t>
       </w:r>
       <w:r>
@@ -24235,18 +24320,27 @@
         <w:pStyle w:val="Code"/>
         <w:rPr>
           <w:rStyle w:val="DefaultParagraphFont1"/>
-        </w:rPr>
-      </w:pPr>
-      <w:r>
-        <w:rPr>
-          <w:rStyle w:val="DefaultParagraphFont1"/>
-        </w:rPr>
-        <w:t xml:space="preserve">  &lt;</w:t>
+          <w:highlight w:val="yellow"/>
+        </w:rPr>
+      </w:pPr>
+      <w:r>
+        <w:rPr>
+          <w:rStyle w:val="DefaultParagraphFont1"/>
+        </w:rPr>
+        <w:t xml:space="preserve">  </w:t>
+      </w:r>
+      <w:r>
+        <w:rPr>
+          <w:rStyle w:val="DefaultParagraphFont1"/>
+          <w:highlight w:val="yellow"/>
+        </w:rPr>
+        <w:t>&lt;</w:t>
       </w:r>
       <w:proofErr w:type="spellStart"/>
       <w:r>
         <w:rPr>
           <w:rStyle w:val="DefaultParagraphFont1"/>
+          <w:highlight w:val="yellow"/>
         </w:rPr>
         <w:t>ComponentStream</w:t>
       </w:r>
@@ -24254,6 +24348,7 @@
       <w:r>
         <w:rPr>
           <w:rStyle w:val="DefaultParagraphFont1"/>
+          <w:highlight w:val="yellow"/>
         </w:rPr>
         <w:t xml:space="preserve"> name="power" component="Power" </w:t>
       </w:r>
@@ -24261,6 +24356,7 @@
       <w:r>
         <w:rPr>
           <w:rStyle w:val="DefaultParagraphFont1"/>
+          <w:highlight w:val="yellow"/>
         </w:rPr>
         <w:t>componentId</w:t>
       </w:r>
@@ -24268,6 +24364,7 @@
       <w:r>
         <w:rPr>
           <w:rStyle w:val="DefaultParagraphFont1"/>
+          <w:highlight w:val="yellow"/>
         </w:rPr>
         <w:t>="2"&gt;</w:t>
       </w:r>
@@ -24277,11 +24374,13 @@
         <w:pStyle w:val="Code"/>
         <w:rPr>
           <w:rStyle w:val="DefaultParagraphFont1"/>
-        </w:rPr>
-      </w:pPr>
-      <w:r>
-        <w:rPr>
-          <w:rStyle w:val="DefaultParagraphFont1"/>
+          <w:highlight w:val="yellow"/>
+        </w:rPr>
+      </w:pPr>
+      <w:r>
+        <w:rPr>
+          <w:rStyle w:val="DefaultParagraphFont1"/>
+          <w:highlight w:val="yellow"/>
         </w:rPr>
         <w:t xml:space="preserve">    &lt;Events&gt;</w:t>
       </w:r>
@@ -24291,11 +24390,13 @@
         <w:pStyle w:val="Code"/>
         <w:rPr>
           <w:rStyle w:val="DefaultParagraphFont1"/>
-        </w:rPr>
-      </w:pPr>
-      <w:r>
-        <w:rPr>
-          <w:rStyle w:val="DefaultParagraphFont1"/>
+          <w:highlight w:val="yellow"/>
+        </w:rPr>
+      </w:pPr>
+      <w:r>
+        <w:rPr>
+          <w:rStyle w:val="DefaultParagraphFont1"/>
+          <w:highlight w:val="yellow"/>
         </w:rPr>
         <w:t xml:space="preserve">      &lt;</w:t>
       </w:r>
@@ -24303,6 +24404,7 @@
       <w:r>
         <w:rPr>
           <w:rStyle w:val="DefaultParagraphFont1"/>
+          <w:highlight w:val="yellow"/>
         </w:rPr>
         <w:t>PowerState</w:t>
       </w:r>
@@ -24310,6 +24412,7 @@
       <w:r>
         <w:rPr>
           <w:rStyle w:val="DefaultParagraphFont1"/>
+          <w:highlight w:val="yellow"/>
         </w:rPr>
         <w:t xml:space="preserve"> </w:t>
       </w:r>
@@ -24317,6 +24420,7 @@
       <w:r>
         <w:rPr>
           <w:rStyle w:val="DefaultParagraphFont1"/>
+          <w:highlight w:val="yellow"/>
         </w:rPr>
         <w:t>dataItemId</w:t>
       </w:r>
@@ -24324,6 +24428,7 @@
       <w:r>
         <w:rPr>
           <w:rStyle w:val="DefaultParagraphFont1"/>
+          <w:highlight w:val="yellow"/>
         </w:rPr>
         <w:t>="15" sequence="24" name="power" timestamp="2008-08-14T20:13:19.153473"&gt;ON&lt;/</w:t>
       </w:r>
@@ -24331,6 +24436,7 @@
       <w:r>
         <w:rPr>
           <w:rStyle w:val="DefaultParagraphFont1"/>
+          <w:highlight w:val="yellow"/>
         </w:rPr>
         <w:t>PowerState</w:t>
       </w:r>
@@ -24338,6 +24444,7 @@
       <w:r>
         <w:rPr>
           <w:rStyle w:val="DefaultParagraphFont1"/>
+          <w:highlight w:val="yellow"/>
         </w:rPr>
         <w:t>&gt;</w:t>
       </w:r>
@@ -24347,11 +24454,13 @@
         <w:pStyle w:val="Code"/>
         <w:rPr>
           <w:rStyle w:val="DefaultParagraphFont1"/>
-        </w:rPr>
-      </w:pPr>
-      <w:r>
-        <w:rPr>
-          <w:rStyle w:val="DefaultParagraphFont1"/>
+          <w:highlight w:val="yellow"/>
+        </w:rPr>
+      </w:pPr>
+      <w:r>
+        <w:rPr>
+          <w:rStyle w:val="DefaultParagraphFont1"/>
+          <w:highlight w:val="yellow"/>
         </w:rPr>
         <w:t xml:space="preserve">    &lt;/Events&gt;</w:t>
       </w:r>
@@ -24361,11 +24470,13 @@
         <w:pStyle w:val="Code"/>
         <w:rPr>
           <w:rStyle w:val="DefaultParagraphFont1"/>
-        </w:rPr>
-      </w:pPr>
-      <w:r>
-        <w:rPr>
-          <w:rStyle w:val="DefaultParagraphFont1"/>
+          <w:highlight w:val="yellow"/>
+        </w:rPr>
+      </w:pPr>
+      <w:r>
+        <w:rPr>
+          <w:rStyle w:val="DefaultParagraphFont1"/>
+          <w:highlight w:val="yellow"/>
         </w:rPr>
         <w:t xml:space="preserve">  &lt;/</w:t>
       </w:r>
@@ -24373,6 +24484,7 @@
       <w:r>
         <w:rPr>
           <w:rStyle w:val="DefaultParagraphFont1"/>
+          <w:highlight w:val="yellow"/>
         </w:rPr>
         <w:t>ComponentStream</w:t>
       </w:r>
@@ -24380,6 +24492,7 @@
       <w:r>
         <w:rPr>
           <w:rStyle w:val="DefaultParagraphFont1"/>
+          <w:highlight w:val="yellow"/>
         </w:rPr>
         <w:t>&gt;</w:t>
       </w:r>
@@ -24423,6 +24536,7 @@
         <w:rPr>
           <w:rStyle w:val="DefaultParagraphFont1"/>
         </w:rPr>
+        <w:lastRenderedPageBreak/>
         <w:t>&lt;/Streams&gt;</w:t>
       </w:r>
     </w:p>
@@ -24773,7 +24887,6 @@
         <w:rPr>
           <w:rStyle w:val="DefaultParagraphFont1"/>
         </w:rPr>
-        <w:lastRenderedPageBreak/>
         <w:t>&lt;Header version="1.1</w:t>
       </w:r>
       <w:r>
@@ -25112,7 +25225,7 @@
         </w:rPr>
         <w:t>Error</w:t>
       </w:r>
-      <w:bookmarkEnd w:id="64"/>
+      <w:bookmarkEnd w:id="65"/>
       <w:bookmarkEnd w:id="66"/>
     </w:p>
     <w:p>
@@ -25253,6 +25366,7 @@
                 <w:b/>
                 <w:color w:val="FFFFFF"/>
               </w:rPr>
+              <w:lastRenderedPageBreak/>
               <w:t xml:space="preserve">HTTP </w:t>
             </w:r>
             <w:r>
@@ -25714,8 +25828,8 @@
           <w:rStyle w:val="ImbeddedCode"/>
         </w:rPr>
       </w:pPr>
-      <w:bookmarkStart w:id="67" w:name="_Ref77083934"/>
-      <w:bookmarkStart w:id="68" w:name="_Toc255489546"/>
+      <w:bookmarkStart w:id="67" w:name="_Toc255489546"/>
+      <w:bookmarkStart w:id="68" w:name="_Ref77083934"/>
       <w:proofErr w:type="spellStart"/>
       <w:r>
         <w:rPr>
@@ -25723,244 +25837,243 @@
         </w:rPr>
         <w:t>MTConnectError</w:t>
       </w:r>
+      <w:bookmarkEnd w:id="67"/>
+      <w:proofErr w:type="spellEnd"/>
+    </w:p>
+    <w:p>
+      <w:pPr>
+        <w:pStyle w:val="BodyA"/>
+      </w:pPr>
+      <w:r>
+        <w:t xml:space="preserve">The </w:t>
+      </w:r>
+      <w:proofErr w:type="spellStart"/>
+      <w:r>
+        <w:rPr>
+          <w:rStyle w:val="ImbeddedCode"/>
+        </w:rPr>
+        <w:t>MTConnectError</w:t>
+      </w:r>
+      <w:proofErr w:type="spellEnd"/>
+      <w:r>
+        <w:t xml:space="preserve"> </w:t>
+      </w:r>
+      <w:r>
+        <w:t>document</w:t>
+      </w:r>
+      <w:r>
+        <w:t xml:space="preserve"> </w:t>
+      </w:r>
+      <w:r>
+        <w:rPr>
+          <w:b/>
+        </w:rPr>
+        <w:t>MUST</w:t>
+      </w:r>
+      <w:r>
+        <w:t xml:space="preserve"> be returned if the </w:t>
+      </w:r>
+      <w:r>
+        <w:rPr>
+          <w:i/>
+        </w:rPr>
+        <w:t>Agent</w:t>
+      </w:r>
+      <w:r>
+        <w:t xml:space="preserve"> cannot handle the request. The Error contains an </w:t>
+      </w:r>
+      <w:proofErr w:type="spellStart"/>
+      <w:r>
+        <w:rPr>
+          <w:rStyle w:val="ImbeddedCode"/>
+        </w:rPr>
+        <w:t>errorCode</w:t>
+      </w:r>
+      <w:proofErr w:type="spellEnd"/>
+      <w:r>
+        <w:t xml:space="preserve"> and the CDATA of the element is the complete error text. The classification for errors is expected to expand as the standard matures.</w:t>
+      </w:r>
+    </w:p>
+    <w:p>
+      <w:pPr>
+        <w:pStyle w:val="BodyA"/>
+      </w:pPr>
+      <w:r>
+        <w:t xml:space="preserve">For backward compatibility, </w:t>
+      </w:r>
+      <w:proofErr w:type="spellStart"/>
+      <w:r>
+        <w:rPr>
+          <w:rStyle w:val="ImbeddedCode"/>
+        </w:rPr>
+        <w:t>MTConnectError</w:t>
+      </w:r>
+      <w:proofErr w:type="spellEnd"/>
+      <w:r>
+        <w:t xml:space="preserve"> can contain a single </w:t>
+      </w:r>
+      <w:r>
+        <w:rPr>
+          <w:rStyle w:val="ImbeddedCode"/>
+        </w:rPr>
+        <w:t>Error</w:t>
+      </w:r>
+      <w:r>
+        <w:t xml:space="preserve"> element. If there </w:t>
+      </w:r>
+      <w:proofErr w:type="gramStart"/>
+      <w:r>
+        <w:t>are</w:t>
+      </w:r>
+      <w:proofErr w:type="gramEnd"/>
+      <w:r>
+        <w:t xml:space="preserve"> more than one error to report, it is up to the implementation of the </w:t>
+      </w:r>
+      <w:r>
+        <w:rPr>
+          <w:i/>
+        </w:rPr>
+        <w:t>Agent</w:t>
+      </w:r>
+      <w:r>
+        <w:t xml:space="preserve"> to determine the </w:t>
+      </w:r>
+      <w:r>
+        <w:t>most important</w:t>
+      </w:r>
+      <w:r>
+        <w:t xml:space="preserve"> error to include.</w:t>
+      </w:r>
+    </w:p>
+    <w:p>
+      <w:pPr>
+        <w:pStyle w:val="Heading3"/>
+        <w:rPr>
+          <w:rStyle w:val="ImbeddedCode"/>
+        </w:rPr>
+      </w:pPr>
+      <w:bookmarkStart w:id="69" w:name="_Toc255489547"/>
+      <w:r>
+        <w:rPr>
+          <w:rStyle w:val="ImbeddedCode"/>
+        </w:rPr>
+        <w:t>Errors</w:t>
+      </w:r>
+      <w:bookmarkEnd w:id="69"/>
+    </w:p>
+    <w:p>
+      <w:pPr>
+        <w:pStyle w:val="BodyA"/>
+        <w:rPr>
+          <w:rStyle w:val="DefaultParagraphFont1"/>
+        </w:rPr>
+      </w:pPr>
+      <w:r>
+        <w:t xml:space="preserve">The </w:t>
+      </w:r>
+      <w:proofErr w:type="spellStart"/>
+      <w:r>
+        <w:rPr>
+          <w:rStyle w:val="ImbeddedCode"/>
+        </w:rPr>
+        <w:t>MTConnect</w:t>
+      </w:r>
+      <w:r>
+        <w:rPr>
+          <w:rStyle w:val="ImbeddedCode"/>
+        </w:rPr>
+        <w:t>Error</w:t>
+      </w:r>
+      <w:proofErr w:type="spellEnd"/>
+      <w:r>
+        <w:t xml:space="preserve"> element </w:t>
+      </w:r>
+      <w:r>
+        <w:rPr>
+          <w:b/>
+        </w:rPr>
+        <w:t xml:space="preserve">MUST </w:t>
+      </w:r>
+      <w:r>
+        <w:t>contain</w:t>
+      </w:r>
+      <w:r>
+        <w:t xml:space="preserve"> </w:t>
+      </w:r>
+      <w:r>
+        <w:t xml:space="preserve">all relevant errors for the given request. The </w:t>
+      </w:r>
+      <w:r>
+        <w:rPr>
+          <w:rStyle w:val="ImbeddedCode"/>
+        </w:rPr>
+        <w:t>Errors</w:t>
+      </w:r>
+      <w:r>
+        <w:rPr>
+          <w:rStyle w:val="ImbeddedCode"/>
+        </w:rPr>
+        <w:t xml:space="preserve"> </w:t>
+      </w:r>
+      <w:r>
+        <w:rPr>
+          <w:rStyle w:val="DefaultParagraphFont1"/>
+        </w:rPr>
+        <w:t xml:space="preserve">element </w:t>
+      </w:r>
+      <w:r>
+        <w:rPr>
+          <w:rStyle w:val="DefaultParagraphFont1"/>
+          <w:b/>
+        </w:rPr>
+        <w:t>MUST</w:t>
+      </w:r>
+      <w:r>
+        <w:rPr>
+          <w:rStyle w:val="DefaultParagraphFont1"/>
+        </w:rPr>
+        <w:t xml:space="preserve"> contain at least one </w:t>
+      </w:r>
+      <w:r>
+        <w:rPr>
+          <w:rStyle w:val="ImbeddedCode"/>
+        </w:rPr>
+        <w:t>Error</w:t>
+      </w:r>
+      <w:r>
+        <w:rPr>
+          <w:rStyle w:val="DefaultParagraphFont1"/>
+        </w:rPr>
+        <w:t xml:space="preserve"> element.</w:t>
+      </w:r>
+      <w:r>
+        <w:rPr>
+          <w:rStyle w:val="DefaultParagraphFont1"/>
+        </w:rPr>
+        <w:t xml:space="preserve"> There are no attributes for this element.</w:t>
+      </w:r>
+      <w:r>
+        <w:rPr>
+          <w:rStyle w:val="DefaultParagraphFont1"/>
+        </w:rPr>
+        <w:t xml:space="preserve"> </w:t>
+      </w:r>
+    </w:p>
+    <w:p>
+      <w:pPr>
+        <w:pStyle w:val="Heading3"/>
+        <w:rPr>
+          <w:rStyle w:val="ImbeddedCode"/>
+        </w:rPr>
+      </w:pPr>
+      <w:bookmarkStart w:id="70" w:name="_Toc255489548"/>
+      <w:r>
+        <w:rPr>
+          <w:rStyle w:val="ImbeddedCode"/>
+        </w:rPr>
+        <w:t>Error</w:t>
+      </w:r>
       <w:bookmarkEnd w:id="68"/>
-      <w:proofErr w:type="spellEnd"/>
-    </w:p>
-    <w:p>
-      <w:pPr>
-        <w:pStyle w:val="BodyA"/>
-      </w:pPr>
-      <w:r>
-        <w:t xml:space="preserve">The </w:t>
-      </w:r>
-      <w:proofErr w:type="spellStart"/>
-      <w:r>
-        <w:rPr>
-          <w:rStyle w:val="ImbeddedCode"/>
-        </w:rPr>
-        <w:t>MTConnectError</w:t>
-      </w:r>
-      <w:proofErr w:type="spellEnd"/>
-      <w:r>
-        <w:t xml:space="preserve"> </w:t>
-      </w:r>
-      <w:r>
-        <w:t>document</w:t>
-      </w:r>
-      <w:r>
-        <w:t xml:space="preserve"> </w:t>
-      </w:r>
-      <w:r>
-        <w:rPr>
-          <w:b/>
-        </w:rPr>
-        <w:t>MUST</w:t>
-      </w:r>
-      <w:r>
-        <w:t xml:space="preserve"> be returned if the </w:t>
-      </w:r>
-      <w:r>
-        <w:rPr>
-          <w:i/>
-        </w:rPr>
-        <w:t>Agent</w:t>
-      </w:r>
-      <w:r>
-        <w:t xml:space="preserve"> cannot handle the request. The Error contains an </w:t>
-      </w:r>
-      <w:proofErr w:type="spellStart"/>
-      <w:r>
-        <w:rPr>
-          <w:rStyle w:val="ImbeddedCode"/>
-        </w:rPr>
-        <w:t>errorCode</w:t>
-      </w:r>
-      <w:proofErr w:type="spellEnd"/>
-      <w:r>
-        <w:t xml:space="preserve"> and the CDATA of the element is the complete error text. The classification for errors is expected to expand as the standard matures.</w:t>
-      </w:r>
-    </w:p>
-    <w:p>
-      <w:pPr>
-        <w:pStyle w:val="BodyA"/>
-      </w:pPr>
-      <w:r>
-        <w:lastRenderedPageBreak/>
-        <w:t xml:space="preserve">For backward compatibility, </w:t>
-      </w:r>
-      <w:proofErr w:type="spellStart"/>
-      <w:r>
-        <w:rPr>
-          <w:rStyle w:val="ImbeddedCode"/>
-        </w:rPr>
-        <w:t>MTConnectError</w:t>
-      </w:r>
-      <w:proofErr w:type="spellEnd"/>
-      <w:r>
-        <w:t xml:space="preserve"> can contain a single </w:t>
-      </w:r>
-      <w:r>
-        <w:rPr>
-          <w:rStyle w:val="ImbeddedCode"/>
-        </w:rPr>
-        <w:t>Error</w:t>
-      </w:r>
-      <w:r>
-        <w:t xml:space="preserve"> element. If there </w:t>
-      </w:r>
-      <w:proofErr w:type="gramStart"/>
-      <w:r>
-        <w:t>are</w:t>
-      </w:r>
-      <w:proofErr w:type="gramEnd"/>
-      <w:r>
-        <w:t xml:space="preserve"> more than one error to report, it is up to the implementation of the </w:t>
-      </w:r>
-      <w:r>
-        <w:rPr>
-          <w:i/>
-        </w:rPr>
-        <w:t>Agent</w:t>
-      </w:r>
-      <w:r>
-        <w:t xml:space="preserve"> to determine the </w:t>
-      </w:r>
-      <w:r>
-        <w:t>most important</w:t>
-      </w:r>
-      <w:r>
-        <w:t xml:space="preserve"> error to include.</w:t>
-      </w:r>
-    </w:p>
-    <w:p>
-      <w:pPr>
-        <w:pStyle w:val="Heading3"/>
-        <w:rPr>
-          <w:rStyle w:val="ImbeddedCode"/>
-        </w:rPr>
-      </w:pPr>
-      <w:bookmarkStart w:id="69" w:name="_Toc255489547"/>
-      <w:r>
-        <w:rPr>
-          <w:rStyle w:val="ImbeddedCode"/>
-        </w:rPr>
-        <w:t>Errors</w:t>
-      </w:r>
-      <w:bookmarkEnd w:id="69"/>
-    </w:p>
-    <w:p>
-      <w:pPr>
-        <w:pStyle w:val="BodyA"/>
-        <w:rPr>
-          <w:rStyle w:val="DefaultParagraphFont1"/>
-        </w:rPr>
-      </w:pPr>
-      <w:r>
-        <w:t xml:space="preserve">The </w:t>
-      </w:r>
-      <w:proofErr w:type="spellStart"/>
-      <w:r>
-        <w:rPr>
-          <w:rStyle w:val="ImbeddedCode"/>
-        </w:rPr>
-        <w:t>MTConnect</w:t>
-      </w:r>
-      <w:r>
-        <w:rPr>
-          <w:rStyle w:val="ImbeddedCode"/>
-        </w:rPr>
-        <w:t>Error</w:t>
-      </w:r>
-      <w:proofErr w:type="spellEnd"/>
-      <w:r>
-        <w:t xml:space="preserve"> element </w:t>
-      </w:r>
-      <w:r>
-        <w:rPr>
-          <w:b/>
-        </w:rPr>
-        <w:t xml:space="preserve">MUST </w:t>
-      </w:r>
-      <w:r>
-        <w:t>contain</w:t>
-      </w:r>
-      <w:r>
-        <w:t xml:space="preserve"> </w:t>
-      </w:r>
-      <w:r>
-        <w:t xml:space="preserve">all relevant errors for the given request. The </w:t>
-      </w:r>
-      <w:r>
-        <w:rPr>
-          <w:rStyle w:val="ImbeddedCode"/>
-        </w:rPr>
-        <w:t>Errors</w:t>
-      </w:r>
-      <w:r>
-        <w:rPr>
-          <w:rStyle w:val="ImbeddedCode"/>
-        </w:rPr>
-        <w:t xml:space="preserve"> </w:t>
-      </w:r>
-      <w:r>
-        <w:rPr>
-          <w:rStyle w:val="DefaultParagraphFont1"/>
-        </w:rPr>
-        <w:t xml:space="preserve">element </w:t>
-      </w:r>
-      <w:r>
-        <w:rPr>
-          <w:rStyle w:val="DefaultParagraphFont1"/>
-          <w:b/>
-        </w:rPr>
-        <w:t>MUST</w:t>
-      </w:r>
-      <w:r>
-        <w:rPr>
-          <w:rStyle w:val="DefaultParagraphFont1"/>
-        </w:rPr>
-        <w:t xml:space="preserve"> contain at least one </w:t>
-      </w:r>
-      <w:r>
-        <w:rPr>
-          <w:rStyle w:val="ImbeddedCode"/>
-        </w:rPr>
-        <w:t>Error</w:t>
-      </w:r>
-      <w:r>
-        <w:rPr>
-          <w:rStyle w:val="DefaultParagraphFont1"/>
-        </w:rPr>
-        <w:t xml:space="preserve"> element.</w:t>
-      </w:r>
-      <w:r>
-        <w:rPr>
-          <w:rStyle w:val="DefaultParagraphFont1"/>
-        </w:rPr>
-        <w:t xml:space="preserve"> There are no attributes for this element.</w:t>
-      </w:r>
-      <w:r>
-        <w:rPr>
-          <w:rStyle w:val="DefaultParagraphFont1"/>
-        </w:rPr>
-        <w:t xml:space="preserve"> </w:t>
-      </w:r>
-    </w:p>
-    <w:p>
-      <w:pPr>
-        <w:pStyle w:val="Heading3"/>
-        <w:rPr>
-          <w:rStyle w:val="ImbeddedCode"/>
-        </w:rPr>
-      </w:pPr>
-      <w:bookmarkStart w:id="70" w:name="_Toc255489548"/>
-      <w:r>
-        <w:rPr>
-          <w:rStyle w:val="ImbeddedCode"/>
-        </w:rPr>
-        <w:t>Error</w:t>
-      </w:r>
-      <w:bookmarkEnd w:id="67"/>
       <w:bookmarkEnd w:id="70"/>
     </w:p>
     <w:p>
@@ -26604,6 +26717,7 @@
               <w:rPr>
                 <w:rFonts w:ascii="Courier" w:hAnsi="Courier"/>
               </w:rPr>
+              <w:lastRenderedPageBreak/>
               <w:t>TOO_MANY</w:t>
             </w:r>
           </w:p>
@@ -27449,7 +27563,94 @@
         <w:t>MUST</w:t>
       </w:r>
       <w:r>
-        <w:t xml:space="preserve"> be given the same time stamp. It is assumed that all events or samples with the same timestamp occurred at the same moment. A sample is considered to be valid until the time of the next sample for the same data item. If no new samples are present for a data item, the last value is maintained for the entire period between the samples.</w:t>
+        <w:t xml:space="preserve"> be given the same time stamp. It is assumed that all events or samples with the same timestamp occurred at the same moment. A sample is considered to be valid until the time of the next sample for the same data item. If no </w:t>
+      </w:r>
+      <w:r>
+        <w:lastRenderedPageBreak/>
+        <w:t>new samples are present for a data item, the last value is maintained for the entire period between the samples.</w:t>
+      </w:r>
+      <w:r>
+        <w:t xml:space="preserve"> </w:t>
+      </w:r>
+      <w:r>
+        <w:rPr>
+          <w:b/>
+        </w:rPr>
+        <w:t xml:space="preserve">Important: </w:t>
+      </w:r>
+      <w:r>
+        <w:t>MTConnect</w:t>
+      </w:r>
+      <w:r>
+        <w:rPr>
+          <w:vertAlign w:val="superscript"/>
+        </w:rPr>
+        <w:t>®</w:t>
+      </w:r>
+      <w:r>
+        <w:rPr>
+          <w:vertAlign w:val="superscript"/>
+        </w:rPr>
+        <w:t xml:space="preserve"> </w:t>
+      </w:r>
+      <w:r>
+        <w:t xml:space="preserve">only records data when it changes. If the value remains the same, MTConnect </w:t>
+      </w:r>
+      <w:r>
+        <w:rPr>
+          <w:b/>
+        </w:rPr>
+        <w:t>MUST</w:t>
+      </w:r>
+      <w:r>
+        <w:t xml:space="preserve"> record a duplicate value with a new sequence number and time stamp. </w:t>
+      </w:r>
+      <w:r>
+        <w:t>There</w:t>
+      </w:r>
+      <w:r>
+        <w:t xml:space="preserve"> </w:t>
+      </w:r>
+      <w:r>
+        <w:rPr>
+          <w:b/>
+        </w:rPr>
+        <w:t>MUST</w:t>
+      </w:r>
+      <w:r>
+        <w:t xml:space="preserve"> </w:t>
+      </w:r>
+      <w:r>
+        <w:rPr>
+          <w:b/>
+        </w:rPr>
+        <w:t>N</w:t>
+      </w:r>
+      <w:r>
+        <w:rPr>
+          <w:b/>
+        </w:rPr>
+        <w:t>EVER</w:t>
+      </w:r>
+      <w:r>
+        <w:t xml:space="preserve"> </w:t>
+      </w:r>
+      <w:proofErr w:type="gramStart"/>
+      <w:r>
+        <w:t>be</w:t>
+      </w:r>
+      <w:proofErr w:type="gramEnd"/>
+      <w:r>
+        <w:t xml:space="preserve"> two </w:t>
+      </w:r>
+      <w:r>
+        <w:t xml:space="preserve">identical </w:t>
+      </w:r>
+      <w:r>
+        <w:t>adjacent values for the same data item in the same component</w:t>
+      </w:r>
+      <w:r>
+        <w:t>.</w:t>
       </w:r>
     </w:p>
     <w:p>
@@ -27622,9 +27823,9 @@
         </w:rPr>
         <w:drawing>
           <wp:inline distT="0" distB="0" distL="0" distR="0">
-            <wp:extent cx="4040505" cy="5549900"/>
-            <wp:effectExtent l="0" t="0" r="0" b="0"/>
-            <wp:docPr id="8" name="Picture 8"/>
+            <wp:extent cx="3690308" cy="4768810"/>
+            <wp:effectExtent l="19050" t="0" r="5392" b="0"/>
+            <wp:docPr id="2" name="Picture 4"/>
             <wp:cNvGraphicFramePr>
               <a:graphicFrameLocks xmlns:a="http://schemas.openxmlformats.org/drawingml/2006/main" noChangeAspect="1"/>
             </wp:cNvGraphicFramePr>
@@ -27632,7 +27833,7 @@
               <a:graphicData uri="http://schemas.openxmlformats.org/drawingml/2006/picture">
                 <pic:pic xmlns:pic="http://schemas.openxmlformats.org/drawingml/2006/picture">
                   <pic:nvPicPr>
-                    <pic:cNvPr id="0" name="Picture 8"/>
+                    <pic:cNvPr id="0" name="Picture 4"/>
                     <pic:cNvPicPr>
                       <a:picLocks noChangeAspect="1" noChangeArrowheads="1"/>
                     </pic:cNvPicPr>
@@ -27647,209 +27848,7 @@
                   <pic:spPr bwMode="auto">
                     <a:xfrm>
                       <a:off x="0" y="0"/>
-                      <a:ext cx="4040505" cy="5549900"/>
-                    </a:xfrm>
-                    <a:prstGeom prst="rect">
-                      <a:avLst/>
-                    </a:prstGeom>
-                    <a:noFill/>
-                    <a:ln w="9525">
-                      <a:noFill/>
-                      <a:miter lim="800000"/>
-                      <a:headEnd/>
-                      <a:tailEnd/>
-                    </a:ln>
-                    <a:effectLst/>
-                  </pic:spPr>
-                </pic:pic>
-              </a:graphicData>
-            </a:graphic>
-          </wp:inline>
-        </w:drawing>
-      </w:r>
-    </w:p>
-    <w:p>
-      <w:pPr>
-        <w:pStyle w:val="Caption"/>
-      </w:pPr>
-      <w:bookmarkStart w:id="73" w:name="_Toc255489571"/>
-      <w:r>
-        <w:t xml:space="preserve">Figure </w:t>
-      </w:r>
-      <w:r>
-        <w:fldChar w:fldCharType="begin"/>
-      </w:r>
-      <w:r>
-        <w:instrText xml:space="preserve"> SEQ Figure \* ARABIC </w:instrText>
-      </w:r>
-      <w:r>
-        <w:fldChar w:fldCharType="separate"/>
-      </w:r>
-      <w:r>
-        <w:rPr>
-          <w:noProof/>
-        </w:rPr>
-        <w:t>9</w:t>
-      </w:r>
-      <w:r>
-        <w:fldChar w:fldCharType="end"/>
-      </w:r>
-      <w:r>
-        <w:t>: Sample Data in an Agent</w:t>
-      </w:r>
-      <w:bookmarkEnd w:id="73"/>
-    </w:p>
-    <w:p>
-      <w:pPr>
-        <w:pStyle w:val="BodyA"/>
-      </w:pPr>
-      <w:r>
-        <w:t xml:space="preserve">This is a table of 25 data values and </w:t>
-      </w:r>
-      <w:proofErr w:type="gramStart"/>
-      <w:r>
-        <w:t>a duration</w:t>
-      </w:r>
-      <w:proofErr w:type="gramEnd"/>
-      <w:r>
-        <w:t xml:space="preserve"> of around 12 seconds. The data captures the power </w:t>
-      </w:r>
-      <w:r>
-        <w:t>state</w:t>
-      </w:r>
-      <w:r>
-        <w:t xml:space="preserve"> of the device and the position of its axes: the linear axes X, Y, and Z, and the </w:t>
-      </w:r>
-      <w:r>
-        <w:t>rotary axis C</w:t>
-      </w:r>
-      <w:r>
-        <w:t xml:space="preserve">. The only data items collected in this example are the Position (for the sake of this data, we have the actual position) and the </w:t>
-      </w:r>
-      <w:r>
-        <w:t xml:space="preserve">rotary axis C Spindle </w:t>
-      </w:r>
-      <w:r>
-        <w:t xml:space="preserve">Speed. We are also collecting the device’s power </w:t>
-      </w:r>
-      <w:r>
-        <w:t>state</w:t>
-      </w:r>
-      <w:r>
-        <w:t xml:space="preserve"> that can be either </w:t>
-      </w:r>
-      <w:r>
-        <w:rPr>
-          <w:rStyle w:val="ImbeddedCode"/>
-        </w:rPr>
-        <w:t>ON</w:t>
-      </w:r>
-      <w:r>
-        <w:t xml:space="preserve"> or </w:t>
-      </w:r>
-      <w:r>
-        <w:rPr>
-          <w:rStyle w:val="ImbeddedCode"/>
-        </w:rPr>
-        <w:t>OFF</w:t>
-      </w:r>
-      <w:r>
-        <w:t xml:space="preserve">. The device is </w:t>
-      </w:r>
-      <w:r>
-        <w:rPr>
-          <w:rStyle w:val="ImbeddedCode"/>
-        </w:rPr>
-        <w:t>OFF</w:t>
-      </w:r>
-      <w:r>
-        <w:t xml:space="preserve"> when the sample starts.</w:t>
-      </w:r>
-    </w:p>
-    <w:p>
-      <w:pPr>
-        <w:pStyle w:val="BodyA"/>
-      </w:pPr>
-      <w:r>
-        <w:t>For the remainder of the examples we will be excluding the time column to save space.</w:t>
-      </w:r>
-    </w:p>
-    <w:p>
-      <w:pPr>
-        <w:pStyle w:val="Heading2"/>
-        <w:ind w:hanging="648"/>
-      </w:pPr>
-      <w:bookmarkStart w:id="74" w:name="_TOC42069"/>
-      <w:bookmarkStart w:id="75" w:name="_Toc255489550"/>
-      <w:bookmarkEnd w:id="74"/>
-      <w:r>
-        <w:t>Request without Filtering</w:t>
-      </w:r>
-      <w:bookmarkEnd w:id="75"/>
-    </w:p>
-    <w:p>
-      <w:pPr>
-        <w:pStyle w:val="BodyA"/>
-      </w:pPr>
-      <w:r>
-        <w:t xml:space="preserve">In the example above, the application made a request for a sample starting at sequence #103 and retrieves the next eleven items. The response will include all the samples and events in the mill </w:t>
-      </w:r>
-      <w:r>
-        <w:lastRenderedPageBreak/>
-        <w:t xml:space="preserve">device from 103 to 113. The </w:t>
-      </w:r>
-      <w:proofErr w:type="spellStart"/>
-      <w:r>
-        <w:rPr>
-          <w:rStyle w:val="ImbeddedCode"/>
-        </w:rPr>
-        <w:t>nextSequence</w:t>
-      </w:r>
-      <w:proofErr w:type="spellEnd"/>
-      <w:r>
-        <w:t xml:space="preserve"> number in the header will tell the application it should begin the next request at 114.</w:t>
-      </w:r>
-      <w:r>
-        <w:t xml:space="preserve"> (The response is abbreviated and for illustration purpose only.)</w:t>
-      </w:r>
-    </w:p>
-    <w:p>
-      <w:pPr>
-        <w:pStyle w:val="Caption"/>
-      </w:pPr>
-      <w:r>
-        <w:rPr>
-          <w:b w:val="0"/>
-          <w:noProof/>
-        </w:rPr>
-        <w:drawing>
-          <wp:inline distT="0" distB="0" distL="0" distR="0">
-            <wp:extent cx="5353050" cy="4686300"/>
-            <wp:effectExtent l="19050" t="0" r="0" b="0"/>
-            <wp:docPr id="9" name="Picture 4"/>
-            <wp:cNvGraphicFramePr>
-              <a:graphicFrameLocks xmlns:a="http://schemas.openxmlformats.org/drawingml/2006/main" noChangeAspect="1"/>
-            </wp:cNvGraphicFramePr>
-            <a:graphic xmlns:a="http://schemas.openxmlformats.org/drawingml/2006/main">
-              <a:graphicData uri="http://schemas.openxmlformats.org/drawingml/2006/picture">
-                <pic:pic xmlns:pic="http://schemas.openxmlformats.org/drawingml/2006/picture">
-                  <pic:nvPicPr>
-                    <pic:cNvPr id="0" name="Picture 4"/>
-                    <pic:cNvPicPr>
-                      <a:picLocks noChangeAspect="1" noChangeArrowheads="1"/>
-                    </pic:cNvPicPr>
-                  </pic:nvPicPr>
-                  <pic:blipFill>
-                    <a:blip r:embed="rId37" cstate="print"/>
-                    <a:srcRect/>
-                    <a:stretch>
-                      <a:fillRect/>
-                    </a:stretch>
-                  </pic:blipFill>
-                  <pic:spPr bwMode="auto">
-                    <a:xfrm>
-                      <a:off x="0" y="0"/>
-                      <a:ext cx="5353050" cy="4686300"/>
+                      <a:ext cx="3690471" cy="4769021"/>
                     </a:xfrm>
                     <a:prstGeom prst="rect">
                       <a:avLst/>
@@ -27873,7 +27872,7 @@
       <w:pPr>
         <w:pStyle w:val="Caption"/>
       </w:pPr>
-      <w:bookmarkStart w:id="76" w:name="_Toc255489572"/>
+      <w:bookmarkStart w:id="73" w:name="_Toc255489571"/>
       <w:r>
         <w:t xml:space="preserve">Figure </w:t>
       </w:r>
@@ -27890,37 +27889,81 @@
         <w:rPr>
           <w:noProof/>
         </w:rPr>
-        <w:t>10</w:t>
+        <w:t>9</w:t>
       </w:r>
       <w:r>
         <w:fldChar w:fldCharType="end"/>
       </w:r>
       <w:r>
-        <w:t>: Example #1 for Sample from Sequence #103</w:t>
-      </w:r>
-      <w:bookmarkEnd w:id="76"/>
+        <w:t>: Sample Data in an Agent</w:t>
+      </w:r>
+      <w:bookmarkEnd w:id="73"/>
     </w:p>
     <w:p>
       <w:pPr>
         <w:pStyle w:val="BodyA"/>
       </w:pPr>
       <w:r>
-        <w:t xml:space="preserve">In the following illustration, the next request starts at 114 and gets the next ten samples. The response will include the X, Y, Z, and </w:t>
-      </w:r>
-      <w:r>
-        <w:t>C</w:t>
-      </w:r>
-      <w:r>
-        <w:t xml:space="preserve"> samples and since there are no </w:t>
+        <w:t xml:space="preserve">This is a table of 25 data values and </w:t>
+      </w:r>
+      <w:proofErr w:type="gramStart"/>
+      <w:r>
+        <w:t>a duration</w:t>
+      </w:r>
+      <w:proofErr w:type="gramEnd"/>
+      <w:r>
+        <w:t xml:space="preserve"> of around 12 seconds. The data captures the </w:t>
+      </w:r>
+      <w:r>
+        <w:t>availability</w:t>
+      </w:r>
+      <w:r>
+        <w:t xml:space="preserve"> of the device and the position of its axes: the linear axes X, Y, and Z, and the </w:t>
+      </w:r>
+      <w:r>
+        <w:t>rotary axis C</w:t>
+      </w:r>
+      <w:r>
+        <w:t xml:space="preserve">. The only data items collected in this example are the Position (for the sake of this data, we have the actual position) and the </w:t>
+      </w:r>
+      <w:r>
+        <w:t xml:space="preserve">rotary axis C Spindle </w:t>
+      </w:r>
+      <w:r>
+        <w:t xml:space="preserve">Speed. We are also collecting the device’s power </w:t>
+      </w:r>
+      <w:r>
+        <w:t>state</w:t>
+      </w:r>
+      <w:r>
+        <w:t xml:space="preserve"> that can be either </w:t>
       </w:r>
       <w:r>
         <w:rPr>
           <w:rStyle w:val="ImbeddedCode"/>
         </w:rPr>
-        <w:t>Power</w:t>
-      </w:r>
-      <w:r>
-        <w:t xml:space="preserve"> events, this component will not be included:</w:t>
+        <w:t>ON</w:t>
+      </w:r>
+      <w:r>
+        <w:t xml:space="preserve"> or </w:t>
+      </w:r>
+      <w:r>
+        <w:rPr>
+          <w:rStyle w:val="ImbeddedCode"/>
+        </w:rPr>
+        <w:t>OFF</w:t>
+      </w:r>
+      <w:r>
+        <w:t xml:space="preserve">. The device is </w:t>
+      </w:r>
+      <w:r>
+        <w:rPr>
+          <w:rStyle w:val="ImbeddedCode"/>
+        </w:rPr>
+        <w:t>OFF</w:t>
+      </w:r>
+      <w:r>
+        <w:t xml:space="preserve"> when the sample starts.</w:t>
       </w:r>
     </w:p>
     <w:p>
@@ -27928,15 +27971,59 @@
         <w:pStyle w:val="BodyA"/>
       </w:pPr>
       <w:r>
-        <w:rPr>
+        <w:t>For the remainder of the examples we will be excluding the time column to save space.</w:t>
+      </w:r>
+    </w:p>
+    <w:p>
+      <w:pPr>
+        <w:pStyle w:val="Heading2"/>
+        <w:ind w:hanging="648"/>
+      </w:pPr>
+      <w:bookmarkStart w:id="74" w:name="_TOC42069"/>
+      <w:bookmarkStart w:id="75" w:name="_Toc255489550"/>
+      <w:bookmarkEnd w:id="74"/>
+      <w:r>
+        <w:t>Request without Filtering</w:t>
+      </w:r>
+      <w:bookmarkEnd w:id="75"/>
+    </w:p>
+    <w:p>
+      <w:pPr>
+        <w:pStyle w:val="BodyA"/>
+      </w:pPr>
+      <w:r>
+        <w:t xml:space="preserve">In the example above, the application made a request for a sample starting at sequence #103 and retrieves the next eleven items. The response will include all the samples and events in the mill device from 103 to 113. The </w:t>
+      </w:r>
+      <w:proofErr w:type="spellStart"/>
+      <w:r>
+        <w:rPr>
+          <w:rStyle w:val="ImbeddedCode"/>
+        </w:rPr>
+        <w:t>nextSequence</w:t>
+      </w:r>
+      <w:proofErr w:type="spellEnd"/>
+      <w:r>
+        <w:t xml:space="preserve"> number in the header will tell the application it should begin the next request at 114.</w:t>
+      </w:r>
+      <w:r>
+        <w:t xml:space="preserve"> (The response is abbreviated and for illustration purpose only.)</w:t>
+      </w:r>
+    </w:p>
+    <w:p>
+      <w:pPr>
+        <w:pStyle w:val="Caption"/>
+      </w:pPr>
+      <w:r>
+        <w:rPr>
+          <w:b w:val="0"/>
           <w:noProof/>
         </w:rPr>
         <w:lastRenderedPageBreak/>
         <w:drawing>
           <wp:inline distT="0" distB="0" distL="0" distR="0">
-            <wp:extent cx="5362575" cy="4648200"/>
-            <wp:effectExtent l="19050" t="0" r="9525" b="0"/>
-            <wp:docPr id="10" name="Picture 7"/>
+            <wp:extent cx="5943600" cy="4771003"/>
+            <wp:effectExtent l="19050" t="0" r="0" b="0"/>
+            <wp:docPr id="33" name="Picture 25"/>
             <wp:cNvGraphicFramePr>
               <a:graphicFrameLocks xmlns:a="http://schemas.openxmlformats.org/drawingml/2006/main" noChangeAspect="1"/>
             </wp:cNvGraphicFramePr>
@@ -27944,13 +28031,13 @@
               <a:graphicData uri="http://schemas.openxmlformats.org/drawingml/2006/picture">
                 <pic:pic xmlns:pic="http://schemas.openxmlformats.org/drawingml/2006/picture">
                   <pic:nvPicPr>
-                    <pic:cNvPr id="0" name="Picture 7"/>
+                    <pic:cNvPr id="0" name="Picture 25"/>
                     <pic:cNvPicPr>
                       <a:picLocks noChangeAspect="1" noChangeArrowheads="1"/>
                     </pic:cNvPicPr>
                   </pic:nvPicPr>
                   <pic:blipFill>
-                    <a:blip r:embed="rId38" cstate="print"/>
+                    <a:blip r:embed="rId37" cstate="print"/>
                     <a:srcRect/>
                     <a:stretch>
                       <a:fillRect/>
@@ -27959,7 +28046,7 @@
                   <pic:spPr bwMode="auto">
                     <a:xfrm>
                       <a:off x="0" y="0"/>
-                      <a:ext cx="5362575" cy="4648200"/>
+                      <a:ext cx="5943600" cy="4771003"/>
                     </a:xfrm>
                     <a:prstGeom prst="rect">
                       <a:avLst/>
@@ -27983,7 +28070,7 @@
       <w:pPr>
         <w:pStyle w:val="Caption"/>
       </w:pPr>
-      <w:bookmarkStart w:id="77" w:name="_Toc255489573"/>
+      <w:bookmarkStart w:id="76" w:name="_Toc255489572"/>
       <w:r>
         <w:t xml:space="preserve">Figure </w:t>
       </w:r>
@@ -28000,43 +28087,59 @@
         <w:rPr>
           <w:noProof/>
         </w:rPr>
-        <w:t>11</w:t>
+        <w:t>10</w:t>
       </w:r>
       <w:r>
         <w:fldChar w:fldCharType="end"/>
       </w:r>
       <w:r>
-        <w:t>: Example #1 for Sample from Sequence #114</w:t>
-      </w:r>
-      <w:bookmarkEnd w:id="77"/>
+        <w:t>: Example #1 for Sample from Sequence #10</w:t>
+      </w:r>
+      <w:bookmarkEnd w:id="76"/>
+      <w:r>
+        <w:t>1</w:t>
+      </w:r>
     </w:p>
     <w:p>
       <w:pPr>
         <w:pStyle w:val="BodyA"/>
       </w:pPr>
       <w:r>
-        <w:t>In the above illustration, only the four axis components have samples. One will only get samples or events if they occur in the window being requested. In the next illustration, the application will request the next ten items starting at sequence number 124.</w:t>
-      </w:r>
-    </w:p>
-    <w:p>
-      <w:pPr>
-        <w:pStyle w:val="Caption"/>
-        <w:jc w:val="left"/>
-      </w:pPr>
-      <w:r>
-        <w:br w:type="page"/>
-      </w:r>
-      <w:r>
-        <w:rPr>
-          <w:b w:val="0"/>
+        <w:t xml:space="preserve">In the following illustration, the next request starts at 114 and gets the next ten samples. The response will include the X, Y, Z, and </w:t>
+      </w:r>
+      <w:r>
+        <w:t>C</w:t>
+      </w:r>
+      <w:r>
+        <w:t xml:space="preserve"> samples and since there are no </w:t>
+      </w:r>
+      <w:proofErr w:type="spellStart"/>
+      <w:r>
+        <w:rPr>
+          <w:rStyle w:val="ImbeddedCode"/>
+        </w:rPr>
+        <w:t>Availablity</w:t>
+      </w:r>
+      <w:proofErr w:type="spellEnd"/>
+      <w:r>
+        <w:t xml:space="preserve"> events, this component will not be included:</w:t>
+      </w:r>
+    </w:p>
+    <w:p>
+      <w:pPr>
+        <w:pStyle w:val="BodyA"/>
+        <w:jc w:val="center"/>
+      </w:pPr>
+      <w:r>
+        <w:rPr>
           <w:noProof/>
         </w:rPr>
         <w:lastRenderedPageBreak/>
         <w:drawing>
           <wp:inline distT="0" distB="0" distL="0" distR="0">
-            <wp:extent cx="5238750" cy="4610100"/>
+            <wp:extent cx="5943600" cy="4920199"/>
             <wp:effectExtent l="19050" t="0" r="0" b="0"/>
-            <wp:docPr id="11" name="Picture 10"/>
+            <wp:docPr id="34" name="Picture 28"/>
             <wp:cNvGraphicFramePr>
               <a:graphicFrameLocks xmlns:a="http://schemas.openxmlformats.org/drawingml/2006/main" noChangeAspect="1"/>
             </wp:cNvGraphicFramePr>
@@ -28044,13 +28147,13 @@
               <a:graphicData uri="http://schemas.openxmlformats.org/drawingml/2006/picture">
                 <pic:pic xmlns:pic="http://schemas.openxmlformats.org/drawingml/2006/picture">
                   <pic:nvPicPr>
-                    <pic:cNvPr id="0" name="Picture 10"/>
+                    <pic:cNvPr id="0" name="Picture 28"/>
                     <pic:cNvPicPr>
                       <a:picLocks noChangeAspect="1" noChangeArrowheads="1"/>
                     </pic:cNvPicPr>
                   </pic:nvPicPr>
                   <pic:blipFill>
-                    <a:blip r:embed="rId39" cstate="print"/>
+                    <a:blip r:embed="rId38" cstate="print"/>
                     <a:srcRect/>
                     <a:stretch>
                       <a:fillRect/>
@@ -28059,7 +28162,7 @@
                   <pic:spPr bwMode="auto">
                     <a:xfrm>
                       <a:off x="0" y="0"/>
-                      <a:ext cx="5238750" cy="4610100"/>
+                      <a:ext cx="5943600" cy="4920199"/>
                     </a:xfrm>
                     <a:prstGeom prst="rect">
                       <a:avLst/>
@@ -28083,7 +28186,7 @@
       <w:pPr>
         <w:pStyle w:val="Caption"/>
       </w:pPr>
-      <w:bookmarkStart w:id="78" w:name="_Toc255489574"/>
+      <w:bookmarkStart w:id="77" w:name="_Toc255489573"/>
       <w:r>
         <w:t xml:space="preserve">Figure </w:t>
       </w:r>
@@ -28100,292 +28203,42 @@
         <w:rPr>
           <w:noProof/>
         </w:rPr>
-        <w:t>12</w:t>
+        <w:t>11</w:t>
       </w:r>
       <w:r>
         <w:fldChar w:fldCharType="end"/>
       </w:r>
       <w:r>
-        <w:t>: Example #1 for Sample from Sequence #124</w:t>
-      </w:r>
-      <w:bookmarkEnd w:id="78"/>
+        <w:t>: Example #1 for Sample from Sequence #</w:t>
+      </w:r>
+      <w:bookmarkEnd w:id="77"/>
+      <w:r>
+        <w:t>113</w:t>
+      </w:r>
     </w:p>
     <w:p>
       <w:pPr>
         <w:pStyle w:val="BodyA"/>
       </w:pPr>
       <w:r>
-        <w:t xml:space="preserve">In the above illustration, there are only three items available. The first two are axis samples and the third is a power event. The next sequence will indicate that the application must request samples and events starting at 127 for the next group. If the application were to do this, it would receive an empty response with the </w:t>
-      </w:r>
-      <w:proofErr w:type="spellStart"/>
-      <w:r>
-        <w:rPr>
-          <w:rStyle w:val="ImbeddedCode"/>
-        </w:rPr>
-        <w:t>nextSequence</w:t>
-      </w:r>
-      <w:proofErr w:type="spellEnd"/>
-      <w:r>
-        <w:t xml:space="preserve"> of 127 indicating that no data was available.</w:t>
-      </w:r>
-    </w:p>
-    <w:p>
-      <w:pPr>
-        <w:pStyle w:val="BodyA"/>
-        <w:rPr>
-          <w:rStyle w:val="DefaultParagraphFont1"/>
-        </w:rPr>
-      </w:pPr>
-      <w:r>
-        <w:rPr>
-          <w:rStyle w:val="DefaultParagraphFont1"/>
-        </w:rPr>
-        <w:t xml:space="preserve">The next sequence number </w:t>
-      </w:r>
-      <w:r>
-        <w:rPr>
-          <w:rStyle w:val="DefaultParagraphFont1"/>
-          <w:b/>
-        </w:rPr>
-        <w:t>MUST</w:t>
-      </w:r>
-      <w:r>
-        <w:rPr>
-          <w:rStyle w:val="DefaultParagraphFont1"/>
-        </w:rPr>
-        <w:t xml:space="preserve"> always be the largest sequence number of available items in the selection window plus one. </w:t>
-      </w:r>
-      <w:r>
-        <w:t xml:space="preserve">If the request indicated </w:t>
-      </w:r>
-      <w:proofErr w:type="gramStart"/>
-      <w:r>
-        <w:t xml:space="preserve">a </w:t>
-      </w:r>
-      <w:r>
-        <w:rPr>
-          <w:rStyle w:val="ImbeddedCode"/>
-        </w:rPr>
-        <w:t>from</w:t>
-      </w:r>
-      <w:proofErr w:type="gramEnd"/>
-      <w:r>
-        <w:t xml:space="preserve"> of 10 and a </w:t>
-      </w:r>
-      <w:r>
-        <w:rPr>
-          <w:rStyle w:val="ImbeddedCode"/>
-        </w:rPr>
-        <w:t>count</w:t>
-      </w:r>
-      <w:r>
-        <w:rPr>
-          <w:rStyle w:val="DefaultParagraphFont1"/>
-        </w:rPr>
-        <w:t xml:space="preserve"> of 10, the </w:t>
-      </w:r>
-      <w:r>
-        <w:rPr>
-          <w:rStyle w:val="DefaultParagraphFont1"/>
-        </w:rPr>
-        <w:t>MTConnect</w:t>
-      </w:r>
-      <w:r>
-        <w:rPr>
-          <w:rStyle w:val="DefaultParagraphFont1"/>
-          <w:vertAlign w:val="superscript"/>
-        </w:rPr>
-        <w:t>®</w:t>
-      </w:r>
-      <w:r>
-        <w:rPr>
-          <w:rStyle w:val="DefaultParagraphFont1"/>
-        </w:rPr>
-        <w:t xml:space="preserve"> </w:t>
-      </w:r>
-      <w:r>
-        <w:rPr>
-          <w:rStyle w:val="DefaultParagraphFont1"/>
-          <w:b/>
-        </w:rPr>
-        <w:t>MUST</w:t>
-      </w:r>
-      <w:r>
-        <w:rPr>
-          <w:rStyle w:val="DefaultParagraphFont1"/>
-        </w:rPr>
-        <w:t xml:space="preserve"> consider at most 10 items if available. If the value for </w:t>
-      </w:r>
-      <w:r>
-        <w:rPr>
-          <w:rStyle w:val="ImbeddedCode"/>
-        </w:rPr>
-        <w:t>from</w:t>
-      </w:r>
-      <w:r>
-        <w:rPr>
-          <w:rStyle w:val="DefaultParagraphFont1"/>
-        </w:rPr>
-        <w:t xml:space="preserve"> is larger than the last item’s sequence number + 1, an </w:t>
-      </w:r>
-      <w:r>
-        <w:rPr>
-          <w:rStyle w:val="ImbeddedCode"/>
-        </w:rPr>
-        <w:t>OUT_OF_RANGE</w:t>
-      </w:r>
-      <w:r>
-        <w:rPr>
-          <w:rStyle w:val="DefaultParagraphFont1"/>
-        </w:rPr>
-        <w:t xml:space="preserve"> error </w:t>
-      </w:r>
-      <w:r>
-        <w:rPr>
-          <w:rStyle w:val="DefaultParagraphFont1"/>
-          <w:b/>
-        </w:rPr>
-        <w:t>MUST</w:t>
-      </w:r>
-      <w:r>
-        <w:rPr>
-          <w:rStyle w:val="DefaultParagraphFont1"/>
-        </w:rPr>
-        <w:t xml:space="preserve"> be returned from the </w:t>
-      </w:r>
-      <w:r>
-        <w:rPr>
-          <w:rStyle w:val="Italics"/>
-        </w:rPr>
-        <w:t>Agent</w:t>
-      </w:r>
-      <w:r>
-        <w:rPr>
-          <w:rStyle w:val="DefaultParagraphFont1"/>
-        </w:rPr>
-        <w:t>.</w:t>
-      </w:r>
-    </w:p>
-    <w:p>
-      <w:pPr>
-        <w:pStyle w:val="BodyA"/>
-        <w:rPr>
-          <w:rStyle w:val="DefaultParagraphFont1"/>
-        </w:rPr>
-      </w:pPr>
-      <w:r>
-        <w:rPr>
-          <w:rStyle w:val="DefaultParagraphFont1"/>
-        </w:rPr>
-        <w:t xml:space="preserve">The same rule will be applied to the </w:t>
-      </w:r>
-      <w:r>
-        <w:rPr>
-          <w:rStyle w:val="ImbeddedCode"/>
-        </w:rPr>
-        <w:t>current</w:t>
-      </w:r>
-      <w:r>
-        <w:rPr>
-          <w:rStyle w:val="DefaultParagraphFont1"/>
-        </w:rPr>
-        <w:t xml:space="preserve"> request as well. In the instance of the </w:t>
-      </w:r>
-      <w:r>
-        <w:rPr>
-          <w:rStyle w:val="ImbeddedCode"/>
-        </w:rPr>
-        <w:t>current</w:t>
-      </w:r>
-      <w:r>
-        <w:rPr>
-          <w:rStyle w:val="DefaultParagraphFont1"/>
-        </w:rPr>
-        <w:t xml:space="preserve"> request, the next sequence </w:t>
-      </w:r>
-      <w:r>
-        <w:rPr>
-          <w:rStyle w:val="DefaultParagraphFont1"/>
-          <w:b/>
-        </w:rPr>
-        <w:t xml:space="preserve">MUST </w:t>
-      </w:r>
-      <w:r>
-        <w:rPr>
-          <w:rStyle w:val="DefaultParagraphFont1"/>
-        </w:rPr>
-        <w:t xml:space="preserve">be set to the one greater than the last item’s sequence number in the table of data values. Since </w:t>
-      </w:r>
-      <w:r>
-        <w:rPr>
-          <w:rStyle w:val="ImbeddedCode"/>
-        </w:rPr>
-        <w:t>current</w:t>
-      </w:r>
-      <w:r>
-        <w:rPr>
-          <w:rStyle w:val="DefaultParagraphFont1"/>
-        </w:rPr>
-        <w:t xml:space="preserve"> always considers all events and samples, it </w:t>
-      </w:r>
-      <w:r>
-        <w:rPr>
-          <w:rStyle w:val="DefaultParagraphFont1"/>
-          <w:b/>
-        </w:rPr>
-        <w:t xml:space="preserve">MUST </w:t>
-      </w:r>
-      <w:r>
-        <w:rPr>
-          <w:rStyle w:val="DefaultParagraphFont1"/>
-        </w:rPr>
-        <w:t>always be one greater than the maximum sequence number assigned.</w:t>
-      </w:r>
-    </w:p>
-    <w:p>
-      <w:pPr>
-        <w:pStyle w:val="Heading2"/>
-        <w:ind w:hanging="648"/>
-      </w:pPr>
-      <w:bookmarkStart w:id="79" w:name="_TOC44006"/>
-      <w:bookmarkStart w:id="80" w:name="_Toc255489551"/>
-      <w:bookmarkEnd w:id="79"/>
-      <w:r>
+        <w:t>In the above illustration, only the four axis components have samples. One will only get samples or events if they occur in the window being requested. In the next illustration, the application will request the next ten items starting at sequence number 124.</w:t>
+      </w:r>
+    </w:p>
+    <w:p>
+      <w:pPr>
+        <w:pStyle w:val="Caption"/>
+      </w:pPr>
+      <w:r>
+        <w:rPr>
+          <w:b w:val="0"/>
+          <w:noProof/>
+        </w:rPr>
         <w:lastRenderedPageBreak/>
-        <w:t>Request with Path Parameter</w:t>
-      </w:r>
-      <w:bookmarkEnd w:id="80"/>
-    </w:p>
-    <w:p>
-      <w:pPr>
-        <w:pStyle w:val="BodyA"/>
-      </w:pPr>
-      <w:r>
-        <w:t xml:space="preserve">The next set of examples will show the behavior when a </w:t>
-      </w:r>
-      <w:r>
-        <w:rPr>
-          <w:rStyle w:val="ImbeddedCode"/>
-        </w:rPr>
-        <w:t>path</w:t>
-      </w:r>
-      <w:r>
-        <w:t xml:space="preserve"> parameter is provided.</w:t>
-      </w:r>
-    </w:p>
-    <w:p>
-      <w:pPr>
-        <w:pStyle w:val="Caption"/>
-      </w:pPr>
-      <w:r>
-        <w:rPr>
-          <w:noProof/>
-        </w:rPr>
         <w:drawing>
           <wp:inline distT="0" distB="0" distL="0" distR="0">
-            <wp:extent cx="5943600" cy="4991735"/>
+            <wp:extent cx="5943600" cy="4345784"/>
             <wp:effectExtent l="19050" t="0" r="0" b="0"/>
-            <wp:docPr id="25" name="Picture 24" descr="fig12.jpg"/>
+            <wp:docPr id="35" name="Picture 31"/>
             <wp:cNvGraphicFramePr>
               <a:graphicFrameLocks xmlns:a="http://schemas.openxmlformats.org/drawingml/2006/main" noChangeAspect="1"/>
             </wp:cNvGraphicFramePr>
@@ -28393,23 +28246,33 @@
               <a:graphicData uri="http://schemas.openxmlformats.org/drawingml/2006/picture">
                 <pic:pic xmlns:pic="http://schemas.openxmlformats.org/drawingml/2006/picture">
                   <pic:nvPicPr>
-                    <pic:cNvPr id="0" name="fig12.jpg"/>
-                    <pic:cNvPicPr/>
+                    <pic:cNvPr id="0" name="Picture 31"/>
+                    <pic:cNvPicPr>
+                      <a:picLocks noChangeAspect="1" noChangeArrowheads="1"/>
+                    </pic:cNvPicPr>
                   </pic:nvPicPr>
                   <pic:blipFill>
-                    <a:blip r:embed="rId40" cstate="print"/>
+                    <a:blip r:embed="rId39" cstate="print"/>
+                    <a:srcRect/>
                     <a:stretch>
                       <a:fillRect/>
                     </a:stretch>
                   </pic:blipFill>
-                  <pic:spPr>
+                  <pic:spPr bwMode="auto">
                     <a:xfrm>
                       <a:off x="0" y="0"/>
-                      <a:ext cx="5943600" cy="4991735"/>
+                      <a:ext cx="5943600" cy="4345784"/>
                     </a:xfrm>
                     <a:prstGeom prst="rect">
                       <a:avLst/>
                     </a:prstGeom>
+                    <a:noFill/>
+                    <a:ln w="9525">
+                      <a:noFill/>
+                      <a:miter lim="800000"/>
+                      <a:headEnd/>
+                      <a:tailEnd/>
+                    </a:ln>
                   </pic:spPr>
                 </pic:pic>
               </a:graphicData>
@@ -28422,7 +28285,7 @@
       <w:pPr>
         <w:pStyle w:val="Caption"/>
       </w:pPr>
-      <w:bookmarkStart w:id="81" w:name="_Toc255489575"/>
+      <w:bookmarkStart w:id="78" w:name="_Toc255489574"/>
       <w:r>
         <w:t xml:space="preserve">Figure </w:t>
       </w:r>
@@ -28439,70 +28302,158 @@
         <w:rPr>
           <w:noProof/>
         </w:rPr>
-        <w:t>13</w:t>
+        <w:t>12</w:t>
       </w:r>
       <w:r>
         <w:fldChar w:fldCharType="end"/>
       </w:r>
       <w:r>
-        <w:t>: Example #2 for Sample from Sequence #103 with Path</w:t>
-      </w:r>
-      <w:bookmarkEnd w:id="81"/>
+        <w:t>: Example #1 for Sample from Sequence #124</w:t>
+      </w:r>
+      <w:bookmarkEnd w:id="78"/>
     </w:p>
     <w:p>
       <w:pPr>
         <w:pStyle w:val="BodyA"/>
       </w:pPr>
       <w:r>
-        <w:t xml:space="preserve">Figure 12 shows that when events are filtered for only the </w:t>
-      </w:r>
+        <w:t xml:space="preserve">In the above illustration, there are only three items available. The first two are axis samples and the third is a power event. The next sequence will indicate that the application must request samples and events starting at 127 for the next group. If the application were to do this, it would receive an empty response with the </w:t>
+      </w:r>
+      <w:proofErr w:type="spellStart"/>
       <w:r>
         <w:rPr>
           <w:rStyle w:val="ImbeddedCode"/>
         </w:rPr>
-        <w:t>Power</w:t>
-      </w:r>
-      <w:r>
-        <w:t xml:space="preserve"> component, the </w:t>
+        <w:t>nextSequence</w:t>
+      </w:r>
+      <w:proofErr w:type="spellEnd"/>
+      <w:r>
+        <w:t xml:space="preserve"> of 127 indicating that no data was available.</w:t>
+      </w:r>
+    </w:p>
+    <w:p>
+      <w:pPr>
+        <w:pStyle w:val="BodyA"/>
+        <w:rPr>
+          <w:rStyle w:val="DefaultParagraphFont1"/>
+        </w:rPr>
+      </w:pPr>
+      <w:r>
+        <w:rPr>
+          <w:rStyle w:val="DefaultParagraphFont1"/>
+        </w:rPr>
+        <w:t xml:space="preserve">The next sequence number </w:t>
+      </w:r>
+      <w:r>
+        <w:rPr>
+          <w:rStyle w:val="DefaultParagraphFont1"/>
+          <w:b/>
+        </w:rPr>
+        <w:t>MUST</w:t>
+      </w:r>
+      <w:r>
+        <w:rPr>
+          <w:rStyle w:val="DefaultParagraphFont1"/>
+        </w:rPr>
+        <w:t xml:space="preserve"> always be the largest sequence number of available items in the selection window plus one. </w:t>
+      </w:r>
+      <w:r>
+        <w:t xml:space="preserve">If the request indicated </w:t>
+      </w:r>
+      <w:proofErr w:type="gramStart"/>
+      <w:r>
+        <w:t xml:space="preserve">a </w:t>
       </w:r>
       <w:r>
         <w:rPr>
           <w:rStyle w:val="ImbeddedCode"/>
         </w:rPr>
-        <w:t>Power</w:t>
-      </w:r>
-      <w:r>
+        <w:t>from</w:t>
+      </w:r>
+      <w:proofErr w:type="gramEnd"/>
+      <w:r>
+        <w:t xml:space="preserve"> of 10 and a </w:t>
+      </w:r>
+      <w:r>
+        <w:rPr>
+          <w:rStyle w:val="ImbeddedCode"/>
+        </w:rPr>
+        <w:t>count</w:t>
+      </w:r>
+      <w:r>
+        <w:rPr>
+          <w:rStyle w:val="DefaultParagraphFont1"/>
+        </w:rPr>
+        <w:t xml:space="preserve"> of 10, the </w:t>
+      </w:r>
+      <w:r>
+        <w:rPr>
+          <w:rStyle w:val="DefaultParagraphFont1"/>
+        </w:rPr>
+        <w:t>MTConnect</w:t>
+      </w:r>
+      <w:r>
+        <w:rPr>
+          <w:rStyle w:val="DefaultParagraphFont1"/>
+          <w:vertAlign w:val="superscript"/>
+        </w:rPr>
+        <w:t>®</w:t>
+      </w:r>
+      <w:r>
+        <w:rPr>
+          <w:rStyle w:val="DefaultParagraphFont1"/>
+        </w:rPr>
         <w:t xml:space="preserve"> </w:t>
       </w:r>
       <w:r>
         <w:rPr>
+          <w:rStyle w:val="DefaultParagraphFont1"/>
+          <w:b/>
+        </w:rPr>
+        <w:t>MUST</w:t>
+      </w:r>
+      <w:r>
+        <w:rPr>
+          <w:rStyle w:val="DefaultParagraphFont1"/>
+        </w:rPr>
+        <w:t xml:space="preserve"> consider at most 10 items if available. If the value for </w:t>
+      </w:r>
+      <w:r>
+        <w:rPr>
           <w:rStyle w:val="ImbeddedCode"/>
         </w:rPr>
-        <w:t>ON</w:t>
-      </w:r>
-      <w:r>
-        <w:t xml:space="preserve"> event will be delivered and nothing else. The </w:t>
+        <w:t>from</w:t>
+      </w:r>
+      <w:r>
+        <w:rPr>
+          <w:rStyle w:val="DefaultParagraphFont1"/>
+        </w:rPr>
+        <w:t xml:space="preserve"> is larger than the last item’s sequence number + 1, an </w:t>
       </w:r>
       <w:r>
         <w:rPr>
           <w:rStyle w:val="ImbeddedCode"/>
         </w:rPr>
-        <w:t>Power ON</w:t>
-      </w:r>
-      <w:r>
-        <w:t xml:space="preserve"> event is sequence number 105, but since the other samples and events are considered, the next sequence number is still 114. The </w:t>
-      </w:r>
-      <w:r>
-        <w:t>MTConnect</w:t>
-      </w:r>
-      <w:r>
-        <w:rPr>
-          <w:vertAlign w:val="superscript"/>
-        </w:rPr>
-        <w:t>®</w:t>
-      </w:r>
-      <w:r>
-        <w:t xml:space="preserve"> </w:t>
+        <w:t>OUT_OF_RANGE</w:t>
+      </w:r>
+      <w:r>
+        <w:rPr>
+          <w:rStyle w:val="DefaultParagraphFont1"/>
+        </w:rPr>
+        <w:t xml:space="preserve"> error </w:t>
+      </w:r>
+      <w:r>
+        <w:rPr>
+          <w:rStyle w:val="DefaultParagraphFont1"/>
+          <w:b/>
+        </w:rPr>
+        <w:t>MUST</w:t>
+      </w:r>
+      <w:r>
+        <w:rPr>
+          <w:rStyle w:val="DefaultParagraphFont1"/>
+        </w:rPr>
+        <w:t xml:space="preserve"> be returned from the </w:t>
       </w:r>
       <w:r>
         <w:rPr>
@@ -28511,68 +28462,133 @@
         <w:t>Agent</w:t>
       </w:r>
       <w:r>
-        <w:t xml:space="preserve"> </w:t>
-      </w:r>
-      <w:r>
-        <w:rPr>
+        <w:rPr>
+          <w:rStyle w:val="DefaultParagraphFont1"/>
+        </w:rPr>
+        <w:t>.</w:t>
+      </w:r>
+    </w:p>
+    <w:p>
+      <w:pPr>
+        <w:pStyle w:val="BodyA"/>
+        <w:rPr>
+          <w:rStyle w:val="DefaultParagraphFont1"/>
+        </w:rPr>
+      </w:pPr>
+      <w:r>
+        <w:rPr>
+          <w:rStyle w:val="DefaultParagraphFont1"/>
+        </w:rPr>
+        <w:t xml:space="preserve">The same rule will be applied to the </w:t>
+      </w:r>
+      <w:r>
+        <w:rPr>
+          <w:rStyle w:val="ImbeddedCode"/>
+        </w:rPr>
+        <w:t>current</w:t>
+      </w:r>
+      <w:r>
+        <w:rPr>
+          <w:rStyle w:val="DefaultParagraphFont1"/>
+        </w:rPr>
+        <w:t xml:space="preserve"> request as well. In the instance of the </w:t>
+      </w:r>
+      <w:r>
+        <w:rPr>
+          <w:rStyle w:val="ImbeddedCode"/>
+        </w:rPr>
+        <w:t>current</w:t>
+      </w:r>
+      <w:r>
+        <w:rPr>
+          <w:rStyle w:val="DefaultParagraphFont1"/>
+        </w:rPr>
+        <w:t xml:space="preserve"> request, the next sequence </w:t>
+      </w:r>
+      <w:r>
+        <w:rPr>
+          <w:rStyle w:val="DefaultParagraphFont1"/>
           <w:b/>
         </w:rPr>
         <w:t xml:space="preserve">MUST </w:t>
       </w:r>
       <w:r>
-        <w:t xml:space="preserve">set the next sequence number to one greater (+1) than the last event or sample in the window of items being considered. The </w:t>
-      </w:r>
-      <w:r>
-        <w:rPr>
-          <w:rStyle w:val="Italics"/>
-        </w:rPr>
-        <w:t>Agent</w:t>
-      </w:r>
-      <w:r>
-        <w:t xml:space="preserve"> </w:t>
-      </w:r>
-      <w:r>
-        <w:rPr>
+        <w:rPr>
+          <w:rStyle w:val="DefaultParagraphFont1"/>
+        </w:rPr>
+        <w:t xml:space="preserve">be set to the one greater than the last item’s sequence number in the table of data values. Since </w:t>
+      </w:r>
+      <w:r>
+        <w:rPr>
+          <w:rStyle w:val="ImbeddedCode"/>
+        </w:rPr>
+        <w:t>current</w:t>
+      </w:r>
+      <w:r>
+        <w:rPr>
+          <w:rStyle w:val="DefaultParagraphFont1"/>
+        </w:rPr>
+        <w:t xml:space="preserve"> always considers all events and samples, it </w:t>
+      </w:r>
+      <w:r>
+        <w:rPr>
+          <w:rStyle w:val="DefaultParagraphFont1"/>
           <w:b/>
         </w:rPr>
-        <w:t>MUST</w:t>
-      </w:r>
-      <w:r>
-        <w:t xml:space="preserve"> </w:t>
-      </w:r>
-      <w:r>
-        <w:t xml:space="preserve">consider all the events and samples evaluated in the process of formulating the response </w:t>
-      </w:r>
-      <w:r>
-        <w:t xml:space="preserve">to </w:t>
-      </w:r>
-      <w:r>
-        <w:t>the application</w:t>
-      </w:r>
-      <w:r>
-        <w:t>.</w:t>
-      </w:r>
-      <w:r>
-        <w:br w:type="page"/>
-      </w:r>
-      <w:r>
+        <w:t xml:space="preserve">MUST </w:t>
+      </w:r>
+      <w:r>
+        <w:rPr>
+          <w:rStyle w:val="DefaultParagraphFont1"/>
+        </w:rPr>
+        <w:t>always be one greater than the maximum sequence number assigned.</w:t>
+      </w:r>
+    </w:p>
+    <w:p>
+      <w:pPr>
+        <w:pStyle w:val="Heading2"/>
+        <w:ind w:hanging="648"/>
+      </w:pPr>
+      <w:bookmarkStart w:id="79" w:name="_TOC44006"/>
+      <w:bookmarkStart w:id="80" w:name="_Toc255489551"/>
+      <w:bookmarkEnd w:id="79"/>
+      <w:r>
+        <w:t>Request with Path Parameter</w:t>
+      </w:r>
+      <w:bookmarkEnd w:id="80"/>
+    </w:p>
+    <w:p>
+      <w:pPr>
+        <w:pStyle w:val="BodyA"/>
+      </w:pPr>
+      <w:r>
+        <w:t xml:space="preserve">The next set of examples will show the behavior when a </w:t>
+      </w:r>
+      <w:r>
+        <w:rPr>
+          <w:rStyle w:val="ImbeddedCode"/>
+        </w:rPr>
+        <w:t>path</w:t>
+      </w:r>
+      <w:r>
+        <w:t xml:space="preserve"> parameter is provided.</w:t>
+      </w:r>
+    </w:p>
+    <w:p>
+      <w:pPr>
+        <w:pStyle w:val="Caption"/>
+      </w:pPr>
+      <w:r>
+        <w:rPr>
+          <w:b w:val="0"/>
+          <w:noProof/>
+        </w:rPr>
         <w:lastRenderedPageBreak/>
-        <w:t>In the next illustration the request is sent as before but now only including Power components:</w:t>
-      </w:r>
-    </w:p>
-    <w:p>
-      <w:pPr>
-        <w:pStyle w:val="BodyA"/>
-      </w:pPr>
-      <w:r>
-        <w:rPr>
-          <w:noProof/>
-        </w:rPr>
         <w:drawing>
           <wp:inline distT="0" distB="0" distL="0" distR="0">
-            <wp:extent cx="5943600" cy="5152390"/>
+            <wp:extent cx="5943600" cy="4436371"/>
             <wp:effectExtent l="19050" t="0" r="0" b="0"/>
-            <wp:docPr id="26" name="Picture 25" descr="fig13.jpg"/>
+            <wp:docPr id="37" name="Picture 37"/>
             <wp:cNvGraphicFramePr>
               <a:graphicFrameLocks xmlns:a="http://schemas.openxmlformats.org/drawingml/2006/main" noChangeAspect="1"/>
             </wp:cNvGraphicFramePr>
@@ -28580,23 +28596,33 @@
               <a:graphicData uri="http://schemas.openxmlformats.org/drawingml/2006/picture">
                 <pic:pic xmlns:pic="http://schemas.openxmlformats.org/drawingml/2006/picture">
                   <pic:nvPicPr>
-                    <pic:cNvPr id="0" name="fig13.jpg"/>
-                    <pic:cNvPicPr/>
+                    <pic:cNvPr id="0" name="Picture 37"/>
+                    <pic:cNvPicPr>
+                      <a:picLocks noChangeAspect="1" noChangeArrowheads="1"/>
+                    </pic:cNvPicPr>
                   </pic:nvPicPr>
                   <pic:blipFill>
-                    <a:blip r:embed="rId41" cstate="print"/>
+                    <a:blip r:embed="rId40" cstate="print"/>
+                    <a:srcRect/>
                     <a:stretch>
                       <a:fillRect/>
                     </a:stretch>
                   </pic:blipFill>
-                  <pic:spPr>
+                  <pic:spPr bwMode="auto">
                     <a:xfrm>
                       <a:off x="0" y="0"/>
-                      <a:ext cx="5943600" cy="5152390"/>
+                      <a:ext cx="5943600" cy="4436371"/>
                     </a:xfrm>
                     <a:prstGeom prst="rect">
                       <a:avLst/>
                     </a:prstGeom>
+                    <a:noFill/>
+                    <a:ln w="9525">
+                      <a:noFill/>
+                      <a:miter lim="800000"/>
+                      <a:headEnd/>
+                      <a:tailEnd/>
+                    </a:ln>
                   </pic:spPr>
                 </pic:pic>
               </a:graphicData>
@@ -28609,7 +28635,7 @@
       <w:pPr>
         <w:pStyle w:val="Caption"/>
       </w:pPr>
-      <w:bookmarkStart w:id="82" w:name="_Toc255489576"/>
+      <w:bookmarkStart w:id="81" w:name="_Toc255489575"/>
       <w:r>
         <w:t xml:space="preserve">Figure </w:t>
       </w:r>
@@ -28626,128 +28652,129 @@
         <w:rPr>
           <w:noProof/>
         </w:rPr>
-        <w:t>14</w:t>
+        <w:t>13</w:t>
       </w:r>
       <w:r>
         <w:fldChar w:fldCharType="end"/>
       </w:r>
       <w:r>
-        <w:t>: Example #2 for Sample from Sequence #114 with Path</w:t>
-      </w:r>
-      <w:bookmarkEnd w:id="82"/>
+        <w:t>: Example #2 for Sample from Sequence #103 with Path</w:t>
+      </w:r>
+      <w:bookmarkEnd w:id="81"/>
     </w:p>
     <w:p>
       <w:pPr>
         <w:pStyle w:val="BodyA"/>
-        <w:rPr>
-          <w:rStyle w:val="DefaultParagraphFont1"/>
-        </w:rPr>
-      </w:pPr>
-      <w:r>
-        <w:t>A</w:t>
-      </w:r>
-      <w:r>
-        <w:t xml:space="preserve">n empty element representing the device </w:t>
+      </w:pPr>
+      <w:r>
+        <w:t xml:space="preserve">Figure 12 shows that when events are filtered for only the </w:t>
+      </w:r>
+      <w:r>
+        <w:rPr>
+          <w:rStyle w:val="ImbeddedCode"/>
+        </w:rPr>
+        <w:t>Power</w:t>
+      </w:r>
+      <w:r>
+        <w:t xml:space="preserve"> component, the </w:t>
+      </w:r>
+      <w:r>
+        <w:rPr>
+          <w:rStyle w:val="ImbeddedCode"/>
+        </w:rPr>
+        <w:t>Power</w:t>
+      </w:r>
+      <w:r>
+        <w:t xml:space="preserve"> </w:t>
+      </w:r>
+      <w:r>
+        <w:rPr>
+          <w:rStyle w:val="ImbeddedCode"/>
+        </w:rPr>
+        <w:t>ON</w:t>
+      </w:r>
+      <w:r>
+        <w:t xml:space="preserve"> event will be delivered and nothing else. The </w:t>
+      </w:r>
+      <w:r>
+        <w:rPr>
+          <w:rStyle w:val="ImbeddedCode"/>
+        </w:rPr>
+        <w:t>Availability</w:t>
+      </w:r>
+      <w:r>
+        <w:rPr>
+          <w:rStyle w:val="ImbeddedCode"/>
+        </w:rPr>
+        <w:t xml:space="preserve"> </w:t>
+      </w:r>
+      <w:r>
+        <w:rPr>
+          <w:rStyle w:val="ImbeddedCode"/>
+        </w:rPr>
+        <w:t>AVAILABLE</w:t>
+      </w:r>
+      <w:r>
+        <w:t xml:space="preserve"> event is sequence number 105, but since the other samples and events are considered, the next sequence number is still 114. The </w:t>
+      </w:r>
+      <w:r>
+        <w:t>MTConnect</w:t>
+      </w:r>
+      <w:r>
+        <w:rPr>
+          <w:vertAlign w:val="superscript"/>
+        </w:rPr>
+        <w:t>®</w:t>
+      </w:r>
+      <w:r>
+        <w:t xml:space="preserve"> </w:t>
+      </w:r>
+      <w:r>
+        <w:rPr>
+          <w:rStyle w:val="Italics"/>
+        </w:rPr>
+        <w:t>Agent</w:t>
+      </w:r>
+      <w:r>
+        <w:t xml:space="preserve"> </w:t>
       </w:r>
       <w:r>
         <w:rPr>
           <w:b/>
         </w:rPr>
+        <w:t xml:space="preserve">MUST </w:t>
+      </w:r>
+      <w:r>
+        <w:t xml:space="preserve">set the next sequence number to one greater (+1) than the last event or sample in the window of items being considered. The </w:t>
+      </w:r>
+      <w:r>
+        <w:rPr>
+          <w:rStyle w:val="Italics"/>
+        </w:rPr>
+        <w:t>Agent</w:t>
+      </w:r>
+      <w:r>
+        <w:t xml:space="preserve"> </w:t>
+      </w:r>
+      <w:r>
+        <w:rPr>
+          <w:b/>
+        </w:rPr>
         <w:t>MUST</w:t>
       </w:r>
       <w:r>
-        <w:t xml:space="preserve"> be returned to indicate that the request was valid and no data was found</w:t>
-      </w:r>
-      <w:r>
-        <w:t xml:space="preserve"> since there were no </w:t>
-      </w:r>
-      <w:r>
-        <w:rPr>
-          <w:rStyle w:val="ImbeddedCode"/>
-        </w:rPr>
-        <w:t>Power</w:t>
-      </w:r>
-      <w:r>
-        <w:t xml:space="preserve"> events in the given range</w:t>
-      </w:r>
-      <w:r>
-        <w:t xml:space="preserve">. </w:t>
-      </w:r>
-      <w:r>
-        <w:t>T</w:t>
-      </w:r>
-      <w:r>
-        <w:t xml:space="preserve">he </w:t>
-      </w:r>
-      <w:proofErr w:type="spellStart"/>
-      <w:r>
-        <w:t>nextSequence</w:t>
-      </w:r>
-      <w:proofErr w:type="spellEnd"/>
-      <w:r>
-        <w:t xml:space="preserve"> in the case </w:t>
-      </w:r>
-      <w:r>
-        <w:rPr>
-          <w:b/>
-        </w:rPr>
-        <w:t xml:space="preserve">MUST </w:t>
-      </w:r>
-      <w:r>
-        <w:t>be</w:t>
-      </w:r>
-      <w:r>
-        <w:rPr>
-          <w:rStyle w:val="DefaultParagraphFont1"/>
-        </w:rPr>
-        <w:t xml:space="preserve"> set to </w:t>
-      </w:r>
-      <w:r>
-        <w:rPr>
-          <w:rStyle w:val="ImbeddedCode"/>
-        </w:rPr>
-        <w:t>124</w:t>
-      </w:r>
-      <w:r>
-        <w:rPr>
-          <w:rStyle w:val="DefaultParagraphFont1"/>
-        </w:rPr>
-        <w:t xml:space="preserve"> even though no results were returned. If this was not done, the application would continue to</w:t>
-      </w:r>
-      <w:r>
-        <w:rPr>
-          <w:rStyle w:val="DefaultParagraphFont1"/>
-        </w:rPr>
-        <w:t xml:space="preserve"> request sequenc</w:t>
-      </w:r>
-      <w:r>
-        <w:rPr>
-          <w:rStyle w:val="DefaultParagraphFont1"/>
-        </w:rPr>
-        <w:t xml:space="preserve">e starting at </w:t>
-      </w:r>
-      <w:r>
-        <w:rPr>
-          <w:rStyle w:val="ImbeddedCode"/>
-        </w:rPr>
-        <w:t>114</w:t>
-      </w:r>
-      <w:r>
-        <w:rPr>
-          <w:rStyle w:val="DefaultParagraphFont1"/>
-        </w:rPr>
         <w:t xml:space="preserve"> </w:t>
       </w:r>
       <w:r>
-        <w:rPr>
-          <w:rStyle w:val="DefaultParagraphFont1"/>
-        </w:rPr>
-        <w:t>indefinitely</w:t>
-      </w:r>
-      <w:r>
-        <w:rPr>
-          <w:rStyle w:val="DefaultParagraphFont1"/>
-        </w:rPr>
+        <w:t xml:space="preserve">consider all the events and samples evaluated in the process of formulating the response </w:t>
+      </w:r>
+      <w:r>
+        <w:t xml:space="preserve">to </w:t>
+      </w:r>
+      <w:r>
+        <w:t>the application</w:t>
+      </w:r>
+      <w:r>
         <w:t>.</w:t>
       </w:r>
     </w:p>
@@ -28756,26 +28783,24 @@
         <w:pStyle w:val="BodyA"/>
       </w:pPr>
       <w:r>
-        <w:br w:type="page"/>
-      </w:r>
-      <w:r>
+        <w:t>In the next illustration the request is sent as before but now only including Power components:</w:t>
+      </w:r>
+    </w:p>
+    <w:p>
+      <w:pPr>
+        <w:pStyle w:val="BodyA"/>
+        <w:jc w:val="center"/>
+      </w:pPr>
+      <w:r>
+        <w:rPr>
+          <w:noProof/>
+        </w:rPr>
         <w:lastRenderedPageBreak/>
-        <w:t>To continue this example, the last request will start at 124 as before and will now request only Power components:</w:t>
-      </w:r>
-    </w:p>
-    <w:p>
-      <w:pPr>
-        <w:pStyle w:val="Caption"/>
-      </w:pPr>
-      <w:r>
-        <w:rPr>
-          <w:noProof/>
-        </w:rPr>
         <w:drawing>
           <wp:inline distT="0" distB="0" distL="0" distR="0">
-            <wp:extent cx="5943600" cy="4966970"/>
-            <wp:effectExtent l="19050" t="0" r="0" b="0"/>
-            <wp:docPr id="27" name="Picture 26" descr="fig14.jpg"/>
+            <wp:extent cx="5781675" cy="4936541"/>
+            <wp:effectExtent l="19050" t="0" r="9525" b="0"/>
+            <wp:docPr id="28" name="Picture 16"/>
             <wp:cNvGraphicFramePr>
               <a:graphicFrameLocks xmlns:a="http://schemas.openxmlformats.org/drawingml/2006/main" noChangeAspect="1"/>
             </wp:cNvGraphicFramePr>
@@ -28783,23 +28808,33 @@
               <a:graphicData uri="http://schemas.openxmlformats.org/drawingml/2006/picture">
                 <pic:pic xmlns:pic="http://schemas.openxmlformats.org/drawingml/2006/picture">
                   <pic:nvPicPr>
-                    <pic:cNvPr id="0" name="fig14.jpg"/>
-                    <pic:cNvPicPr/>
+                    <pic:cNvPr id="0" name="Picture 16"/>
+                    <pic:cNvPicPr>
+                      <a:picLocks noChangeAspect="1" noChangeArrowheads="1"/>
+                    </pic:cNvPicPr>
                   </pic:nvPicPr>
                   <pic:blipFill>
-                    <a:blip r:embed="rId42" cstate="print"/>
+                    <a:blip r:embed="rId41" cstate="print"/>
+                    <a:srcRect/>
                     <a:stretch>
                       <a:fillRect/>
                     </a:stretch>
                   </pic:blipFill>
-                  <pic:spPr>
+                  <pic:spPr bwMode="auto">
                     <a:xfrm>
                       <a:off x="0" y="0"/>
-                      <a:ext cx="5943600" cy="4966970"/>
+                      <a:ext cx="5797952" cy="4950439"/>
                     </a:xfrm>
                     <a:prstGeom prst="rect">
                       <a:avLst/>
                     </a:prstGeom>
+                    <a:noFill/>
+                    <a:ln w="9525">
+                      <a:noFill/>
+                      <a:miter lim="800000"/>
+                      <a:headEnd/>
+                      <a:tailEnd/>
+                    </a:ln>
                   </pic:spPr>
                 </pic:pic>
               </a:graphicData>
@@ -28812,6 +28847,220 @@
       <w:pPr>
         <w:pStyle w:val="Caption"/>
       </w:pPr>
+      <w:bookmarkStart w:id="82" w:name="_Toc255489576"/>
+      <w:r>
+        <w:t xml:space="preserve">Figure </w:t>
+      </w:r>
+      <w:r>
+        <w:fldChar w:fldCharType="begin"/>
+      </w:r>
+      <w:r>
+        <w:instrText xml:space="preserve"> SEQ Figure \* ARABIC </w:instrText>
+      </w:r>
+      <w:r>
+        <w:fldChar w:fldCharType="separate"/>
+      </w:r>
+      <w:r>
+        <w:rPr>
+          <w:noProof/>
+        </w:rPr>
+        <w:t>14</w:t>
+      </w:r>
+      <w:r>
+        <w:fldChar w:fldCharType="end"/>
+      </w:r>
+      <w:r>
+        <w:t>: Example #2 for Sample from Sequence #114 with Path</w:t>
+      </w:r>
+      <w:bookmarkEnd w:id="82"/>
+    </w:p>
+    <w:p>
+      <w:pPr>
+        <w:pStyle w:val="BodyA"/>
+        <w:rPr>
+          <w:rStyle w:val="DefaultParagraphFont1"/>
+        </w:rPr>
+      </w:pPr>
+      <w:r>
+        <w:t>A</w:t>
+      </w:r>
+      <w:r>
+        <w:t xml:space="preserve">n empty element representing the device </w:t>
+      </w:r>
+      <w:r>
+        <w:rPr>
+          <w:b/>
+        </w:rPr>
+        <w:t>MUST</w:t>
+      </w:r>
+      <w:r>
+        <w:t xml:space="preserve"> be returned to indicate that the request was valid and no data was found</w:t>
+      </w:r>
+      <w:r>
+        <w:t xml:space="preserve"> since there were no </w:t>
+      </w:r>
+      <w:r>
+        <w:rPr>
+          <w:rStyle w:val="ImbeddedCode"/>
+        </w:rPr>
+        <w:t>AVAILABILITY</w:t>
+      </w:r>
+      <w:r>
+        <w:t xml:space="preserve"> events in the given range</w:t>
+      </w:r>
+      <w:r>
+        <w:t xml:space="preserve">. </w:t>
+      </w:r>
+      <w:r>
+        <w:t>T</w:t>
+      </w:r>
+      <w:r>
+        <w:t xml:space="preserve">he </w:t>
+      </w:r>
+      <w:proofErr w:type="spellStart"/>
+      <w:r>
+        <w:t>nextSequence</w:t>
+      </w:r>
+      <w:proofErr w:type="spellEnd"/>
+      <w:r>
+        <w:t xml:space="preserve"> in the case </w:t>
+      </w:r>
+      <w:r>
+        <w:rPr>
+          <w:b/>
+        </w:rPr>
+        <w:t xml:space="preserve">MUST </w:t>
+      </w:r>
+      <w:r>
+        <w:t>be</w:t>
+      </w:r>
+      <w:r>
+        <w:rPr>
+          <w:rStyle w:val="DefaultParagraphFont1"/>
+        </w:rPr>
+        <w:t xml:space="preserve"> set to </w:t>
+      </w:r>
+      <w:r>
+        <w:rPr>
+          <w:rStyle w:val="ImbeddedCode"/>
+        </w:rPr>
+        <w:t>124</w:t>
+      </w:r>
+      <w:r>
+        <w:rPr>
+          <w:rStyle w:val="DefaultParagraphFont1"/>
+        </w:rPr>
+        <w:t xml:space="preserve"> even though no results were returned. If this was not done, the application would continue to</w:t>
+      </w:r>
+      <w:r>
+        <w:rPr>
+          <w:rStyle w:val="DefaultParagraphFont1"/>
+        </w:rPr>
+        <w:t xml:space="preserve"> request sequenc</w:t>
+      </w:r>
+      <w:r>
+        <w:rPr>
+          <w:rStyle w:val="DefaultParagraphFont1"/>
+        </w:rPr>
+        <w:t xml:space="preserve">e starting at </w:t>
+      </w:r>
+      <w:r>
+        <w:rPr>
+          <w:rStyle w:val="ImbeddedCode"/>
+        </w:rPr>
+        <w:t>114</w:t>
+      </w:r>
+      <w:r>
+        <w:rPr>
+          <w:rStyle w:val="DefaultParagraphFont1"/>
+        </w:rPr>
+        <w:t xml:space="preserve"> </w:t>
+      </w:r>
+      <w:r>
+        <w:rPr>
+          <w:rStyle w:val="DefaultParagraphFont1"/>
+        </w:rPr>
+        <w:t>indefinitely</w:t>
+      </w:r>
+      <w:r>
+        <w:rPr>
+          <w:rStyle w:val="DefaultParagraphFont1"/>
+        </w:rPr>
+        <w:t>.</w:t>
+      </w:r>
+    </w:p>
+    <w:p>
+      <w:pPr>
+        <w:pStyle w:val="BodyA"/>
+      </w:pPr>
+      <w:r>
+        <w:br w:type="page"/>
+      </w:r>
+      <w:r>
+        <w:lastRenderedPageBreak/>
+        <w:t>To continue this example, the last request will start at 124 as before and will now request only Power components:</w:t>
+      </w:r>
+    </w:p>
+    <w:p>
+      <w:pPr>
+        <w:pStyle w:val="Caption"/>
+      </w:pPr>
+      <w:r>
+        <w:rPr>
+          <w:b w:val="0"/>
+          <w:noProof/>
+        </w:rPr>
+        <w:drawing>
+          <wp:inline distT="0" distB="0" distL="0" distR="0">
+            <wp:extent cx="5943600" cy="4817686"/>
+            <wp:effectExtent l="19050" t="0" r="0" b="0"/>
+            <wp:docPr id="36" name="Picture 34"/>
+            <wp:cNvGraphicFramePr>
+              <a:graphicFrameLocks xmlns:a="http://schemas.openxmlformats.org/drawingml/2006/main" noChangeAspect="1"/>
+            </wp:cNvGraphicFramePr>
+            <a:graphic xmlns:a="http://schemas.openxmlformats.org/drawingml/2006/main">
+              <a:graphicData uri="http://schemas.openxmlformats.org/drawingml/2006/picture">
+                <pic:pic xmlns:pic="http://schemas.openxmlformats.org/drawingml/2006/picture">
+                  <pic:nvPicPr>
+                    <pic:cNvPr id="0" name="Picture 34"/>
+                    <pic:cNvPicPr>
+                      <a:picLocks noChangeAspect="1" noChangeArrowheads="1"/>
+                    </pic:cNvPicPr>
+                  </pic:nvPicPr>
+                  <pic:blipFill>
+                    <a:blip r:embed="rId42" cstate="print"/>
+                    <a:srcRect/>
+                    <a:stretch>
+                      <a:fillRect/>
+                    </a:stretch>
+                  </pic:blipFill>
+                  <pic:spPr bwMode="auto">
+                    <a:xfrm>
+                      <a:off x="0" y="0"/>
+                      <a:ext cx="5943600" cy="4817686"/>
+                    </a:xfrm>
+                    <a:prstGeom prst="rect">
+                      <a:avLst/>
+                    </a:prstGeom>
+                    <a:noFill/>
+                    <a:ln w="9525">
+                      <a:noFill/>
+                      <a:miter lim="800000"/>
+                      <a:headEnd/>
+                      <a:tailEnd/>
+                    </a:ln>
+                  </pic:spPr>
+                </pic:pic>
+              </a:graphicData>
+            </a:graphic>
+          </wp:inline>
+        </w:drawing>
+      </w:r>
+    </w:p>
+    <w:p>
+      <w:pPr>
+        <w:pStyle w:val="Caption"/>
+      </w:pPr>
       <w:bookmarkStart w:id="83" w:name="_Toc255489577"/>
       <w:r>
         <w:t xml:space="preserve">Figure </w:t>
@@ -28835,7 +29084,13 @@
         <w:fldChar w:fldCharType="end"/>
       </w:r>
       <w:r>
-        <w:t>: Example #2 for Sample from Sequence #124 with Path</w:t>
+        <w:t xml:space="preserve">: Example </w:t>
+      </w:r>
+      <w:r>
+        <w:t>#2 for Sample from Sequence #123</w:t>
+      </w:r>
+      <w:r>
+        <w:t xml:space="preserve"> with Path</w:t>
       </w:r>
       <w:bookmarkEnd w:id="83"/>
     </w:p>
@@ -28946,18 +29201,15 @@
         <w:t xml:space="preserve"> </w:t>
       </w:r>
       <w:r>
-        <w:t xml:space="preserve">protocol provides a simple recovery </w:t>
-      </w:r>
+        <w:t>protocol provides a simple recovery strategy that only involves reissuing the previous request with the recovered next sequence number.</w:t>
+      </w:r>
+    </w:p>
+    <w:p>
+      <w:pPr>
+        <w:pStyle w:val="BodyA"/>
+      </w:pPr>
       <w:r>
         <w:lastRenderedPageBreak/>
-        <w:t>strategy that only involves reissuing the previous request with the recovered next sequence number.</w:t>
-      </w:r>
-    </w:p>
-    <w:p>
-      <w:pPr>
-        <w:pStyle w:val="BodyA"/>
-      </w:pPr>
-      <w:r>
         <w:t xml:space="preserve">There is the risk of missing some events or samples if the time between requests exceeds the capacity of the </w:t>
       </w:r>
       <w:r>
@@ -29052,7 +29304,6 @@
         <w:pStyle w:val="BodyA"/>
       </w:pPr>
       <w:r>
-        <w:lastRenderedPageBreak/>
         <w:t>If this cannot be done, the current state of the device can be retrieved and the application can continue from that point onward.</w:t>
       </w:r>
     </w:p>
@@ -29066,6 +29317,7 @@
       </w:pPr>
       <w:bookmarkStart w:id="89" w:name="_Toc255489554"/>
       <w:r>
+        <w:lastRenderedPageBreak/>
         <w:t>Agent Failure</w:t>
       </w:r>
       <w:bookmarkEnd w:id="89"/>
@@ -29210,25 +29462,25 @@
         <w:pStyle w:val="BodyA"/>
       </w:pPr>
       <w:r>
+        <w:t xml:space="preserve">In the above example, the </w:t>
+      </w:r>
+      <w:proofErr w:type="spellStart"/>
+      <w:r>
+        <w:rPr>
+          <w:rStyle w:val="ImbeddedCode"/>
+        </w:rPr>
+        <w:t>instanceId</w:t>
+      </w:r>
+      <w:proofErr w:type="spellEnd"/>
+      <w:r>
+        <w:t xml:space="preserve"> is increased from 1 to 2 indicating that there was a discontinuity in the sequence numbers. When the application detects the change in </w:t>
+      </w:r>
+      <w:proofErr w:type="spellStart"/>
+      <w:r>
+        <w:rPr>
+          <w:rStyle w:val="ImbeddedCode"/>
+        </w:rPr>
         <w:lastRenderedPageBreak/>
-        <w:t xml:space="preserve">In the above example, the </w:t>
-      </w:r>
-      <w:proofErr w:type="spellStart"/>
-      <w:r>
-        <w:rPr>
-          <w:rStyle w:val="ImbeddedCode"/>
-        </w:rPr>
-        <w:t>instanceId</w:t>
-      </w:r>
-      <w:proofErr w:type="spellEnd"/>
-      <w:r>
-        <w:t xml:space="preserve"> is increased from 1 to 2 indicating that there was a discontinuity in the sequence numbers. When the application detects the change in </w:t>
-      </w:r>
-      <w:proofErr w:type="spellStart"/>
-      <w:r>
-        <w:rPr>
-          <w:rStyle w:val="ImbeddedCode"/>
-        </w:rPr>
         <w:t>instanceId</w:t>
       </w:r>
       <w:proofErr w:type="spellEnd"/>
@@ -37227,7 +37479,13 @@
       <w:rPr>
         <w:rFonts w:ascii="Times New Roman" w:hAnsi="Times New Roman"/>
       </w:rPr>
-      <w:t xml:space="preserve"> – Draft D</w:t>
+      <w:t xml:space="preserve"> – </w:t>
+    </w:r>
+    <w:r>
+      <w:rPr>
+        <w:rFonts w:ascii="Times New Roman" w:hAnsi="Times New Roman"/>
+      </w:rPr>
+      <w:t>Draft E</w:t>
     </w:r>
     <w:r>
       <w:rPr>
@@ -37329,7 +37587,13 @@
       <w:rPr>
         <w:rFonts w:ascii="Times New Roman" w:hAnsi="Times New Roman"/>
       </w:rPr>
-      <w:t>erview - Version 1.1.0 – Draft D</w:t>
+      <w:t xml:space="preserve">erview - Version 1.1.0 – </w:t>
+    </w:r>
+    <w:r>
+      <w:rPr>
+        <w:rFonts w:ascii="Times New Roman" w:hAnsi="Times New Roman"/>
+      </w:rPr>
+      <w:t>Draft E</w:t>
     </w:r>
     <w:r>
       <w:rPr>
@@ -37430,7 +37694,13 @@
       <w:rPr>
         <w:rFonts w:ascii="Times New Roman" w:hAnsi="Times New Roman"/>
       </w:rPr>
-      <w:t>erview - Version 1.1.0 – Draft D</w:t>
+      <w:t xml:space="preserve">erview - Version 1.1.0 – </w:t>
+    </w:r>
+    <w:r>
+      <w:rPr>
+        <w:rFonts w:ascii="Times New Roman" w:hAnsi="Times New Roman"/>
+      </w:rPr>
+      <w:t>Draft E</w:t>
     </w:r>
     <w:r>
       <w:rPr>
@@ -37531,7 +37801,13 @@
       <w:rPr>
         <w:rFonts w:ascii="Times New Roman" w:hAnsi="Times New Roman"/>
       </w:rPr>
-      <w:t>erview - Version 1.1.0 – Draft D</w:t>
+      <w:t xml:space="preserve">erview - Version 1.1.0 – </w:t>
+    </w:r>
+    <w:r>
+      <w:rPr>
+        <w:rFonts w:ascii="Times New Roman" w:hAnsi="Times New Roman"/>
+      </w:rPr>
+      <w:t>Draft E</w:t>
     </w:r>
     <w:r>
       <w:rPr>
@@ -37562,7 +37838,7 @@
         <w:rFonts w:ascii="Times New Roman" w:hAnsi="Times New Roman"/>
         <w:noProof/>
       </w:rPr>
-      <w:t>49</w:t>
+      <w:t>50</w:t>
     </w:r>
     <w:r>
       <w:rPr>
@@ -37727,7 +38003,7 @@
         <w:sz w:val="18"/>
         <w:szCs w:val="20"/>
       </w:rPr>
-      <w:t>March 4, 2010</w:t>
+      <w:t>March 10, 2010</w:t>
     </w:r>
     <w:r>
       <w:rPr>
@@ -41407,7 +41683,6 @@
   <w:style w:type="character" w:default="1" w:styleId="DefaultParagraphFont">
     <w:name w:val="Default Paragraph Font"/>
     <w:uiPriority w:val="1"/>
-    <w:semiHidden/>
     <w:unhideWhenUsed/>
   </w:style>
   <w:style w:type="table" w:default="1" w:styleId="TableNormal">
@@ -42440,7 +42715,7 @@
 </file>
 
 <file path=customXml/itemProps1.xml><?xml version="1.0" encoding="utf-8"?>
-<ds:datastoreItem xmlns:ds="http://schemas.openxmlformats.org/officeDocument/2006/customXml" ds:itemID="{6D37C659-6A78-41AB-951A-521D65D1E8F9}">
+<ds:datastoreItem xmlns:ds="http://schemas.openxmlformats.org/officeDocument/2006/customXml" ds:itemID="{175157E3-AE18-4B72-BB42-03205B4CED07}">
   <ds:schemaRefs>
     <ds:schemaRef ds:uri="http://schemas.openxmlformats.org/officeDocument/2006/bibliography"/>
   </ds:schemaRefs>

</xml_diff>

<commit_message>
Added given time for issue #578
</commit_message>
<xml_diff>
--- a/MTC_Part_1_Overview.docx
+++ b/MTC_Part_1_Overview.docx
@@ -11962,7 +11962,13 @@
         <w:t xml:space="preserve">single </w:t>
       </w:r>
       <w:r>
-        <w:t>condition type can have multiple Faults or Warnings at any given time, unlike Events and Samples where a data time of a given type may only have a single value at a time</w:t>
+        <w:t xml:space="preserve">condition type can have multiple Faults or Warnings at any given time, unlike Events and Samples where a data time of a given type may only have a single value at a </w:t>
+      </w:r>
+      <w:r>
+        <w:t xml:space="preserve">given </w:t>
+      </w:r>
+      <w:r>
+        <w:t>time</w:t>
       </w:r>
       <w:r>
         <w:t xml:space="preserve">. </w:t>
@@ -52043,7 +52049,7 @@
         <w:rFonts w:ascii="Times New Roman" w:hAnsi="Times New Roman"/>
         <w:noProof/>
       </w:rPr>
-      <w:t>50</w:t>
+      <w:t>9</w:t>
     </w:r>
     <w:r>
       <w:rPr>
@@ -57228,7 +57234,7 @@
 </file>
 
 <file path=customXml/itemProps1.xml><?xml version="1.0" encoding="utf-8"?>
-<ds:datastoreItem xmlns:ds="http://schemas.openxmlformats.org/officeDocument/2006/customXml" ds:itemID="{32803597-2B92-4815-9CA6-603254EAEB22}">
+<ds:datastoreItem xmlns:ds="http://schemas.openxmlformats.org/officeDocument/2006/customXml" ds:itemID="{17572F99-9B7C-4CA7-AD95-2F27793A1934}">
   <ds:schemaRefs>
     <ds:schemaRef ds:uri="http://schemas.openxmlformats.org/officeDocument/2006/bibliography"/>
   </ds:schemaRefs>

</xml_diff>

<commit_message>
Checkpoint for draft F. Many issues resolved.
</commit_message>
<xml_diff>
--- a/MTC_Part_1_Overview.docx
+++ b/MTC_Part_1_Overview.docx
@@ -136,7 +136,7 @@
                       <w:rFonts w:ascii="Times New Roman" w:hAnsi="Times New Roman"/>
                       <w:noProof/>
                     </w:rPr>
-                    <w:t>March 12, 2010</w:t>
+                    <w:t>March 22, 2010</w:t>
                   </w:r>
                   <w:r>
                     <w:fldChar w:fldCharType="end"/>
@@ -607,7 +607,7 @@
         <w:rPr>
           <w:rFonts w:asciiTheme="minorHAnsi" w:eastAsiaTheme="minorEastAsia" w:hAnsiTheme="minorHAnsi" w:cstheme="minorBidi"/>
           <w:b w:val="0"/>
-          <w:caps w:val="0"/>
+          <w:caps/>
           <w:noProof/>
           <w:color w:val="auto"/>
           <w:sz w:val="22"/>
@@ -615,6 +615,10 @@
         </w:rPr>
       </w:pPr>
       <w:r>
+        <w:rPr>
+          <w:rFonts w:ascii="Times New Roman"/>
+          <w:caps/>
+        </w:rPr>
         <w:lastRenderedPageBreak/>
         <w:fldChar w:fldCharType="begin"/>
       </w:r>
@@ -622,6 +626,10 @@
         <w:instrText xml:space="preserve"> TOC \o "1-3" </w:instrText>
       </w:r>
       <w:r>
+        <w:rPr>
+          <w:rFonts w:ascii="Times New Roman"/>
+          <w:caps/>
+        </w:rPr>
         <w:fldChar w:fldCharType="separate"/>
       </w:r>
       <w:r>
@@ -634,7 +642,6 @@
         <w:rPr>
           <w:rFonts w:asciiTheme="minorHAnsi" w:eastAsiaTheme="minorEastAsia" w:hAnsiTheme="minorHAnsi" w:cstheme="minorBidi"/>
           <w:b w:val="0"/>
-          <w:caps w:val="0"/>
           <w:noProof/>
           <w:color w:val="auto"/>
           <w:sz w:val="22"/>
@@ -699,7 +706,7 @@
         </w:tabs>
         <w:rPr>
           <w:rFonts w:asciiTheme="minorHAnsi" w:eastAsiaTheme="minorEastAsia" w:hAnsiTheme="minorHAnsi" w:cstheme="minorBidi"/>
-          <w:smallCaps w:val="0"/>
+          <w:smallCaps/>
           <w:noProof/>
           <w:color w:val="auto"/>
           <w:sz w:val="22"/>
@@ -715,7 +722,6 @@
       <w:r>
         <w:rPr>
           <w:rFonts w:asciiTheme="minorHAnsi" w:eastAsiaTheme="minorEastAsia" w:hAnsiTheme="minorHAnsi" w:cstheme="minorBidi"/>
-          <w:smallCaps w:val="0"/>
           <w:noProof/>
           <w:color w:val="auto"/>
           <w:sz w:val="22"/>
@@ -794,7 +800,7 @@
         <w:rPr>
           <w:rFonts w:asciiTheme="minorHAnsi" w:eastAsiaTheme="minorEastAsia" w:hAnsiTheme="minorHAnsi" w:cstheme="minorBidi"/>
           <w:b w:val="0"/>
-          <w:caps w:val="0"/>
+          <w:caps/>
           <w:noProof/>
           <w:color w:val="auto"/>
           <w:sz w:val="22"/>
@@ -811,7 +817,6 @@
         <w:rPr>
           <w:rFonts w:asciiTheme="minorHAnsi" w:eastAsiaTheme="minorEastAsia" w:hAnsiTheme="minorHAnsi" w:cstheme="minorBidi"/>
           <w:b w:val="0"/>
-          <w:caps w:val="0"/>
           <w:noProof/>
           <w:color w:val="auto"/>
           <w:sz w:val="22"/>
@@ -876,7 +881,7 @@
         </w:tabs>
         <w:rPr>
           <w:rFonts w:asciiTheme="minorHAnsi" w:eastAsiaTheme="minorEastAsia" w:hAnsiTheme="minorHAnsi" w:cstheme="minorBidi"/>
-          <w:smallCaps w:val="0"/>
+          <w:smallCaps/>
           <w:noProof/>
           <w:color w:val="auto"/>
           <w:sz w:val="22"/>
@@ -892,7 +897,6 @@
       <w:r>
         <w:rPr>
           <w:rFonts w:asciiTheme="minorHAnsi" w:eastAsiaTheme="minorEastAsia" w:hAnsiTheme="minorHAnsi" w:cstheme="minorBidi"/>
-          <w:smallCaps w:val="0"/>
           <w:noProof/>
           <w:color w:val="auto"/>
           <w:sz w:val="22"/>
@@ -957,7 +961,7 @@
         </w:tabs>
         <w:rPr>
           <w:rFonts w:asciiTheme="minorHAnsi" w:eastAsiaTheme="minorEastAsia" w:hAnsiTheme="minorHAnsi" w:cstheme="minorBidi"/>
-          <w:smallCaps w:val="0"/>
+          <w:smallCaps/>
           <w:noProof/>
           <w:color w:val="auto"/>
           <w:sz w:val="22"/>
@@ -973,7 +977,6 @@
       <w:r>
         <w:rPr>
           <w:rFonts w:asciiTheme="minorHAnsi" w:eastAsiaTheme="minorEastAsia" w:hAnsiTheme="minorHAnsi" w:cstheme="minorBidi"/>
-          <w:smallCaps w:val="0"/>
           <w:noProof/>
           <w:color w:val="auto"/>
           <w:sz w:val="22"/>
@@ -1038,7 +1041,7 @@
         </w:tabs>
         <w:rPr>
           <w:rFonts w:asciiTheme="minorHAnsi" w:eastAsiaTheme="minorEastAsia" w:hAnsiTheme="minorHAnsi" w:cstheme="minorBidi"/>
-          <w:smallCaps w:val="0"/>
+          <w:smallCaps/>
           <w:noProof/>
           <w:color w:val="auto"/>
           <w:sz w:val="22"/>
@@ -1054,7 +1057,6 @@
       <w:r>
         <w:rPr>
           <w:rFonts w:asciiTheme="minorHAnsi" w:eastAsiaTheme="minorEastAsia" w:hAnsiTheme="minorHAnsi" w:cstheme="minorBidi"/>
-          <w:smallCaps w:val="0"/>
           <w:noProof/>
           <w:color w:val="auto"/>
           <w:sz w:val="22"/>
@@ -1119,7 +1121,7 @@
         </w:tabs>
         <w:rPr>
           <w:rFonts w:asciiTheme="minorHAnsi" w:eastAsiaTheme="minorEastAsia" w:hAnsiTheme="minorHAnsi" w:cstheme="minorBidi"/>
-          <w:smallCaps w:val="0"/>
+          <w:smallCaps/>
           <w:noProof/>
           <w:color w:val="auto"/>
           <w:sz w:val="22"/>
@@ -1135,7 +1137,6 @@
       <w:r>
         <w:rPr>
           <w:rFonts w:asciiTheme="minorHAnsi" w:eastAsiaTheme="minorEastAsia" w:hAnsiTheme="minorHAnsi" w:cstheme="minorBidi"/>
-          <w:smallCaps w:val="0"/>
           <w:noProof/>
           <w:color w:val="auto"/>
           <w:sz w:val="22"/>
@@ -1200,7 +1201,7 @@
         </w:tabs>
         <w:rPr>
           <w:rFonts w:asciiTheme="minorHAnsi" w:eastAsiaTheme="minorEastAsia" w:hAnsiTheme="minorHAnsi" w:cstheme="minorBidi"/>
-          <w:smallCaps w:val="0"/>
+          <w:smallCaps/>
           <w:noProof/>
           <w:color w:val="auto"/>
           <w:sz w:val="22"/>
@@ -1216,7 +1217,6 @@
       <w:r>
         <w:rPr>
           <w:rFonts w:asciiTheme="minorHAnsi" w:eastAsiaTheme="minorEastAsia" w:hAnsiTheme="minorHAnsi" w:cstheme="minorBidi"/>
-          <w:smallCaps w:val="0"/>
           <w:noProof/>
           <w:color w:val="auto"/>
           <w:sz w:val="22"/>
@@ -1281,7 +1281,7 @@
         </w:tabs>
         <w:rPr>
           <w:rFonts w:asciiTheme="minorHAnsi" w:eastAsiaTheme="minorEastAsia" w:hAnsiTheme="minorHAnsi" w:cstheme="minorBidi"/>
-          <w:smallCaps w:val="0"/>
+          <w:smallCaps/>
           <w:noProof/>
           <w:color w:val="auto"/>
           <w:sz w:val="22"/>
@@ -1297,7 +1297,6 @@
       <w:r>
         <w:rPr>
           <w:rFonts w:asciiTheme="minorHAnsi" w:eastAsiaTheme="minorEastAsia" w:hAnsiTheme="minorHAnsi" w:cstheme="minorBidi"/>
-          <w:smallCaps w:val="0"/>
           <w:noProof/>
           <w:color w:val="auto"/>
           <w:sz w:val="22"/>
@@ -1363,7 +1362,7 @@
         <w:rPr>
           <w:rFonts w:asciiTheme="minorHAnsi" w:eastAsiaTheme="minorEastAsia" w:hAnsiTheme="minorHAnsi" w:cstheme="minorBidi"/>
           <w:b w:val="0"/>
-          <w:caps w:val="0"/>
+          <w:caps/>
           <w:noProof/>
           <w:color w:val="auto"/>
           <w:sz w:val="22"/>
@@ -1380,7 +1379,6 @@
         <w:rPr>
           <w:rFonts w:asciiTheme="minorHAnsi" w:eastAsiaTheme="minorEastAsia" w:hAnsiTheme="minorHAnsi" w:cstheme="minorBidi"/>
           <w:b w:val="0"/>
-          <w:caps w:val="0"/>
           <w:noProof/>
           <w:color w:val="auto"/>
           <w:sz w:val="22"/>
@@ -1445,7 +1443,7 @@
         </w:tabs>
         <w:rPr>
           <w:rFonts w:asciiTheme="minorHAnsi" w:eastAsiaTheme="minorEastAsia" w:hAnsiTheme="minorHAnsi" w:cstheme="minorBidi"/>
-          <w:smallCaps w:val="0"/>
+          <w:smallCaps/>
           <w:noProof/>
           <w:color w:val="auto"/>
           <w:sz w:val="22"/>
@@ -1461,7 +1459,6 @@
       <w:r>
         <w:rPr>
           <w:rFonts w:asciiTheme="minorHAnsi" w:eastAsiaTheme="minorEastAsia" w:hAnsiTheme="minorHAnsi" w:cstheme="minorBidi"/>
-          <w:smallCaps w:val="0"/>
           <w:noProof/>
           <w:color w:val="auto"/>
           <w:sz w:val="22"/>
@@ -1526,7 +1523,7 @@
         </w:tabs>
         <w:rPr>
           <w:rFonts w:asciiTheme="minorHAnsi" w:eastAsiaTheme="minorEastAsia" w:hAnsiTheme="minorHAnsi" w:cstheme="minorBidi"/>
-          <w:smallCaps w:val="0"/>
+          <w:smallCaps/>
           <w:noProof/>
           <w:color w:val="auto"/>
           <w:sz w:val="22"/>
@@ -1542,7 +1539,6 @@
       <w:r>
         <w:rPr>
           <w:rFonts w:asciiTheme="minorHAnsi" w:eastAsiaTheme="minorEastAsia" w:hAnsiTheme="minorHAnsi" w:cstheme="minorBidi"/>
-          <w:smallCaps w:val="0"/>
           <w:noProof/>
           <w:color w:val="auto"/>
           <w:sz w:val="22"/>
@@ -1770,7 +1766,7 @@
         <w:rPr>
           <w:rFonts w:asciiTheme="minorHAnsi" w:eastAsiaTheme="minorEastAsia" w:hAnsiTheme="minorHAnsi" w:cstheme="minorBidi"/>
           <w:b w:val="0"/>
-          <w:caps w:val="0"/>
+          <w:caps/>
           <w:noProof/>
           <w:color w:val="auto"/>
           <w:sz w:val="22"/>
@@ -1787,7 +1783,6 @@
         <w:rPr>
           <w:rFonts w:asciiTheme="minorHAnsi" w:eastAsiaTheme="minorEastAsia" w:hAnsiTheme="minorHAnsi" w:cstheme="minorBidi"/>
           <w:b w:val="0"/>
-          <w:caps w:val="0"/>
           <w:noProof/>
           <w:color w:val="auto"/>
           <w:sz w:val="22"/>
@@ -1852,7 +1847,7 @@
         </w:tabs>
         <w:rPr>
           <w:rFonts w:asciiTheme="minorHAnsi" w:eastAsiaTheme="minorEastAsia" w:hAnsiTheme="minorHAnsi" w:cstheme="minorBidi"/>
-          <w:smallCaps w:val="0"/>
+          <w:smallCaps/>
           <w:noProof/>
           <w:color w:val="auto"/>
           <w:sz w:val="22"/>
@@ -1869,7 +1864,6 @@
       <w:r>
         <w:rPr>
           <w:rFonts w:asciiTheme="minorHAnsi" w:eastAsiaTheme="minorEastAsia" w:hAnsiTheme="minorHAnsi" w:cstheme="minorBidi"/>
-          <w:smallCaps w:val="0"/>
           <w:noProof/>
           <w:color w:val="auto"/>
           <w:sz w:val="22"/>
@@ -2023,7 +2017,7 @@
         </w:tabs>
         <w:rPr>
           <w:rFonts w:asciiTheme="minorHAnsi" w:eastAsiaTheme="minorEastAsia" w:hAnsiTheme="minorHAnsi" w:cstheme="minorBidi"/>
-          <w:smallCaps w:val="0"/>
+          <w:smallCaps/>
           <w:noProof/>
           <w:color w:val="auto"/>
           <w:sz w:val="22"/>
@@ -2040,7 +2034,6 @@
       <w:r>
         <w:rPr>
           <w:rFonts w:asciiTheme="minorHAnsi" w:eastAsiaTheme="minorEastAsia" w:hAnsiTheme="minorHAnsi" w:cstheme="minorBidi"/>
-          <w:smallCaps w:val="0"/>
           <w:noProof/>
           <w:color w:val="auto"/>
           <w:sz w:val="22"/>
@@ -2194,7 +2187,7 @@
         </w:tabs>
         <w:rPr>
           <w:rFonts w:asciiTheme="minorHAnsi" w:eastAsiaTheme="minorEastAsia" w:hAnsiTheme="minorHAnsi" w:cstheme="minorBidi"/>
-          <w:smallCaps w:val="0"/>
+          <w:smallCaps/>
           <w:noProof/>
           <w:color w:val="auto"/>
           <w:sz w:val="22"/>
@@ -2211,7 +2204,6 @@
       <w:r>
         <w:rPr>
           <w:rFonts w:asciiTheme="minorHAnsi" w:eastAsiaTheme="minorEastAsia" w:hAnsiTheme="minorHAnsi" w:cstheme="minorBidi"/>
-          <w:smallCaps w:val="0"/>
           <w:noProof/>
           <w:color w:val="auto"/>
           <w:sz w:val="22"/>
@@ -2365,7 +2357,7 @@
         </w:tabs>
         <w:rPr>
           <w:rFonts w:asciiTheme="minorHAnsi" w:eastAsiaTheme="minorEastAsia" w:hAnsiTheme="minorHAnsi" w:cstheme="minorBidi"/>
-          <w:smallCaps w:val="0"/>
+          <w:smallCaps/>
           <w:noProof/>
           <w:color w:val="auto"/>
           <w:sz w:val="22"/>
@@ -2381,7 +2373,6 @@
       <w:r>
         <w:rPr>
           <w:rFonts w:asciiTheme="minorHAnsi" w:eastAsiaTheme="minorEastAsia" w:hAnsiTheme="minorHAnsi" w:cstheme="minorBidi"/>
-          <w:smallCaps w:val="0"/>
           <w:noProof/>
           <w:color w:val="auto"/>
           <w:sz w:val="22"/>
@@ -2528,7 +2519,7 @@
         <w:rPr>
           <w:rFonts w:asciiTheme="minorHAnsi" w:eastAsiaTheme="minorEastAsia" w:hAnsiTheme="minorHAnsi" w:cstheme="minorBidi"/>
           <w:b w:val="0"/>
-          <w:caps w:val="0"/>
+          <w:caps/>
           <w:noProof/>
           <w:color w:val="auto"/>
           <w:sz w:val="22"/>
@@ -2545,7 +2536,6 @@
         <w:rPr>
           <w:rFonts w:asciiTheme="minorHAnsi" w:eastAsiaTheme="minorEastAsia" w:hAnsiTheme="minorHAnsi" w:cstheme="minorBidi"/>
           <w:b w:val="0"/>
-          <w:caps w:val="0"/>
           <w:noProof/>
           <w:color w:val="auto"/>
           <w:sz w:val="22"/>
@@ -2610,7 +2600,7 @@
         </w:tabs>
         <w:rPr>
           <w:rFonts w:asciiTheme="minorHAnsi" w:eastAsiaTheme="minorEastAsia" w:hAnsiTheme="minorHAnsi" w:cstheme="minorBidi"/>
-          <w:smallCaps w:val="0"/>
+          <w:smallCaps/>
           <w:noProof/>
           <w:color w:val="auto"/>
           <w:sz w:val="22"/>
@@ -2626,7 +2616,6 @@
       <w:r>
         <w:rPr>
           <w:rFonts w:asciiTheme="minorHAnsi" w:eastAsiaTheme="minorEastAsia" w:hAnsiTheme="minorHAnsi" w:cstheme="minorBidi"/>
-          <w:smallCaps w:val="0"/>
           <w:noProof/>
           <w:color w:val="auto"/>
           <w:sz w:val="22"/>
@@ -2691,7 +2680,7 @@
         </w:tabs>
         <w:rPr>
           <w:rFonts w:asciiTheme="minorHAnsi" w:eastAsiaTheme="minorEastAsia" w:hAnsiTheme="minorHAnsi" w:cstheme="minorBidi"/>
-          <w:smallCaps w:val="0"/>
+          <w:smallCaps/>
           <w:noProof/>
           <w:color w:val="auto"/>
           <w:sz w:val="22"/>
@@ -2707,7 +2696,6 @@
       <w:r>
         <w:rPr>
           <w:rFonts w:asciiTheme="minorHAnsi" w:eastAsiaTheme="minorEastAsia" w:hAnsiTheme="minorHAnsi" w:cstheme="minorBidi"/>
-          <w:smallCaps w:val="0"/>
           <w:noProof/>
           <w:color w:val="auto"/>
           <w:sz w:val="22"/>
@@ -2772,7 +2760,7 @@
         </w:tabs>
         <w:rPr>
           <w:rFonts w:asciiTheme="minorHAnsi" w:eastAsiaTheme="minorEastAsia" w:hAnsiTheme="minorHAnsi" w:cstheme="minorBidi"/>
-          <w:smallCaps w:val="0"/>
+          <w:smallCaps/>
           <w:noProof/>
           <w:color w:val="auto"/>
           <w:sz w:val="22"/>
@@ -2788,7 +2776,6 @@
       <w:r>
         <w:rPr>
           <w:rFonts w:asciiTheme="minorHAnsi" w:eastAsiaTheme="minorEastAsia" w:hAnsiTheme="minorHAnsi" w:cstheme="minorBidi"/>
-          <w:smallCaps w:val="0"/>
           <w:noProof/>
           <w:color w:val="auto"/>
           <w:sz w:val="22"/>
@@ -2934,7 +2921,7 @@
         </w:tabs>
         <w:rPr>
           <w:rFonts w:asciiTheme="minorHAnsi" w:eastAsiaTheme="minorEastAsia" w:hAnsiTheme="minorHAnsi" w:cstheme="minorBidi"/>
-          <w:smallCaps w:val="0"/>
+          <w:smallCaps/>
           <w:noProof/>
           <w:color w:val="auto"/>
           <w:sz w:val="22"/>
@@ -2950,7 +2937,6 @@
       <w:r>
         <w:rPr>
           <w:rFonts w:asciiTheme="minorHAnsi" w:eastAsiaTheme="minorEastAsia" w:hAnsiTheme="minorHAnsi" w:cstheme="minorBidi"/>
-          <w:smallCaps w:val="0"/>
           <w:noProof/>
           <w:color w:val="auto"/>
           <w:sz w:val="22"/>
@@ -3190,7 +3176,7 @@
         </w:tabs>
         <w:rPr>
           <w:rFonts w:asciiTheme="minorHAnsi" w:eastAsiaTheme="minorEastAsia" w:hAnsiTheme="minorHAnsi" w:cstheme="minorBidi"/>
-          <w:smallCaps w:val="0"/>
+          <w:smallCaps/>
           <w:noProof/>
           <w:color w:val="auto"/>
           <w:sz w:val="22"/>
@@ -3206,7 +3192,6 @@
       <w:r>
         <w:rPr>
           <w:rFonts w:asciiTheme="minorHAnsi" w:eastAsiaTheme="minorEastAsia" w:hAnsiTheme="minorHAnsi" w:cstheme="minorBidi"/>
-          <w:smallCaps w:val="0"/>
           <w:noProof/>
           <w:color w:val="auto"/>
           <w:sz w:val="22"/>
@@ -3271,7 +3256,7 @@
         </w:tabs>
         <w:rPr>
           <w:rFonts w:asciiTheme="minorHAnsi" w:eastAsiaTheme="minorEastAsia" w:hAnsiTheme="minorHAnsi" w:cstheme="minorBidi"/>
-          <w:smallCaps w:val="0"/>
+          <w:smallCaps/>
           <w:noProof/>
           <w:color w:val="auto"/>
           <w:sz w:val="22"/>
@@ -3287,7 +3272,6 @@
       <w:r>
         <w:rPr>
           <w:rFonts w:asciiTheme="minorHAnsi" w:eastAsiaTheme="minorEastAsia" w:hAnsiTheme="minorHAnsi" w:cstheme="minorBidi"/>
-          <w:smallCaps w:val="0"/>
           <w:noProof/>
           <w:color w:val="auto"/>
           <w:sz w:val="22"/>
@@ -3608,7 +3592,7 @@
         </w:tabs>
         <w:rPr>
           <w:rFonts w:asciiTheme="minorHAnsi" w:eastAsiaTheme="minorEastAsia" w:hAnsiTheme="minorHAnsi" w:cstheme="minorBidi"/>
-          <w:smallCaps w:val="0"/>
+          <w:smallCaps/>
           <w:noProof/>
           <w:color w:val="auto"/>
           <w:sz w:val="22"/>
@@ -3624,7 +3608,6 @@
       <w:r>
         <w:rPr>
           <w:rFonts w:asciiTheme="minorHAnsi" w:eastAsiaTheme="minorEastAsia" w:hAnsiTheme="minorHAnsi" w:cstheme="minorBidi"/>
-          <w:smallCaps w:val="0"/>
           <w:noProof/>
           <w:color w:val="auto"/>
           <w:sz w:val="22"/>
@@ -3689,7 +3672,7 @@
         </w:tabs>
         <w:rPr>
           <w:rFonts w:asciiTheme="minorHAnsi" w:eastAsiaTheme="minorEastAsia" w:hAnsiTheme="minorHAnsi" w:cstheme="minorBidi"/>
-          <w:smallCaps w:val="0"/>
+          <w:smallCaps/>
           <w:noProof/>
           <w:color w:val="auto"/>
           <w:sz w:val="22"/>
@@ -3705,7 +3688,6 @@
       <w:r>
         <w:rPr>
           <w:rFonts w:asciiTheme="minorHAnsi" w:eastAsiaTheme="minorEastAsia" w:hAnsiTheme="minorHAnsi" w:cstheme="minorBidi"/>
-          <w:smallCaps w:val="0"/>
           <w:noProof/>
           <w:color w:val="auto"/>
           <w:sz w:val="22"/>
@@ -3770,7 +3752,7 @@
         </w:tabs>
         <w:rPr>
           <w:rFonts w:asciiTheme="minorHAnsi" w:eastAsiaTheme="minorEastAsia" w:hAnsiTheme="minorHAnsi" w:cstheme="minorBidi"/>
-          <w:smallCaps w:val="0"/>
+          <w:smallCaps/>
           <w:noProof/>
           <w:color w:val="auto"/>
           <w:sz w:val="22"/>
@@ -3786,7 +3768,6 @@
       <w:r>
         <w:rPr>
           <w:rFonts w:asciiTheme="minorHAnsi" w:eastAsiaTheme="minorEastAsia" w:hAnsiTheme="minorHAnsi" w:cstheme="minorBidi"/>
-          <w:smallCaps w:val="0"/>
           <w:noProof/>
           <w:color w:val="auto"/>
           <w:sz w:val="22"/>
@@ -3851,7 +3832,7 @@
         </w:tabs>
         <w:rPr>
           <w:rFonts w:asciiTheme="minorHAnsi" w:eastAsiaTheme="minorEastAsia" w:hAnsiTheme="minorHAnsi" w:cstheme="minorBidi"/>
-          <w:smallCaps w:val="0"/>
+          <w:smallCaps/>
           <w:noProof/>
           <w:color w:val="auto"/>
           <w:sz w:val="22"/>
@@ -3867,7 +3848,6 @@
       <w:r>
         <w:rPr>
           <w:rFonts w:asciiTheme="minorHAnsi" w:eastAsiaTheme="minorEastAsia" w:hAnsiTheme="minorHAnsi" w:cstheme="minorBidi"/>
-          <w:smallCaps w:val="0"/>
           <w:noProof/>
           <w:color w:val="auto"/>
           <w:sz w:val="22"/>
@@ -4175,7 +4155,7 @@
         </w:tabs>
         <w:rPr>
           <w:rFonts w:asciiTheme="minorHAnsi" w:eastAsiaTheme="minorEastAsia" w:hAnsiTheme="minorHAnsi" w:cstheme="minorBidi"/>
-          <w:smallCaps w:val="0"/>
+          <w:smallCaps/>
           <w:noProof/>
           <w:color w:val="auto"/>
           <w:sz w:val="22"/>
@@ -4191,7 +4171,6 @@
       <w:r>
         <w:rPr>
           <w:rFonts w:asciiTheme="minorHAnsi" w:eastAsiaTheme="minorEastAsia" w:hAnsiTheme="minorHAnsi" w:cstheme="minorBidi"/>
-          <w:smallCaps w:val="0"/>
           <w:noProof/>
           <w:color w:val="auto"/>
           <w:sz w:val="22"/>
@@ -4418,7 +4397,7 @@
         <w:rPr>
           <w:rFonts w:asciiTheme="minorHAnsi" w:eastAsiaTheme="minorEastAsia" w:hAnsiTheme="minorHAnsi" w:cstheme="minorBidi"/>
           <w:b w:val="0"/>
-          <w:caps w:val="0"/>
+          <w:caps/>
           <w:noProof/>
           <w:color w:val="auto"/>
           <w:sz w:val="22"/>
@@ -4484,7 +4463,7 @@
         <w:rPr>
           <w:rFonts w:asciiTheme="minorHAnsi" w:eastAsiaTheme="minorEastAsia" w:hAnsiTheme="minorHAnsi" w:cstheme="minorBidi"/>
           <w:b w:val="0"/>
-          <w:caps w:val="0"/>
+          <w:caps/>
           <w:noProof/>
           <w:color w:val="auto"/>
           <w:sz w:val="22"/>
@@ -4501,7 +4480,6 @@
         <w:rPr>
           <w:rFonts w:asciiTheme="minorHAnsi" w:eastAsiaTheme="minorEastAsia" w:hAnsiTheme="minorHAnsi" w:cstheme="minorBidi"/>
           <w:b w:val="0"/>
-          <w:caps w:val="0"/>
           <w:noProof/>
           <w:color w:val="auto"/>
           <w:sz w:val="22"/>
@@ -4567,7 +4545,7 @@
         <w:rPr>
           <w:rFonts w:asciiTheme="minorHAnsi" w:eastAsiaTheme="minorEastAsia" w:hAnsiTheme="minorHAnsi" w:cstheme="minorBidi"/>
           <w:b w:val="0"/>
-          <w:caps w:val="0"/>
+          <w:caps/>
           <w:noProof/>
           <w:color w:val="auto"/>
           <w:sz w:val="22"/>
@@ -4584,7 +4562,6 @@
         <w:rPr>
           <w:rFonts w:asciiTheme="minorHAnsi" w:eastAsiaTheme="minorEastAsia" w:hAnsiTheme="minorHAnsi" w:cstheme="minorBidi"/>
           <w:b w:val="0"/>
-          <w:caps w:val="0"/>
           <w:noProof/>
           <w:color w:val="auto"/>
           <w:sz w:val="22"/>
@@ -4650,7 +4627,7 @@
         <w:rPr>
           <w:rFonts w:asciiTheme="minorHAnsi" w:eastAsiaTheme="minorEastAsia" w:hAnsiTheme="minorHAnsi" w:cstheme="minorBidi"/>
           <w:b w:val="0"/>
-          <w:caps w:val="0"/>
+          <w:caps/>
           <w:noProof/>
           <w:color w:val="auto"/>
           <w:sz w:val="22"/>
@@ -4667,7 +4644,6 @@
         <w:rPr>
           <w:rFonts w:asciiTheme="minorHAnsi" w:eastAsiaTheme="minorEastAsia" w:hAnsiTheme="minorHAnsi" w:cstheme="minorBidi"/>
           <w:b w:val="0"/>
-          <w:caps w:val="0"/>
           <w:noProof/>
           <w:color w:val="auto"/>
           <w:sz w:val="22"/>
@@ -4765,7 +4741,7 @@
         </w:tabs>
         <w:rPr>
           <w:rFonts w:asciiTheme="minorHAnsi" w:eastAsiaTheme="minorEastAsia" w:hAnsiTheme="minorHAnsi" w:cstheme="minorBidi"/>
-          <w:smallCaps w:val="0"/>
+          <w:smallCaps/>
           <w:noProof/>
           <w:color w:val="auto"/>
           <w:sz w:val="22"/>
@@ -4774,6 +4750,8 @@
       </w:pPr>
       <w:r>
         <w:rPr>
+          <w:rFonts w:ascii="Courier" w:hAnsi="Courier"/>
+          <w:smallCaps/>
           <w:color w:val="0079A5"/>
           <w:sz w:val="48"/>
         </w:rPr>
@@ -4788,6 +4766,8 @@
       </w:r>
       <w:r>
         <w:rPr>
+          <w:rFonts w:ascii="Courier" w:hAnsi="Courier"/>
+          <w:smallCaps/>
           <w:color w:val="0079A5"/>
           <w:sz w:val="48"/>
         </w:rPr>
@@ -4849,7 +4829,7 @@
         </w:tabs>
         <w:rPr>
           <w:rFonts w:asciiTheme="minorHAnsi" w:eastAsiaTheme="minorEastAsia" w:hAnsiTheme="minorHAnsi" w:cstheme="minorBidi"/>
-          <w:smallCaps w:val="0"/>
+          <w:smallCaps/>
           <w:noProof/>
           <w:color w:val="auto"/>
           <w:sz w:val="22"/>
@@ -4912,7 +4892,7 @@
         </w:tabs>
         <w:rPr>
           <w:rFonts w:asciiTheme="minorHAnsi" w:eastAsiaTheme="minorEastAsia" w:hAnsiTheme="minorHAnsi" w:cstheme="minorBidi"/>
-          <w:smallCaps w:val="0"/>
+          <w:smallCaps/>
           <w:noProof/>
           <w:color w:val="auto"/>
           <w:sz w:val="22"/>
@@ -4975,7 +4955,7 @@
         </w:tabs>
         <w:rPr>
           <w:rFonts w:asciiTheme="minorHAnsi" w:eastAsiaTheme="minorEastAsia" w:hAnsiTheme="minorHAnsi" w:cstheme="minorBidi"/>
-          <w:smallCaps w:val="0"/>
+          <w:smallCaps/>
           <w:noProof/>
           <w:color w:val="auto"/>
           <w:sz w:val="22"/>
@@ -5038,7 +5018,7 @@
         </w:tabs>
         <w:rPr>
           <w:rFonts w:asciiTheme="minorHAnsi" w:eastAsiaTheme="minorEastAsia" w:hAnsiTheme="minorHAnsi" w:cstheme="minorBidi"/>
-          <w:smallCaps w:val="0"/>
+          <w:smallCaps/>
           <w:noProof/>
           <w:color w:val="auto"/>
           <w:sz w:val="22"/>
@@ -5101,7 +5081,7 @@
         </w:tabs>
         <w:rPr>
           <w:rFonts w:asciiTheme="minorHAnsi" w:eastAsiaTheme="minorEastAsia" w:hAnsiTheme="minorHAnsi" w:cstheme="minorBidi"/>
-          <w:smallCaps w:val="0"/>
+          <w:smallCaps/>
           <w:noProof/>
           <w:color w:val="auto"/>
           <w:sz w:val="22"/>
@@ -5164,7 +5144,7 @@
         </w:tabs>
         <w:rPr>
           <w:rFonts w:asciiTheme="minorHAnsi" w:eastAsiaTheme="minorEastAsia" w:hAnsiTheme="minorHAnsi" w:cstheme="minorBidi"/>
-          <w:smallCaps w:val="0"/>
+          <w:smallCaps/>
           <w:noProof/>
           <w:color w:val="auto"/>
           <w:sz w:val="22"/>
@@ -5227,7 +5207,7 @@
         </w:tabs>
         <w:rPr>
           <w:rFonts w:asciiTheme="minorHAnsi" w:eastAsiaTheme="minorEastAsia" w:hAnsiTheme="minorHAnsi" w:cstheme="minorBidi"/>
-          <w:smallCaps w:val="0"/>
+          <w:smallCaps/>
           <w:noProof/>
           <w:color w:val="auto"/>
           <w:sz w:val="22"/>
@@ -5290,7 +5270,7 @@
         </w:tabs>
         <w:rPr>
           <w:rFonts w:asciiTheme="minorHAnsi" w:eastAsiaTheme="minorEastAsia" w:hAnsiTheme="minorHAnsi" w:cstheme="minorBidi"/>
-          <w:smallCaps w:val="0"/>
+          <w:smallCaps/>
           <w:noProof/>
           <w:color w:val="auto"/>
           <w:sz w:val="22"/>
@@ -5353,7 +5333,7 @@
         </w:tabs>
         <w:rPr>
           <w:rFonts w:asciiTheme="minorHAnsi" w:eastAsiaTheme="minorEastAsia" w:hAnsiTheme="minorHAnsi" w:cstheme="minorBidi"/>
-          <w:smallCaps w:val="0"/>
+          <w:smallCaps/>
           <w:noProof/>
           <w:color w:val="auto"/>
           <w:sz w:val="22"/>
@@ -5416,7 +5396,7 @@
         </w:tabs>
         <w:rPr>
           <w:rFonts w:asciiTheme="minorHAnsi" w:eastAsiaTheme="minorEastAsia" w:hAnsiTheme="minorHAnsi" w:cstheme="minorBidi"/>
-          <w:smallCaps w:val="0"/>
+          <w:smallCaps/>
           <w:noProof/>
           <w:color w:val="auto"/>
           <w:sz w:val="22"/>
@@ -5479,7 +5459,7 @@
         </w:tabs>
         <w:rPr>
           <w:rFonts w:asciiTheme="minorHAnsi" w:eastAsiaTheme="minorEastAsia" w:hAnsiTheme="minorHAnsi" w:cstheme="minorBidi"/>
-          <w:smallCaps w:val="0"/>
+          <w:smallCaps/>
           <w:noProof/>
           <w:color w:val="auto"/>
           <w:sz w:val="22"/>
@@ -5542,7 +5522,7 @@
         </w:tabs>
         <w:rPr>
           <w:rFonts w:asciiTheme="minorHAnsi" w:eastAsiaTheme="minorEastAsia" w:hAnsiTheme="minorHAnsi" w:cstheme="minorBidi"/>
-          <w:smallCaps w:val="0"/>
+          <w:smallCaps/>
           <w:noProof/>
           <w:color w:val="auto"/>
           <w:sz w:val="22"/>
@@ -5605,7 +5585,7 @@
         </w:tabs>
         <w:rPr>
           <w:rFonts w:asciiTheme="minorHAnsi" w:eastAsiaTheme="minorEastAsia" w:hAnsiTheme="minorHAnsi" w:cstheme="minorBidi"/>
-          <w:smallCaps w:val="0"/>
+          <w:smallCaps/>
           <w:noProof/>
           <w:color w:val="auto"/>
           <w:sz w:val="22"/>
@@ -5668,7 +5648,7 @@
         </w:tabs>
         <w:rPr>
           <w:rFonts w:asciiTheme="minorHAnsi" w:eastAsiaTheme="minorEastAsia" w:hAnsiTheme="minorHAnsi" w:cstheme="minorBidi"/>
-          <w:smallCaps w:val="0"/>
+          <w:smallCaps/>
           <w:noProof/>
           <w:color w:val="auto"/>
           <w:sz w:val="22"/>
@@ -5731,7 +5711,7 @@
         </w:tabs>
         <w:rPr>
           <w:rFonts w:asciiTheme="minorHAnsi" w:eastAsiaTheme="minorEastAsia" w:hAnsiTheme="minorHAnsi" w:cstheme="minorBidi"/>
-          <w:smallCaps w:val="0"/>
+          <w:smallCaps/>
           <w:noProof/>
           <w:color w:val="auto"/>
           <w:sz w:val="22"/>
@@ -5794,7 +5774,7 @@
         </w:tabs>
         <w:rPr>
           <w:rFonts w:asciiTheme="minorHAnsi" w:eastAsiaTheme="minorEastAsia" w:hAnsiTheme="minorHAnsi" w:cstheme="minorBidi"/>
-          <w:smallCaps w:val="0"/>
+          <w:smallCaps/>
           <w:noProof/>
           <w:color w:val="auto"/>
           <w:sz w:val="22"/>
@@ -5857,7 +5837,7 @@
         </w:tabs>
         <w:rPr>
           <w:rFonts w:asciiTheme="minorHAnsi" w:eastAsiaTheme="minorEastAsia" w:hAnsiTheme="minorHAnsi" w:cstheme="minorBidi"/>
-          <w:smallCaps w:val="0"/>
+          <w:smallCaps/>
           <w:noProof/>
           <w:color w:val="auto"/>
           <w:sz w:val="22"/>
@@ -5920,7 +5900,7 @@
         </w:tabs>
         <w:rPr>
           <w:rFonts w:asciiTheme="minorHAnsi" w:eastAsiaTheme="minorEastAsia" w:hAnsiTheme="minorHAnsi" w:cstheme="minorBidi"/>
-          <w:smallCaps w:val="0"/>
+          <w:smallCaps/>
           <w:noProof/>
           <w:color w:val="auto"/>
           <w:sz w:val="22"/>
@@ -7420,6 +7400,7 @@
         <w:rPr>
           <w:b/>
         </w:rPr>
+        <w:lastRenderedPageBreak/>
         <w:t>Stream</w:t>
       </w:r>
       <w:r>
@@ -7429,7 +7410,13 @@
         <w:tab/>
       </w:r>
       <w:r>
-        <w:t>A collection of events and samples organized by devices and components.</w:t>
+        <w:t xml:space="preserve">A collection of </w:t>
+      </w:r>
+      <w:r>
+        <w:t>events, condition, and samples</w:t>
+      </w:r>
+      <w:r>
+        <w:t xml:space="preserve"> organized by devices and components.</w:t>
       </w:r>
     </w:p>
     <w:p>
@@ -7440,7 +7427,6 @@
         <w:rPr>
           <w:b/>
         </w:rPr>
-        <w:lastRenderedPageBreak/>
         <w:t>Service</w:t>
       </w:r>
       <w:r>
@@ -7930,6 +7916,7 @@
       </w:pPr>
       <w:proofErr w:type="gramStart"/>
       <w:r>
+        <w:lastRenderedPageBreak/>
         <w:t>&lt;?xml</w:t>
       </w:r>
       <w:proofErr w:type="gramEnd"/>
@@ -7943,7 +7930,6 @@
         <w:spacing w:before="180"/>
       </w:pPr>
       <w:r>
-        <w:lastRenderedPageBreak/>
         <w:t>This line indicates the XML version being used and the character encoding. Though it is possible to leave this line off, it is usually considered good form to include this line in the beginning of the document. The second part contains the XML document and consists of the rest of the document.</w:t>
       </w:r>
     </w:p>
@@ -8492,6 +8478,7 @@
         </w:numPr>
       </w:pPr>
       <w:r>
+        <w:lastRenderedPageBreak/>
         <w:t xml:space="preserve">  &lt;</w:t>
       </w:r>
       <w:proofErr w:type="spellStart"/>
@@ -8532,7 +8519,6 @@
         </w:numPr>
       </w:pPr>
       <w:r>
-        <w:lastRenderedPageBreak/>
         <w:t xml:space="preserve">    …</w:t>
       </w:r>
     </w:p>
@@ -9012,6 +8998,7 @@
         <w:ind w:left="720" w:hanging="360"/>
       </w:pPr>
       <w:r>
+        <w:lastRenderedPageBreak/>
         <w:t xml:space="preserve">Element names will be spelled-out and abbreviations will be avoided. The one exception is the word </w:t>
       </w:r>
       <w:r>
@@ -9064,7 +9051,6 @@
       <w:bookmarkStart w:id="12" w:name="_Toc255489519"/>
       <w:bookmarkEnd w:id="11"/>
       <w:r>
-        <w:lastRenderedPageBreak/>
         <w:t>Document Conventions</w:t>
       </w:r>
       <w:bookmarkEnd w:id="12"/>
@@ -9811,6 +9797,7 @@
                 <w:kern w:val="1"/>
                 <w:sz w:val="20"/>
               </w:rPr>
+              <w:lastRenderedPageBreak/>
               <w:t>Angular Acceleration</w:t>
             </w:r>
           </w:p>
@@ -10203,7 +10190,6 @@
                 <w:kern w:val="1"/>
                 <w:sz w:val="20"/>
               </w:rPr>
-              <w:lastRenderedPageBreak/>
               <w:t>Force</w:t>
             </w:r>
           </w:p>
@@ -11962,7 +11948,16 @@
         <w:t xml:space="preserve">single </w:t>
       </w:r>
       <w:r>
-        <w:t xml:space="preserve">condition type can have multiple Faults or Warnings at any given time, unlike Events and Samples where a data time of a given type may only have a single value at a </w:t>
+        <w:t xml:space="preserve">condition type can have multiple Faults or Warnings at any given time, unlike </w:t>
+      </w:r>
+      <w:r>
+        <w:t>e</w:t>
+      </w:r>
+      <w:r>
+        <w:t>vents, condition, and samples</w:t>
+      </w:r>
+      <w:r>
+        <w:t xml:space="preserve"> where a data time of a given type may only have a single value at a </w:t>
       </w:r>
       <w:r>
         <w:t xml:space="preserve">given </w:t>
@@ -12769,7 +12764,13 @@
         <w:t>sample</w:t>
       </w:r>
       <w:r>
-        <w:t xml:space="preserve"> the data from the Agent starting at sequence number 208. The results will be events and samples; and the count is not specified, so it defaults to 100.</w:t>
+        <w:t xml:space="preserve"> the data from the Agent starting at sequence number 208. The results will be </w:t>
+      </w:r>
+      <w:r>
+        <w:t>events, condition, and samples</w:t>
+      </w:r>
+      <w:r>
+        <w:t>; and the count is not specified, so it defaults to 100.</w:t>
       </w:r>
     </w:p>
     <w:p>
@@ -15604,27 +15605,7 @@
           <w:szCs w:val="20"/>
           <w:highlight w:val="white"/>
         </w:rPr>
-        <w:t>buffer</w:t>
-      </w:r>
-      <w:r>
-        <w:rPr>
-          <w:rFonts w:ascii="Courier New" w:eastAsia="Times New Roman" w:hAnsi="Courier New" w:cs="Courier New"/>
-          <w:color w:val="FF0000"/>
-          <w:sz w:val="20"/>
-          <w:szCs w:val="20"/>
-          <w:highlight w:val="white"/>
-        </w:rPr>
-        <w:t>S</w:t>
-      </w:r>
-      <w:r>
-        <w:rPr>
-          <w:rFonts w:ascii="Courier New" w:eastAsia="Times New Roman" w:hAnsi="Courier New" w:cs="Courier New"/>
-          <w:color w:val="FF0000"/>
-          <w:sz w:val="20"/>
-          <w:szCs w:val="20"/>
-          <w:highlight w:val="white"/>
-        </w:rPr>
-        <w:t>ize</w:t>
+        <w:t>bufferSize</w:t>
       </w:r>
       <w:proofErr w:type="spellEnd"/>
       <w:r>
@@ -16672,27 +16653,7 @@
           <w:szCs w:val="20"/>
           <w:highlight w:val="white"/>
         </w:rPr>
-        <w:t>buffer</w:t>
-      </w:r>
-      <w:r>
-        <w:rPr>
-          <w:rFonts w:ascii="Courier New" w:eastAsia="Times New Roman" w:hAnsi="Courier New" w:cs="Courier New"/>
-          <w:color w:val="FF0000"/>
-          <w:sz w:val="20"/>
-          <w:szCs w:val="20"/>
-          <w:highlight w:val="white"/>
-        </w:rPr>
-        <w:t>S</w:t>
-      </w:r>
-      <w:r>
-        <w:rPr>
-          <w:rFonts w:ascii="Courier New" w:eastAsia="Times New Roman" w:hAnsi="Courier New" w:cs="Courier New"/>
-          <w:color w:val="FF0000"/>
-          <w:sz w:val="20"/>
-          <w:szCs w:val="20"/>
-          <w:highlight w:val="white"/>
-        </w:rPr>
-        <w:t>ize</w:t>
+        <w:t>bufferSize</w:t>
       </w:r>
       <w:proofErr w:type="spellEnd"/>
       <w:r>
@@ -19768,7 +19729,19 @@
         <w:rPr>
           <w:rStyle w:val="DefaultParagraphFont1"/>
         </w:rPr>
-        <w:t xml:space="preserve"> to forgo persistence of events and samples and restart clean each time. Persistence is a decision for each implementation to be determined. This will be discussed further in the section on </w:t>
+        <w:t xml:space="preserve"> to forgo persistence of </w:t>
+      </w:r>
+      <w:r>
+        <w:rPr>
+          <w:rStyle w:val="DefaultParagraphFont1"/>
+        </w:rPr>
+        <w:t>events, condition, and samples</w:t>
+      </w:r>
+      <w:r>
+        <w:rPr>
+          <w:rStyle w:val="DefaultParagraphFont1"/>
+        </w:rPr>
+        <w:t xml:space="preserve"> and restart clean each time. Persistence is a decision for each implementation to be determined. This will be discussed further in the section on </w:t>
       </w:r>
       <w:r>
         <w:rPr>
@@ -19956,11 +19929,17 @@
         <w:t>SHOULD</w:t>
       </w:r>
       <w:r>
-        <w:t xml:space="preserve"> be sufficiently large to contain at least five minutes’ worth of events and samples. Larger buffers are more desirable since they allow longer </w:t>
+        <w:t xml:space="preserve"> be sufficiently large to contain at least five minutes’ worth of </w:t>
+      </w:r>
+      <w:r>
+        <w:t>events, condition, and samples</w:t>
+      </w:r>
+      <w:r>
+        <w:t xml:space="preserve">. Larger buffers are more desirable since they allow </w:t>
       </w:r>
       <w:r>
         <w:lastRenderedPageBreak/>
-        <w:t xml:space="preserve">application recovery cycles. If the buffer is too small, data can be lost. The </w:t>
+        <w:t xml:space="preserve">longer application recovery cycles. If the buffer is too small, data can be lost. The </w:t>
       </w:r>
       <w:r>
         <w:rPr>
@@ -21718,27 +21697,7 @@
           <w:szCs w:val="20"/>
           <w:highlight w:val="white"/>
         </w:rPr>
-        <w:t>bu</w:t>
-      </w:r>
-      <w:r>
-        <w:rPr>
-          <w:rFonts w:ascii="Courier New" w:eastAsia="Times New Roman" w:hAnsi="Courier New" w:cs="Courier New"/>
-          <w:color w:val="FF0000"/>
-          <w:sz w:val="20"/>
-          <w:szCs w:val="20"/>
-          <w:highlight w:val="white"/>
-        </w:rPr>
-        <w:t>f</w:t>
-      </w:r>
-      <w:r>
-        <w:rPr>
-          <w:rFonts w:ascii="Courier New" w:eastAsia="Times New Roman" w:hAnsi="Courier New" w:cs="Courier New"/>
-          <w:color w:val="FF0000"/>
-          <w:sz w:val="20"/>
-          <w:szCs w:val="20"/>
-          <w:highlight w:val="white"/>
-        </w:rPr>
-        <w:t>ferSize</w:t>
+        <w:t>bufferSize</w:t>
       </w:r>
       <w:proofErr w:type="spellEnd"/>
       <w:r>
@@ -35559,7 +35518,13 @@
       </w:r>
       <w:proofErr w:type="gramEnd"/>
       <w:r>
-        <w:t xml:space="preserve"> - This parameter requests events and samples starting at this sequence number. The sequence number can be obtained from a prior </w:t>
+        <w:t xml:space="preserve"> - This parameter requests </w:t>
+      </w:r>
+      <w:r>
+        <w:t>events, condition, and samples</w:t>
+      </w:r>
+      <w:r>
+        <w:t xml:space="preserve"> starting at this sequence number. The sequence number can be obtained from a prior </w:t>
       </w:r>
       <w:r>
         <w:rPr>
@@ -35651,7 +35616,19 @@
       </w:r>
       <w:proofErr w:type="gramEnd"/>
       <w:r>
-        <w:t xml:space="preserve"> - The maximum number of events and samples to consider, see detailed explanation below. Events and samples will be considered between </w:t>
+        <w:t xml:space="preserve"> - The maximum number of </w:t>
+      </w:r>
+      <w:r>
+        <w:t>events, condition, and samples</w:t>
+      </w:r>
+      <w:r>
+        <w:t xml:space="preserve"> to consider, see detailed explanation below. </w:t>
+      </w:r>
+      <w:r>
+        <w:t>Events, condition, and samples</w:t>
+      </w:r>
+      <w:r>
+        <w:t xml:space="preserve"> will be considered between </w:t>
       </w:r>
       <w:r>
         <w:rPr>
@@ -35696,7 +35673,19 @@
         <w:t>MUST NOT</w:t>
       </w:r>
       <w:r>
-        <w:t xml:space="preserve"> send back more than this number of events and samples (in aggregate), but fewer events and samples </w:t>
+        <w:t xml:space="preserve"> send back more than this number of </w:t>
+      </w:r>
+      <w:r>
+        <w:t>events, condition, and samples</w:t>
+      </w:r>
+      <w:r>
+        <w:t xml:space="preserve"> (in aggregate), but fewer </w:t>
+      </w:r>
+      <w:r>
+        <w:t>events, condition, and samples</w:t>
+      </w:r>
+      <w:r>
+        <w:t xml:space="preserve"> </w:t>
       </w:r>
       <w:r>
         <w:rPr>
@@ -35833,7 +35822,13 @@
         <w:t>MUST</w:t>
       </w:r>
       <w:r>
-        <w:t xml:space="preserve"> be set to the sequence number following the largest sequence number (highest sequence number + 1) of all the events and samples considered when collecting the results.</w:t>
+        <w:t xml:space="preserve"> be set to the sequence number following the largest sequence number (highest sequence number + 1) of all the </w:t>
+      </w:r>
+      <w:r>
+        <w:t>events, condition, and samples</w:t>
+      </w:r>
+      <w:r>
+        <w:t xml:space="preserve"> considered when collecting the results.</w:t>
       </w:r>
     </w:p>
     <w:p>
@@ -42707,7 +42702,19 @@
         <w:rPr>
           <w:rStyle w:val="DefaultParagraphFont1"/>
         </w:rPr>
-        <w:t xml:space="preserve"> always considers all events and samples, it </w:t>
+        <w:t xml:space="preserve"> always considers all </w:t>
+      </w:r>
+      <w:r>
+        <w:rPr>
+          <w:rStyle w:val="DefaultParagraphFont1"/>
+        </w:rPr>
+        <w:t>events, condition, and samples</w:t>
+      </w:r>
+      <w:r>
+        <w:rPr>
+          <w:rStyle w:val="DefaultParagraphFont1"/>
+        </w:rPr>
+        <w:t xml:space="preserve">, it </w:t>
       </w:r>
       <w:r>
         <w:rPr>
@@ -42951,7 +42958,13 @@
         <w:t xml:space="preserve"> </w:t>
       </w:r>
       <w:r>
-        <w:t xml:space="preserve">consider all the events and samples evaluated in the process of formulating the response </w:t>
+        <w:t xml:space="preserve">consider all the </w:t>
+      </w:r>
+      <w:r>
+        <w:t>events, condition, and samples</w:t>
+      </w:r>
+      <w:r>
+        <w:t xml:space="preserve"> evaluated in the process of formulating the response </w:t>
       </w:r>
       <w:r>
         <w:t xml:space="preserve">to </w:t>
@@ -43706,7 +43719,13 @@
         <w:t>Agent</w:t>
       </w:r>
       <w:r>
-        <w:t xml:space="preserve"> can decide on the strategy regarding the storage of events and samples. In the simplest form, the </w:t>
+        <w:t xml:space="preserve"> can decide on the strategy regarding the storage of </w:t>
+      </w:r>
+      <w:r>
+        <w:t>events, condition, and samples</w:t>
+      </w:r>
+      <w:r>
+        <w:t xml:space="preserve">. In the simplest form, the </w:t>
       </w:r>
       <w:r>
         <w:rPr>
@@ -51653,11 +51672,9 @@
     <w:r>
       <w:fldChar w:fldCharType="separate"/>
     </w:r>
-    <w:proofErr w:type="spellStart"/>
     <w:r>
       <w:t>i</w:t>
     </w:r>
-    <w:proofErr w:type="spellEnd"/>
     <w:r>
       <w:fldChar w:fldCharType="end"/>
     </w:r>
@@ -52049,7 +52066,7 @@
         <w:rFonts w:ascii="Times New Roman" w:hAnsi="Times New Roman"/>
         <w:noProof/>
       </w:rPr>
-      <w:t>9</w:t>
+      <w:t>3</w:t>
     </w:r>
     <w:r>
       <w:rPr>
@@ -52214,7 +52231,7 @@
         <w:sz w:val="18"/>
         <w:szCs w:val="20"/>
       </w:rPr>
-      <w:t>March 12, 2010</w:t>
+      <w:t>March 22, 2010</w:t>
     </w:r>
     <w:r>
       <w:rPr>
@@ -56191,6 +56208,7 @@
   <w:style w:type="character" w:default="1" w:styleId="DefaultParagraphFont">
     <w:name w:val="Default Paragraph Font"/>
     <w:uiPriority w:val="1"/>
+    <w:semiHidden/>
     <w:unhideWhenUsed/>
   </w:style>
   <w:style w:type="table" w:default="1" w:styleId="TableNormal">
@@ -56275,27 +56293,25 @@
   <w:style w:type="paragraph" w:styleId="TOC1">
     <w:name w:val="toc 1"/>
     <w:uiPriority w:val="39"/>
-    <w:rsid w:val="00020180"/>
+    <w:rsid w:val="00983D88"/>
     <w:pPr>
       <w:spacing w:before="120" w:after="120"/>
     </w:pPr>
     <w:rPr>
-      <w:rFonts w:eastAsia="ヒラギノ角ゴ Pro W3"/>
+      <w:rFonts w:ascii="Times New Roman Bold" w:eastAsia="ヒラギノ角ゴ Pro W3"/>
       <w:b/>
-      <w:caps/>
       <w:color w:val="000000"/>
     </w:rPr>
   </w:style>
   <w:style w:type="paragraph" w:styleId="TOC2">
     <w:name w:val="toc 2"/>
     <w:uiPriority w:val="39"/>
-    <w:rsid w:val="00020180"/>
+    <w:rsid w:val="00983D88"/>
     <w:pPr>
       <w:ind w:left="200"/>
     </w:pPr>
     <w:rPr>
       <w:rFonts w:eastAsia="ヒラギノ角ゴ Pro W3"/>
-      <w:smallCaps/>
       <w:color w:val="000000"/>
     </w:rPr>
   </w:style>
@@ -56778,12 +56794,12 @@
     <w:basedOn w:val="Normal"/>
     <w:next w:val="Normal"/>
     <w:uiPriority w:val="99"/>
-    <w:rsid w:val="00BE7028"/>
+    <w:rsid w:val="00983D88"/>
     <w:pPr>
       <w:ind w:left="400" w:hanging="400"/>
     </w:pPr>
     <w:rPr>
-      <w:smallCaps/>
+      <w:rFonts w:ascii="Times New Roman" w:hAnsi="Times New Roman"/>
       <w:szCs w:val="20"/>
     </w:rPr>
   </w:style>
@@ -57234,7 +57250,7 @@
 </file>
 
 <file path=customXml/itemProps1.xml><?xml version="1.0" encoding="utf-8"?>
-<ds:datastoreItem xmlns:ds="http://schemas.openxmlformats.org/officeDocument/2006/customXml" ds:itemID="{17572F99-9B7C-4CA7-AD95-2F27793A1934}">
+<ds:datastoreItem xmlns:ds="http://schemas.openxmlformats.org/officeDocument/2006/customXml" ds:itemID="{4FC393B2-994E-4565-9504-2DC76013BB6C}">
   <ds:schemaRefs>
     <ds:schemaRef ds:uri="http://schemas.openxmlformats.org/officeDocument/2006/bibliography"/>
   </ds:schemaRefs>

</xml_diff>

<commit_message>
Checkpoint for next round of changes to Draft F
</commit_message>
<xml_diff>
--- a/MTC_Part_1_Overview.docx
+++ b/MTC_Part_1_Overview.docx
@@ -216,13 +216,7 @@
                     <w:rPr>
                       <w:sz w:val="36"/>
                     </w:rPr>
-                    <w:t xml:space="preserve">Version 1.1.0 – </w:t>
-                  </w:r>
-                  <w:r>
-                    <w:rPr>
-                      <w:sz w:val="36"/>
-                    </w:rPr>
-                    <w:t>Draft F</w:t>
+                    <w:t>Version 1.1.0 – Draft F</w:t>
                   </w:r>
                 </w:p>
               </w:txbxContent>
@@ -6341,13 +6335,16 @@
         <w:ind w:left="720"/>
       </w:pPr>
       <w:r>
-        <w:t>Part 3: Streams, Events and Samples</w:t>
-      </w:r>
-      <w:r>
-        <w:t xml:space="preserve"> – Version 1.1.0 </w:t>
-      </w:r>
-      <w:r>
-        <w:t>Draft F</w:t>
+        <w:t>Part 3: Streams, Events</w:t>
+      </w:r>
+      <w:r>
+        <w:t>,</w:t>
+      </w:r>
+      <w:r>
+        <w:t xml:space="preserve"> Samples</w:t>
+      </w:r>
+      <w:r>
+        <w:t>, and Conditions – Version 1.1.0, Draft F</w:t>
       </w:r>
     </w:p>
     <w:p>
@@ -6717,44 +6714,6 @@
       <w:pPr>
         <w:pStyle w:val="GlossaryEntry"/>
       </w:pPr>
-      <w:proofErr w:type="gramStart"/>
-      <w:r>
-        <w:rPr>
-          <w:b/>
-        </w:rPr>
-        <w:t>Agent</w:t>
-      </w:r>
-      <w:r>
-        <w:tab/>
-        <w:t xml:space="preserve">A process that implements the </w:t>
-      </w:r>
-      <w:r>
-        <w:t>MTConnect</w:t>
-      </w:r>
-      <w:r>
-        <w:rPr>
-          <w:vertAlign w:val="superscript"/>
-        </w:rPr>
-        <w:t>®</w:t>
-      </w:r>
-      <w:r>
-        <w:t xml:space="preserve"> </w:t>
-      </w:r>
-      <w:r>
-        <w:t>HTTP protocol, XML generation, and MTConnect protocol</w:t>
-      </w:r>
-      <w:r>
-        <w:t>.</w:t>
-      </w:r>
-      <w:proofErr w:type="gramEnd"/>
-      <w:r>
-        <w:t xml:space="preserve"> </w:t>
-      </w:r>
-    </w:p>
-    <w:p>
-      <w:pPr>
-        <w:pStyle w:val="GlossaryEntry"/>
-      </w:pPr>
       <w:r>
         <w:rPr>
           <w:b/>
@@ -7021,7 +6980,6 @@
         <w:rPr>
           <w:b/>
         </w:rPr>
-        <w:lastRenderedPageBreak/>
         <w:t>Data Item</w:t>
       </w:r>
       <w:r>
@@ -7047,6 +7005,7 @@
         <w:rPr>
           <w:b/>
         </w:rPr>
+        <w:lastRenderedPageBreak/>
         <w:t>Device</w:t>
       </w:r>
       <w:r>
@@ -7400,53 +7359,53 @@
         <w:rPr>
           <w:b/>
         </w:rPr>
+        <w:t>Stream</w:t>
+      </w:r>
+      <w:r>
+        <w:rPr>
+          <w:b/>
+        </w:rPr>
+        <w:tab/>
+      </w:r>
+      <w:r>
+        <w:t xml:space="preserve">A collection of </w:t>
+      </w:r>
+      <w:r>
+        <w:t>events, condition, and samples</w:t>
+      </w:r>
+      <w:r>
+        <w:t xml:space="preserve"> organized by devices and components.</w:t>
+      </w:r>
+    </w:p>
+    <w:p>
+      <w:pPr>
+        <w:pStyle w:val="GlossaryEntry"/>
+      </w:pPr>
+      <w:r>
+        <w:rPr>
+          <w:b/>
+        </w:rPr>
+        <w:t>Service</w:t>
+      </w:r>
+      <w:r>
+        <w:rPr>
+          <w:b/>
+        </w:rPr>
+        <w:tab/>
+      </w:r>
+      <w:r>
+        <w:t>An application that provides necessary functionality.</w:t>
+      </w:r>
+    </w:p>
+    <w:p>
+      <w:pPr>
+        <w:pStyle w:val="GlossaryEntry"/>
+      </w:pPr>
+      <w:r>
+        <w:rPr>
+          <w:b/>
+        </w:rPr>
         <w:lastRenderedPageBreak/>
-        <w:t>Stream</w:t>
-      </w:r>
-      <w:r>
-        <w:rPr>
-          <w:b/>
-        </w:rPr>
-        <w:tab/>
-      </w:r>
-      <w:r>
-        <w:t xml:space="preserve">A collection of </w:t>
-      </w:r>
-      <w:r>
-        <w:t>events, condition, and samples</w:t>
-      </w:r>
-      <w:r>
-        <w:t xml:space="preserve"> organized by devices and components.</w:t>
-      </w:r>
-    </w:p>
-    <w:p>
-      <w:pPr>
-        <w:pStyle w:val="GlossaryEntry"/>
-      </w:pPr>
-      <w:r>
-        <w:rPr>
-          <w:b/>
-        </w:rPr>
-        <w:t>Service</w:t>
-      </w:r>
-      <w:r>
-        <w:rPr>
-          <w:b/>
-        </w:rPr>
-        <w:tab/>
-      </w:r>
-      <w:r>
-        <w:t>An application that provides necessary functionality.</w:t>
-      </w:r>
-    </w:p>
-    <w:p>
-      <w:pPr>
-        <w:pStyle w:val="GlossaryEntry"/>
-      </w:pPr>
-      <w:r>
-        <w:rPr>
-          <w:b/>
-        </w:rPr>
         <w:t>Tag</w:t>
       </w:r>
       <w:r>
@@ -7767,156 +7726,200 @@
     </w:p>
     <w:p>
       <w:pPr>
+        <w:pStyle w:val="GlossaryEntry"/>
+      </w:pPr>
+      <w:proofErr w:type="gramStart"/>
+      <w:r>
+        <w:rPr>
+          <w:rStyle w:val="DefaultParagraphFont1"/>
+        </w:rPr>
+        <w:t>an</w:t>
+      </w:r>
+      <w:proofErr w:type="gramEnd"/>
+      <w:r>
+        <w:rPr>
+          <w:rStyle w:val="DefaultParagraphFont1"/>
+        </w:rPr>
+        <w:t xml:space="preserve"> </w:t>
+      </w:r>
+      <w:r>
+        <w:rPr>
+          <w:rStyle w:val="DefaultParagraphFont1"/>
+          <w:i/>
+        </w:rPr>
+        <w:t>element</w:t>
+      </w:r>
+      <w:r>
+        <w:rPr>
+          <w:rStyle w:val="DefaultParagraphFont1"/>
+        </w:rPr>
+        <w:t xml:space="preserve"> consists of a named opening and closing tag. In the above example, </w:t>
+      </w:r>
+      <w:r>
+        <w:rPr>
+          <w:rStyle w:val="ImbeddedCode"/>
+        </w:rPr>
+        <w:t>&lt;</w:t>
+      </w:r>
+      <w:proofErr w:type="spellStart"/>
+      <w:r>
+        <w:rPr>
+          <w:rStyle w:val="ImbeddedCode"/>
+        </w:rPr>
+        <w:t>Foo</w:t>
+      </w:r>
+      <w:proofErr w:type="spellEnd"/>
+      <w:r>
+        <w:rPr>
+          <w:rStyle w:val="ImbeddedCode"/>
+        </w:rPr>
+        <w:t>...&gt;</w:t>
+      </w:r>
+      <w:r>
+        <w:t xml:space="preserve"> is referred to as the opening tag and </w:t>
+      </w:r>
+      <w:r>
+        <w:rPr>
+          <w:rStyle w:val="ImbeddedCode"/>
+        </w:rPr>
+        <w:t>&lt;/</w:t>
+      </w:r>
+      <w:proofErr w:type="spellStart"/>
+      <w:r>
+        <w:rPr>
+          <w:rStyle w:val="ImbeddedCode"/>
+        </w:rPr>
+        <w:t>Foo</w:t>
+      </w:r>
+      <w:proofErr w:type="spellEnd"/>
+      <w:r>
+        <w:rPr>
+          <w:rStyle w:val="ImbeddedCode"/>
+        </w:rPr>
+        <w:t>&gt;</w:t>
+      </w:r>
+      <w:r>
+        <w:t xml:space="preserve"> is referred to as the closing tag. The text </w:t>
+      </w:r>
+      <w:proofErr w:type="spellStart"/>
+      <w:r>
+        <w:rPr>
+          <w:rStyle w:val="ImbeddedCode"/>
+        </w:rPr>
+        <w:t>Ack</w:t>
+      </w:r>
+      <w:proofErr w:type="spellEnd"/>
+      <w:r>
+        <w:rPr>
+          <w:rStyle w:val="ImbeddedCode"/>
+        </w:rPr>
+        <w:t>!</w:t>
+      </w:r>
+      <w:r>
+        <w:rPr>
+          <w:rStyle w:val="DefaultParagraphFont1"/>
+        </w:rPr>
+        <w:t xml:space="preserve"> </w:t>
+      </w:r>
+      <w:proofErr w:type="gramStart"/>
+      <w:r>
+        <w:rPr>
+          <w:rStyle w:val="DefaultParagraphFont1"/>
+        </w:rPr>
+        <w:t>in</w:t>
+      </w:r>
+      <w:proofErr w:type="gramEnd"/>
+      <w:r>
+        <w:rPr>
+          <w:rStyle w:val="DefaultParagraphFont1"/>
+        </w:rPr>
+        <w:t xml:space="preserve"> between the opening and closing tags is called the </w:t>
+      </w:r>
+      <w:r>
+        <w:rPr>
+          <w:rStyle w:val="ImbeddedCode"/>
+        </w:rPr>
+        <w:t>CDATA</w:t>
+      </w:r>
+      <w:r>
+        <w:rPr>
+          <w:rStyle w:val="DefaultParagraphFont1"/>
+        </w:rPr>
+        <w:t xml:space="preserve">. </w:t>
+      </w:r>
+      <w:r>
+        <w:rPr>
+          <w:rStyle w:val="ImbeddedCode"/>
+        </w:rPr>
+        <w:t>CDATA</w:t>
+      </w:r>
+      <w:r>
+        <w:rPr>
+          <w:rStyle w:val="DefaultParagraphFont1"/>
+        </w:rPr>
+        <w:t xml:space="preserve"> can be restricted to certain formats, patterns, or </w:t>
+      </w:r>
+      <w:proofErr w:type="spellStart"/>
+      <w:r>
+        <w:rPr>
+          <w:rStyle w:val="DefaultParagraphFont1"/>
+        </w:rPr>
+        <w:t>word</w:t>
+      </w:r>
+      <w:r>
+        <w:rPr>
+          <w:b/>
+        </w:rPr>
+        <w:t>Agent</w:t>
+      </w:r>
+      <w:proofErr w:type="spellEnd"/>
+      <w:r>
+        <w:tab/>
+      </w:r>
+      <w:proofErr w:type="gramStart"/>
+      <w:r>
+        <w:t>A</w:t>
+      </w:r>
+      <w:proofErr w:type="gramEnd"/>
+      <w:r>
+        <w:t xml:space="preserve"> process that implements the MTConnect</w:t>
+      </w:r>
+      <w:r>
+        <w:rPr>
+          <w:vertAlign w:val="superscript"/>
+        </w:rPr>
+        <w:t>®</w:t>
+      </w:r>
+      <w:r>
+        <w:t xml:space="preserve"> HTTP protocol, XML generation, and MTConnect protocol. </w:t>
+      </w:r>
+    </w:p>
+    <w:p>
+      <w:pPr>
         <w:pStyle w:val="BodyA"/>
         <w:spacing w:before="180"/>
       </w:pPr>
+      <w:r>
+        <w:rPr>
+          <w:rStyle w:val="DefaultParagraphFont1"/>
+        </w:rPr>
+        <w:t xml:space="preserve">s. In the document when it refers to an element having CDATA, it indicates that the element has no sub-elements and only contains data. </w:t>
+      </w:r>
+    </w:p>
+    <w:p>
+      <w:pPr>
+        <w:pStyle w:val="BodyA"/>
+      </w:pPr>
+      <w:r>
+        <w:t>When one looks at an XML Document there are two parts. The first part is typically referred to as an XML declaration and is only a single line. It looks something like this:</w:t>
+      </w:r>
+    </w:p>
+    <w:p>
+      <w:pPr>
+        <w:pStyle w:val="Code"/>
+      </w:pPr>
       <w:proofErr w:type="gramStart"/>
       <w:r>
-        <w:rPr>
-          <w:rStyle w:val="DefaultParagraphFont1"/>
-        </w:rPr>
-        <w:t>an</w:t>
-      </w:r>
-      <w:proofErr w:type="gramEnd"/>
-      <w:r>
-        <w:rPr>
-          <w:rStyle w:val="DefaultParagraphFont1"/>
-        </w:rPr>
-        <w:t xml:space="preserve"> </w:t>
-      </w:r>
-      <w:r>
-        <w:rPr>
-          <w:rStyle w:val="DefaultParagraphFont1"/>
-          <w:i/>
-        </w:rPr>
-        <w:t>element</w:t>
-      </w:r>
-      <w:r>
-        <w:rPr>
-          <w:rStyle w:val="DefaultParagraphFont1"/>
-        </w:rPr>
-        <w:t xml:space="preserve"> consists of a named opening and closing tag. In the above example, </w:t>
-      </w:r>
-      <w:r>
-        <w:rPr>
-          <w:rStyle w:val="ImbeddedCode"/>
-        </w:rPr>
-        <w:t>&lt;</w:t>
-      </w:r>
-      <w:proofErr w:type="spellStart"/>
-      <w:r>
-        <w:rPr>
-          <w:rStyle w:val="ImbeddedCode"/>
-        </w:rPr>
-        <w:t>Foo</w:t>
-      </w:r>
-      <w:proofErr w:type="spellEnd"/>
-      <w:r>
-        <w:rPr>
-          <w:rStyle w:val="ImbeddedCode"/>
-        </w:rPr>
-        <w:t>...&gt;</w:t>
-      </w:r>
-      <w:r>
-        <w:t xml:space="preserve"> is referred to as the opening tag and </w:t>
-      </w:r>
-      <w:r>
-        <w:rPr>
-          <w:rStyle w:val="ImbeddedCode"/>
-        </w:rPr>
-        <w:t>&lt;/</w:t>
-      </w:r>
-      <w:proofErr w:type="spellStart"/>
-      <w:r>
-        <w:rPr>
-          <w:rStyle w:val="ImbeddedCode"/>
-        </w:rPr>
-        <w:t>Foo</w:t>
-      </w:r>
-      <w:proofErr w:type="spellEnd"/>
-      <w:r>
-        <w:rPr>
-          <w:rStyle w:val="ImbeddedCode"/>
-        </w:rPr>
-        <w:t>&gt;</w:t>
-      </w:r>
-      <w:r>
-        <w:t xml:space="preserve"> is referred to as the closing tag. The text </w:t>
-      </w:r>
-      <w:proofErr w:type="spellStart"/>
-      <w:r>
-        <w:rPr>
-          <w:rStyle w:val="ImbeddedCode"/>
-        </w:rPr>
-        <w:t>Ack</w:t>
-      </w:r>
-      <w:proofErr w:type="spellEnd"/>
-      <w:r>
-        <w:rPr>
-          <w:rStyle w:val="ImbeddedCode"/>
-        </w:rPr>
-        <w:t>!</w:t>
-      </w:r>
-      <w:r>
-        <w:rPr>
-          <w:rStyle w:val="DefaultParagraphFont1"/>
-        </w:rPr>
-        <w:t xml:space="preserve"> </w:t>
-      </w:r>
-      <w:proofErr w:type="gramStart"/>
-      <w:r>
-        <w:rPr>
-          <w:rStyle w:val="DefaultParagraphFont1"/>
-        </w:rPr>
-        <w:t>in</w:t>
-      </w:r>
-      <w:proofErr w:type="gramEnd"/>
-      <w:r>
-        <w:rPr>
-          <w:rStyle w:val="DefaultParagraphFont1"/>
-        </w:rPr>
-        <w:t xml:space="preserve"> between the opening and closing tags is called the </w:t>
-      </w:r>
-      <w:r>
-        <w:rPr>
-          <w:rStyle w:val="ImbeddedCode"/>
-        </w:rPr>
-        <w:t>CDATA</w:t>
-      </w:r>
-      <w:r>
-        <w:rPr>
-          <w:rStyle w:val="DefaultParagraphFont1"/>
-        </w:rPr>
-        <w:t xml:space="preserve">. </w:t>
-      </w:r>
-      <w:r>
-        <w:rPr>
-          <w:rStyle w:val="ImbeddedCode"/>
-        </w:rPr>
-        <w:t>CDATA</w:t>
-      </w:r>
-      <w:r>
-        <w:rPr>
-          <w:rStyle w:val="DefaultParagraphFont1"/>
-        </w:rPr>
-        <w:t xml:space="preserve"> can be restricted to certain formats, patterns, or words. In the document when it refers to an element having CDATA, it indicates that the element has no sub-elements and only contains data. </w:t>
-      </w:r>
-    </w:p>
-    <w:p>
-      <w:pPr>
-        <w:pStyle w:val="BodyA"/>
-      </w:pPr>
-      <w:r>
-        <w:t>When one looks at an XML Document there are two parts. The first part is typically referred to as an XML declaration and is only a single line. It looks something like this:</w:t>
-      </w:r>
-    </w:p>
-    <w:p>
-      <w:pPr>
-        <w:pStyle w:val="Code"/>
-      </w:pPr>
-      <w:proofErr w:type="gramStart"/>
-      <w:r>
-        <w:lastRenderedPageBreak/>
         <w:t>&lt;?xml</w:t>
       </w:r>
       <w:proofErr w:type="gramEnd"/>
@@ -7930,6 +7933,7 @@
         <w:spacing w:before="180"/>
       </w:pPr>
       <w:r>
+        <w:lastRenderedPageBreak/>
         <w:t>This line indicates the XML version being used and the character encoding. Though it is possible to leave this line off, it is usually considered good form to include this line in the beginning of the document. The second part contains the XML document and consists of the rest of the document.</w:t>
       </w:r>
     </w:p>
@@ -8478,7 +8482,6 @@
         </w:numPr>
       </w:pPr>
       <w:r>
-        <w:lastRenderedPageBreak/>
         <w:t xml:space="preserve">  &lt;</w:t>
       </w:r>
       <w:proofErr w:type="spellStart"/>
@@ -8519,6 +8522,7 @@
         </w:numPr>
       </w:pPr>
       <w:r>
+        <w:lastRenderedPageBreak/>
         <w:t xml:space="preserve">    …</w:t>
       </w:r>
     </w:p>
@@ -8998,7 +9002,6 @@
         <w:ind w:left="720" w:hanging="360"/>
       </w:pPr>
       <w:r>
-        <w:lastRenderedPageBreak/>
         <w:t xml:space="preserve">Element names will be spelled-out and abbreviations will be avoided. The one exception is the word </w:t>
       </w:r>
       <w:r>
@@ -9051,6 +9054,7 @@
       <w:bookmarkStart w:id="12" w:name="_Toc255489519"/>
       <w:bookmarkEnd w:id="11"/>
       <w:r>
+        <w:lastRenderedPageBreak/>
         <w:t>Document Conventions</w:t>
       </w:r>
       <w:bookmarkEnd w:id="12"/>
@@ -9797,7 +9801,6 @@
                 <w:kern w:val="1"/>
                 <w:sz w:val="20"/>
               </w:rPr>
-              <w:lastRenderedPageBreak/>
               <w:t>Angular Acceleration</w:t>
             </w:r>
           </w:p>
@@ -10190,6 +10193,7 @@
                 <w:kern w:val="1"/>
                 <w:sz w:val="20"/>
               </w:rPr>
+              <w:lastRenderedPageBreak/>
               <w:t>Force</w:t>
             </w:r>
           </w:p>
@@ -51663,21 +51667,11 @@
     <w:r>
       <w:tab/>
     </w:r>
-    <w:r>
-      <w:fldChar w:fldCharType="begin"/>
-    </w:r>
-    <w:r>
-      <w:instrText xml:space="preserve"> PAGE \* roman </w:instrText>
-    </w:r>
-    <w:r>
-      <w:fldChar w:fldCharType="separate"/>
-    </w:r>
-    <w:r>
-      <w:t>i</w:t>
-    </w:r>
-    <w:r>
-      <w:fldChar w:fldCharType="end"/>
-    </w:r>
+    <w:fldSimple w:instr=" PAGE \* roman ">
+      <w:r>
+        <w:t>i</w:t>
+      </w:r>
+    </w:fldSimple>
   </w:p>
 </w:ftr>
 </file>
@@ -51707,13 +51701,7 @@
       <w:rPr>
         <w:rFonts w:ascii="Times New Roman" w:hAnsi="Times New Roman"/>
       </w:rPr>
-      <w:t xml:space="preserve"> – </w:t>
-    </w:r>
-    <w:r>
-      <w:rPr>
-        <w:rFonts w:ascii="Times New Roman" w:hAnsi="Times New Roman"/>
-      </w:rPr>
-      <w:t>Draft F</w:t>
+      <w:t xml:space="preserve"> – Draft F</w:t>
     </w:r>
     <w:r>
       <w:rPr>
@@ -51815,13 +51803,7 @@
       <w:rPr>
         <w:rFonts w:ascii="Times New Roman" w:hAnsi="Times New Roman"/>
       </w:rPr>
-      <w:t xml:space="preserve">erview - Version 1.1.0 – </w:t>
-    </w:r>
-    <w:r>
-      <w:rPr>
-        <w:rFonts w:ascii="Times New Roman" w:hAnsi="Times New Roman"/>
-      </w:rPr>
-      <w:t>Draft F</w:t>
+      <w:t>erview - Version 1.1.0 – Draft F</w:t>
     </w:r>
     <w:r>
       <w:rPr>
@@ -51922,13 +51904,7 @@
       <w:rPr>
         <w:rFonts w:ascii="Times New Roman" w:hAnsi="Times New Roman"/>
       </w:rPr>
-      <w:t xml:space="preserve">erview - Version 1.1.0 – </w:t>
-    </w:r>
-    <w:r>
-      <w:rPr>
-        <w:rFonts w:ascii="Times New Roman" w:hAnsi="Times New Roman"/>
-      </w:rPr>
-      <w:t>Draft F</w:t>
+      <w:t>erview - Version 1.1.0 – Draft F</w:t>
     </w:r>
     <w:r>
       <w:rPr>
@@ -52029,13 +52005,7 @@
       <w:rPr>
         <w:rFonts w:ascii="Times New Roman" w:hAnsi="Times New Roman"/>
       </w:rPr>
-      <w:t xml:space="preserve">erview - Version 1.1.0 – </w:t>
-    </w:r>
-    <w:r>
-      <w:rPr>
-        <w:rFonts w:ascii="Times New Roman" w:hAnsi="Times New Roman"/>
-      </w:rPr>
-      <w:t>Draft F</w:t>
+      <w:t>erview - Version 1.1.0 – Draft F</w:t>
     </w:r>
     <w:r>
       <w:rPr>
@@ -52066,7 +52036,7 @@
         <w:rFonts w:ascii="Times New Roman" w:hAnsi="Times New Roman"/>
         <w:noProof/>
       </w:rPr>
-      <w:t>3</w:t>
+      <w:t>2</w:t>
     </w:r>
     <w:r>
       <w:rPr>
@@ -57250,7 +57220,7 @@
 </file>
 
 <file path=customXml/itemProps1.xml><?xml version="1.0" encoding="utf-8"?>
-<ds:datastoreItem xmlns:ds="http://schemas.openxmlformats.org/officeDocument/2006/customXml" ds:itemID="{4FC393B2-994E-4565-9504-2DC76013BB6C}">
+<ds:datastoreItem xmlns:ds="http://schemas.openxmlformats.org/officeDocument/2006/customXml" ds:itemID="{24FF5FF1-6049-44C0-9E15-2C9CC5785D12}">
   <ds:schemaRefs>
     <ds:schemaRef ds:uri="http://schemas.openxmlformats.org/officeDocument/2006/bibliography"/>
   </ds:schemaRefs>

</xml_diff>